<commit_message>
02 – Módulos serviços e controllers
</commit_message>
<xml_diff>
--- a/2023/05_nestjs.docx
+++ b/2023/05_nestjs.docx
@@ -7,8 +7,16 @@
         <w:rPr>
           <w:highlight w:val="cyan"/>
         </w:rPr>
-        <w:t>01 – Criando projeto com nest</w:t>
-      </w:r>
+        <w:t xml:space="preserve">01 – Criando projeto com </w:t>
+      </w:r>
+      <w:proofErr w:type="spellStart"/>
+      <w:r>
+        <w:rPr>
+          <w:highlight w:val="cyan"/>
+        </w:rPr>
+        <w:t>nest</w:t>
+      </w:r>
+      <w:proofErr w:type="spellEnd"/>
       <w:r>
         <w:t xml:space="preserve"> </w:t>
       </w:r>
@@ -20,13 +28,37 @@
         </w:rPr>
       </w:pPr>
       <w:r>
-        <w:t xml:space="preserve">Para iniciar o projeto em nest se vc tem o global na maquina </w:t>
-      </w:r>
+        <w:t xml:space="preserve">Para iniciar o projeto em </w:t>
+      </w:r>
+      <w:proofErr w:type="spellStart"/>
+      <w:r>
+        <w:t>nest</w:t>
+      </w:r>
+      <w:proofErr w:type="spellEnd"/>
+      <w:r>
+        <w:t xml:space="preserve"> se </w:t>
+      </w:r>
+      <w:proofErr w:type="spellStart"/>
+      <w:r>
+        <w:t>vc</w:t>
+      </w:r>
+      <w:proofErr w:type="spellEnd"/>
+      <w:r>
+        <w:t xml:space="preserve"> tem o global na maquina </w:t>
+      </w:r>
+      <w:proofErr w:type="spellStart"/>
       <w:r>
         <w:rPr>
           <w:u w:val="single"/>
         </w:rPr>
-        <w:t>nest new nome-projeto</w:t>
+        <w:t>nest</w:t>
+      </w:r>
+      <w:proofErr w:type="spellEnd"/>
+      <w:r>
+        <w:rPr>
+          <w:u w:val="single"/>
+        </w:rPr>
+        <w:t xml:space="preserve"> new nome-projeto</w:t>
       </w:r>
       <w:r>
         <w:t xml:space="preserve"> caso não tenha rode o comando </w:t>
@@ -35,8 +67,30 @@
         <w:rPr>
           <w:u w:val="single"/>
         </w:rPr>
-        <w:t>npm i -g @nestjs/cli</w:t>
-      </w:r>
+        <w:t>npm i -g @</w:t>
+      </w:r>
+      <w:proofErr w:type="spellStart"/>
+      <w:r>
+        <w:rPr>
+          <w:u w:val="single"/>
+        </w:rPr>
+        <w:t>nestjs</w:t>
+      </w:r>
+      <w:proofErr w:type="spellEnd"/>
+      <w:r>
+        <w:rPr>
+          <w:u w:val="single"/>
+        </w:rPr>
+        <w:t>/</w:t>
+      </w:r>
+      <w:proofErr w:type="spellStart"/>
+      <w:r>
+        <w:rPr>
+          <w:u w:val="single"/>
+        </w:rPr>
+        <w:t>cli</w:t>
+      </w:r>
+      <w:proofErr w:type="spellEnd"/>
     </w:p>
     <w:p>
       <w:r>
@@ -76,18 +130,99 @@
           </wp:inline>
         </w:drawing>
       </w:r>
+    </w:p>
+    <w:p>
       <w:bookmarkStart w:id="0" w:name="_GoBack"/>
-      <w:bookmarkEnd w:id="0"/>
-    </w:p>
-    <w:p>
-      <w:r>
-        <w:t>02 – Módulos serviços e controllers</w:t>
-      </w:r>
-    </w:p>
-    <w:p>
-      <w:r>
-        <w:t>03 -  Configurando Eslint e prettier</w:t>
-      </w:r>
+      <w:r>
+        <w:rPr>
+          <w:highlight w:val="cyan"/>
+        </w:rPr>
+        <w:t xml:space="preserve">02 – Módulos serviços e </w:t>
+      </w:r>
+      <w:proofErr w:type="spellStart"/>
+      <w:r>
+        <w:rPr>
+          <w:highlight w:val="cyan"/>
+        </w:rPr>
+        <w:t>controllers</w:t>
+      </w:r>
+      <w:proofErr w:type="spellEnd"/>
+    </w:p>
+    <w:bookmarkEnd w:id="0"/>
+    <w:p>
+      <w:r>
+        <w:t xml:space="preserve">Controler é tudo que recebe requisição http o resto é </w:t>
+      </w:r>
+      <w:proofErr w:type="spellStart"/>
+      <w:r>
+        <w:t>provider</w:t>
+      </w:r>
+      <w:proofErr w:type="spellEnd"/>
+    </w:p>
+    <w:p>
+      <w:r>
+        <w:drawing>
+          <wp:inline distT="0" distB="0" distL="0" distR="0" wp14:anchorId="30077CD9" wp14:editId="74AA2EA8">
+            <wp:extent cx="5400040" cy="2218690"/>
+            <wp:effectExtent l="0" t="0" r="0" b="0"/>
+            <wp:docPr id="2" name="Imagem 2"/>
+            <wp:cNvGraphicFramePr>
+              <a:graphicFrameLocks xmlns:a="http://schemas.openxmlformats.org/drawingml/2006/main" noChangeAspect="1"/>
+            </wp:cNvGraphicFramePr>
+            <a:graphic xmlns:a="http://schemas.openxmlformats.org/drawingml/2006/main">
+              <a:graphicData uri="http://schemas.openxmlformats.org/drawingml/2006/picture">
+                <pic:pic xmlns:pic="http://schemas.openxmlformats.org/drawingml/2006/picture">
+                  <pic:nvPicPr>
+                    <pic:cNvPr id="1" name=""/>
+                    <pic:cNvPicPr/>
+                  </pic:nvPicPr>
+                  <pic:blipFill>
+                    <a:blip r:embed="rId5"/>
+                    <a:stretch>
+                      <a:fillRect/>
+                    </a:stretch>
+                  </pic:blipFill>
+                  <pic:spPr>
+                    <a:xfrm>
+                      <a:off x="0" y="0"/>
+                      <a:ext cx="5400040" cy="2218690"/>
+                    </a:xfrm>
+                    <a:prstGeom prst="rect">
+                      <a:avLst/>
+                    </a:prstGeom>
+                  </pic:spPr>
+                </pic:pic>
+              </a:graphicData>
+            </a:graphic>
+          </wp:inline>
+        </w:drawing>
+      </w:r>
+    </w:p>
+    <w:p>
+      <w:r>
+        <w:t xml:space="preserve">03 </w:t>
+      </w:r>
+      <w:proofErr w:type="gramStart"/>
+      <w:r>
+        <w:t>-  Configurando</w:t>
+      </w:r>
+      <w:proofErr w:type="gramEnd"/>
+      <w:r>
+        <w:t xml:space="preserve"> </w:t>
+      </w:r>
+      <w:proofErr w:type="spellStart"/>
+      <w:r>
+        <w:t>Eslint</w:t>
+      </w:r>
+      <w:proofErr w:type="spellEnd"/>
+      <w:r>
+        <w:t xml:space="preserve"> e </w:t>
+      </w:r>
+      <w:proofErr w:type="spellStart"/>
+      <w:r>
+        <w:t>prettier</w:t>
+      </w:r>
+      <w:proofErr w:type="spellEnd"/>
     </w:p>
     <w:p>
       <w:pPr>
@@ -104,7 +239,15 @@
     </w:p>
     <w:p>
       <w:r>
-        <w:t xml:space="preserve">05 -  setup do prisma </w:t>
+        <w:t xml:space="preserve">05 </w:t>
+      </w:r>
+      <w:proofErr w:type="gramStart"/>
+      <w:r>
+        <w:t>-  setup</w:t>
+      </w:r>
+      <w:proofErr w:type="gramEnd"/>
+      <w:r>
+        <w:t xml:space="preserve"> do prisma </w:t>
       </w:r>
     </w:p>
     <w:p>
@@ -114,27 +257,99 @@
     </w:p>
     <w:p>
       <w:r>
-        <w:t>07 -  Controller de criação de conta</w:t>
-      </w:r>
-    </w:p>
-    <w:p>
-      <w:r>
-        <w:t>08 -  Gerando hash da senha</w:t>
-      </w:r>
-    </w:p>
-    <w:p>
-      <w:r>
-        <w:t>09 -  Criando pipe de validação do zod</w:t>
-      </w:r>
-    </w:p>
-    <w:p>
-      <w:r>
-        <w:t>10 – Extensão rest cliente no vscode</w:t>
-      </w:r>
-    </w:p>
-    <w:p>
-      <w:r>
-        <w:t>11 – Usando configmodule no nest.js</w:t>
+        <w:lastRenderedPageBreak/>
+        <w:t xml:space="preserve">07 </w:t>
+      </w:r>
+      <w:proofErr w:type="gramStart"/>
+      <w:r>
+        <w:t xml:space="preserve">-  </w:t>
+      </w:r>
+      <w:proofErr w:type="spellStart"/>
+      <w:r>
+        <w:t>Controller</w:t>
+      </w:r>
+      <w:proofErr w:type="spellEnd"/>
+      <w:proofErr w:type="gramEnd"/>
+      <w:r>
+        <w:t xml:space="preserve"> de criação de conta</w:t>
+      </w:r>
+    </w:p>
+    <w:p>
+      <w:r>
+        <w:t xml:space="preserve">08 </w:t>
+      </w:r>
+      <w:proofErr w:type="gramStart"/>
+      <w:r>
+        <w:t>-  Gerando</w:t>
+      </w:r>
+      <w:proofErr w:type="gramEnd"/>
+      <w:r>
+        <w:t xml:space="preserve"> </w:t>
+      </w:r>
+      <w:proofErr w:type="spellStart"/>
+      <w:r>
+        <w:t>hash</w:t>
+      </w:r>
+      <w:proofErr w:type="spellEnd"/>
+      <w:r>
+        <w:t xml:space="preserve"> da senha</w:t>
+      </w:r>
+    </w:p>
+    <w:p>
+      <w:r>
+        <w:t xml:space="preserve">09 </w:t>
+      </w:r>
+      <w:proofErr w:type="gramStart"/>
+      <w:r>
+        <w:t>-  Criando</w:t>
+      </w:r>
+      <w:proofErr w:type="gramEnd"/>
+      <w:r>
+        <w:t xml:space="preserve"> </w:t>
+      </w:r>
+      <w:proofErr w:type="spellStart"/>
+      <w:r>
+        <w:t>pipe</w:t>
+      </w:r>
+      <w:proofErr w:type="spellEnd"/>
+      <w:r>
+        <w:t xml:space="preserve"> de validação do </w:t>
+      </w:r>
+      <w:proofErr w:type="spellStart"/>
+      <w:r>
+        <w:t>zod</w:t>
+      </w:r>
+      <w:proofErr w:type="spellEnd"/>
+    </w:p>
+    <w:p>
+      <w:r>
+        <w:t xml:space="preserve">10 – Extensão </w:t>
+      </w:r>
+      <w:proofErr w:type="spellStart"/>
+      <w:r>
+        <w:t>rest</w:t>
+      </w:r>
+      <w:proofErr w:type="spellEnd"/>
+      <w:r>
+        <w:t xml:space="preserve"> cliente no </w:t>
+      </w:r>
+      <w:proofErr w:type="spellStart"/>
+      <w:r>
+        <w:t>vscode</w:t>
+      </w:r>
+      <w:proofErr w:type="spellEnd"/>
+    </w:p>
+    <w:p>
+      <w:r>
+        <w:t xml:space="preserve">11 – Usando </w:t>
+      </w:r>
+      <w:proofErr w:type="spellStart"/>
+      <w:r>
+        <w:t>configmodule</w:t>
+      </w:r>
+      <w:proofErr w:type="spellEnd"/>
+      <w:r>
+        <w:t xml:space="preserve"> no nest.js</w:t>
       </w:r>
     </w:p>
     <w:p>
@@ -152,46 +367,154 @@
         <w:rPr>
           <w:lang w:val="en-US"/>
         </w:rPr>
-        <w:t>13 –  Gerando token jwt</w:t>
-      </w:r>
-    </w:p>
-    <w:p>
-      <w:r>
-        <w:t>14 –  Controller de autenticação</w:t>
-      </w:r>
-    </w:p>
-    <w:p>
-      <w:r>
-        <w:t>15 –  Protegendo r</w:t>
-      </w:r>
-      <w:r>
-        <w:t>otas com guards</w:t>
-      </w:r>
-    </w:p>
-    <w:p>
-      <w:r>
-        <w:lastRenderedPageBreak/>
-        <w:t>16 –  criando decorator de autenticação</w:t>
-      </w:r>
-    </w:p>
-    <w:p>
-      <w:r>
-        <w:t>17 –  controler de criação de pergunta</w:t>
-      </w:r>
-    </w:p>
-    <w:p>
-      <w:r>
-        <w:t>18 –  controler de listagem de perguntas</w:t>
-      </w:r>
-    </w:p>
-    <w:p>
-      <w:r>
-        <w:t>19 – Configurando vitest com swc</w:t>
-      </w:r>
-    </w:p>
-    <w:p>
-      <w:r>
-        <w:t>20 -  Banco de dados isolado nos testes</w:t>
+        <w:t xml:space="preserve">13 </w:t>
+      </w:r>
+      <w:proofErr w:type="gramStart"/>
+      <w:r>
+        <w:rPr>
+          <w:lang w:val="en-US"/>
+        </w:rPr>
+        <w:t xml:space="preserve">–  </w:t>
+      </w:r>
+      <w:proofErr w:type="spellStart"/>
+      <w:r>
+        <w:rPr>
+          <w:lang w:val="en-US"/>
+        </w:rPr>
+        <w:t>Gerando</w:t>
+      </w:r>
+      <w:proofErr w:type="spellEnd"/>
+      <w:proofErr w:type="gramEnd"/>
+      <w:r>
+        <w:rPr>
+          <w:lang w:val="en-US"/>
+        </w:rPr>
+        <w:t xml:space="preserve"> token </w:t>
+      </w:r>
+      <w:proofErr w:type="spellStart"/>
+      <w:r>
+        <w:rPr>
+          <w:lang w:val="en-US"/>
+        </w:rPr>
+        <w:t>jwt</w:t>
+      </w:r>
+      <w:proofErr w:type="spellEnd"/>
+    </w:p>
+    <w:p>
+      <w:r>
+        <w:t xml:space="preserve">14 </w:t>
+      </w:r>
+      <w:proofErr w:type="gramStart"/>
+      <w:r>
+        <w:t xml:space="preserve">–  </w:t>
+      </w:r>
+      <w:proofErr w:type="spellStart"/>
+      <w:r>
+        <w:t>Controller</w:t>
+      </w:r>
+      <w:proofErr w:type="spellEnd"/>
+      <w:proofErr w:type="gramEnd"/>
+      <w:r>
+        <w:t xml:space="preserve"> de autenticação</w:t>
+      </w:r>
+    </w:p>
+    <w:p>
+      <w:r>
+        <w:t xml:space="preserve">15 </w:t>
+      </w:r>
+      <w:proofErr w:type="gramStart"/>
+      <w:r>
+        <w:t>–  Protegendo</w:t>
+      </w:r>
+      <w:proofErr w:type="gramEnd"/>
+      <w:r>
+        <w:t xml:space="preserve"> r</w:t>
+      </w:r>
+      <w:r>
+        <w:t xml:space="preserve">otas com </w:t>
+      </w:r>
+      <w:proofErr w:type="spellStart"/>
+      <w:r>
+        <w:t>guards</w:t>
+      </w:r>
+      <w:proofErr w:type="spellEnd"/>
+    </w:p>
+    <w:p>
+      <w:r>
+        <w:t xml:space="preserve">16 </w:t>
+      </w:r>
+      <w:proofErr w:type="gramStart"/>
+      <w:r>
+        <w:t>–  criando</w:t>
+      </w:r>
+      <w:proofErr w:type="gramEnd"/>
+      <w:r>
+        <w:t xml:space="preserve"> </w:t>
+      </w:r>
+      <w:proofErr w:type="spellStart"/>
+      <w:r>
+        <w:t>decorator</w:t>
+      </w:r>
+      <w:proofErr w:type="spellEnd"/>
+      <w:r>
+        <w:t xml:space="preserve"> de autenticação</w:t>
+      </w:r>
+    </w:p>
+    <w:p>
+      <w:r>
+        <w:t xml:space="preserve">17 </w:t>
+      </w:r>
+      <w:proofErr w:type="gramStart"/>
+      <w:r>
+        <w:t>–  controler</w:t>
+      </w:r>
+      <w:proofErr w:type="gramEnd"/>
+      <w:r>
+        <w:t xml:space="preserve"> de criação de pergunta</w:t>
+      </w:r>
+    </w:p>
+    <w:p>
+      <w:r>
+        <w:t xml:space="preserve">18 </w:t>
+      </w:r>
+      <w:proofErr w:type="gramStart"/>
+      <w:r>
+        <w:t>–  controler</w:t>
+      </w:r>
+      <w:proofErr w:type="gramEnd"/>
+      <w:r>
+        <w:t xml:space="preserve"> de listagem de perguntas</w:t>
+      </w:r>
+    </w:p>
+    <w:p>
+      <w:r>
+        <w:t xml:space="preserve">19 – Configurando </w:t>
+      </w:r>
+      <w:proofErr w:type="spellStart"/>
+      <w:r>
+        <w:t>vitest</w:t>
+      </w:r>
+      <w:proofErr w:type="spellEnd"/>
+      <w:r>
+        <w:t xml:space="preserve"> com </w:t>
+      </w:r>
+      <w:proofErr w:type="spellStart"/>
+      <w:r>
+        <w:t>swc</w:t>
+      </w:r>
+      <w:proofErr w:type="spellEnd"/>
+    </w:p>
+    <w:p>
+      <w:r>
+        <w:t xml:space="preserve">20 </w:t>
+      </w:r>
+      <w:proofErr w:type="gramStart"/>
+      <w:r>
+        <w:t>-  Banco</w:t>
+      </w:r>
+      <w:proofErr w:type="gramEnd"/>
+      <w:r>
+        <w:t xml:space="preserve"> de dados isolado nos testes</w:t>
       </w:r>
     </w:p>
     <w:sectPr>

</xml_diff>

<commit_message>
03 -  Configurando Eslint e prettier
</commit_message>
<xml_diff>
--- a/2023/05_nestjs.docx
+++ b/2023/05_nestjs.docx
@@ -7,16 +7,8 @@
         <w:rPr>
           <w:highlight w:val="cyan"/>
         </w:rPr>
-        <w:t xml:space="preserve">01 – Criando projeto com </w:t>
-      </w:r>
-      <w:proofErr w:type="spellStart"/>
-      <w:r>
-        <w:rPr>
-          <w:highlight w:val="cyan"/>
-        </w:rPr>
-        <w:t>nest</w:t>
-      </w:r>
-      <w:proofErr w:type="spellEnd"/>
+        <w:t>01 – Criando projeto com nest</w:t>
+      </w:r>
       <w:r>
         <w:t xml:space="preserve"> </w:t>
       </w:r>
@@ -28,69 +20,23 @@
         </w:rPr>
       </w:pPr>
       <w:r>
-        <w:t xml:space="preserve">Para iniciar o projeto em </w:t>
-      </w:r>
-      <w:proofErr w:type="spellStart"/>
-      <w:r>
-        <w:t>nest</w:t>
-      </w:r>
-      <w:proofErr w:type="spellEnd"/>
-      <w:r>
-        <w:t xml:space="preserve"> se </w:t>
-      </w:r>
-      <w:proofErr w:type="spellStart"/>
-      <w:r>
-        <w:t>vc</w:t>
-      </w:r>
-      <w:proofErr w:type="spellEnd"/>
-      <w:r>
-        <w:t xml:space="preserve"> tem o global na maquina </w:t>
-      </w:r>
-      <w:proofErr w:type="spellStart"/>
+        <w:t xml:space="preserve">Para iniciar o projeto em nest se vc tem o global na maquina </w:t>
+      </w:r>
       <w:r>
         <w:rPr>
           <w:u w:val="single"/>
         </w:rPr>
-        <w:t>nest</w:t>
-      </w:r>
-      <w:proofErr w:type="spellEnd"/>
+        <w:t>nest new nome-projeto</w:t>
+      </w:r>
+      <w:r>
+        <w:t xml:space="preserve"> caso não tenha rode o comando </w:t>
+      </w:r>
       <w:r>
         <w:rPr>
           <w:u w:val="single"/>
         </w:rPr>
-        <w:t xml:space="preserve"> new nome-projeto</w:t>
-      </w:r>
-      <w:r>
-        <w:t xml:space="preserve"> caso não tenha rode o comando </w:t>
-      </w:r>
-      <w:r>
-        <w:rPr>
-          <w:u w:val="single"/>
-        </w:rPr>
-        <w:t>npm i -g @</w:t>
-      </w:r>
-      <w:proofErr w:type="spellStart"/>
-      <w:r>
-        <w:rPr>
-          <w:u w:val="single"/>
-        </w:rPr>
-        <w:t>nestjs</w:t>
-      </w:r>
-      <w:proofErr w:type="spellEnd"/>
-      <w:r>
-        <w:rPr>
-          <w:u w:val="single"/>
-        </w:rPr>
-        <w:t>/</w:t>
-      </w:r>
-      <w:proofErr w:type="spellStart"/>
-      <w:r>
-        <w:rPr>
-          <w:u w:val="single"/>
-        </w:rPr>
-        <w:t>cli</w:t>
-      </w:r>
-      <w:proofErr w:type="spellEnd"/>
+        <w:t>npm i -g @nestjs/cli</w:t>
+      </w:r>
     </w:p>
     <w:p>
       <w:r>
@@ -132,32 +78,17 @@
       </w:r>
     </w:p>
     <w:p>
-      <w:bookmarkStart w:id="0" w:name="_GoBack"/>
       <w:r>
         <w:rPr>
           <w:highlight w:val="cyan"/>
         </w:rPr>
-        <w:t xml:space="preserve">02 – Módulos serviços e </w:t>
-      </w:r>
-      <w:proofErr w:type="spellStart"/>
-      <w:r>
-        <w:rPr>
-          <w:highlight w:val="cyan"/>
-        </w:rPr>
-        <w:t>controllers</w:t>
-      </w:r>
-      <w:proofErr w:type="spellEnd"/>
-    </w:p>
-    <w:bookmarkEnd w:id="0"/>
-    <w:p>
-      <w:r>
-        <w:t xml:space="preserve">Controler é tudo que recebe requisição http o resto é </w:t>
-      </w:r>
-      <w:proofErr w:type="spellStart"/>
-      <w:r>
-        <w:t>provider</w:t>
-      </w:r>
-      <w:proofErr w:type="spellEnd"/>
+        <w:t>02 – Módulos serviços e controllers</w:t>
+      </w:r>
+    </w:p>
+    <w:p>
+      <w:r>
+        <w:t>Controler é tudo que recebe requisição http o resto é provider</w:t>
+      </w:r>
     </w:p>
     <w:p>
       <w:r>
@@ -200,33 +131,112 @@
     </w:p>
     <w:p>
       <w:r>
-        <w:t xml:space="preserve">03 </w:t>
-      </w:r>
-      <w:proofErr w:type="gramStart"/>
-      <w:r>
-        <w:t>-  Configurando</w:t>
-      </w:r>
-      <w:proofErr w:type="gramEnd"/>
-      <w:r>
-        <w:t xml:space="preserve"> </w:t>
-      </w:r>
-      <w:proofErr w:type="spellStart"/>
-      <w:r>
-        <w:t>Eslint</w:t>
-      </w:r>
-      <w:proofErr w:type="spellEnd"/>
-      <w:r>
-        <w:t xml:space="preserve"> e </w:t>
-      </w:r>
-      <w:proofErr w:type="spellStart"/>
-      <w:r>
-        <w:t>prettier</w:t>
-      </w:r>
-      <w:proofErr w:type="spellEnd"/>
+        <w:rPr>
+          <w:highlight w:val="cyan"/>
+        </w:rPr>
+        <w:t>03 -  Configurando Eslint e prettier</w:t>
+      </w:r>
     </w:p>
     <w:p>
       <w:pPr>
         <w:rPr>
+          <w:u w:val="single"/>
+        </w:rPr>
+      </w:pPr>
+      <w:r>
+        <w:t xml:space="preserve">Instalar </w:t>
+      </w:r>
+      <w:r>
+        <w:rPr>
+          <w:u w:val="single"/>
+        </w:rPr>
+        <w:t>npm i eslint @rocketseat/eslint-config -D</w:t>
+      </w:r>
+    </w:p>
+    <w:p>
+      <w:r>
+        <w:lastRenderedPageBreak/>
+        <w:drawing>
+          <wp:inline distT="0" distB="0" distL="0" distR="0" wp14:anchorId="44170291" wp14:editId="5178D8C9">
+            <wp:extent cx="5400040" cy="2317750"/>
+            <wp:effectExtent l="0" t="0" r="0" b="6350"/>
+            <wp:docPr id="4" name="Imagem 4"/>
+            <wp:cNvGraphicFramePr>
+              <a:graphicFrameLocks xmlns:a="http://schemas.openxmlformats.org/drawingml/2006/main" noChangeAspect="1"/>
+            </wp:cNvGraphicFramePr>
+            <a:graphic xmlns:a="http://schemas.openxmlformats.org/drawingml/2006/main">
+              <a:graphicData uri="http://schemas.openxmlformats.org/drawingml/2006/picture">
+                <pic:pic xmlns:pic="http://schemas.openxmlformats.org/drawingml/2006/picture">
+                  <pic:nvPicPr>
+                    <pic:cNvPr id="1" name=""/>
+                    <pic:cNvPicPr/>
+                  </pic:nvPicPr>
+                  <pic:blipFill>
+                    <a:blip r:embed="rId6"/>
+                    <a:stretch>
+                      <a:fillRect/>
+                    </a:stretch>
+                  </pic:blipFill>
+                  <pic:spPr>
+                    <a:xfrm>
+                      <a:off x="0" y="0"/>
+                      <a:ext cx="5400040" cy="2317750"/>
+                    </a:xfrm>
+                    <a:prstGeom prst="rect">
+                      <a:avLst/>
+                    </a:prstGeom>
+                  </pic:spPr>
+                </pic:pic>
+              </a:graphicData>
+            </a:graphic>
+          </wp:inline>
+        </w:drawing>
+      </w:r>
+    </w:p>
+    <w:p>
+      <w:r>
+        <w:drawing>
+          <wp:inline distT="0" distB="0" distL="0" distR="0" wp14:anchorId="03B98523" wp14:editId="5959FECD">
+            <wp:extent cx="5400040" cy="2922905"/>
+            <wp:effectExtent l="0" t="0" r="0" b="0"/>
+            <wp:docPr id="5" name="Imagem 5"/>
+            <wp:cNvGraphicFramePr>
+              <a:graphicFrameLocks xmlns:a="http://schemas.openxmlformats.org/drawingml/2006/main" noChangeAspect="1"/>
+            </wp:cNvGraphicFramePr>
+            <a:graphic xmlns:a="http://schemas.openxmlformats.org/drawingml/2006/main">
+              <a:graphicData uri="http://schemas.openxmlformats.org/drawingml/2006/picture">
+                <pic:pic xmlns:pic="http://schemas.openxmlformats.org/drawingml/2006/picture">
+                  <pic:nvPicPr>
+                    <pic:cNvPr id="1" name=""/>
+                    <pic:cNvPicPr/>
+                  </pic:nvPicPr>
+                  <pic:blipFill>
+                    <a:blip r:embed="rId7"/>
+                    <a:stretch>
+                      <a:fillRect/>
+                    </a:stretch>
+                  </pic:blipFill>
+                  <pic:spPr>
+                    <a:xfrm>
+                      <a:off x="0" y="0"/>
+                      <a:ext cx="5400040" cy="2922905"/>
+                    </a:xfrm>
+                    <a:prstGeom prst="rect">
+                      <a:avLst/>
+                    </a:prstGeom>
+                  </pic:spPr>
+                </pic:pic>
+              </a:graphicData>
+            </a:graphic>
+          </wp:inline>
+        </w:drawing>
+      </w:r>
+      <w:bookmarkStart w:id="0" w:name="_GoBack"/>
+      <w:bookmarkEnd w:id="0"/>
+    </w:p>
+    <w:p>
+      <w:pPr>
+        <w:rPr>
           <w:lang w:val="en-US"/>
         </w:rPr>
       </w:pPr>
@@ -239,15 +249,7 @@
     </w:p>
     <w:p>
       <w:r>
-        <w:t xml:space="preserve">05 </w:t>
-      </w:r>
-      <w:proofErr w:type="gramStart"/>
-      <w:r>
-        <w:t>-  setup</w:t>
-      </w:r>
-      <w:proofErr w:type="gramEnd"/>
-      <w:r>
-        <w:t xml:space="preserve"> do prisma </w:t>
+        <w:t xml:space="preserve">05 -  setup do prisma </w:t>
       </w:r>
     </w:p>
     <w:p>
@@ -257,264 +259,84 @@
     </w:p>
     <w:p>
       <w:r>
+        <w:t>07 -  Controller de criação de conta</w:t>
+      </w:r>
+    </w:p>
+    <w:p>
+      <w:r>
+        <w:t>08 -  Gerando hash da senha</w:t>
+      </w:r>
+    </w:p>
+    <w:p>
+      <w:r>
+        <w:t>09 -  Criando pipe de validação do zod</w:t>
+      </w:r>
+    </w:p>
+    <w:p>
+      <w:r>
+        <w:t>10 – Extensão rest cliente no vscode</w:t>
+      </w:r>
+    </w:p>
+    <w:p>
+      <w:r>
+        <w:t>11 – Usando configmodule no nest.js</w:t>
+      </w:r>
+    </w:p>
+    <w:p>
+      <w:r>
+        <w:t>12 – Configurando autenticação jwt</w:t>
+      </w:r>
+    </w:p>
+    <w:p>
+      <w:pPr>
+        <w:rPr>
+          <w:lang w:val="en-US"/>
+        </w:rPr>
+      </w:pPr>
+      <w:r>
+        <w:rPr>
+          <w:lang w:val="en-US"/>
+        </w:rPr>
+        <w:t>13 –  Gerando token jwt</w:t>
+      </w:r>
+    </w:p>
+    <w:p>
+      <w:r>
+        <w:t>14 –  Controller de autenticação</w:t>
+      </w:r>
+    </w:p>
+    <w:p>
+      <w:r>
+        <w:t>15 –  Protegendo r</w:t>
+      </w:r>
+      <w:r>
+        <w:t>otas com guards</w:t>
+      </w:r>
+    </w:p>
+    <w:p>
+      <w:r>
         <w:lastRenderedPageBreak/>
-        <w:t xml:space="preserve">07 </w:t>
-      </w:r>
-      <w:proofErr w:type="gramStart"/>
-      <w:r>
-        <w:t xml:space="preserve">-  </w:t>
-      </w:r>
-      <w:proofErr w:type="spellStart"/>
-      <w:r>
-        <w:t>Controller</w:t>
-      </w:r>
-      <w:proofErr w:type="spellEnd"/>
-      <w:proofErr w:type="gramEnd"/>
-      <w:r>
-        <w:t xml:space="preserve"> de criação de conta</w:t>
-      </w:r>
-    </w:p>
-    <w:p>
-      <w:r>
-        <w:t xml:space="preserve">08 </w:t>
-      </w:r>
-      <w:proofErr w:type="gramStart"/>
-      <w:r>
-        <w:t>-  Gerando</w:t>
-      </w:r>
-      <w:proofErr w:type="gramEnd"/>
-      <w:r>
-        <w:t xml:space="preserve"> </w:t>
-      </w:r>
-      <w:proofErr w:type="spellStart"/>
-      <w:r>
-        <w:t>hash</w:t>
-      </w:r>
-      <w:proofErr w:type="spellEnd"/>
-      <w:r>
-        <w:t xml:space="preserve"> da senha</w:t>
-      </w:r>
-    </w:p>
-    <w:p>
-      <w:r>
-        <w:t xml:space="preserve">09 </w:t>
-      </w:r>
-      <w:proofErr w:type="gramStart"/>
-      <w:r>
-        <w:t>-  Criando</w:t>
-      </w:r>
-      <w:proofErr w:type="gramEnd"/>
-      <w:r>
-        <w:t xml:space="preserve"> </w:t>
-      </w:r>
-      <w:proofErr w:type="spellStart"/>
-      <w:r>
-        <w:t>pipe</w:t>
-      </w:r>
-      <w:proofErr w:type="spellEnd"/>
-      <w:r>
-        <w:t xml:space="preserve"> de validação do </w:t>
-      </w:r>
-      <w:proofErr w:type="spellStart"/>
-      <w:r>
-        <w:t>zod</w:t>
-      </w:r>
-      <w:proofErr w:type="spellEnd"/>
-    </w:p>
-    <w:p>
-      <w:r>
-        <w:t xml:space="preserve">10 – Extensão </w:t>
-      </w:r>
-      <w:proofErr w:type="spellStart"/>
-      <w:r>
-        <w:t>rest</w:t>
-      </w:r>
-      <w:proofErr w:type="spellEnd"/>
-      <w:r>
-        <w:t xml:space="preserve"> cliente no </w:t>
-      </w:r>
-      <w:proofErr w:type="spellStart"/>
-      <w:r>
-        <w:t>vscode</w:t>
-      </w:r>
-      <w:proofErr w:type="spellEnd"/>
-    </w:p>
-    <w:p>
-      <w:r>
-        <w:t xml:space="preserve">11 – Usando </w:t>
-      </w:r>
-      <w:proofErr w:type="spellStart"/>
-      <w:r>
-        <w:t>configmodule</w:t>
-      </w:r>
-      <w:proofErr w:type="spellEnd"/>
-      <w:r>
-        <w:t xml:space="preserve"> no nest.js</w:t>
-      </w:r>
-    </w:p>
-    <w:p>
-      <w:r>
-        <w:t>12 – Configurando autenticação jwt</w:t>
-      </w:r>
-    </w:p>
-    <w:p>
-      <w:pPr>
-        <w:rPr>
-          <w:lang w:val="en-US"/>
-        </w:rPr>
-      </w:pPr>
-      <w:r>
-        <w:rPr>
-          <w:lang w:val="en-US"/>
-        </w:rPr>
-        <w:t xml:space="preserve">13 </w:t>
-      </w:r>
-      <w:proofErr w:type="gramStart"/>
-      <w:r>
-        <w:rPr>
-          <w:lang w:val="en-US"/>
-        </w:rPr>
-        <w:t xml:space="preserve">–  </w:t>
-      </w:r>
-      <w:proofErr w:type="spellStart"/>
-      <w:r>
-        <w:rPr>
-          <w:lang w:val="en-US"/>
-        </w:rPr>
-        <w:t>Gerando</w:t>
-      </w:r>
-      <w:proofErr w:type="spellEnd"/>
-      <w:proofErr w:type="gramEnd"/>
-      <w:r>
-        <w:rPr>
-          <w:lang w:val="en-US"/>
-        </w:rPr>
-        <w:t xml:space="preserve"> token </w:t>
-      </w:r>
-      <w:proofErr w:type="spellStart"/>
-      <w:r>
-        <w:rPr>
-          <w:lang w:val="en-US"/>
-        </w:rPr>
-        <w:t>jwt</w:t>
-      </w:r>
-      <w:proofErr w:type="spellEnd"/>
-    </w:p>
-    <w:p>
-      <w:r>
-        <w:t xml:space="preserve">14 </w:t>
-      </w:r>
-      <w:proofErr w:type="gramStart"/>
-      <w:r>
-        <w:t xml:space="preserve">–  </w:t>
-      </w:r>
-      <w:proofErr w:type="spellStart"/>
-      <w:r>
-        <w:t>Controller</w:t>
-      </w:r>
-      <w:proofErr w:type="spellEnd"/>
-      <w:proofErr w:type="gramEnd"/>
-      <w:r>
-        <w:t xml:space="preserve"> de autenticação</w:t>
-      </w:r>
-    </w:p>
-    <w:p>
-      <w:r>
-        <w:t xml:space="preserve">15 </w:t>
-      </w:r>
-      <w:proofErr w:type="gramStart"/>
-      <w:r>
-        <w:t>–  Protegendo</w:t>
-      </w:r>
-      <w:proofErr w:type="gramEnd"/>
-      <w:r>
-        <w:t xml:space="preserve"> r</w:t>
-      </w:r>
-      <w:r>
-        <w:t xml:space="preserve">otas com </w:t>
-      </w:r>
-      <w:proofErr w:type="spellStart"/>
-      <w:r>
-        <w:t>guards</w:t>
-      </w:r>
-      <w:proofErr w:type="spellEnd"/>
-    </w:p>
-    <w:p>
-      <w:r>
-        <w:t xml:space="preserve">16 </w:t>
-      </w:r>
-      <w:proofErr w:type="gramStart"/>
-      <w:r>
-        <w:t>–  criando</w:t>
-      </w:r>
-      <w:proofErr w:type="gramEnd"/>
-      <w:r>
-        <w:t xml:space="preserve"> </w:t>
-      </w:r>
-      <w:proofErr w:type="spellStart"/>
-      <w:r>
-        <w:t>decorator</w:t>
-      </w:r>
-      <w:proofErr w:type="spellEnd"/>
-      <w:r>
-        <w:t xml:space="preserve"> de autenticação</w:t>
-      </w:r>
-    </w:p>
-    <w:p>
-      <w:r>
-        <w:t xml:space="preserve">17 </w:t>
-      </w:r>
-      <w:proofErr w:type="gramStart"/>
-      <w:r>
-        <w:t>–  controler</w:t>
-      </w:r>
-      <w:proofErr w:type="gramEnd"/>
-      <w:r>
-        <w:t xml:space="preserve"> de criação de pergunta</w:t>
-      </w:r>
-    </w:p>
-    <w:p>
-      <w:r>
-        <w:t xml:space="preserve">18 </w:t>
-      </w:r>
-      <w:proofErr w:type="gramStart"/>
-      <w:r>
-        <w:t>–  controler</w:t>
-      </w:r>
-      <w:proofErr w:type="gramEnd"/>
-      <w:r>
-        <w:t xml:space="preserve"> de listagem de perguntas</w:t>
-      </w:r>
-    </w:p>
-    <w:p>
-      <w:r>
-        <w:t xml:space="preserve">19 – Configurando </w:t>
-      </w:r>
-      <w:proofErr w:type="spellStart"/>
-      <w:r>
-        <w:t>vitest</w:t>
-      </w:r>
-      <w:proofErr w:type="spellEnd"/>
-      <w:r>
-        <w:t xml:space="preserve"> com </w:t>
-      </w:r>
-      <w:proofErr w:type="spellStart"/>
-      <w:r>
-        <w:t>swc</w:t>
-      </w:r>
-      <w:proofErr w:type="spellEnd"/>
-    </w:p>
-    <w:p>
-      <w:r>
-        <w:t xml:space="preserve">20 </w:t>
-      </w:r>
-      <w:proofErr w:type="gramStart"/>
-      <w:r>
-        <w:t>-  Banco</w:t>
-      </w:r>
-      <w:proofErr w:type="gramEnd"/>
-      <w:r>
-        <w:t xml:space="preserve"> de dados isolado nos testes</w:t>
+        <w:t>16 –  criando decorator de autenticação</w:t>
+      </w:r>
+    </w:p>
+    <w:p>
+      <w:r>
+        <w:t>17 –  controler de criação de pergunta</w:t>
+      </w:r>
+    </w:p>
+    <w:p>
+      <w:r>
+        <w:t>18 –  controler de listagem de perguntas</w:t>
+      </w:r>
+    </w:p>
+    <w:p>
+      <w:r>
+        <w:t>19 – Configurando vitest com swc</w:t>
+      </w:r>
+    </w:p>
+    <w:p>
+      <w:r>
+        <w:t>20 -  Banco de dados isolado nos testes</w:t>
       </w:r>
     </w:p>
     <w:sectPr>

</xml_diff>

<commit_message>
04 – Setup Docker compose
</commit_message>
<xml_diff>
--- a/2023/05_nestjs.docx
+++ b/2023/05_nestjs.docx
@@ -7,8 +7,16 @@
         <w:rPr>
           <w:highlight w:val="cyan"/>
         </w:rPr>
-        <w:t>01 – Criando projeto com nest</w:t>
-      </w:r>
+        <w:t xml:space="preserve">01 – Criando projeto com </w:t>
+      </w:r>
+      <w:proofErr w:type="spellStart"/>
+      <w:r>
+        <w:rPr>
+          <w:highlight w:val="cyan"/>
+        </w:rPr>
+        <w:t>nest</w:t>
+      </w:r>
+      <w:proofErr w:type="spellEnd"/>
       <w:r>
         <w:t xml:space="preserve"> </w:t>
       </w:r>
@@ -20,13 +28,37 @@
         </w:rPr>
       </w:pPr>
       <w:r>
-        <w:t xml:space="preserve">Para iniciar o projeto em nest se vc tem o global na maquina </w:t>
-      </w:r>
-      <w:r>
-        <w:rPr>
-          <w:u w:val="single"/>
-        </w:rPr>
-        <w:t>nest new nome-projeto</w:t>
+        <w:t xml:space="preserve">Para iniciar o projeto em </w:t>
+      </w:r>
+      <w:proofErr w:type="spellStart"/>
+      <w:r>
+        <w:t>nest</w:t>
+      </w:r>
+      <w:proofErr w:type="spellEnd"/>
+      <w:r>
+        <w:t xml:space="preserve"> se </w:t>
+      </w:r>
+      <w:proofErr w:type="spellStart"/>
+      <w:r>
+        <w:t>vc</w:t>
+      </w:r>
+      <w:proofErr w:type="spellEnd"/>
+      <w:r>
+        <w:t xml:space="preserve"> tem o global na maquina </w:t>
+      </w:r>
+      <w:proofErr w:type="spellStart"/>
+      <w:r>
+        <w:rPr>
+          <w:u w:val="single"/>
+        </w:rPr>
+        <w:t>nest</w:t>
+      </w:r>
+      <w:proofErr w:type="spellEnd"/>
+      <w:r>
+        <w:rPr>
+          <w:u w:val="single"/>
+        </w:rPr>
+        <w:t xml:space="preserve"> new nome-projeto</w:t>
       </w:r>
       <w:r>
         <w:t xml:space="preserve"> caso não tenha rode o comando </w:t>
@@ -35,8 +67,30 @@
         <w:rPr>
           <w:u w:val="single"/>
         </w:rPr>
-        <w:t>npm i -g @nestjs/cli</w:t>
-      </w:r>
+        <w:t>npm i -g @</w:t>
+      </w:r>
+      <w:proofErr w:type="spellStart"/>
+      <w:r>
+        <w:rPr>
+          <w:u w:val="single"/>
+        </w:rPr>
+        <w:t>nestjs</w:t>
+      </w:r>
+      <w:proofErr w:type="spellEnd"/>
+      <w:r>
+        <w:rPr>
+          <w:u w:val="single"/>
+        </w:rPr>
+        <w:t>/</w:t>
+      </w:r>
+      <w:proofErr w:type="spellStart"/>
+      <w:r>
+        <w:rPr>
+          <w:u w:val="single"/>
+        </w:rPr>
+        <w:t>cli</w:t>
+      </w:r>
+      <w:proofErr w:type="spellEnd"/>
     </w:p>
     <w:p>
       <w:r>
@@ -82,13 +136,26 @@
         <w:rPr>
           <w:highlight w:val="cyan"/>
         </w:rPr>
-        <w:t>02 – Módulos serviços e controllers</w:t>
-      </w:r>
-    </w:p>
-    <w:p>
-      <w:r>
-        <w:t>Controler é tudo que recebe requisição http o resto é provider</w:t>
-      </w:r>
+        <w:t xml:space="preserve">02 – Módulos serviços e </w:t>
+      </w:r>
+      <w:proofErr w:type="spellStart"/>
+      <w:r>
+        <w:rPr>
+          <w:highlight w:val="cyan"/>
+        </w:rPr>
+        <w:t>controllers</w:t>
+      </w:r>
+      <w:proofErr w:type="spellEnd"/>
+    </w:p>
+    <w:p>
+      <w:r>
+        <w:t xml:space="preserve">Controler é tudo que recebe requisição http o resto é </w:t>
+      </w:r>
+      <w:proofErr w:type="spellStart"/>
+      <w:r>
+        <w:t>provider</w:t>
+      </w:r>
+      <w:proofErr w:type="spellEnd"/>
     </w:p>
     <w:p>
       <w:r>
@@ -134,8 +201,44 @@
         <w:rPr>
           <w:highlight w:val="cyan"/>
         </w:rPr>
-        <w:t>03 -  Configurando Eslint e prettier</w:t>
-      </w:r>
+        <w:t xml:space="preserve">03 </w:t>
+      </w:r>
+      <w:proofErr w:type="gramStart"/>
+      <w:r>
+        <w:rPr>
+          <w:highlight w:val="cyan"/>
+        </w:rPr>
+        <w:t>-  Configurando</w:t>
+      </w:r>
+      <w:proofErr w:type="gramEnd"/>
+      <w:r>
+        <w:rPr>
+          <w:highlight w:val="cyan"/>
+        </w:rPr>
+        <w:t xml:space="preserve"> </w:t>
+      </w:r>
+      <w:proofErr w:type="spellStart"/>
+      <w:r>
+        <w:rPr>
+          <w:highlight w:val="cyan"/>
+        </w:rPr>
+        <w:t>Eslint</w:t>
+      </w:r>
+      <w:proofErr w:type="spellEnd"/>
+      <w:r>
+        <w:rPr>
+          <w:highlight w:val="cyan"/>
+        </w:rPr>
+        <w:t xml:space="preserve"> e </w:t>
+      </w:r>
+      <w:proofErr w:type="spellStart"/>
+      <w:r>
+        <w:rPr>
+          <w:highlight w:val="cyan"/>
+        </w:rPr>
+        <w:t>prettier</w:t>
+      </w:r>
+      <w:proofErr w:type="spellEnd"/>
     </w:p>
     <w:p>
       <w:pPr>
@@ -150,7 +253,35 @@
         <w:rPr>
           <w:u w:val="single"/>
         </w:rPr>
-        <w:t>npm i eslint @rocketseat/eslint-config -D</w:t>
+        <w:t xml:space="preserve">npm i </w:t>
+      </w:r>
+      <w:proofErr w:type="spellStart"/>
+      <w:r>
+        <w:rPr>
+          <w:u w:val="single"/>
+        </w:rPr>
+        <w:t>eslint</w:t>
+      </w:r>
+      <w:proofErr w:type="spellEnd"/>
+      <w:r>
+        <w:rPr>
+          <w:u w:val="single"/>
+        </w:rPr>
+        <w:t xml:space="preserve"> @rocketseat/</w:t>
+      </w:r>
+      <w:proofErr w:type="spellStart"/>
+      <w:r>
+        <w:rPr>
+          <w:u w:val="single"/>
+        </w:rPr>
+        <w:t>eslint</w:t>
+      </w:r>
+      <w:proofErr w:type="spellEnd"/>
+      <w:r>
+        <w:rPr>
+          <w:u w:val="single"/>
+        </w:rPr>
+        <w:t>-config -D</w:t>
       </w:r>
     </w:p>
     <w:p>
@@ -231,12 +362,70 @@
           </wp:inline>
         </w:drawing>
       </w:r>
+    </w:p>
+    <w:p>
+      <w:pPr>
+        <w:rPr>
+          <w:lang w:val="en-US"/>
+        </w:rPr>
+      </w:pPr>
       <w:bookmarkStart w:id="0" w:name="_GoBack"/>
-      <w:bookmarkEnd w:id="0"/>
-    </w:p>
+      <w:r>
+        <w:rPr>
+          <w:highlight w:val="cyan"/>
+          <w:lang w:val="en-US"/>
+        </w:rPr>
+        <w:t>04 – Setup Docker compose</w:t>
+      </w:r>
+    </w:p>
+    <w:bookmarkEnd w:id="0"/>
     <w:p>
       <w:pPr>
         <w:rPr>
+          <w:u w:val="single"/>
+        </w:rPr>
+      </w:pPr>
+      <w:r>
+        <w:t xml:space="preserve">Depois rodar </w:t>
+      </w:r>
+      <w:proofErr w:type="spellStart"/>
+      <w:r>
+        <w:rPr>
+          <w:u w:val="single"/>
+        </w:rPr>
+        <w:t>docker-compose</w:t>
+      </w:r>
+      <w:proofErr w:type="spellEnd"/>
+      <w:r>
+        <w:rPr>
+          <w:u w:val="single"/>
+        </w:rPr>
+        <w:t xml:space="preserve"> </w:t>
+      </w:r>
+      <w:proofErr w:type="spellStart"/>
+      <w:r>
+        <w:rPr>
+          <w:u w:val="single"/>
+        </w:rPr>
+        <w:t>u</w:t>
+      </w:r>
+      <w:r>
+        <w:rPr>
+          <w:u w:val="single"/>
+        </w:rPr>
+        <w:t>p</w:t>
+      </w:r>
+      <w:proofErr w:type="spellEnd"/>
+      <w:r>
+        <w:rPr>
+          <w:u w:val="single"/>
+        </w:rPr>
+        <w:t xml:space="preserve"> -d</w:t>
+      </w:r>
+    </w:p>
+    <w:p>
+      <w:pPr>
+        <w:rPr>
           <w:lang w:val="en-US"/>
         </w:rPr>
       </w:pPr>
@@ -244,12 +433,55 @@
         <w:rPr>
           <w:lang w:val="en-US"/>
         </w:rPr>
-        <w:t>04 – Setup Docker compose</w:t>
-      </w:r>
-    </w:p>
-    <w:p>
-      <w:r>
-        <w:t xml:space="preserve">05 -  setup do prisma </w:t>
+        <w:drawing>
+          <wp:inline distT="0" distB="0" distL="0" distR="0" wp14:anchorId="31636CE6" wp14:editId="6EF486E7">
+            <wp:extent cx="5400040" cy="2649855"/>
+            <wp:effectExtent l="0" t="0" r="0" b="0"/>
+            <wp:docPr id="7" name="Imagem 7"/>
+            <wp:cNvGraphicFramePr>
+              <a:graphicFrameLocks xmlns:a="http://schemas.openxmlformats.org/drawingml/2006/main" noChangeAspect="1"/>
+            </wp:cNvGraphicFramePr>
+            <a:graphic xmlns:a="http://schemas.openxmlformats.org/drawingml/2006/main">
+              <a:graphicData uri="http://schemas.openxmlformats.org/drawingml/2006/picture">
+                <pic:pic xmlns:pic="http://schemas.openxmlformats.org/drawingml/2006/picture">
+                  <pic:nvPicPr>
+                    <pic:cNvPr id="1" name=""/>
+                    <pic:cNvPicPr/>
+                  </pic:nvPicPr>
+                  <pic:blipFill>
+                    <a:blip r:embed="rId8"/>
+                    <a:stretch>
+                      <a:fillRect/>
+                    </a:stretch>
+                  </pic:blipFill>
+                  <pic:spPr>
+                    <a:xfrm>
+                      <a:off x="0" y="0"/>
+                      <a:ext cx="5400040" cy="2649855"/>
+                    </a:xfrm>
+                    <a:prstGeom prst="rect">
+                      <a:avLst/>
+                    </a:prstGeom>
+                  </pic:spPr>
+                </pic:pic>
+              </a:graphicData>
+            </a:graphic>
+          </wp:inline>
+        </w:drawing>
+      </w:r>
+    </w:p>
+    <w:p>
+      <w:r>
+        <w:lastRenderedPageBreak/>
+        <w:t xml:space="preserve">05 </w:t>
+      </w:r>
+      <w:proofErr w:type="gramStart"/>
+      <w:r>
+        <w:t>-  setup</w:t>
+      </w:r>
+      <w:proofErr w:type="gramEnd"/>
+      <w:r>
+        <w:t xml:space="preserve"> do prisma </w:t>
       </w:r>
     </w:p>
     <w:p>
@@ -259,27 +491,98 @@
     </w:p>
     <w:p>
       <w:r>
-        <w:t>07 -  Controller de criação de conta</w:t>
-      </w:r>
-    </w:p>
-    <w:p>
-      <w:r>
-        <w:t>08 -  Gerando hash da senha</w:t>
-      </w:r>
-    </w:p>
-    <w:p>
-      <w:r>
-        <w:t>09 -  Criando pipe de validação do zod</w:t>
-      </w:r>
-    </w:p>
-    <w:p>
-      <w:r>
-        <w:t>10 – Extensão rest cliente no vscode</w:t>
-      </w:r>
-    </w:p>
-    <w:p>
-      <w:r>
-        <w:t>11 – Usando configmodule no nest.js</w:t>
+        <w:t xml:space="preserve">07 </w:t>
+      </w:r>
+      <w:proofErr w:type="gramStart"/>
+      <w:r>
+        <w:t xml:space="preserve">-  </w:t>
+      </w:r>
+      <w:proofErr w:type="spellStart"/>
+      <w:r>
+        <w:t>Controller</w:t>
+      </w:r>
+      <w:proofErr w:type="spellEnd"/>
+      <w:proofErr w:type="gramEnd"/>
+      <w:r>
+        <w:t xml:space="preserve"> de criação de conta</w:t>
+      </w:r>
+    </w:p>
+    <w:p>
+      <w:r>
+        <w:t xml:space="preserve">08 </w:t>
+      </w:r>
+      <w:proofErr w:type="gramStart"/>
+      <w:r>
+        <w:t>-  Gerando</w:t>
+      </w:r>
+      <w:proofErr w:type="gramEnd"/>
+      <w:r>
+        <w:t xml:space="preserve"> </w:t>
+      </w:r>
+      <w:proofErr w:type="spellStart"/>
+      <w:r>
+        <w:t>hash</w:t>
+      </w:r>
+      <w:proofErr w:type="spellEnd"/>
+      <w:r>
+        <w:t xml:space="preserve"> da senha</w:t>
+      </w:r>
+    </w:p>
+    <w:p>
+      <w:r>
+        <w:t xml:space="preserve">09 </w:t>
+      </w:r>
+      <w:proofErr w:type="gramStart"/>
+      <w:r>
+        <w:t>-  Criando</w:t>
+      </w:r>
+      <w:proofErr w:type="gramEnd"/>
+      <w:r>
+        <w:t xml:space="preserve"> </w:t>
+      </w:r>
+      <w:proofErr w:type="spellStart"/>
+      <w:r>
+        <w:t>pipe</w:t>
+      </w:r>
+      <w:proofErr w:type="spellEnd"/>
+      <w:r>
+        <w:t xml:space="preserve"> de validação do </w:t>
+      </w:r>
+      <w:proofErr w:type="spellStart"/>
+      <w:r>
+        <w:t>zod</w:t>
+      </w:r>
+      <w:proofErr w:type="spellEnd"/>
+    </w:p>
+    <w:p>
+      <w:r>
+        <w:t xml:space="preserve">10 – Extensão </w:t>
+      </w:r>
+      <w:proofErr w:type="spellStart"/>
+      <w:r>
+        <w:t>rest</w:t>
+      </w:r>
+      <w:proofErr w:type="spellEnd"/>
+      <w:r>
+        <w:t xml:space="preserve"> cliente no </w:t>
+      </w:r>
+      <w:proofErr w:type="spellStart"/>
+      <w:r>
+        <w:t>vscode</w:t>
+      </w:r>
+      <w:proofErr w:type="spellEnd"/>
+    </w:p>
+    <w:p>
+      <w:r>
+        <w:t xml:space="preserve">11 – Usando </w:t>
+      </w:r>
+      <w:proofErr w:type="spellStart"/>
+      <w:r>
+        <w:t>configmodule</w:t>
+      </w:r>
+      <w:proofErr w:type="spellEnd"/>
+      <w:r>
+        <w:t xml:space="preserve"> no nest.js</w:t>
       </w:r>
     </w:p>
     <w:p>
@@ -297,46 +600,154 @@
         <w:rPr>
           <w:lang w:val="en-US"/>
         </w:rPr>
-        <w:t>13 –  Gerando token jwt</w:t>
-      </w:r>
-    </w:p>
-    <w:p>
-      <w:r>
-        <w:t>14 –  Controller de autenticação</w:t>
-      </w:r>
-    </w:p>
-    <w:p>
-      <w:r>
-        <w:t>15 –  Protegendo r</w:t>
-      </w:r>
-      <w:r>
-        <w:t>otas com guards</w:t>
-      </w:r>
-    </w:p>
-    <w:p>
-      <w:r>
-        <w:lastRenderedPageBreak/>
-        <w:t>16 –  criando decorator de autenticação</w:t>
-      </w:r>
-    </w:p>
-    <w:p>
-      <w:r>
-        <w:t>17 –  controler de criação de pergunta</w:t>
-      </w:r>
-    </w:p>
-    <w:p>
-      <w:r>
-        <w:t>18 –  controler de listagem de perguntas</w:t>
-      </w:r>
-    </w:p>
-    <w:p>
-      <w:r>
-        <w:t>19 – Configurando vitest com swc</w:t>
-      </w:r>
-    </w:p>
-    <w:p>
-      <w:r>
-        <w:t>20 -  Banco de dados isolado nos testes</w:t>
+        <w:t xml:space="preserve">13 </w:t>
+      </w:r>
+      <w:proofErr w:type="gramStart"/>
+      <w:r>
+        <w:rPr>
+          <w:lang w:val="en-US"/>
+        </w:rPr>
+        <w:t xml:space="preserve">–  </w:t>
+      </w:r>
+      <w:proofErr w:type="spellStart"/>
+      <w:r>
+        <w:rPr>
+          <w:lang w:val="en-US"/>
+        </w:rPr>
+        <w:t>Gerando</w:t>
+      </w:r>
+      <w:proofErr w:type="spellEnd"/>
+      <w:proofErr w:type="gramEnd"/>
+      <w:r>
+        <w:rPr>
+          <w:lang w:val="en-US"/>
+        </w:rPr>
+        <w:t xml:space="preserve"> token </w:t>
+      </w:r>
+      <w:proofErr w:type="spellStart"/>
+      <w:r>
+        <w:rPr>
+          <w:lang w:val="en-US"/>
+        </w:rPr>
+        <w:t>jwt</w:t>
+      </w:r>
+      <w:proofErr w:type="spellEnd"/>
+    </w:p>
+    <w:p>
+      <w:r>
+        <w:t xml:space="preserve">14 </w:t>
+      </w:r>
+      <w:proofErr w:type="gramStart"/>
+      <w:r>
+        <w:t xml:space="preserve">–  </w:t>
+      </w:r>
+      <w:proofErr w:type="spellStart"/>
+      <w:r>
+        <w:t>Controller</w:t>
+      </w:r>
+      <w:proofErr w:type="spellEnd"/>
+      <w:proofErr w:type="gramEnd"/>
+      <w:r>
+        <w:t xml:space="preserve"> de autenticação</w:t>
+      </w:r>
+    </w:p>
+    <w:p>
+      <w:r>
+        <w:t xml:space="preserve">15 </w:t>
+      </w:r>
+      <w:proofErr w:type="gramStart"/>
+      <w:r>
+        <w:t>–  Protegendo</w:t>
+      </w:r>
+      <w:proofErr w:type="gramEnd"/>
+      <w:r>
+        <w:t xml:space="preserve"> r</w:t>
+      </w:r>
+      <w:r>
+        <w:t xml:space="preserve">otas com </w:t>
+      </w:r>
+      <w:proofErr w:type="spellStart"/>
+      <w:r>
+        <w:t>guards</w:t>
+      </w:r>
+      <w:proofErr w:type="spellEnd"/>
+    </w:p>
+    <w:p>
+      <w:r>
+        <w:t xml:space="preserve">16 </w:t>
+      </w:r>
+      <w:proofErr w:type="gramStart"/>
+      <w:r>
+        <w:t>–  criando</w:t>
+      </w:r>
+      <w:proofErr w:type="gramEnd"/>
+      <w:r>
+        <w:t xml:space="preserve"> </w:t>
+      </w:r>
+      <w:proofErr w:type="spellStart"/>
+      <w:r>
+        <w:t>decorator</w:t>
+      </w:r>
+      <w:proofErr w:type="spellEnd"/>
+      <w:r>
+        <w:t xml:space="preserve"> de autenticação</w:t>
+      </w:r>
+    </w:p>
+    <w:p>
+      <w:r>
+        <w:t xml:space="preserve">17 </w:t>
+      </w:r>
+      <w:proofErr w:type="gramStart"/>
+      <w:r>
+        <w:t>–  controler</w:t>
+      </w:r>
+      <w:proofErr w:type="gramEnd"/>
+      <w:r>
+        <w:t xml:space="preserve"> de criação de pergunta</w:t>
+      </w:r>
+    </w:p>
+    <w:p>
+      <w:r>
+        <w:t xml:space="preserve">18 </w:t>
+      </w:r>
+      <w:proofErr w:type="gramStart"/>
+      <w:r>
+        <w:t>–  controler</w:t>
+      </w:r>
+      <w:proofErr w:type="gramEnd"/>
+      <w:r>
+        <w:t xml:space="preserve"> de listagem de perguntas</w:t>
+      </w:r>
+    </w:p>
+    <w:p>
+      <w:r>
+        <w:t xml:space="preserve">19 – Configurando </w:t>
+      </w:r>
+      <w:proofErr w:type="spellStart"/>
+      <w:r>
+        <w:t>vitest</w:t>
+      </w:r>
+      <w:proofErr w:type="spellEnd"/>
+      <w:r>
+        <w:t xml:space="preserve"> com </w:t>
+      </w:r>
+      <w:proofErr w:type="spellStart"/>
+      <w:r>
+        <w:t>swc</w:t>
+      </w:r>
+      <w:proofErr w:type="spellEnd"/>
+    </w:p>
+    <w:p>
+      <w:r>
+        <w:t xml:space="preserve">20 </w:t>
+      </w:r>
+      <w:proofErr w:type="gramStart"/>
+      <w:r>
+        <w:t>-  Banco</w:t>
+      </w:r>
+      <w:proofErr w:type="gramEnd"/>
+      <w:r>
+        <w:t xml:space="preserve"> de dados isolado nos testes</w:t>
       </w:r>
     </w:p>
     <w:sectPr>

</xml_diff>

<commit_message>
05 -  setup do prisma
</commit_message>
<xml_diff>
--- a/2023/05_nestjs.docx
+++ b/2023/05_nestjs.docx
@@ -7,16 +7,8 @@
         <w:rPr>
           <w:highlight w:val="cyan"/>
         </w:rPr>
-        <w:t xml:space="preserve">01 – Criando projeto com </w:t>
-      </w:r>
-      <w:proofErr w:type="spellStart"/>
-      <w:r>
-        <w:rPr>
-          <w:highlight w:val="cyan"/>
-        </w:rPr>
-        <w:t>nest</w:t>
-      </w:r>
-      <w:proofErr w:type="spellEnd"/>
+        <w:t>01 – Criando projeto com nest</w:t>
+      </w:r>
       <w:r>
         <w:t xml:space="preserve"> </w:t>
       </w:r>
@@ -28,37 +20,13 @@
         </w:rPr>
       </w:pPr>
       <w:r>
-        <w:t xml:space="preserve">Para iniciar o projeto em </w:t>
-      </w:r>
-      <w:proofErr w:type="spellStart"/>
-      <w:r>
-        <w:t>nest</w:t>
-      </w:r>
-      <w:proofErr w:type="spellEnd"/>
-      <w:r>
-        <w:t xml:space="preserve"> se </w:t>
-      </w:r>
-      <w:proofErr w:type="spellStart"/>
-      <w:r>
-        <w:t>vc</w:t>
-      </w:r>
-      <w:proofErr w:type="spellEnd"/>
-      <w:r>
-        <w:t xml:space="preserve"> tem o global na maquina </w:t>
-      </w:r>
-      <w:proofErr w:type="spellStart"/>
-      <w:r>
-        <w:rPr>
-          <w:u w:val="single"/>
-        </w:rPr>
-        <w:t>nest</w:t>
-      </w:r>
-      <w:proofErr w:type="spellEnd"/>
-      <w:r>
-        <w:rPr>
-          <w:u w:val="single"/>
-        </w:rPr>
-        <w:t xml:space="preserve"> new nome-projeto</w:t>
+        <w:t xml:space="preserve">Para iniciar o projeto em nest se vc tem o global na maquina </w:t>
+      </w:r>
+      <w:r>
+        <w:rPr>
+          <w:u w:val="single"/>
+        </w:rPr>
+        <w:t>nest new nome-projeto</w:t>
       </w:r>
       <w:r>
         <w:t xml:space="preserve"> caso não tenha rode o comando </w:t>
@@ -67,33 +35,14 @@
         <w:rPr>
           <w:u w:val="single"/>
         </w:rPr>
-        <w:t>npm i -g @</w:t>
-      </w:r>
-      <w:proofErr w:type="spellStart"/>
-      <w:r>
-        <w:rPr>
-          <w:u w:val="single"/>
-        </w:rPr>
-        <w:t>nestjs</w:t>
-      </w:r>
-      <w:proofErr w:type="spellEnd"/>
-      <w:r>
-        <w:rPr>
-          <w:u w:val="single"/>
-        </w:rPr>
-        <w:t>/</w:t>
-      </w:r>
-      <w:proofErr w:type="spellStart"/>
-      <w:r>
-        <w:rPr>
-          <w:u w:val="single"/>
-        </w:rPr>
-        <w:t>cli</w:t>
-      </w:r>
-      <w:proofErr w:type="spellEnd"/>
-    </w:p>
-    <w:p>
-      <w:r>
+        <w:t>npm i -g @nestjs/cli</w:t>
+      </w:r>
+    </w:p>
+    <w:p>
+      <w:r>
+        <w:rPr>
+          <w:noProof/>
+        </w:rPr>
         <w:drawing>
           <wp:inline distT="0" distB="0" distL="0" distR="0" wp14:anchorId="49060AC8" wp14:editId="28A2EABF">
             <wp:extent cx="5400040" cy="3968750"/>
@@ -136,29 +85,19 @@
         <w:rPr>
           <w:highlight w:val="cyan"/>
         </w:rPr>
-        <w:t xml:space="preserve">02 – Módulos serviços e </w:t>
-      </w:r>
-      <w:proofErr w:type="spellStart"/>
-      <w:r>
-        <w:rPr>
-          <w:highlight w:val="cyan"/>
-        </w:rPr>
-        <w:t>controllers</w:t>
-      </w:r>
-      <w:proofErr w:type="spellEnd"/>
-    </w:p>
-    <w:p>
-      <w:r>
-        <w:t xml:space="preserve">Controler é tudo que recebe requisição http o resto é </w:t>
-      </w:r>
-      <w:proofErr w:type="spellStart"/>
-      <w:r>
-        <w:t>provider</w:t>
-      </w:r>
-      <w:proofErr w:type="spellEnd"/>
-    </w:p>
-    <w:p>
-      <w:r>
+        <w:t>02 – Módulos serviços e controllers</w:t>
+      </w:r>
+    </w:p>
+    <w:p>
+      <w:r>
+        <w:t>Controler é tudo que recebe requisição http o resto é provider</w:t>
+      </w:r>
+    </w:p>
+    <w:p>
+      <w:r>
+        <w:rPr>
+          <w:noProof/>
+        </w:rPr>
         <w:drawing>
           <wp:inline distT="0" distB="0" distL="0" distR="0" wp14:anchorId="30077CD9" wp14:editId="74AA2EA8">
             <wp:extent cx="5400040" cy="2218690"/>
@@ -201,44 +140,8 @@
         <w:rPr>
           <w:highlight w:val="cyan"/>
         </w:rPr>
-        <w:t xml:space="preserve">03 </w:t>
-      </w:r>
-      <w:proofErr w:type="gramStart"/>
-      <w:r>
-        <w:rPr>
-          <w:highlight w:val="cyan"/>
-        </w:rPr>
-        <w:t>-  Configurando</w:t>
-      </w:r>
-      <w:proofErr w:type="gramEnd"/>
-      <w:r>
-        <w:rPr>
-          <w:highlight w:val="cyan"/>
-        </w:rPr>
-        <w:t xml:space="preserve"> </w:t>
-      </w:r>
-      <w:proofErr w:type="spellStart"/>
-      <w:r>
-        <w:rPr>
-          <w:highlight w:val="cyan"/>
-        </w:rPr>
-        <w:t>Eslint</w:t>
-      </w:r>
-      <w:proofErr w:type="spellEnd"/>
-      <w:r>
-        <w:rPr>
-          <w:highlight w:val="cyan"/>
-        </w:rPr>
-        <w:t xml:space="preserve"> e </w:t>
-      </w:r>
-      <w:proofErr w:type="spellStart"/>
-      <w:r>
-        <w:rPr>
-          <w:highlight w:val="cyan"/>
-        </w:rPr>
-        <w:t>prettier</w:t>
-      </w:r>
-      <w:proofErr w:type="spellEnd"/>
+        <w:t>03 -  Configurando Eslint e prettier</w:t>
+      </w:r>
     </w:p>
     <w:p>
       <w:pPr>
@@ -253,39 +156,14 @@
         <w:rPr>
           <w:u w:val="single"/>
         </w:rPr>
-        <w:t xml:space="preserve">npm i </w:t>
-      </w:r>
-      <w:proofErr w:type="spellStart"/>
-      <w:r>
-        <w:rPr>
-          <w:u w:val="single"/>
-        </w:rPr>
-        <w:t>eslint</w:t>
-      </w:r>
-      <w:proofErr w:type="spellEnd"/>
-      <w:r>
-        <w:rPr>
-          <w:u w:val="single"/>
-        </w:rPr>
-        <w:t xml:space="preserve"> @rocketseat/</w:t>
-      </w:r>
-      <w:proofErr w:type="spellStart"/>
-      <w:r>
-        <w:rPr>
-          <w:u w:val="single"/>
-        </w:rPr>
-        <w:t>eslint</w:t>
-      </w:r>
-      <w:proofErr w:type="spellEnd"/>
-      <w:r>
-        <w:rPr>
-          <w:u w:val="single"/>
-        </w:rPr>
-        <w:t>-config -D</w:t>
-      </w:r>
-    </w:p>
-    <w:p>
-      <w:r>
+        <w:t>npm i eslint @rocketseat/eslint-config -D</w:t>
+      </w:r>
+    </w:p>
+    <w:p>
+      <w:r>
+        <w:rPr>
+          <w:noProof/>
+        </w:rPr>
         <w:lastRenderedPageBreak/>
         <w:drawing>
           <wp:inline distT="0" distB="0" distL="0" distR="0" wp14:anchorId="44170291" wp14:editId="5178D8C9">
@@ -326,6 +204,9 @@
     </w:p>
     <w:p>
       <w:r>
+        <w:rPr>
+          <w:noProof/>
+        </w:rPr>
         <w:drawing>
           <wp:inline distT="0" distB="0" distL="0" distR="0" wp14:anchorId="03B98523" wp14:editId="5959FECD">
             <wp:extent cx="5400040" cy="2922905"/>
@@ -369,7 +250,6 @@
           <w:lang w:val="en-US"/>
         </w:rPr>
       </w:pPr>
-      <w:bookmarkStart w:id="0" w:name="_GoBack"/>
       <w:r>
         <w:rPr>
           <w:highlight w:val="cyan"/>
@@ -378,7 +258,6 @@
         <w:t>04 – Setup Docker compose</w:t>
       </w:r>
     </w:p>
-    <w:bookmarkEnd w:id="0"/>
     <w:p>
       <w:pPr>
         <w:rPr>
@@ -388,39 +267,17 @@
       <w:r>
         <w:t xml:space="preserve">Depois rodar </w:t>
       </w:r>
-      <w:proofErr w:type="spellStart"/>
-      <w:r>
-        <w:rPr>
-          <w:u w:val="single"/>
-        </w:rPr>
-        <w:t>docker-compose</w:t>
-      </w:r>
-      <w:proofErr w:type="spellEnd"/>
-      <w:r>
-        <w:rPr>
-          <w:u w:val="single"/>
-        </w:rPr>
-        <w:t xml:space="preserve"> </w:t>
-      </w:r>
-      <w:proofErr w:type="spellStart"/>
-      <w:r>
-        <w:rPr>
-          <w:u w:val="single"/>
-        </w:rPr>
-        <w:t>u</w:t>
-      </w:r>
-      <w:r>
-        <w:rPr>
-          <w:u w:val="single"/>
-        </w:rPr>
-        <w:t>p</w:t>
-      </w:r>
-      <w:proofErr w:type="spellEnd"/>
-      <w:r>
-        <w:rPr>
-          <w:u w:val="single"/>
-        </w:rPr>
-        <w:t xml:space="preserve"> -d</w:t>
+      <w:r>
+        <w:rPr>
+          <w:u w:val="single"/>
+        </w:rPr>
+        <w:t>docker-compose u</w:t>
+      </w:r>
+      <w:r>
+        <w:rPr>
+          <w:u w:val="single"/>
+        </w:rPr>
+        <w:t>p -d</w:t>
       </w:r>
     </w:p>
     <w:p>
@@ -431,6 +288,7 @@
       </w:pPr>
       <w:r>
         <w:rPr>
+          <w:noProof/>
           <w:lang w:val="en-US"/>
         </w:rPr>
         <w:drawing>
@@ -472,17 +330,150 @@
     </w:p>
     <w:p>
       <w:r>
+        <w:rPr>
+          <w:highlight w:val="cyan"/>
+        </w:rPr>
         <w:lastRenderedPageBreak/>
-        <w:t xml:space="preserve">05 </w:t>
-      </w:r>
-      <w:proofErr w:type="gramStart"/>
-      <w:r>
-        <w:t>-  setup</w:t>
-      </w:r>
-      <w:proofErr w:type="gramEnd"/>
-      <w:r>
-        <w:t xml:space="preserve"> do prisma </w:t>
-      </w:r>
+        <w:t>05 -  setup do prisma</w:t>
+      </w:r>
+    </w:p>
+    <w:p>
+      <w:r>
+        <w:t xml:space="preserve">Instalar </w:t>
+      </w:r>
+      <w:r>
+        <w:rPr>
+          <w:u w:val="single"/>
+        </w:rPr>
+        <w:t>npm i prisma -D</w:t>
+      </w:r>
+      <w:r>
+        <w:t xml:space="preserve"> e depois </w:t>
+      </w:r>
+      <w:r>
+        <w:rPr>
+          <w:u w:val="single"/>
+        </w:rPr>
+        <w:t>npm i @prisma/</w:t>
+      </w:r>
+      <w:r>
+        <w:rPr>
+          <w:u w:val="single"/>
+        </w:rPr>
+        <w:t>cliente</w:t>
+      </w:r>
+      <w:r>
+        <w:t xml:space="preserve"> depois executar </w:t>
+      </w:r>
+      <w:r>
+        <w:rPr>
+          <w:u w:val="single"/>
+        </w:rPr>
+        <w:t>npx prisma init</w:t>
+      </w:r>
+    </w:p>
+    <w:p>
+      <w:r>
+        <w:drawing>
+          <wp:inline distT="0" distB="0" distL="0" distR="0" wp14:anchorId="60B0B24C" wp14:editId="65D67CCA">
+            <wp:extent cx="5400040" cy="4516120"/>
+            <wp:effectExtent l="0" t="0" r="0" b="0"/>
+            <wp:docPr id="3" name="Imagem 3"/>
+            <wp:cNvGraphicFramePr>
+              <a:graphicFrameLocks xmlns:a="http://schemas.openxmlformats.org/drawingml/2006/main" noChangeAspect="1"/>
+            </wp:cNvGraphicFramePr>
+            <a:graphic xmlns:a="http://schemas.openxmlformats.org/drawingml/2006/main">
+              <a:graphicData uri="http://schemas.openxmlformats.org/drawingml/2006/picture">
+                <pic:pic xmlns:pic="http://schemas.openxmlformats.org/drawingml/2006/picture">
+                  <pic:nvPicPr>
+                    <pic:cNvPr id="1" name=""/>
+                    <pic:cNvPicPr/>
+                  </pic:nvPicPr>
+                  <pic:blipFill>
+                    <a:blip r:embed="rId9"/>
+                    <a:stretch>
+                      <a:fillRect/>
+                    </a:stretch>
+                  </pic:blipFill>
+                  <pic:spPr>
+                    <a:xfrm>
+                      <a:off x="0" y="0"/>
+                      <a:ext cx="5400040" cy="4516120"/>
+                    </a:xfrm>
+                    <a:prstGeom prst="rect">
+                      <a:avLst/>
+                    </a:prstGeom>
+                  </pic:spPr>
+                </pic:pic>
+              </a:graphicData>
+            </a:graphic>
+          </wp:inline>
+        </w:drawing>
+      </w:r>
+    </w:p>
+    <w:p>
+      <w:r>
+        <w:drawing>
+          <wp:inline distT="0" distB="0" distL="0" distR="0" wp14:anchorId="4533F03B" wp14:editId="4A27ADBA">
+            <wp:extent cx="5400040" cy="1332865"/>
+            <wp:effectExtent l="0" t="0" r="0" b="635"/>
+            <wp:docPr id="8" name="Imagem 8"/>
+            <wp:cNvGraphicFramePr>
+              <a:graphicFrameLocks xmlns:a="http://schemas.openxmlformats.org/drawingml/2006/main" noChangeAspect="1"/>
+            </wp:cNvGraphicFramePr>
+            <a:graphic xmlns:a="http://schemas.openxmlformats.org/drawingml/2006/main">
+              <a:graphicData uri="http://schemas.openxmlformats.org/drawingml/2006/picture">
+                <pic:pic xmlns:pic="http://schemas.openxmlformats.org/drawingml/2006/picture">
+                  <pic:nvPicPr>
+                    <pic:cNvPr id="1" name=""/>
+                    <pic:cNvPicPr/>
+                  </pic:nvPicPr>
+                  <pic:blipFill>
+                    <a:blip r:embed="rId10"/>
+                    <a:stretch>
+                      <a:fillRect/>
+                    </a:stretch>
+                  </pic:blipFill>
+                  <pic:spPr>
+                    <a:xfrm>
+                      <a:off x="0" y="0"/>
+                      <a:ext cx="5400040" cy="1332865"/>
+                    </a:xfrm>
+                    <a:prstGeom prst="rect">
+                      <a:avLst/>
+                    </a:prstGeom>
+                  </pic:spPr>
+                </pic:pic>
+              </a:graphicData>
+            </a:graphic>
+          </wp:inline>
+        </w:drawing>
+      </w:r>
+    </w:p>
+    <w:p>
+      <w:r>
+        <w:t xml:space="preserve">Depois rodar as migrations </w:t>
+      </w:r>
+      <w:r>
+        <w:rPr>
+          <w:u w:val="single"/>
+        </w:rPr>
+        <w:t>npx prisma migrate dev</w:t>
+      </w:r>
+      <w:r>
+        <w:t xml:space="preserve"> depois da um nome para migração</w:t>
+      </w:r>
+      <w:r>
+        <w:t xml:space="preserve"> e para ver a interface gráfica rodar </w:t>
+      </w:r>
+      <w:r>
+        <w:rPr>
+          <w:u w:val="single"/>
+        </w:rPr>
+        <w:t>npx prisma studio</w:t>
+      </w:r>
+      <w:bookmarkStart w:id="0" w:name="_GoBack"/>
+      <w:bookmarkEnd w:id="0"/>
     </w:p>
     <w:p>
       <w:r>
@@ -491,263 +482,76 @@
     </w:p>
     <w:p>
       <w:r>
-        <w:t xml:space="preserve">07 </w:t>
-      </w:r>
-      <w:proofErr w:type="gramStart"/>
-      <w:r>
-        <w:t xml:space="preserve">-  </w:t>
-      </w:r>
-      <w:proofErr w:type="spellStart"/>
-      <w:r>
-        <w:t>Controller</w:t>
-      </w:r>
-      <w:proofErr w:type="spellEnd"/>
-      <w:proofErr w:type="gramEnd"/>
-      <w:r>
-        <w:t xml:space="preserve"> de criação de conta</w:t>
-      </w:r>
-    </w:p>
-    <w:p>
-      <w:r>
-        <w:t xml:space="preserve">08 </w:t>
-      </w:r>
-      <w:proofErr w:type="gramStart"/>
-      <w:r>
-        <w:t>-  Gerando</w:t>
-      </w:r>
-      <w:proofErr w:type="gramEnd"/>
-      <w:r>
-        <w:t xml:space="preserve"> </w:t>
-      </w:r>
-      <w:proofErr w:type="spellStart"/>
-      <w:r>
-        <w:t>hash</w:t>
-      </w:r>
-      <w:proofErr w:type="spellEnd"/>
-      <w:r>
-        <w:t xml:space="preserve"> da senha</w:t>
-      </w:r>
-    </w:p>
-    <w:p>
-      <w:r>
-        <w:t xml:space="preserve">09 </w:t>
-      </w:r>
-      <w:proofErr w:type="gramStart"/>
-      <w:r>
-        <w:t>-  Criando</w:t>
-      </w:r>
-      <w:proofErr w:type="gramEnd"/>
-      <w:r>
-        <w:t xml:space="preserve"> </w:t>
-      </w:r>
-      <w:proofErr w:type="spellStart"/>
-      <w:r>
-        <w:t>pipe</w:t>
-      </w:r>
-      <w:proofErr w:type="spellEnd"/>
-      <w:r>
-        <w:t xml:space="preserve"> de validação do </w:t>
-      </w:r>
-      <w:proofErr w:type="spellStart"/>
-      <w:r>
-        <w:t>zod</w:t>
-      </w:r>
-      <w:proofErr w:type="spellEnd"/>
-    </w:p>
-    <w:p>
-      <w:r>
-        <w:t xml:space="preserve">10 – Extensão </w:t>
-      </w:r>
-      <w:proofErr w:type="spellStart"/>
-      <w:r>
-        <w:t>rest</w:t>
-      </w:r>
-      <w:proofErr w:type="spellEnd"/>
-      <w:r>
-        <w:t xml:space="preserve"> cliente no </w:t>
-      </w:r>
-      <w:proofErr w:type="spellStart"/>
-      <w:r>
-        <w:t>vscode</w:t>
-      </w:r>
-      <w:proofErr w:type="spellEnd"/>
-    </w:p>
-    <w:p>
-      <w:r>
-        <w:t xml:space="preserve">11 – Usando </w:t>
-      </w:r>
-      <w:proofErr w:type="spellStart"/>
-      <w:r>
-        <w:t>configmodule</w:t>
-      </w:r>
-      <w:proofErr w:type="spellEnd"/>
-      <w:r>
-        <w:t xml:space="preserve"> no nest.js</w:t>
-      </w:r>
-    </w:p>
-    <w:p>
-      <w:r>
+        <w:t>07 -  Controller de criação de conta</w:t>
+      </w:r>
+    </w:p>
+    <w:p>
+      <w:r>
+        <w:t>08 -  Gerando hash da senha</w:t>
+      </w:r>
+    </w:p>
+    <w:p>
+      <w:r>
+        <w:t>09 -  Criando pipe de validação do zod</w:t>
+      </w:r>
+    </w:p>
+    <w:p>
+      <w:r>
+        <w:t>10 – Extensão rest cliente no vscode</w:t>
+      </w:r>
+    </w:p>
+    <w:p>
+      <w:r>
+        <w:t>11 – Usando configmodule no nest.js</w:t>
+      </w:r>
+    </w:p>
+    <w:p>
+      <w:r>
+        <w:lastRenderedPageBreak/>
         <w:t>12 – Configurando autenticação jwt</w:t>
       </w:r>
     </w:p>
     <w:p>
-      <w:pPr>
-        <w:rPr>
-          <w:lang w:val="en-US"/>
-        </w:rPr>
-      </w:pPr>
-      <w:r>
-        <w:rPr>
-          <w:lang w:val="en-US"/>
-        </w:rPr>
-        <w:t xml:space="preserve">13 </w:t>
-      </w:r>
-      <w:proofErr w:type="gramStart"/>
-      <w:r>
-        <w:rPr>
-          <w:lang w:val="en-US"/>
-        </w:rPr>
-        <w:t xml:space="preserve">–  </w:t>
-      </w:r>
-      <w:proofErr w:type="spellStart"/>
-      <w:r>
-        <w:rPr>
-          <w:lang w:val="en-US"/>
-        </w:rPr>
-        <w:t>Gerando</w:t>
-      </w:r>
-      <w:proofErr w:type="spellEnd"/>
-      <w:proofErr w:type="gramEnd"/>
-      <w:r>
-        <w:rPr>
-          <w:lang w:val="en-US"/>
-        </w:rPr>
-        <w:t xml:space="preserve"> token </w:t>
-      </w:r>
-      <w:proofErr w:type="spellStart"/>
-      <w:r>
-        <w:rPr>
-          <w:lang w:val="en-US"/>
-        </w:rPr>
-        <w:t>jwt</w:t>
-      </w:r>
-      <w:proofErr w:type="spellEnd"/>
-    </w:p>
-    <w:p>
-      <w:r>
-        <w:t xml:space="preserve">14 </w:t>
-      </w:r>
-      <w:proofErr w:type="gramStart"/>
-      <w:r>
-        <w:t xml:space="preserve">–  </w:t>
-      </w:r>
-      <w:proofErr w:type="spellStart"/>
-      <w:r>
-        <w:t>Controller</w:t>
-      </w:r>
-      <w:proofErr w:type="spellEnd"/>
-      <w:proofErr w:type="gramEnd"/>
-      <w:r>
-        <w:t xml:space="preserve"> de autenticação</w:t>
-      </w:r>
-    </w:p>
-    <w:p>
-      <w:r>
-        <w:t xml:space="preserve">15 </w:t>
-      </w:r>
-      <w:proofErr w:type="gramStart"/>
-      <w:r>
-        <w:t>–  Protegendo</w:t>
-      </w:r>
-      <w:proofErr w:type="gramEnd"/>
-      <w:r>
-        <w:t xml:space="preserve"> r</w:t>
-      </w:r>
-      <w:r>
-        <w:t xml:space="preserve">otas com </w:t>
-      </w:r>
-      <w:proofErr w:type="spellStart"/>
-      <w:r>
-        <w:t>guards</w:t>
-      </w:r>
-      <w:proofErr w:type="spellEnd"/>
-    </w:p>
-    <w:p>
-      <w:r>
-        <w:t xml:space="preserve">16 </w:t>
-      </w:r>
-      <w:proofErr w:type="gramStart"/>
-      <w:r>
-        <w:t>–  criando</w:t>
-      </w:r>
-      <w:proofErr w:type="gramEnd"/>
-      <w:r>
-        <w:t xml:space="preserve"> </w:t>
-      </w:r>
-      <w:proofErr w:type="spellStart"/>
-      <w:r>
-        <w:t>decorator</w:t>
-      </w:r>
-      <w:proofErr w:type="spellEnd"/>
-      <w:r>
-        <w:t xml:space="preserve"> de autenticação</w:t>
-      </w:r>
-    </w:p>
-    <w:p>
-      <w:r>
-        <w:t xml:space="preserve">17 </w:t>
-      </w:r>
-      <w:proofErr w:type="gramStart"/>
-      <w:r>
-        <w:t>–  controler</w:t>
-      </w:r>
-      <w:proofErr w:type="gramEnd"/>
-      <w:r>
-        <w:t xml:space="preserve"> de criação de pergunta</w:t>
-      </w:r>
-    </w:p>
-    <w:p>
-      <w:r>
-        <w:t xml:space="preserve">18 </w:t>
-      </w:r>
-      <w:proofErr w:type="gramStart"/>
-      <w:r>
-        <w:t>–  controler</w:t>
-      </w:r>
-      <w:proofErr w:type="gramEnd"/>
-      <w:r>
-        <w:t xml:space="preserve"> de listagem de perguntas</w:t>
-      </w:r>
-    </w:p>
-    <w:p>
-      <w:r>
-        <w:t xml:space="preserve">19 – Configurando </w:t>
-      </w:r>
-      <w:proofErr w:type="spellStart"/>
-      <w:r>
-        <w:t>vitest</w:t>
-      </w:r>
-      <w:proofErr w:type="spellEnd"/>
-      <w:r>
-        <w:t xml:space="preserve"> com </w:t>
-      </w:r>
-      <w:proofErr w:type="spellStart"/>
-      <w:r>
-        <w:t>swc</w:t>
-      </w:r>
-      <w:proofErr w:type="spellEnd"/>
-    </w:p>
-    <w:p>
-      <w:r>
-        <w:t xml:space="preserve">20 </w:t>
-      </w:r>
-      <w:proofErr w:type="gramStart"/>
-      <w:r>
-        <w:t>-  Banco</w:t>
-      </w:r>
-      <w:proofErr w:type="gramEnd"/>
-      <w:r>
-        <w:t xml:space="preserve"> de dados isolado nos testes</w:t>
+      <w:r>
+        <w:t>13 –  Gerando token jwt</w:t>
+      </w:r>
+    </w:p>
+    <w:p>
+      <w:r>
+        <w:t>14 –  Controller de autenticação</w:t>
+      </w:r>
+    </w:p>
+    <w:p>
+      <w:r>
+        <w:t>15 –  Protegendo r</w:t>
+      </w:r>
+      <w:r>
+        <w:t>otas com guards</w:t>
+      </w:r>
+    </w:p>
+    <w:p>
+      <w:r>
+        <w:t>16 –  criando decorator de autenticação</w:t>
+      </w:r>
+    </w:p>
+    <w:p>
+      <w:r>
+        <w:t>17 –  controler de criação de pergunta</w:t>
+      </w:r>
+    </w:p>
+    <w:p>
+      <w:r>
+        <w:t>18 –  controler de listagem de perguntas</w:t>
+      </w:r>
+    </w:p>
+    <w:p>
+      <w:r>
+        <w:t>19 – Configurando vitest com swc</w:t>
+      </w:r>
+    </w:p>
+    <w:p>
+      <w:r>
+        <w:t>20 -  Banco de dados isolado nos testes</w:t>
       </w:r>
     </w:p>
     <w:sectPr>

</xml_diff>

<commit_message>
06 – Criando serviço do prisma
</commit_message>
<xml_diff>
--- a/2023/05_nestjs.docx
+++ b/2023/05_nestjs.docx
@@ -472,16 +472,113 @@
         </w:rPr>
         <w:t>npx prisma studio</w:t>
       </w:r>
+      <w:r>
+        <w:rPr>
+          <w:u w:val="single"/>
+        </w:rPr>
+        <w:t xml:space="preserve"> </w:t>
+      </w:r>
+      <w:r>
+        <w:t xml:space="preserve">e para gerar as tipagem rodar </w:t>
+      </w:r>
+      <w:r>
+        <w:rPr>
+          <w:u w:val="single"/>
+        </w:rPr>
+        <w:t>npx prisma generate</w:t>
+      </w:r>
+    </w:p>
+    <w:p>
+      <w:r>
+        <w:rPr>
+          <w:highlight w:val="cyan"/>
+        </w:rPr>
+        <w:t>06 – Criando serviço do prisma</w:t>
+      </w:r>
+    </w:p>
+    <w:p>
+      <w:r>
+        <w:lastRenderedPageBreak/>
+        <w:drawing>
+          <wp:inline distT="0" distB="0" distL="0" distR="0" wp14:anchorId="7BDAFF28" wp14:editId="08C54E92">
+            <wp:extent cx="5400040" cy="2891155"/>
+            <wp:effectExtent l="0" t="0" r="0" b="4445"/>
+            <wp:docPr id="9" name="Imagem 9"/>
+            <wp:cNvGraphicFramePr>
+              <a:graphicFrameLocks xmlns:a="http://schemas.openxmlformats.org/drawingml/2006/main" noChangeAspect="1"/>
+            </wp:cNvGraphicFramePr>
+            <a:graphic xmlns:a="http://schemas.openxmlformats.org/drawingml/2006/main">
+              <a:graphicData uri="http://schemas.openxmlformats.org/drawingml/2006/picture">
+                <pic:pic xmlns:pic="http://schemas.openxmlformats.org/drawingml/2006/picture">
+                  <pic:nvPicPr>
+                    <pic:cNvPr id="1" name=""/>
+                    <pic:cNvPicPr/>
+                  </pic:nvPicPr>
+                  <pic:blipFill>
+                    <a:blip r:embed="rId11"/>
+                    <a:stretch>
+                      <a:fillRect/>
+                    </a:stretch>
+                  </pic:blipFill>
+                  <pic:spPr>
+                    <a:xfrm>
+                      <a:off x="0" y="0"/>
+                      <a:ext cx="5400040" cy="2891155"/>
+                    </a:xfrm>
+                    <a:prstGeom prst="rect">
+                      <a:avLst/>
+                    </a:prstGeom>
+                  </pic:spPr>
+                </pic:pic>
+              </a:graphicData>
+            </a:graphic>
+          </wp:inline>
+        </w:drawing>
+      </w:r>
+    </w:p>
+    <w:p>
+      <w:r>
+        <w:drawing>
+          <wp:inline distT="0" distB="0" distL="0" distR="0" wp14:anchorId="53DFAED7" wp14:editId="32342E9C">
+            <wp:extent cx="5400040" cy="2433955"/>
+            <wp:effectExtent l="0" t="0" r="0" b="4445"/>
+            <wp:docPr id="10" name="Imagem 10"/>
+            <wp:cNvGraphicFramePr>
+              <a:graphicFrameLocks xmlns:a="http://schemas.openxmlformats.org/drawingml/2006/main" noChangeAspect="1"/>
+            </wp:cNvGraphicFramePr>
+            <a:graphic xmlns:a="http://schemas.openxmlformats.org/drawingml/2006/main">
+              <a:graphicData uri="http://schemas.openxmlformats.org/drawingml/2006/picture">
+                <pic:pic xmlns:pic="http://schemas.openxmlformats.org/drawingml/2006/picture">
+                  <pic:nvPicPr>
+                    <pic:cNvPr id="1" name=""/>
+                    <pic:cNvPicPr/>
+                  </pic:nvPicPr>
+                  <pic:blipFill>
+                    <a:blip r:embed="rId12"/>
+                    <a:stretch>
+                      <a:fillRect/>
+                    </a:stretch>
+                  </pic:blipFill>
+                  <pic:spPr>
+                    <a:xfrm>
+                      <a:off x="0" y="0"/>
+                      <a:ext cx="5400040" cy="2433955"/>
+                    </a:xfrm>
+                    <a:prstGeom prst="rect">
+                      <a:avLst/>
+                    </a:prstGeom>
+                  </pic:spPr>
+                </pic:pic>
+              </a:graphicData>
+            </a:graphic>
+          </wp:inline>
+        </w:drawing>
+      </w:r>
       <w:bookmarkStart w:id="0" w:name="_GoBack"/>
       <w:bookmarkEnd w:id="0"/>
     </w:p>
     <w:p>
       <w:r>
-        <w:t>06 – Criando serviço do prisma</w:t>
-      </w:r>
-    </w:p>
-    <w:p>
-      <w:r>
         <w:t>07 -  Controller de criação de conta</w:t>
       </w:r>
     </w:p>
@@ -507,45 +604,45 @@
     </w:p>
     <w:p>
       <w:r>
+        <w:t>12 – Configurando autenticação jwt</w:t>
+      </w:r>
+    </w:p>
+    <w:p>
+      <w:r>
+        <w:t>13 –  Gerando token jwt</w:t>
+      </w:r>
+    </w:p>
+    <w:p>
+      <w:r>
+        <w:t>14 –  Controller de autenticação</w:t>
+      </w:r>
+    </w:p>
+    <w:p>
+      <w:r>
+        <w:t>15 –  Protegendo r</w:t>
+      </w:r>
+      <w:r>
+        <w:t>otas com guards</w:t>
+      </w:r>
+    </w:p>
+    <w:p>
+      <w:r>
+        <w:t>16 –  criando decorator de autenticação</w:t>
+      </w:r>
+    </w:p>
+    <w:p>
+      <w:r>
+        <w:t>17 –  controler de criação de pergunta</w:t>
+      </w:r>
+    </w:p>
+    <w:p>
+      <w:r>
+        <w:t>18 –  controler de listagem de perguntas</w:t>
+      </w:r>
+    </w:p>
+    <w:p>
+      <w:r>
         <w:lastRenderedPageBreak/>
-        <w:t>12 – Configurando autenticação jwt</w:t>
-      </w:r>
-    </w:p>
-    <w:p>
-      <w:r>
-        <w:t>13 –  Gerando token jwt</w:t>
-      </w:r>
-    </w:p>
-    <w:p>
-      <w:r>
-        <w:t>14 –  Controller de autenticação</w:t>
-      </w:r>
-    </w:p>
-    <w:p>
-      <w:r>
-        <w:t>15 –  Protegendo r</w:t>
-      </w:r>
-      <w:r>
-        <w:t>otas com guards</w:t>
-      </w:r>
-    </w:p>
-    <w:p>
-      <w:r>
-        <w:t>16 –  criando decorator de autenticação</w:t>
-      </w:r>
-    </w:p>
-    <w:p>
-      <w:r>
-        <w:t>17 –  controler de criação de pergunta</w:t>
-      </w:r>
-    </w:p>
-    <w:p>
-      <w:r>
-        <w:t>18 –  controler de listagem de perguntas</w:t>
-      </w:r>
-    </w:p>
-    <w:p>
-      <w:r>
         <w:t>19 – Configurando vitest com swc</w:t>
       </w:r>
     </w:p>

</xml_diff>

<commit_message>
08 -  Gerando hash da senha
</commit_message>
<xml_diff>
--- a/2023/05_nestjs.docx
+++ b/2023/05_nestjs.docx
@@ -375,10 +375,10 @@
     <w:p>
       <w:r>
         <w:drawing>
-          <wp:inline distT="0" distB="0" distL="0" distR="0" wp14:anchorId="60B0B24C" wp14:editId="65D67CCA">
-            <wp:extent cx="5400040" cy="4516120"/>
+          <wp:inline distT="0" distB="0" distL="0" distR="0" wp14:anchorId="26937E2F" wp14:editId="6376FE80">
+            <wp:extent cx="5400040" cy="3589655"/>
             <wp:effectExtent l="0" t="0" r="0" b="0"/>
-            <wp:docPr id="3" name="Imagem 3"/>
+            <wp:docPr id="12" name="Imagem 12"/>
             <wp:cNvGraphicFramePr>
               <a:graphicFrameLocks xmlns:a="http://schemas.openxmlformats.org/drawingml/2006/main" noChangeAspect="1"/>
             </wp:cNvGraphicFramePr>
@@ -398,7 +398,7 @@
                   <pic:spPr>
                     <a:xfrm>
                       <a:off x="0" y="0"/>
-                      <a:ext cx="5400040" cy="4516120"/>
+                      <a:ext cx="5400040" cy="3589655"/>
                     </a:xfrm>
                     <a:prstGeom prst="rect">
                       <a:avLst/>
@@ -574,21 +574,165 @@
           </wp:inline>
         </w:drawing>
       </w:r>
+    </w:p>
+    <w:p>
+      <w:r>
+        <w:rPr>
+          <w:highlight w:val="cyan"/>
+        </w:rPr>
+        <w:t>07 -  Controller de criação de conta</w:t>
+      </w:r>
+    </w:p>
+    <w:p>
+      <w:r>
+        <w:drawing>
+          <wp:inline distT="0" distB="0" distL="0" distR="0" wp14:anchorId="176A114B" wp14:editId="0FDBD0D6">
+            <wp:extent cx="5400040" cy="2780665"/>
+            <wp:effectExtent l="0" t="0" r="0" b="635"/>
+            <wp:docPr id="11" name="Imagem 11"/>
+            <wp:cNvGraphicFramePr>
+              <a:graphicFrameLocks xmlns:a="http://schemas.openxmlformats.org/drawingml/2006/main" noChangeAspect="1"/>
+            </wp:cNvGraphicFramePr>
+            <a:graphic xmlns:a="http://schemas.openxmlformats.org/drawingml/2006/main">
+              <a:graphicData uri="http://schemas.openxmlformats.org/drawingml/2006/picture">
+                <pic:pic xmlns:pic="http://schemas.openxmlformats.org/drawingml/2006/picture">
+                  <pic:nvPicPr>
+                    <pic:cNvPr id="1" name=""/>
+                    <pic:cNvPicPr/>
+                  </pic:nvPicPr>
+                  <pic:blipFill>
+                    <a:blip r:embed="rId13"/>
+                    <a:stretch>
+                      <a:fillRect/>
+                    </a:stretch>
+                  </pic:blipFill>
+                  <pic:spPr>
+                    <a:xfrm>
+                      <a:off x="0" y="0"/>
+                      <a:ext cx="5400040" cy="2780665"/>
+                    </a:xfrm>
+                    <a:prstGeom prst="rect">
+                      <a:avLst/>
+                    </a:prstGeom>
+                  </pic:spPr>
+                </pic:pic>
+              </a:graphicData>
+            </a:graphic>
+          </wp:inline>
+        </w:drawing>
+      </w:r>
+    </w:p>
+    <w:p>
+      <w:r>
+        <w:lastRenderedPageBreak/>
+        <w:drawing>
+          <wp:inline distT="0" distB="0" distL="0" distR="0" wp14:anchorId="63286666" wp14:editId="06B31352">
+            <wp:extent cx="5400040" cy="2316480"/>
+            <wp:effectExtent l="0" t="0" r="0" b="7620"/>
+            <wp:docPr id="13" name="Imagem 13"/>
+            <wp:cNvGraphicFramePr>
+              <a:graphicFrameLocks xmlns:a="http://schemas.openxmlformats.org/drawingml/2006/main" noChangeAspect="1"/>
+            </wp:cNvGraphicFramePr>
+            <a:graphic xmlns:a="http://schemas.openxmlformats.org/drawingml/2006/main">
+              <a:graphicData uri="http://schemas.openxmlformats.org/drawingml/2006/picture">
+                <pic:pic xmlns:pic="http://schemas.openxmlformats.org/drawingml/2006/picture">
+                  <pic:nvPicPr>
+                    <pic:cNvPr id="1" name=""/>
+                    <pic:cNvPicPr/>
+                  </pic:nvPicPr>
+                  <pic:blipFill>
+                    <a:blip r:embed="rId14"/>
+                    <a:stretch>
+                      <a:fillRect/>
+                    </a:stretch>
+                  </pic:blipFill>
+                  <pic:spPr>
+                    <a:xfrm>
+                      <a:off x="0" y="0"/>
+                      <a:ext cx="5400040" cy="2316480"/>
+                    </a:xfrm>
+                    <a:prstGeom prst="rect">
+                      <a:avLst/>
+                    </a:prstGeom>
+                  </pic:spPr>
+                </pic:pic>
+              </a:graphicData>
+            </a:graphic>
+          </wp:inline>
+        </w:drawing>
+      </w:r>
+    </w:p>
+    <w:p>
+      <w:r>
+        <w:rPr>
+          <w:highlight w:val="cyan"/>
+        </w:rPr>
+        <w:t>08 -  Gerando hash da senha</w:t>
+      </w:r>
+    </w:p>
+    <w:p>
+      <w:r>
+        <w:t xml:space="preserve">Instalar </w:t>
+      </w:r>
+      <w:r>
+        <w:rPr>
+          <w:u w:val="single"/>
+        </w:rPr>
+        <w:t>npm i bcryptjs</w:t>
+      </w:r>
+      <w:r>
+        <w:t xml:space="preserve"> e os tipes </w:t>
+      </w:r>
+      <w:r>
+        <w:rPr>
+          <w:u w:val="single"/>
+        </w:rPr>
+        <w:t>npm i @types/bcryptjs -D</w:t>
+      </w:r>
+    </w:p>
+    <w:p>
+      <w:r>
+        <w:drawing>
+          <wp:inline distT="0" distB="0" distL="0" distR="0" wp14:anchorId="0EC0C945" wp14:editId="0D2FDC82">
+            <wp:extent cx="5400040" cy="4347210"/>
+            <wp:effectExtent l="0" t="0" r="0" b="0"/>
+            <wp:docPr id="14" name="Imagem 14"/>
+            <wp:cNvGraphicFramePr>
+              <a:graphicFrameLocks xmlns:a="http://schemas.openxmlformats.org/drawingml/2006/main" noChangeAspect="1"/>
+            </wp:cNvGraphicFramePr>
+            <a:graphic xmlns:a="http://schemas.openxmlformats.org/drawingml/2006/main">
+              <a:graphicData uri="http://schemas.openxmlformats.org/drawingml/2006/picture">
+                <pic:pic xmlns:pic="http://schemas.openxmlformats.org/drawingml/2006/picture">
+                  <pic:nvPicPr>
+                    <pic:cNvPr id="1" name=""/>
+                    <pic:cNvPicPr/>
+                  </pic:nvPicPr>
+                  <pic:blipFill>
+                    <a:blip r:embed="rId15"/>
+                    <a:stretch>
+                      <a:fillRect/>
+                    </a:stretch>
+                  </pic:blipFill>
+                  <pic:spPr>
+                    <a:xfrm>
+                      <a:off x="0" y="0"/>
+                      <a:ext cx="5400040" cy="4347210"/>
+                    </a:xfrm>
+                    <a:prstGeom prst="rect">
+                      <a:avLst/>
+                    </a:prstGeom>
+                  </pic:spPr>
+                </pic:pic>
+              </a:graphicData>
+            </a:graphic>
+          </wp:inline>
+        </w:drawing>
+      </w:r>
       <w:bookmarkStart w:id="0" w:name="_GoBack"/>
       <w:bookmarkEnd w:id="0"/>
     </w:p>
     <w:p>
       <w:r>
-        <w:t>07 -  Controller de criação de conta</w:t>
-      </w:r>
-    </w:p>
-    <w:p>
-      <w:r>
-        <w:t>08 -  Gerando hash da senha</w:t>
-      </w:r>
-    </w:p>
-    <w:p>
-      <w:r>
         <w:t>09 -  Criando pipe de validação do zod</w:t>
       </w:r>
     </w:p>
@@ -614,6 +758,7 @@
     </w:p>
     <w:p>
       <w:r>
+        <w:lastRenderedPageBreak/>
         <w:t>14 –  Controller de autenticação</w:t>
       </w:r>
     </w:p>
@@ -642,7 +787,6 @@
     </w:p>
     <w:p>
       <w:r>
-        <w:lastRenderedPageBreak/>
         <w:t>19 – Configurando vitest com swc</w:t>
       </w:r>
     </w:p>

</xml_diff>

<commit_message>
14 –  Controller de autenticação
</commit_message>
<xml_diff>
--- a/2023/05_nestjs.docx
+++ b/2023/05_nestjs.docx
@@ -374,6 +374,9 @@
     </w:p>
     <w:p>
       <w:r>
+        <w:rPr>
+          <w:noProof/>
+        </w:rPr>
         <w:drawing>
           <wp:inline distT="0" distB="0" distL="0" distR="0" wp14:anchorId="26937E2F" wp14:editId="6376FE80">
             <wp:extent cx="5400040" cy="3589655"/>
@@ -413,6 +416,9 @@
     </w:p>
     <w:p>
       <w:r>
+        <w:rPr>
+          <w:noProof/>
+        </w:rPr>
         <w:drawing>
           <wp:inline distT="0" distB="0" distL="0" distR="0" wp14:anchorId="4533F03B" wp14:editId="4A27ADBA">
             <wp:extent cx="5400040" cy="1332865"/>
@@ -498,6 +504,9 @@
     </w:p>
     <w:p>
       <w:r>
+        <w:rPr>
+          <w:noProof/>
+        </w:rPr>
         <w:lastRenderedPageBreak/>
         <w:drawing>
           <wp:inline distT="0" distB="0" distL="0" distR="0" wp14:anchorId="7BDAFF28" wp14:editId="08C54E92">
@@ -538,6 +547,9 @@
     </w:p>
     <w:p>
       <w:r>
+        <w:rPr>
+          <w:noProof/>
+        </w:rPr>
         <w:drawing>
           <wp:inline distT="0" distB="0" distL="0" distR="0" wp14:anchorId="53DFAED7" wp14:editId="32342E9C">
             <wp:extent cx="5400040" cy="2433955"/>
@@ -585,6 +597,9 @@
     </w:p>
     <w:p>
       <w:r>
+        <w:rPr>
+          <w:noProof/>
+        </w:rPr>
         <w:drawing>
           <wp:inline distT="0" distB="0" distL="0" distR="0" wp14:anchorId="176A114B" wp14:editId="0FDBD0D6">
             <wp:extent cx="5400040" cy="2780665"/>
@@ -624,6 +639,9 @@
     </w:p>
     <w:p>
       <w:r>
+        <w:rPr>
+          <w:noProof/>
+        </w:rPr>
         <w:lastRenderedPageBreak/>
         <w:drawing>
           <wp:inline distT="0" distB="0" distL="0" distR="0" wp14:anchorId="63286666" wp14:editId="06B31352">
@@ -692,6 +710,9 @@
     </w:p>
     <w:p>
       <w:r>
+        <w:rPr>
+          <w:noProof/>
+        </w:rPr>
         <w:drawing>
           <wp:inline distT="0" distB="0" distL="0" distR="0" wp14:anchorId="0EC0C945" wp14:editId="0D2FDC82">
             <wp:extent cx="5400040" cy="4347210"/>
@@ -728,37 +749,875 @@
           </wp:inline>
         </w:drawing>
       </w:r>
+    </w:p>
+    <w:p>
+      <w:r>
+        <w:rPr>
+          <w:highlight w:val="cyan"/>
+        </w:rPr>
+        <w:t>09 -  Criando pipe de validação do zod</w:t>
+      </w:r>
+    </w:p>
+    <w:p>
+      <w:r>
+        <w:t xml:space="preserve">Instalar o </w:t>
+      </w:r>
+      <w:r>
+        <w:rPr>
+          <w:u w:val="single"/>
+        </w:rPr>
+        <w:t>npm i zod</w:t>
+      </w:r>
+      <w:r>
+        <w:t xml:space="preserve"> e também instalar </w:t>
+      </w:r>
+      <w:r>
+        <w:rPr>
+          <w:u w:val="single"/>
+        </w:rPr>
+        <w:t>npm i zod-validation-error</w:t>
+      </w:r>
+    </w:p>
+    <w:p>
+      <w:r>
+        <w:rPr>
+          <w:noProof/>
+        </w:rPr>
+        <w:lastRenderedPageBreak/>
+        <w:drawing>
+          <wp:inline distT="0" distB="0" distL="0" distR="0" wp14:anchorId="640FCDCA" wp14:editId="39DBEE22">
+            <wp:extent cx="5400040" cy="2846070"/>
+            <wp:effectExtent l="0" t="0" r="0" b="0"/>
+            <wp:docPr id="3" name="Imagem 3"/>
+            <wp:cNvGraphicFramePr>
+              <a:graphicFrameLocks xmlns:a="http://schemas.openxmlformats.org/drawingml/2006/main" noChangeAspect="1"/>
+            </wp:cNvGraphicFramePr>
+            <a:graphic xmlns:a="http://schemas.openxmlformats.org/drawingml/2006/main">
+              <a:graphicData uri="http://schemas.openxmlformats.org/drawingml/2006/picture">
+                <pic:pic xmlns:pic="http://schemas.openxmlformats.org/drawingml/2006/picture">
+                  <pic:nvPicPr>
+                    <pic:cNvPr id="1" name=""/>
+                    <pic:cNvPicPr/>
+                  </pic:nvPicPr>
+                  <pic:blipFill>
+                    <a:blip r:embed="rId16"/>
+                    <a:stretch>
+                      <a:fillRect/>
+                    </a:stretch>
+                  </pic:blipFill>
+                  <pic:spPr>
+                    <a:xfrm>
+                      <a:off x="0" y="0"/>
+                      <a:ext cx="5400040" cy="2846070"/>
+                    </a:xfrm>
+                    <a:prstGeom prst="rect">
+                      <a:avLst/>
+                    </a:prstGeom>
+                  </pic:spPr>
+                </pic:pic>
+              </a:graphicData>
+            </a:graphic>
+          </wp:inline>
+        </w:drawing>
+      </w:r>
+    </w:p>
+    <w:p>
+      <w:r>
+        <w:rPr>
+          <w:noProof/>
+        </w:rPr>
+        <w:drawing>
+          <wp:inline distT="0" distB="0" distL="0" distR="0" wp14:anchorId="748A6567" wp14:editId="797DDF09">
+            <wp:extent cx="5400040" cy="3103245"/>
+            <wp:effectExtent l="0" t="0" r="0" b="1905"/>
+            <wp:docPr id="6" name="Imagem 6"/>
+            <wp:cNvGraphicFramePr>
+              <a:graphicFrameLocks xmlns:a="http://schemas.openxmlformats.org/drawingml/2006/main" noChangeAspect="1"/>
+            </wp:cNvGraphicFramePr>
+            <a:graphic xmlns:a="http://schemas.openxmlformats.org/drawingml/2006/main">
+              <a:graphicData uri="http://schemas.openxmlformats.org/drawingml/2006/picture">
+                <pic:pic xmlns:pic="http://schemas.openxmlformats.org/drawingml/2006/picture">
+                  <pic:nvPicPr>
+                    <pic:cNvPr id="1" name=""/>
+                    <pic:cNvPicPr/>
+                  </pic:nvPicPr>
+                  <pic:blipFill>
+                    <a:blip r:embed="rId17"/>
+                    <a:stretch>
+                      <a:fillRect/>
+                    </a:stretch>
+                  </pic:blipFill>
+                  <pic:spPr>
+                    <a:xfrm>
+                      <a:off x="0" y="0"/>
+                      <a:ext cx="5400040" cy="3103245"/>
+                    </a:xfrm>
+                    <a:prstGeom prst="rect">
+                      <a:avLst/>
+                    </a:prstGeom>
+                  </pic:spPr>
+                </pic:pic>
+              </a:graphicData>
+            </a:graphic>
+          </wp:inline>
+        </w:drawing>
+      </w:r>
+    </w:p>
+    <w:p>
+      <w:r>
+        <w:rPr>
+          <w:highlight w:val="cyan"/>
+        </w:rPr>
+        <w:t>10 – Extensão rest cliente no vscode</w:t>
+      </w:r>
+    </w:p>
+    <w:p>
+      <w:r>
+        <w:rPr>
+          <w:noProof/>
+        </w:rPr>
+        <w:drawing>
+          <wp:inline distT="0" distB="0" distL="0" distR="0" wp14:anchorId="3A112337" wp14:editId="33802130">
+            <wp:extent cx="5400040" cy="2096135"/>
+            <wp:effectExtent l="0" t="0" r="0" b="0"/>
+            <wp:docPr id="15" name="Imagem 15"/>
+            <wp:cNvGraphicFramePr>
+              <a:graphicFrameLocks xmlns:a="http://schemas.openxmlformats.org/drawingml/2006/main" noChangeAspect="1"/>
+            </wp:cNvGraphicFramePr>
+            <a:graphic xmlns:a="http://schemas.openxmlformats.org/drawingml/2006/main">
+              <a:graphicData uri="http://schemas.openxmlformats.org/drawingml/2006/picture">
+                <pic:pic xmlns:pic="http://schemas.openxmlformats.org/drawingml/2006/picture">
+                  <pic:nvPicPr>
+                    <pic:cNvPr id="1" name=""/>
+                    <pic:cNvPicPr/>
+                  </pic:nvPicPr>
+                  <pic:blipFill>
+                    <a:blip r:embed="rId18"/>
+                    <a:stretch>
+                      <a:fillRect/>
+                    </a:stretch>
+                  </pic:blipFill>
+                  <pic:spPr>
+                    <a:xfrm>
+                      <a:off x="0" y="0"/>
+                      <a:ext cx="5400040" cy="2096135"/>
+                    </a:xfrm>
+                    <a:prstGeom prst="rect">
+                      <a:avLst/>
+                    </a:prstGeom>
+                  </pic:spPr>
+                </pic:pic>
+              </a:graphicData>
+            </a:graphic>
+          </wp:inline>
+        </w:drawing>
+      </w:r>
+    </w:p>
+    <w:p>
+      <w:r>
+        <w:rPr>
+          <w:noProof/>
+        </w:rPr>
+        <w:lastRenderedPageBreak/>
+        <w:drawing>
+          <wp:inline distT="0" distB="0" distL="0" distR="0" wp14:anchorId="0DA30E5B" wp14:editId="509E9C99">
+            <wp:extent cx="5400040" cy="3175000"/>
+            <wp:effectExtent l="0" t="0" r="0" b="6350"/>
+            <wp:docPr id="16" name="Imagem 16"/>
+            <wp:cNvGraphicFramePr>
+              <a:graphicFrameLocks xmlns:a="http://schemas.openxmlformats.org/drawingml/2006/main" noChangeAspect="1"/>
+            </wp:cNvGraphicFramePr>
+            <a:graphic xmlns:a="http://schemas.openxmlformats.org/drawingml/2006/main">
+              <a:graphicData uri="http://schemas.openxmlformats.org/drawingml/2006/picture">
+                <pic:pic xmlns:pic="http://schemas.openxmlformats.org/drawingml/2006/picture">
+                  <pic:nvPicPr>
+                    <pic:cNvPr id="1" name=""/>
+                    <pic:cNvPicPr/>
+                  </pic:nvPicPr>
+                  <pic:blipFill>
+                    <a:blip r:embed="rId19"/>
+                    <a:stretch>
+                      <a:fillRect/>
+                    </a:stretch>
+                  </pic:blipFill>
+                  <pic:spPr>
+                    <a:xfrm>
+                      <a:off x="0" y="0"/>
+                      <a:ext cx="5400040" cy="3175000"/>
+                    </a:xfrm>
+                    <a:prstGeom prst="rect">
+                      <a:avLst/>
+                    </a:prstGeom>
+                  </pic:spPr>
+                </pic:pic>
+              </a:graphicData>
+            </a:graphic>
+          </wp:inline>
+        </w:drawing>
+      </w:r>
+    </w:p>
+    <w:p>
+      <w:r>
+        <w:rPr>
+          <w:highlight w:val="cyan"/>
+        </w:rPr>
+        <w:t>11 – Usando configmodule no nest.js</w:t>
+      </w:r>
+    </w:p>
+    <w:p>
+      <w:r>
+        <w:t xml:space="preserve">Instalar </w:t>
+      </w:r>
+      <w:r>
+        <w:rPr>
+          <w:u w:val="single"/>
+        </w:rPr>
+        <w:t>npm i @nestjs/config</w:t>
+      </w:r>
+    </w:p>
+    <w:p>
+      <w:r>
+        <w:rPr>
+          <w:noProof/>
+        </w:rPr>
+        <w:drawing>
+          <wp:inline distT="0" distB="0" distL="0" distR="0" wp14:anchorId="0DFB3E15" wp14:editId="0A5B4CCF">
+            <wp:extent cx="5400040" cy="2367280"/>
+            <wp:effectExtent l="0" t="0" r="0" b="0"/>
+            <wp:docPr id="17" name="Imagem 17"/>
+            <wp:cNvGraphicFramePr>
+              <a:graphicFrameLocks xmlns:a="http://schemas.openxmlformats.org/drawingml/2006/main" noChangeAspect="1"/>
+            </wp:cNvGraphicFramePr>
+            <a:graphic xmlns:a="http://schemas.openxmlformats.org/drawingml/2006/main">
+              <a:graphicData uri="http://schemas.openxmlformats.org/drawingml/2006/picture">
+                <pic:pic xmlns:pic="http://schemas.openxmlformats.org/drawingml/2006/picture">
+                  <pic:nvPicPr>
+                    <pic:cNvPr id="1" name=""/>
+                    <pic:cNvPicPr/>
+                  </pic:nvPicPr>
+                  <pic:blipFill>
+                    <a:blip r:embed="rId20"/>
+                    <a:stretch>
+                      <a:fillRect/>
+                    </a:stretch>
+                  </pic:blipFill>
+                  <pic:spPr>
+                    <a:xfrm>
+                      <a:off x="0" y="0"/>
+                      <a:ext cx="5400040" cy="2367280"/>
+                    </a:xfrm>
+                    <a:prstGeom prst="rect">
+                      <a:avLst/>
+                    </a:prstGeom>
+                  </pic:spPr>
+                </pic:pic>
+              </a:graphicData>
+            </a:graphic>
+          </wp:inline>
+        </w:drawing>
+      </w:r>
+    </w:p>
+    <w:p>
+      <w:r>
+        <w:rPr>
+          <w:noProof/>
+        </w:rPr>
+        <w:drawing>
+          <wp:inline distT="0" distB="0" distL="0" distR="0" wp14:anchorId="181C94BB" wp14:editId="4B76FA07">
+            <wp:extent cx="5400040" cy="2451735"/>
+            <wp:effectExtent l="0" t="0" r="0" b="5715"/>
+            <wp:docPr id="18" name="Imagem 18"/>
+            <wp:cNvGraphicFramePr>
+              <a:graphicFrameLocks xmlns:a="http://schemas.openxmlformats.org/drawingml/2006/main" noChangeAspect="1"/>
+            </wp:cNvGraphicFramePr>
+            <a:graphic xmlns:a="http://schemas.openxmlformats.org/drawingml/2006/main">
+              <a:graphicData uri="http://schemas.openxmlformats.org/drawingml/2006/picture">
+                <pic:pic xmlns:pic="http://schemas.openxmlformats.org/drawingml/2006/picture">
+                  <pic:nvPicPr>
+                    <pic:cNvPr id="1" name=""/>
+                    <pic:cNvPicPr/>
+                  </pic:nvPicPr>
+                  <pic:blipFill>
+                    <a:blip r:embed="rId21"/>
+                    <a:stretch>
+                      <a:fillRect/>
+                    </a:stretch>
+                  </pic:blipFill>
+                  <pic:spPr>
+                    <a:xfrm>
+                      <a:off x="0" y="0"/>
+                      <a:ext cx="5400040" cy="2451735"/>
+                    </a:xfrm>
+                    <a:prstGeom prst="rect">
+                      <a:avLst/>
+                    </a:prstGeom>
+                  </pic:spPr>
+                </pic:pic>
+              </a:graphicData>
+            </a:graphic>
+          </wp:inline>
+        </w:drawing>
+      </w:r>
+    </w:p>
+    <w:p>
+      <w:r>
+        <w:rPr>
+          <w:noProof/>
+        </w:rPr>
+        <w:lastRenderedPageBreak/>
+        <w:drawing>
+          <wp:inline distT="0" distB="0" distL="0" distR="0" wp14:anchorId="3F9F242F" wp14:editId="43B7A41D">
+            <wp:extent cx="5400040" cy="2303145"/>
+            <wp:effectExtent l="0" t="0" r="0" b="1905"/>
+            <wp:docPr id="19" name="Imagem 19"/>
+            <wp:cNvGraphicFramePr>
+              <a:graphicFrameLocks xmlns:a="http://schemas.openxmlformats.org/drawingml/2006/main" noChangeAspect="1"/>
+            </wp:cNvGraphicFramePr>
+            <a:graphic xmlns:a="http://schemas.openxmlformats.org/drawingml/2006/main">
+              <a:graphicData uri="http://schemas.openxmlformats.org/drawingml/2006/picture">
+                <pic:pic xmlns:pic="http://schemas.openxmlformats.org/drawingml/2006/picture">
+                  <pic:nvPicPr>
+                    <pic:cNvPr id="1" name=""/>
+                    <pic:cNvPicPr/>
+                  </pic:nvPicPr>
+                  <pic:blipFill>
+                    <a:blip r:embed="rId22"/>
+                    <a:stretch>
+                      <a:fillRect/>
+                    </a:stretch>
+                  </pic:blipFill>
+                  <pic:spPr>
+                    <a:xfrm>
+                      <a:off x="0" y="0"/>
+                      <a:ext cx="5400040" cy="2303145"/>
+                    </a:xfrm>
+                    <a:prstGeom prst="rect">
+                      <a:avLst/>
+                    </a:prstGeom>
+                  </pic:spPr>
+                </pic:pic>
+              </a:graphicData>
+            </a:graphic>
+          </wp:inline>
+        </w:drawing>
+      </w:r>
+    </w:p>
+    <w:p>
+      <w:r>
+        <w:rPr>
+          <w:highlight w:val="cyan"/>
+        </w:rPr>
+        <w:t>12 – Configurando autenticação jwt</w:t>
+      </w:r>
+    </w:p>
+    <w:p>
+      <w:pPr>
+        <w:rPr>
+          <w:u w:val="single"/>
+        </w:rPr>
+      </w:pPr>
+      <w:r>
+        <w:t xml:space="preserve">Instalar </w:t>
+      </w:r>
+      <w:r>
+        <w:rPr>
+          <w:u w:val="single"/>
+        </w:rPr>
+        <w:t>npm i @nestjs/passport @nestjs/jwt</w:t>
+      </w:r>
+    </w:p>
+    <w:p>
+      <w:r>
+        <w:rPr>
+          <w:noProof/>
+        </w:rPr>
+        <w:drawing>
+          <wp:inline distT="0" distB="0" distL="0" distR="0" wp14:anchorId="3CA720E4" wp14:editId="7E457F11">
+            <wp:extent cx="5400040" cy="2784475"/>
+            <wp:effectExtent l="0" t="0" r="0" b="0"/>
+            <wp:docPr id="20" name="Imagem 20"/>
+            <wp:cNvGraphicFramePr>
+              <a:graphicFrameLocks xmlns:a="http://schemas.openxmlformats.org/drawingml/2006/main" noChangeAspect="1"/>
+            </wp:cNvGraphicFramePr>
+            <a:graphic xmlns:a="http://schemas.openxmlformats.org/drawingml/2006/main">
+              <a:graphicData uri="http://schemas.openxmlformats.org/drawingml/2006/picture">
+                <pic:pic xmlns:pic="http://schemas.openxmlformats.org/drawingml/2006/picture">
+                  <pic:nvPicPr>
+                    <pic:cNvPr id="1" name=""/>
+                    <pic:cNvPicPr/>
+                  </pic:nvPicPr>
+                  <pic:blipFill>
+                    <a:blip r:embed="rId23"/>
+                    <a:stretch>
+                      <a:fillRect/>
+                    </a:stretch>
+                  </pic:blipFill>
+                  <pic:spPr>
+                    <a:xfrm>
+                      <a:off x="0" y="0"/>
+                      <a:ext cx="5400040" cy="2784475"/>
+                    </a:xfrm>
+                    <a:prstGeom prst="rect">
+                      <a:avLst/>
+                    </a:prstGeom>
+                  </pic:spPr>
+                </pic:pic>
+              </a:graphicData>
+            </a:graphic>
+          </wp:inline>
+        </w:drawing>
+      </w:r>
+    </w:p>
+    <w:p>
+      <w:r>
+        <w:rPr>
+          <w:noProof/>
+        </w:rPr>
+        <w:drawing>
+          <wp:inline distT="0" distB="0" distL="0" distR="0" wp14:anchorId="5E32C7EF" wp14:editId="62562906">
+            <wp:extent cx="5400040" cy="1730375"/>
+            <wp:effectExtent l="0" t="0" r="0" b="3175"/>
+            <wp:docPr id="21" name="Imagem 21"/>
+            <wp:cNvGraphicFramePr>
+              <a:graphicFrameLocks xmlns:a="http://schemas.openxmlformats.org/drawingml/2006/main" noChangeAspect="1"/>
+            </wp:cNvGraphicFramePr>
+            <a:graphic xmlns:a="http://schemas.openxmlformats.org/drawingml/2006/main">
+              <a:graphicData uri="http://schemas.openxmlformats.org/drawingml/2006/picture">
+                <pic:pic xmlns:pic="http://schemas.openxmlformats.org/drawingml/2006/picture">
+                  <pic:nvPicPr>
+                    <pic:cNvPr id="1" name=""/>
+                    <pic:cNvPicPr/>
+                  </pic:nvPicPr>
+                  <pic:blipFill>
+                    <a:blip r:embed="rId24"/>
+                    <a:stretch>
+                      <a:fillRect/>
+                    </a:stretch>
+                  </pic:blipFill>
+                  <pic:spPr>
+                    <a:xfrm>
+                      <a:off x="0" y="0"/>
+                      <a:ext cx="5400040" cy="1730375"/>
+                    </a:xfrm>
+                    <a:prstGeom prst="rect">
+                      <a:avLst/>
+                    </a:prstGeom>
+                  </pic:spPr>
+                </pic:pic>
+              </a:graphicData>
+            </a:graphic>
+          </wp:inline>
+        </w:drawing>
+      </w:r>
+    </w:p>
+    <w:p>
+      <w:r>
+        <w:rPr>
+          <w:noProof/>
+        </w:rPr>
+        <w:lastRenderedPageBreak/>
+        <w:drawing>
+          <wp:inline distT="0" distB="0" distL="0" distR="0" wp14:anchorId="7D402F0C" wp14:editId="1ECC55D8">
+            <wp:extent cx="5400040" cy="2145665"/>
+            <wp:effectExtent l="0" t="0" r="0" b="6985"/>
+            <wp:docPr id="22" name="Imagem 22"/>
+            <wp:cNvGraphicFramePr>
+              <a:graphicFrameLocks xmlns:a="http://schemas.openxmlformats.org/drawingml/2006/main" noChangeAspect="1"/>
+            </wp:cNvGraphicFramePr>
+            <a:graphic xmlns:a="http://schemas.openxmlformats.org/drawingml/2006/main">
+              <a:graphicData uri="http://schemas.openxmlformats.org/drawingml/2006/picture">
+                <pic:pic xmlns:pic="http://schemas.openxmlformats.org/drawingml/2006/picture">
+                  <pic:nvPicPr>
+                    <pic:cNvPr id="1" name=""/>
+                    <pic:cNvPicPr/>
+                  </pic:nvPicPr>
+                  <pic:blipFill>
+                    <a:blip r:embed="rId25"/>
+                    <a:stretch>
+                      <a:fillRect/>
+                    </a:stretch>
+                  </pic:blipFill>
+                  <pic:spPr>
+                    <a:xfrm>
+                      <a:off x="0" y="0"/>
+                      <a:ext cx="5400040" cy="2145665"/>
+                    </a:xfrm>
+                    <a:prstGeom prst="rect">
+                      <a:avLst/>
+                    </a:prstGeom>
+                  </pic:spPr>
+                </pic:pic>
+              </a:graphicData>
+            </a:graphic>
+          </wp:inline>
+        </w:drawing>
+      </w:r>
+    </w:p>
+    <w:p>
+      <w:r>
+        <w:rPr>
+          <w:noProof/>
+        </w:rPr>
+        <w:drawing>
+          <wp:inline distT="0" distB="0" distL="0" distR="0" wp14:anchorId="7609818A" wp14:editId="4EDE63CD">
+            <wp:extent cx="5400040" cy="2509520"/>
+            <wp:effectExtent l="0" t="0" r="0" b="5080"/>
+            <wp:docPr id="23" name="Imagem 23"/>
+            <wp:cNvGraphicFramePr>
+              <a:graphicFrameLocks xmlns:a="http://schemas.openxmlformats.org/drawingml/2006/main" noChangeAspect="1"/>
+            </wp:cNvGraphicFramePr>
+            <a:graphic xmlns:a="http://schemas.openxmlformats.org/drawingml/2006/main">
+              <a:graphicData uri="http://schemas.openxmlformats.org/drawingml/2006/picture">
+                <pic:pic xmlns:pic="http://schemas.openxmlformats.org/drawingml/2006/picture">
+                  <pic:nvPicPr>
+                    <pic:cNvPr id="1" name=""/>
+                    <pic:cNvPicPr/>
+                  </pic:nvPicPr>
+                  <pic:blipFill>
+                    <a:blip r:embed="rId26"/>
+                    <a:stretch>
+                      <a:fillRect/>
+                    </a:stretch>
+                  </pic:blipFill>
+                  <pic:spPr>
+                    <a:xfrm>
+                      <a:off x="0" y="0"/>
+                      <a:ext cx="5400040" cy="2509520"/>
+                    </a:xfrm>
+                    <a:prstGeom prst="rect">
+                      <a:avLst/>
+                    </a:prstGeom>
+                  </pic:spPr>
+                </pic:pic>
+              </a:graphicData>
+            </a:graphic>
+          </wp:inline>
+        </w:drawing>
+      </w:r>
+    </w:p>
+    <w:p>
+      <w:r>
+        <w:t>13 –  Gerando token jwt</w:t>
+      </w:r>
+    </w:p>
+    <w:p>
+      <w:r>
+        <w:t xml:space="preserve">Gerar chave privada </w:t>
+      </w:r>
+    </w:p>
+    <w:p>
+      <w:pPr>
+        <w:rPr>
+          <w:lang w:val="en-US"/>
+        </w:rPr>
+      </w:pPr>
+      <w:r>
+        <w:rPr>
+          <w:highlight w:val="yellow"/>
+          <w:lang w:val="en-US"/>
+        </w:rPr>
+        <w:t>openssl genpkey -algorithm RSA -out private_key.pem -pkeyopt rsa_keygen_bits:2048</w:t>
+      </w:r>
+    </w:p>
+    <w:p>
+      <w:r>
+        <w:t>gerar c</w:t>
+      </w:r>
+      <w:r>
+        <w:t>have publica</w:t>
+      </w:r>
+    </w:p>
+    <w:p>
+      <w:pPr>
+        <w:rPr>
+          <w:lang w:val="en-US"/>
+        </w:rPr>
+      </w:pPr>
+      <w:r>
+        <w:rPr>
+          <w:highlight w:val="yellow"/>
+          <w:lang w:val="en-US"/>
+        </w:rPr>
+        <w:t>openssl rsa -pubout -in private_key.pem -out public_key.pem</w:t>
+      </w:r>
+    </w:p>
+    <w:p>
+      <w:pPr>
+        <w:rPr>
+          <w:highlight w:val="yellow"/>
+        </w:rPr>
+      </w:pPr>
+      <w:r>
+        <w:t>e pa</w:t>
+      </w:r>
+      <w:r>
+        <w:t>ra converter em base 64</w:t>
+      </w:r>
+      <w:r>
+        <w:br/>
+      </w:r>
+      <w:r>
+        <w:rPr>
+          <w:highlight w:val="yellow"/>
+        </w:rPr>
+        <w:t>base64 private_key.pem &gt; private_key-base64.txt</w:t>
+      </w:r>
+    </w:p>
+    <w:p>
+      <w:pPr>
+        <w:rPr>
+          <w:lang w:val="en-US"/>
+        </w:rPr>
+      </w:pPr>
+      <w:r>
+        <w:rPr>
+          <w:highlight w:val="yellow"/>
+          <w:lang w:val="en-US"/>
+        </w:rPr>
+        <w:t>base64 public_key.pem &gt; public_key-base64.txt</w:t>
+      </w:r>
+    </w:p>
+    <w:p>
+      <w:pPr>
+        <w:rPr>
+          <w:lang w:val="en-US"/>
+        </w:rPr>
+      </w:pPr>
+      <w:r>
+        <w:rPr>
+          <w:lang w:val="en-US"/>
+        </w:rPr>
+        <w:lastRenderedPageBreak/>
+        <w:drawing>
+          <wp:inline distT="0" distB="0" distL="0" distR="0" wp14:anchorId="2C1A4C54" wp14:editId="42B45BE3">
+            <wp:extent cx="5400040" cy="3516630"/>
+            <wp:effectExtent l="0" t="0" r="0" b="7620"/>
+            <wp:docPr id="24" name="Imagem 24"/>
+            <wp:cNvGraphicFramePr>
+              <a:graphicFrameLocks xmlns:a="http://schemas.openxmlformats.org/drawingml/2006/main" noChangeAspect="1"/>
+            </wp:cNvGraphicFramePr>
+            <a:graphic xmlns:a="http://schemas.openxmlformats.org/drawingml/2006/main">
+              <a:graphicData uri="http://schemas.openxmlformats.org/drawingml/2006/picture">
+                <pic:pic xmlns:pic="http://schemas.openxmlformats.org/drawingml/2006/picture">
+                  <pic:nvPicPr>
+                    <pic:cNvPr id="1" name=""/>
+                    <pic:cNvPicPr/>
+                  </pic:nvPicPr>
+                  <pic:blipFill>
+                    <a:blip r:embed="rId27"/>
+                    <a:stretch>
+                      <a:fillRect/>
+                    </a:stretch>
+                  </pic:blipFill>
+                  <pic:spPr>
+                    <a:xfrm>
+                      <a:off x="0" y="0"/>
+                      <a:ext cx="5400040" cy="3516630"/>
+                    </a:xfrm>
+                    <a:prstGeom prst="rect">
+                      <a:avLst/>
+                    </a:prstGeom>
+                  </pic:spPr>
+                </pic:pic>
+              </a:graphicData>
+            </a:graphic>
+          </wp:inline>
+        </w:drawing>
+      </w:r>
+    </w:p>
+    <w:p>
+      <w:pPr>
+        <w:rPr>
+          <w:lang w:val="en-US"/>
+        </w:rPr>
+      </w:pPr>
+      <w:r>
+        <w:rPr>
+          <w:lang w:val="en-US"/>
+        </w:rPr>
+        <w:drawing>
+          <wp:inline distT="0" distB="0" distL="0" distR="0" wp14:anchorId="635A6D1B" wp14:editId="19B84A23">
+            <wp:extent cx="5400040" cy="1339215"/>
+            <wp:effectExtent l="0" t="0" r="0" b="0"/>
+            <wp:docPr id="25" name="Imagem 25"/>
+            <wp:cNvGraphicFramePr>
+              <a:graphicFrameLocks xmlns:a="http://schemas.openxmlformats.org/drawingml/2006/main" noChangeAspect="1"/>
+            </wp:cNvGraphicFramePr>
+            <a:graphic xmlns:a="http://schemas.openxmlformats.org/drawingml/2006/main">
+              <a:graphicData uri="http://schemas.openxmlformats.org/drawingml/2006/picture">
+                <pic:pic xmlns:pic="http://schemas.openxmlformats.org/drawingml/2006/picture">
+                  <pic:nvPicPr>
+                    <pic:cNvPr id="1" name=""/>
+                    <pic:cNvPicPr/>
+                  </pic:nvPicPr>
+                  <pic:blipFill>
+                    <a:blip r:embed="rId28"/>
+                    <a:stretch>
+                      <a:fillRect/>
+                    </a:stretch>
+                  </pic:blipFill>
+                  <pic:spPr>
+                    <a:xfrm>
+                      <a:off x="0" y="0"/>
+                      <a:ext cx="5400040" cy="1339215"/>
+                    </a:xfrm>
+                    <a:prstGeom prst="rect">
+                      <a:avLst/>
+                    </a:prstGeom>
+                  </pic:spPr>
+                </pic:pic>
+              </a:graphicData>
+            </a:graphic>
+          </wp:inline>
+        </w:drawing>
+      </w:r>
+    </w:p>
+    <w:p>
+      <w:pPr>
+        <w:rPr>
+          <w:lang w:val="en-US"/>
+        </w:rPr>
+      </w:pPr>
+      <w:r>
+        <w:rPr>
+          <w:lang w:val="en-US"/>
+        </w:rPr>
+        <w:drawing>
+          <wp:inline distT="0" distB="0" distL="0" distR="0" wp14:anchorId="1428E8AB" wp14:editId="045ABBEF">
+            <wp:extent cx="5400040" cy="2155190"/>
+            <wp:effectExtent l="0" t="0" r="0" b="0"/>
+            <wp:docPr id="26" name="Imagem 26"/>
+            <wp:cNvGraphicFramePr>
+              <a:graphicFrameLocks xmlns:a="http://schemas.openxmlformats.org/drawingml/2006/main" noChangeAspect="1"/>
+            </wp:cNvGraphicFramePr>
+            <a:graphic xmlns:a="http://schemas.openxmlformats.org/drawingml/2006/main">
+              <a:graphicData uri="http://schemas.openxmlformats.org/drawingml/2006/picture">
+                <pic:pic xmlns:pic="http://schemas.openxmlformats.org/drawingml/2006/picture">
+                  <pic:nvPicPr>
+                    <pic:cNvPr id="1" name=""/>
+                    <pic:cNvPicPr/>
+                  </pic:nvPicPr>
+                  <pic:blipFill>
+                    <a:blip r:embed="rId29"/>
+                    <a:stretch>
+                      <a:fillRect/>
+                    </a:stretch>
+                  </pic:blipFill>
+                  <pic:spPr>
+                    <a:xfrm>
+                      <a:off x="0" y="0"/>
+                      <a:ext cx="5400040" cy="2155190"/>
+                    </a:xfrm>
+                    <a:prstGeom prst="rect">
+                      <a:avLst/>
+                    </a:prstGeom>
+                  </pic:spPr>
+                </pic:pic>
+              </a:graphicData>
+            </a:graphic>
+          </wp:inline>
+        </w:drawing>
+      </w:r>
+    </w:p>
+    <w:p>
+      <w:pPr>
+        <w:rPr>
+          <w:lang w:val="en-US"/>
+        </w:rPr>
+      </w:pPr>
+      <w:r>
+        <w:rPr>
+          <w:lang w:val="en-US"/>
+        </w:rPr>
+        <w:drawing>
+          <wp:inline distT="0" distB="0" distL="0" distR="0" wp14:anchorId="72DE2F19" wp14:editId="61860381">
+            <wp:extent cx="5400040" cy="812800"/>
+            <wp:effectExtent l="0" t="0" r="0" b="6350"/>
+            <wp:docPr id="27" name="Imagem 27"/>
+            <wp:cNvGraphicFramePr>
+              <a:graphicFrameLocks xmlns:a="http://schemas.openxmlformats.org/drawingml/2006/main" noChangeAspect="1"/>
+            </wp:cNvGraphicFramePr>
+            <a:graphic xmlns:a="http://schemas.openxmlformats.org/drawingml/2006/main">
+              <a:graphicData uri="http://schemas.openxmlformats.org/drawingml/2006/picture">
+                <pic:pic xmlns:pic="http://schemas.openxmlformats.org/drawingml/2006/picture">
+                  <pic:nvPicPr>
+                    <pic:cNvPr id="1" name=""/>
+                    <pic:cNvPicPr/>
+                  </pic:nvPicPr>
+                  <pic:blipFill>
+                    <a:blip r:embed="rId30"/>
+                    <a:stretch>
+                      <a:fillRect/>
+                    </a:stretch>
+                  </pic:blipFill>
+                  <pic:spPr>
+                    <a:xfrm>
+                      <a:off x="0" y="0"/>
+                      <a:ext cx="5400040" cy="812800"/>
+                    </a:xfrm>
+                    <a:prstGeom prst="rect">
+                      <a:avLst/>
+                    </a:prstGeom>
+                  </pic:spPr>
+                </pic:pic>
+              </a:graphicData>
+            </a:graphic>
+          </wp:inline>
+        </w:drawing>
+      </w:r>
+    </w:p>
+    <w:p>
+      <w:pPr>
+        <w:rPr>
+          <w:lang w:val="en-US"/>
+        </w:rPr>
+      </w:pPr>
+      <w:r>
+        <w:rPr>
+          <w:lang w:val="en-US"/>
+        </w:rPr>
+        <w:lastRenderedPageBreak/>
+        <w:drawing>
+          <wp:inline distT="0" distB="0" distL="0" distR="0" wp14:anchorId="44F6DBF0" wp14:editId="492EA59E">
+            <wp:extent cx="5400040" cy="2381885"/>
+            <wp:effectExtent l="0" t="0" r="0" b="0"/>
+            <wp:docPr id="28" name="Imagem 28"/>
+            <wp:cNvGraphicFramePr>
+              <a:graphicFrameLocks xmlns:a="http://schemas.openxmlformats.org/drawingml/2006/main" noChangeAspect="1"/>
+            </wp:cNvGraphicFramePr>
+            <a:graphic xmlns:a="http://schemas.openxmlformats.org/drawingml/2006/main">
+              <a:graphicData uri="http://schemas.openxmlformats.org/drawingml/2006/picture">
+                <pic:pic xmlns:pic="http://schemas.openxmlformats.org/drawingml/2006/picture">
+                  <pic:nvPicPr>
+                    <pic:cNvPr id="1" name=""/>
+                    <pic:cNvPicPr/>
+                  </pic:nvPicPr>
+                  <pic:blipFill>
+                    <a:blip r:embed="rId31"/>
+                    <a:stretch>
+                      <a:fillRect/>
+                    </a:stretch>
+                  </pic:blipFill>
+                  <pic:spPr>
+                    <a:xfrm>
+                      <a:off x="0" y="0"/>
+                      <a:ext cx="5400040" cy="2381885"/>
+                    </a:xfrm>
+                    <a:prstGeom prst="rect">
+                      <a:avLst/>
+                    </a:prstGeom>
+                  </pic:spPr>
+                </pic:pic>
+              </a:graphicData>
+            </a:graphic>
+          </wp:inline>
+        </w:drawing>
+      </w:r>
       <w:bookmarkStart w:id="0" w:name="_GoBack"/>
       <w:bookmarkEnd w:id="0"/>
     </w:p>
     <w:p>
       <w:r>
-        <w:t>09 -  Criando pipe de validação do zod</w:t>
-      </w:r>
-    </w:p>
-    <w:p>
-      <w:r>
-        <w:t>10 – Extensão rest cliente no vscode</w:t>
-      </w:r>
-    </w:p>
-    <w:p>
-      <w:r>
-        <w:t>11 – Usando configmodule no nest.js</w:t>
-      </w:r>
-    </w:p>
-    <w:p>
-      <w:r>
-        <w:t>12 – Configurando autenticação jwt</w:t>
-      </w:r>
-    </w:p>
-    <w:p>
-      <w:r>
-        <w:t>13 –  Gerando token jwt</w:t>
-      </w:r>
-    </w:p>
-    <w:p>
-      <w:r>
-        <w:lastRenderedPageBreak/>
         <w:t>14 –  Controller de autenticação</w:t>
       </w:r>
     </w:p>

</xml_diff>

<commit_message>
15 –  Protegendo rotas com guards
</commit_message>
<xml_diff>
--- a/2023/05_nestjs.docx
+++ b/2023/05_nestjs.docx
@@ -3,6 +3,9 @@
 <w:document xmlns:wpc="http://schemas.microsoft.com/office/word/2010/wordprocessingCanvas" xmlns:cx="http://schemas.microsoft.com/office/drawing/2014/chartex" xmlns:cx1="http://schemas.microsoft.com/office/drawing/2015/9/8/chartex" xmlns:cx2="http://schemas.microsoft.com/office/drawing/2015/10/21/chartex" xmlns:cx3="http://schemas.microsoft.com/office/drawing/2016/5/9/chartex" xmlns:cx4="http://schemas.microsoft.com/office/drawing/2016/5/10/chartex" xmlns:cx5="http://schemas.microsoft.com/office/drawing/2016/5/11/chartex" xmlns:cx6="http://schemas.microsoft.com/office/drawing/2016/5/12/chartex" xmlns:cx7="http://schemas.microsoft.com/office/drawing/2016/5/13/chartex" xmlns:cx8="http://schemas.microsoft.com/office/drawing/2016/5/14/chartex" xmlns:mc="http://schemas.openxmlformats.org/markup-compatibility/2006" xmlns:aink="http://schemas.microsoft.com/office/drawing/2016/ink" xmlns:am3d="http://schemas.microsoft.com/office/drawing/2017/model3d" xmlns:o="urn:schemas-microsoft-com:office:office" xmlns:r="http://schemas.openxmlformats.org/officeDocument/2006/relationships" xmlns:m="http://schemas.openxmlformats.org/officeDocument/2006/math" xmlns:v="urn:schemas-microsoft-com:vml" xmlns:wp14="http://schemas.microsoft.com/office/word/2010/wordprocessingDrawing" xmlns:wp="http://schemas.openxmlformats.org/drawingml/2006/wordprocessingDrawing" xmlns:w10="urn:schemas-microsoft-com:office:word" xmlns:w="http://schemas.openxmlformats.org/wordprocessingml/2006/main" xmlns:w14="http://schemas.microsoft.com/office/word/2010/wordml" xmlns:w15="http://schemas.microsoft.com/office/word/2012/wordml" xmlns:w16cex="http://schemas.microsoft.com/office/word/2018/wordml/cex" xmlns:w16cid="http://schemas.microsoft.com/office/word/2016/wordml/cid" xmlns:w16="http://schemas.microsoft.com/office/word/2018/wordml" xmlns:w16se="http://schemas.microsoft.com/office/word/2015/wordml/symex" xmlns:wpg="http://schemas.microsoft.com/office/word/2010/wordprocessingGroup" xmlns:wpi="http://schemas.microsoft.com/office/word/2010/wordprocessingInk" xmlns:wne="http://schemas.microsoft.com/office/word/2006/wordml" xmlns:wps="http://schemas.microsoft.com/office/word/2010/wordprocessingShape" mc:Ignorable="w14 w15 w16se w16cid w16 w16cex wp14">
   <w:body>
     <w:p>
+      <w:pPr>
+        <w:pStyle w:val="Ttulo1"/>
+      </w:pPr>
       <w:r>
         <w:rPr>
           <w:highlight w:val="cyan"/>
@@ -1320,11 +1323,16 @@
       </w:r>
     </w:p>
     <w:p>
-      <w:r>
-        <w:t>gerar c</w:t>
-      </w:r>
-      <w:r>
-        <w:t>have publica</w:t>
+      <w:pPr>
+        <w:rPr>
+          <w:lang w:val="en-US"/>
+        </w:rPr>
+      </w:pPr>
+      <w:r>
+        <w:rPr>
+          <w:lang w:val="en-US"/>
+        </w:rPr>
+        <w:t>gerar chave publica</w:t>
       </w:r>
     </w:p>
     <w:p>
@@ -1385,6 +1393,7 @@
       </w:pPr>
       <w:r>
         <w:rPr>
+          <w:noProof/>
           <w:lang w:val="en-US"/>
         </w:rPr>
         <w:lastRenderedPageBreak/>
@@ -1433,6 +1442,7 @@
       </w:pPr>
       <w:r>
         <w:rPr>
+          <w:noProof/>
           <w:lang w:val="en-US"/>
         </w:rPr>
         <w:drawing>
@@ -1480,6 +1490,7 @@
       </w:pPr>
       <w:r>
         <w:rPr>
+          <w:noProof/>
           <w:lang w:val="en-US"/>
         </w:rPr>
         <w:drawing>
@@ -1527,6 +1538,7 @@
       </w:pPr>
       <w:r>
         <w:rPr>
+          <w:noProof/>
           <w:lang w:val="en-US"/>
         </w:rPr>
         <w:drawing>
@@ -1574,6 +1586,7 @@
       </w:pPr>
       <w:r>
         <w:rPr>
+          <w:noProof/>
           <w:lang w:val="en-US"/>
         </w:rPr>
         <w:lastRenderedPageBreak/>
@@ -1613,21 +1626,331 @@
           </wp:inline>
         </w:drawing>
       </w:r>
+    </w:p>
+    <w:p>
+      <w:r>
+        <w:rPr>
+          <w:highlight w:val="cyan"/>
+        </w:rPr>
+        <w:t>14 –  Controller de autenticação</w:t>
+      </w:r>
+    </w:p>
+    <w:p>
+      <w:r>
+        <w:rPr>
+          <w:noProof/>
+        </w:rPr>
+        <w:drawing>
+          <wp:inline distT="0" distB="0" distL="0" distR="0" wp14:anchorId="3CA54856" wp14:editId="3EDF1C2E">
+            <wp:extent cx="5400040" cy="3436620"/>
+            <wp:effectExtent l="0" t="0" r="0" b="0"/>
+            <wp:docPr id="29" name="Imagem 29"/>
+            <wp:cNvGraphicFramePr>
+              <a:graphicFrameLocks xmlns:a="http://schemas.openxmlformats.org/drawingml/2006/main" noChangeAspect="1"/>
+            </wp:cNvGraphicFramePr>
+            <a:graphic xmlns:a="http://schemas.openxmlformats.org/drawingml/2006/main">
+              <a:graphicData uri="http://schemas.openxmlformats.org/drawingml/2006/picture">
+                <pic:pic xmlns:pic="http://schemas.openxmlformats.org/drawingml/2006/picture">
+                  <pic:nvPicPr>
+                    <pic:cNvPr id="1" name=""/>
+                    <pic:cNvPicPr/>
+                  </pic:nvPicPr>
+                  <pic:blipFill>
+                    <a:blip r:embed="rId32"/>
+                    <a:stretch>
+                      <a:fillRect/>
+                    </a:stretch>
+                  </pic:blipFill>
+                  <pic:spPr>
+                    <a:xfrm>
+                      <a:off x="0" y="0"/>
+                      <a:ext cx="5400040" cy="3436620"/>
+                    </a:xfrm>
+                    <a:prstGeom prst="rect">
+                      <a:avLst/>
+                    </a:prstGeom>
+                  </pic:spPr>
+                </pic:pic>
+              </a:graphicData>
+            </a:graphic>
+          </wp:inline>
+        </w:drawing>
+      </w:r>
+    </w:p>
+    <w:p>
+      <w:r>
+        <w:rPr>
+          <w:highlight w:val="cyan"/>
+        </w:rPr>
+        <w:t>15 –  Protegendo rotas com guards</w:t>
+      </w:r>
+    </w:p>
+    <w:p>
+      <w:r>
+        <w:t xml:space="preserve">Instalar </w:t>
+      </w:r>
+      <w:r>
+        <w:rPr>
+          <w:u w:val="single"/>
+        </w:rPr>
+        <w:t>npm i passsport-jwt</w:t>
+      </w:r>
+      <w:r>
+        <w:rPr>
+          <w:u w:val="single"/>
+        </w:rPr>
+        <w:t xml:space="preserve"> </w:t>
+      </w:r>
+      <w:r>
+        <w:t xml:space="preserve">e o </w:t>
+      </w:r>
+      <w:r>
+        <w:t xml:space="preserve">type </w:t>
+      </w:r>
+      <w:r>
+        <w:rPr>
+          <w:u w:val="single"/>
+        </w:rPr>
+        <w:t>npm i @types/passport-jwt -D</w:t>
+      </w:r>
+    </w:p>
+    <w:p>
+      <w:r>
+        <w:lastRenderedPageBreak/>
+        <w:drawing>
+          <wp:inline distT="0" distB="0" distL="0" distR="0" wp14:anchorId="67F564A0" wp14:editId="46905F18">
+            <wp:extent cx="5400040" cy="4110355"/>
+            <wp:effectExtent l="0" t="0" r="0" b="4445"/>
+            <wp:docPr id="30" name="Imagem 30"/>
+            <wp:cNvGraphicFramePr>
+              <a:graphicFrameLocks xmlns:a="http://schemas.openxmlformats.org/drawingml/2006/main" noChangeAspect="1"/>
+            </wp:cNvGraphicFramePr>
+            <a:graphic xmlns:a="http://schemas.openxmlformats.org/drawingml/2006/main">
+              <a:graphicData uri="http://schemas.openxmlformats.org/drawingml/2006/picture">
+                <pic:pic xmlns:pic="http://schemas.openxmlformats.org/drawingml/2006/picture">
+                  <pic:nvPicPr>
+                    <pic:cNvPr id="1" name=""/>
+                    <pic:cNvPicPr/>
+                  </pic:nvPicPr>
+                  <pic:blipFill>
+                    <a:blip r:embed="rId33"/>
+                    <a:stretch>
+                      <a:fillRect/>
+                    </a:stretch>
+                  </pic:blipFill>
+                  <pic:spPr>
+                    <a:xfrm>
+                      <a:off x="0" y="0"/>
+                      <a:ext cx="5400040" cy="4110355"/>
+                    </a:xfrm>
+                    <a:prstGeom prst="rect">
+                      <a:avLst/>
+                    </a:prstGeom>
+                  </pic:spPr>
+                </pic:pic>
+              </a:graphicData>
+            </a:graphic>
+          </wp:inline>
+        </w:drawing>
+      </w:r>
+    </w:p>
+    <w:p>
+      <w:r>
+        <w:drawing>
+          <wp:inline distT="0" distB="0" distL="0" distR="0" wp14:anchorId="0E46CBB0" wp14:editId="39FE9D25">
+            <wp:extent cx="5400040" cy="676275"/>
+            <wp:effectExtent l="0" t="0" r="0" b="9525"/>
+            <wp:docPr id="31" name="Imagem 31"/>
+            <wp:cNvGraphicFramePr>
+              <a:graphicFrameLocks xmlns:a="http://schemas.openxmlformats.org/drawingml/2006/main" noChangeAspect="1"/>
+            </wp:cNvGraphicFramePr>
+            <a:graphic xmlns:a="http://schemas.openxmlformats.org/drawingml/2006/main">
+              <a:graphicData uri="http://schemas.openxmlformats.org/drawingml/2006/picture">
+                <pic:pic xmlns:pic="http://schemas.openxmlformats.org/drawingml/2006/picture">
+                  <pic:nvPicPr>
+                    <pic:cNvPr id="1" name=""/>
+                    <pic:cNvPicPr/>
+                  </pic:nvPicPr>
+                  <pic:blipFill>
+                    <a:blip r:embed="rId34"/>
+                    <a:stretch>
+                      <a:fillRect/>
+                    </a:stretch>
+                  </pic:blipFill>
+                  <pic:spPr>
+                    <a:xfrm>
+                      <a:off x="0" y="0"/>
+                      <a:ext cx="5400040" cy="676275"/>
+                    </a:xfrm>
+                    <a:prstGeom prst="rect">
+                      <a:avLst/>
+                    </a:prstGeom>
+                  </pic:spPr>
+                </pic:pic>
+              </a:graphicData>
+            </a:graphic>
+          </wp:inline>
+        </w:drawing>
+      </w:r>
+    </w:p>
+    <w:p>
+      <w:r>
+        <w:drawing>
+          <wp:inline distT="0" distB="0" distL="0" distR="0" wp14:anchorId="40EB3BA7" wp14:editId="7FBABFF9">
+            <wp:extent cx="5400040" cy="1014730"/>
+            <wp:effectExtent l="0" t="0" r="0" b="0"/>
+            <wp:docPr id="32" name="Imagem 32"/>
+            <wp:cNvGraphicFramePr>
+              <a:graphicFrameLocks xmlns:a="http://schemas.openxmlformats.org/drawingml/2006/main" noChangeAspect="1"/>
+            </wp:cNvGraphicFramePr>
+            <a:graphic xmlns:a="http://schemas.openxmlformats.org/drawingml/2006/main">
+              <a:graphicData uri="http://schemas.openxmlformats.org/drawingml/2006/picture">
+                <pic:pic xmlns:pic="http://schemas.openxmlformats.org/drawingml/2006/picture">
+                  <pic:nvPicPr>
+                    <pic:cNvPr id="1" name=""/>
+                    <pic:cNvPicPr/>
+                  </pic:nvPicPr>
+                  <pic:blipFill>
+                    <a:blip r:embed="rId35"/>
+                    <a:stretch>
+                      <a:fillRect/>
+                    </a:stretch>
+                  </pic:blipFill>
+                  <pic:spPr>
+                    <a:xfrm>
+                      <a:off x="0" y="0"/>
+                      <a:ext cx="5400040" cy="1014730"/>
+                    </a:xfrm>
+                    <a:prstGeom prst="rect">
+                      <a:avLst/>
+                    </a:prstGeom>
+                  </pic:spPr>
+                </pic:pic>
+              </a:graphicData>
+            </a:graphic>
+          </wp:inline>
+        </w:drawing>
+      </w:r>
+    </w:p>
+    <w:p>
+      <w:r>
+        <w:lastRenderedPageBreak/>
+        <w:drawing>
+          <wp:inline distT="0" distB="0" distL="0" distR="0" wp14:anchorId="5A04866C" wp14:editId="04641F6B">
+            <wp:extent cx="5400040" cy="3784600"/>
+            <wp:effectExtent l="0" t="0" r="0" b="6350"/>
+            <wp:docPr id="33" name="Imagem 33"/>
+            <wp:cNvGraphicFramePr>
+              <a:graphicFrameLocks xmlns:a="http://schemas.openxmlformats.org/drawingml/2006/main" noChangeAspect="1"/>
+            </wp:cNvGraphicFramePr>
+            <a:graphic xmlns:a="http://schemas.openxmlformats.org/drawingml/2006/main">
+              <a:graphicData uri="http://schemas.openxmlformats.org/drawingml/2006/picture">
+                <pic:pic xmlns:pic="http://schemas.openxmlformats.org/drawingml/2006/picture">
+                  <pic:nvPicPr>
+                    <pic:cNvPr id="1" name=""/>
+                    <pic:cNvPicPr/>
+                  </pic:nvPicPr>
+                  <pic:blipFill>
+                    <a:blip r:embed="rId36"/>
+                    <a:stretch>
+                      <a:fillRect/>
+                    </a:stretch>
+                  </pic:blipFill>
+                  <pic:spPr>
+                    <a:xfrm>
+                      <a:off x="0" y="0"/>
+                      <a:ext cx="5400040" cy="3784600"/>
+                    </a:xfrm>
+                    <a:prstGeom prst="rect">
+                      <a:avLst/>
+                    </a:prstGeom>
+                  </pic:spPr>
+                </pic:pic>
+              </a:graphicData>
+            </a:graphic>
+          </wp:inline>
+        </w:drawing>
+      </w:r>
+    </w:p>
+    <w:p>
+      <w:r>
+        <w:drawing>
+          <wp:inline distT="0" distB="0" distL="0" distR="0" wp14:anchorId="043AF98C" wp14:editId="0D365A9B">
+            <wp:extent cx="5400040" cy="2291715"/>
+            <wp:effectExtent l="0" t="0" r="0" b="0"/>
+            <wp:docPr id="36" name="Imagem 36"/>
+            <wp:cNvGraphicFramePr>
+              <a:graphicFrameLocks xmlns:a="http://schemas.openxmlformats.org/drawingml/2006/main" noChangeAspect="1"/>
+            </wp:cNvGraphicFramePr>
+            <a:graphic xmlns:a="http://schemas.openxmlformats.org/drawingml/2006/main">
+              <a:graphicData uri="http://schemas.openxmlformats.org/drawingml/2006/picture">
+                <pic:pic xmlns:pic="http://schemas.openxmlformats.org/drawingml/2006/picture">
+                  <pic:nvPicPr>
+                    <pic:cNvPr id="1" name=""/>
+                    <pic:cNvPicPr/>
+                  </pic:nvPicPr>
+                  <pic:blipFill>
+                    <a:blip r:embed="rId37"/>
+                    <a:stretch>
+                      <a:fillRect/>
+                    </a:stretch>
+                  </pic:blipFill>
+                  <pic:spPr>
+                    <a:xfrm>
+                      <a:off x="0" y="0"/>
+                      <a:ext cx="5400040" cy="2291715"/>
+                    </a:xfrm>
+                    <a:prstGeom prst="rect">
+                      <a:avLst/>
+                    </a:prstGeom>
+                  </pic:spPr>
+                </pic:pic>
+              </a:graphicData>
+            </a:graphic>
+          </wp:inline>
+        </w:drawing>
+      </w:r>
+    </w:p>
+    <w:p>
+      <w:r>
+        <w:drawing>
+          <wp:inline distT="0" distB="0" distL="0" distR="0" wp14:anchorId="63071754" wp14:editId="49165D6E">
+            <wp:extent cx="5400040" cy="975995"/>
+            <wp:effectExtent l="0" t="0" r="0" b="0"/>
+            <wp:docPr id="35" name="Imagem 35"/>
+            <wp:cNvGraphicFramePr>
+              <a:graphicFrameLocks xmlns:a="http://schemas.openxmlformats.org/drawingml/2006/main" noChangeAspect="1"/>
+            </wp:cNvGraphicFramePr>
+            <a:graphic xmlns:a="http://schemas.openxmlformats.org/drawingml/2006/main">
+              <a:graphicData uri="http://schemas.openxmlformats.org/drawingml/2006/picture">
+                <pic:pic xmlns:pic="http://schemas.openxmlformats.org/drawingml/2006/picture">
+                  <pic:nvPicPr>
+                    <pic:cNvPr id="1" name=""/>
+                    <pic:cNvPicPr/>
+                  </pic:nvPicPr>
+                  <pic:blipFill>
+                    <a:blip r:embed="rId38"/>
+                    <a:stretch>
+                      <a:fillRect/>
+                    </a:stretch>
+                  </pic:blipFill>
+                  <pic:spPr>
+                    <a:xfrm>
+                      <a:off x="0" y="0"/>
+                      <a:ext cx="5400040" cy="975995"/>
+                    </a:xfrm>
+                    <a:prstGeom prst="rect">
+                      <a:avLst/>
+                    </a:prstGeom>
+                  </pic:spPr>
+                </pic:pic>
+              </a:graphicData>
+            </a:graphic>
+          </wp:inline>
+        </w:drawing>
+      </w:r>
       <w:bookmarkStart w:id="0" w:name="_GoBack"/>
       <w:bookmarkEnd w:id="0"/>
-    </w:p>
-    <w:p>
-      <w:r>
-        <w:t>14 –  Controller de autenticação</w:t>
-      </w:r>
-    </w:p>
-    <w:p>
-      <w:r>
-        <w:t>15 –  Protegendo r</w:t>
-      </w:r>
-      <w:r>
-        <w:t>otas com guards</w:t>
-      </w:r>
     </w:p>
     <w:p>
       <w:r>
@@ -2063,6 +2386,27 @@
     <w:name w:val="Normal"/>
     <w:qFormat/>
   </w:style>
+  <w:style w:type="paragraph" w:styleId="Ttulo1">
+    <w:name w:val="heading 1"/>
+    <w:basedOn w:val="Normal"/>
+    <w:next w:val="Normal"/>
+    <w:link w:val="Ttulo1Char"/>
+    <w:uiPriority w:val="9"/>
+    <w:qFormat/>
+    <w:rsid w:val="00901648"/>
+    <w:pPr>
+      <w:keepNext/>
+      <w:keepLines/>
+      <w:spacing w:before="240" w:after="0"/>
+      <w:outlineLvl w:val="0"/>
+    </w:pPr>
+    <w:rPr>
+      <w:rFonts w:asciiTheme="majorHAnsi" w:eastAsiaTheme="majorEastAsia" w:hAnsiTheme="majorHAnsi" w:cstheme="majorBidi"/>
+      <w:color w:val="2F5496" w:themeColor="accent1" w:themeShade="BF"/>
+      <w:sz w:val="32"/>
+      <w:szCs w:val="32"/>
+    </w:rPr>
+  </w:style>
   <w:style w:type="character" w:default="1" w:styleId="Fontepargpadro">
     <w:name w:val="Default Paragraph Font"/>
     <w:uiPriority w:val="1"/>
@@ -2089,6 +2433,19 @@
     <w:uiPriority w:val="99"/>
     <w:semiHidden/>
     <w:unhideWhenUsed/>
+  </w:style>
+  <w:style w:type="character" w:customStyle="1" w:styleId="Ttulo1Char">
+    <w:name w:val="Título 1 Char"/>
+    <w:basedOn w:val="Fontepargpadro"/>
+    <w:link w:val="Ttulo1"/>
+    <w:uiPriority w:val="9"/>
+    <w:rsid w:val="00901648"/>
+    <w:rPr>
+      <w:rFonts w:asciiTheme="majorHAnsi" w:eastAsiaTheme="majorEastAsia" w:hAnsiTheme="majorHAnsi" w:cstheme="majorBidi"/>
+      <w:color w:val="2F5496" w:themeColor="accent1" w:themeShade="BF"/>
+      <w:sz w:val="32"/>
+      <w:szCs w:val="32"/>
+    </w:rPr>
   </w:style>
 </w:styles>
 </file>

</xml_diff>

<commit_message>
16 –  criando decorator de autenticação
</commit_message>
<xml_diff>
--- a/2023/05_nestjs.docx
+++ b/2023/05_nestjs.docx
@@ -10,8 +10,16 @@
         <w:rPr>
           <w:highlight w:val="cyan"/>
         </w:rPr>
-        <w:t>01 – Criando projeto com nest</w:t>
-      </w:r>
+        <w:t xml:space="preserve">01 – Criando projeto com </w:t>
+      </w:r>
+      <w:proofErr w:type="spellStart"/>
+      <w:r>
+        <w:rPr>
+          <w:highlight w:val="cyan"/>
+        </w:rPr>
+        <w:t>nest</w:t>
+      </w:r>
+      <w:proofErr w:type="spellEnd"/>
       <w:r>
         <w:t xml:space="preserve"> </w:t>
       </w:r>
@@ -23,13 +31,45 @@
         </w:rPr>
       </w:pPr>
       <w:r>
-        <w:t xml:space="preserve">Para iniciar o projeto em nest se vc tem o global na maquina </w:t>
-      </w:r>
-      <w:r>
-        <w:rPr>
-          <w:u w:val="single"/>
-        </w:rPr>
-        <w:t>nest new nome-projeto</w:t>
+        <w:t xml:space="preserve">Para iniciar o projeto em </w:t>
+      </w:r>
+      <w:proofErr w:type="spellStart"/>
+      <w:r>
+        <w:t>nest</w:t>
+      </w:r>
+      <w:proofErr w:type="spellEnd"/>
+      <w:r>
+        <w:t xml:space="preserve"> se </w:t>
+      </w:r>
+      <w:proofErr w:type="spellStart"/>
+      <w:r>
+        <w:t>vc</w:t>
+      </w:r>
+      <w:proofErr w:type="spellEnd"/>
+      <w:r>
+        <w:t xml:space="preserve"> tem o global na </w:t>
+      </w:r>
+      <w:proofErr w:type="spellStart"/>
+      <w:r>
+        <w:t>maquina</w:t>
+      </w:r>
+      <w:proofErr w:type="spellEnd"/>
+      <w:r>
+        <w:t xml:space="preserve"> </w:t>
+      </w:r>
+      <w:proofErr w:type="spellStart"/>
+      <w:r>
+        <w:rPr>
+          <w:u w:val="single"/>
+        </w:rPr>
+        <w:t>nest</w:t>
+      </w:r>
+      <w:proofErr w:type="spellEnd"/>
+      <w:r>
+        <w:rPr>
+          <w:u w:val="single"/>
+        </w:rPr>
+        <w:t xml:space="preserve"> new nome-projeto</w:t>
       </w:r>
       <w:r>
         <w:t xml:space="preserve"> caso não tenha rode o comando </w:t>
@@ -38,8 +78,30 @@
         <w:rPr>
           <w:u w:val="single"/>
         </w:rPr>
-        <w:t>npm i -g @nestjs/cli</w:t>
-      </w:r>
+        <w:t>npm i -g @</w:t>
+      </w:r>
+      <w:proofErr w:type="spellStart"/>
+      <w:r>
+        <w:rPr>
+          <w:u w:val="single"/>
+        </w:rPr>
+        <w:t>nestjs</w:t>
+      </w:r>
+      <w:proofErr w:type="spellEnd"/>
+      <w:r>
+        <w:rPr>
+          <w:u w:val="single"/>
+        </w:rPr>
+        <w:t>/</w:t>
+      </w:r>
+      <w:proofErr w:type="spellStart"/>
+      <w:r>
+        <w:rPr>
+          <w:u w:val="single"/>
+        </w:rPr>
+        <w:t>cli</w:t>
+      </w:r>
+      <w:proofErr w:type="spellEnd"/>
     </w:p>
     <w:p>
       <w:r>
@@ -88,13 +150,26 @@
         <w:rPr>
           <w:highlight w:val="cyan"/>
         </w:rPr>
-        <w:t>02 – Módulos serviços e controllers</w:t>
-      </w:r>
-    </w:p>
-    <w:p>
-      <w:r>
-        <w:t>Controler é tudo que recebe requisição http o resto é provider</w:t>
-      </w:r>
+        <w:t xml:space="preserve">02 – Módulos serviços e </w:t>
+      </w:r>
+      <w:proofErr w:type="spellStart"/>
+      <w:r>
+        <w:rPr>
+          <w:highlight w:val="cyan"/>
+        </w:rPr>
+        <w:t>controllers</w:t>
+      </w:r>
+      <w:proofErr w:type="spellEnd"/>
+    </w:p>
+    <w:p>
+      <w:r>
+        <w:t xml:space="preserve">Controler é tudo que recebe requisição http o resto é </w:t>
+      </w:r>
+      <w:proofErr w:type="spellStart"/>
+      <w:r>
+        <w:t>provider</w:t>
+      </w:r>
+      <w:proofErr w:type="spellEnd"/>
     </w:p>
     <w:p>
       <w:r>
@@ -143,8 +218,44 @@
         <w:rPr>
           <w:highlight w:val="cyan"/>
         </w:rPr>
-        <w:t>03 -  Configurando Eslint e prettier</w:t>
-      </w:r>
+        <w:t xml:space="preserve">03 </w:t>
+      </w:r>
+      <w:proofErr w:type="gramStart"/>
+      <w:r>
+        <w:rPr>
+          <w:highlight w:val="cyan"/>
+        </w:rPr>
+        <w:t>-  Configurando</w:t>
+      </w:r>
+      <w:proofErr w:type="gramEnd"/>
+      <w:r>
+        <w:rPr>
+          <w:highlight w:val="cyan"/>
+        </w:rPr>
+        <w:t xml:space="preserve"> </w:t>
+      </w:r>
+      <w:proofErr w:type="spellStart"/>
+      <w:r>
+        <w:rPr>
+          <w:highlight w:val="cyan"/>
+        </w:rPr>
+        <w:t>Eslint</w:t>
+      </w:r>
+      <w:proofErr w:type="spellEnd"/>
+      <w:r>
+        <w:rPr>
+          <w:highlight w:val="cyan"/>
+        </w:rPr>
+        <w:t xml:space="preserve"> e </w:t>
+      </w:r>
+      <w:proofErr w:type="spellStart"/>
+      <w:r>
+        <w:rPr>
+          <w:highlight w:val="cyan"/>
+        </w:rPr>
+        <w:t>prettier</w:t>
+      </w:r>
+      <w:proofErr w:type="spellEnd"/>
     </w:p>
     <w:p>
       <w:pPr>
@@ -159,7 +270,35 @@
         <w:rPr>
           <w:u w:val="single"/>
         </w:rPr>
-        <w:t>npm i eslint @rocketseat/eslint-config -D</w:t>
+        <w:t xml:space="preserve">npm i </w:t>
+      </w:r>
+      <w:proofErr w:type="spellStart"/>
+      <w:r>
+        <w:rPr>
+          <w:u w:val="single"/>
+        </w:rPr>
+        <w:t>eslint</w:t>
+      </w:r>
+      <w:proofErr w:type="spellEnd"/>
+      <w:r>
+        <w:rPr>
+          <w:u w:val="single"/>
+        </w:rPr>
+        <w:t xml:space="preserve"> @rocketseat/</w:t>
+      </w:r>
+      <w:proofErr w:type="spellStart"/>
+      <w:r>
+        <w:rPr>
+          <w:u w:val="single"/>
+        </w:rPr>
+        <w:t>eslint</w:t>
+      </w:r>
+      <w:proofErr w:type="spellEnd"/>
+      <w:r>
+        <w:rPr>
+          <w:u w:val="single"/>
+        </w:rPr>
+        <w:t>-config -D</w:t>
       </w:r>
     </w:p>
     <w:p>
@@ -270,17 +409,39 @@
       <w:r>
         <w:t xml:space="preserve">Depois rodar </w:t>
       </w:r>
-      <w:r>
-        <w:rPr>
-          <w:u w:val="single"/>
-        </w:rPr>
-        <w:t>docker-compose u</w:t>
-      </w:r>
-      <w:r>
-        <w:rPr>
-          <w:u w:val="single"/>
-        </w:rPr>
-        <w:t>p -d</w:t>
+      <w:proofErr w:type="spellStart"/>
+      <w:r>
+        <w:rPr>
+          <w:u w:val="single"/>
+        </w:rPr>
+        <w:t>docker-compose</w:t>
+      </w:r>
+      <w:proofErr w:type="spellEnd"/>
+      <w:r>
+        <w:rPr>
+          <w:u w:val="single"/>
+        </w:rPr>
+        <w:t xml:space="preserve"> </w:t>
+      </w:r>
+      <w:proofErr w:type="spellStart"/>
+      <w:r>
+        <w:rPr>
+          <w:u w:val="single"/>
+        </w:rPr>
+        <w:t>u</w:t>
+      </w:r>
+      <w:r>
+        <w:rPr>
+          <w:u w:val="single"/>
+        </w:rPr>
+        <w:t>p</w:t>
+      </w:r>
+      <w:proofErr w:type="spellEnd"/>
+      <w:r>
+        <w:rPr>
+          <w:u w:val="single"/>
+        </w:rPr>
+        <w:t xml:space="preserve"> -d</w:t>
       </w:r>
     </w:p>
     <w:p>
@@ -337,7 +498,21 @@
           <w:highlight w:val="cyan"/>
         </w:rPr>
         <w:lastRenderedPageBreak/>
-        <w:t>05 -  setup do prisma</w:t>
+        <w:t xml:space="preserve">05 </w:t>
+      </w:r>
+      <w:proofErr w:type="gramStart"/>
+      <w:r>
+        <w:rPr>
+          <w:highlight w:val="cyan"/>
+        </w:rPr>
+        <w:t>-  setup</w:t>
+      </w:r>
+      <w:proofErr w:type="gramEnd"/>
+      <w:r>
+        <w:rPr>
+          <w:highlight w:val="cyan"/>
+        </w:rPr>
+        <w:t xml:space="preserve"> do prisma</w:t>
       </w:r>
     </w:p>
     <w:p>
@@ -372,8 +547,16 @@
         <w:rPr>
           <w:u w:val="single"/>
         </w:rPr>
-        <w:t>npx prisma init</w:t>
-      </w:r>
+        <w:t xml:space="preserve">npx prisma </w:t>
+      </w:r>
+      <w:proofErr w:type="spellStart"/>
+      <w:r>
+        <w:rPr>
+          <w:u w:val="single"/>
+        </w:rPr>
+        <w:t>init</w:t>
+      </w:r>
+      <w:proofErr w:type="spellEnd"/>
     </w:p>
     <w:p>
       <w:r>
@@ -461,14 +644,44 @@
     </w:p>
     <w:p>
       <w:r>
-        <w:t xml:space="preserve">Depois rodar as migrations </w:t>
-      </w:r>
-      <w:r>
-        <w:rPr>
-          <w:u w:val="single"/>
-        </w:rPr>
-        <w:t>npx prisma migrate dev</w:t>
-      </w:r>
+        <w:t xml:space="preserve">Depois rodar as </w:t>
+      </w:r>
+      <w:proofErr w:type="spellStart"/>
+      <w:r>
+        <w:t>migrations</w:t>
+      </w:r>
+      <w:proofErr w:type="spellEnd"/>
+      <w:r>
+        <w:t xml:space="preserve"> </w:t>
+      </w:r>
+      <w:r>
+        <w:rPr>
+          <w:u w:val="single"/>
+        </w:rPr>
+        <w:t xml:space="preserve">npx prisma </w:t>
+      </w:r>
+      <w:proofErr w:type="spellStart"/>
+      <w:r>
+        <w:rPr>
+          <w:u w:val="single"/>
+        </w:rPr>
+        <w:t>migrate</w:t>
+      </w:r>
+      <w:proofErr w:type="spellEnd"/>
+      <w:r>
+        <w:rPr>
+          <w:u w:val="single"/>
+        </w:rPr>
+        <w:t xml:space="preserve"> </w:t>
+      </w:r>
+      <w:proofErr w:type="spellStart"/>
+      <w:r>
+        <w:rPr>
+          <w:u w:val="single"/>
+        </w:rPr>
+        <w:t>dev</w:t>
+      </w:r>
+      <w:proofErr w:type="spellEnd"/>
       <w:r>
         <w:t xml:space="preserve"> depois da um nome para migração</w:t>
       </w:r>
@@ -479,8 +692,16 @@
         <w:rPr>
           <w:u w:val="single"/>
         </w:rPr>
-        <w:t>npx prisma studio</w:t>
-      </w:r>
+        <w:t xml:space="preserve">npx prisma </w:t>
+      </w:r>
+      <w:proofErr w:type="spellStart"/>
+      <w:r>
+        <w:rPr>
+          <w:u w:val="single"/>
+        </w:rPr>
+        <w:t>studio</w:t>
+      </w:r>
+      <w:proofErr w:type="spellEnd"/>
       <w:r>
         <w:rPr>
           <w:u w:val="single"/>
@@ -494,8 +715,16 @@
         <w:rPr>
           <w:u w:val="single"/>
         </w:rPr>
-        <w:t>npx prisma generate</w:t>
-      </w:r>
+        <w:t xml:space="preserve">npx prisma </w:t>
+      </w:r>
+      <w:proofErr w:type="spellStart"/>
+      <w:r>
+        <w:rPr>
+          <w:u w:val="single"/>
+        </w:rPr>
+        <w:t>generate</w:t>
+      </w:r>
+      <w:proofErr w:type="spellEnd"/>
     </w:p>
     <w:p>
       <w:r>
@@ -595,7 +824,29 @@
         <w:rPr>
           <w:highlight w:val="cyan"/>
         </w:rPr>
-        <w:t>07 -  Controller de criação de conta</w:t>
+        <w:t xml:space="preserve">07 </w:t>
+      </w:r>
+      <w:proofErr w:type="gramStart"/>
+      <w:r>
+        <w:rPr>
+          <w:highlight w:val="cyan"/>
+        </w:rPr>
+        <w:t xml:space="preserve">-  </w:t>
+      </w:r>
+      <w:proofErr w:type="spellStart"/>
+      <w:r>
+        <w:rPr>
+          <w:highlight w:val="cyan"/>
+        </w:rPr>
+        <w:t>Controller</w:t>
+      </w:r>
+      <w:proofErr w:type="spellEnd"/>
+      <w:proofErr w:type="gramEnd"/>
+      <w:r>
+        <w:rPr>
+          <w:highlight w:val="cyan"/>
+        </w:rPr>
+        <w:t xml:space="preserve"> de criação de conta</w:t>
       </w:r>
     </w:p>
     <w:p>
@@ -688,7 +939,35 @@
         <w:rPr>
           <w:highlight w:val="cyan"/>
         </w:rPr>
-        <w:t>08 -  Gerando hash da senha</w:t>
+        <w:t xml:space="preserve">08 </w:t>
+      </w:r>
+      <w:proofErr w:type="gramStart"/>
+      <w:r>
+        <w:rPr>
+          <w:highlight w:val="cyan"/>
+        </w:rPr>
+        <w:t>-  Gerando</w:t>
+      </w:r>
+      <w:proofErr w:type="gramEnd"/>
+      <w:r>
+        <w:rPr>
+          <w:highlight w:val="cyan"/>
+        </w:rPr>
+        <w:t xml:space="preserve"> </w:t>
+      </w:r>
+      <w:proofErr w:type="spellStart"/>
+      <w:r>
+        <w:rPr>
+          <w:highlight w:val="cyan"/>
+        </w:rPr>
+        <w:t>hash</w:t>
+      </w:r>
+      <w:proofErr w:type="spellEnd"/>
+      <w:r>
+        <w:rPr>
+          <w:highlight w:val="cyan"/>
+        </w:rPr>
+        <w:t xml:space="preserve"> da senha</w:t>
       </w:r>
     </w:p>
     <w:p>
@@ -699,16 +978,60 @@
         <w:rPr>
           <w:u w:val="single"/>
         </w:rPr>
-        <w:t>npm i bcryptjs</w:t>
-      </w:r>
-      <w:r>
-        <w:t xml:space="preserve"> e os tipes </w:t>
-      </w:r>
-      <w:r>
-        <w:rPr>
-          <w:u w:val="single"/>
-        </w:rPr>
-        <w:t>npm i @types/bcryptjs -D</w:t>
+        <w:t xml:space="preserve">npm i </w:t>
+      </w:r>
+      <w:proofErr w:type="spellStart"/>
+      <w:r>
+        <w:rPr>
+          <w:u w:val="single"/>
+        </w:rPr>
+        <w:t>bcryptjs</w:t>
+      </w:r>
+      <w:proofErr w:type="spellEnd"/>
+      <w:r>
+        <w:t xml:space="preserve"> e os </w:t>
+      </w:r>
+      <w:proofErr w:type="spellStart"/>
+      <w:r>
+        <w:t>tipes</w:t>
+      </w:r>
+      <w:proofErr w:type="spellEnd"/>
+      <w:r>
+        <w:t xml:space="preserve"> </w:t>
+      </w:r>
+      <w:r>
+        <w:rPr>
+          <w:u w:val="single"/>
+        </w:rPr>
+        <w:t>npm i @</w:t>
+      </w:r>
+      <w:proofErr w:type="spellStart"/>
+      <w:r>
+        <w:rPr>
+          <w:u w:val="single"/>
+        </w:rPr>
+        <w:t>types</w:t>
+      </w:r>
+      <w:proofErr w:type="spellEnd"/>
+      <w:r>
+        <w:rPr>
+          <w:u w:val="single"/>
+        </w:rPr>
+        <w:t>/</w:t>
+      </w:r>
+      <w:proofErr w:type="spellStart"/>
+      <w:r>
+        <w:rPr>
+          <w:u w:val="single"/>
+        </w:rPr>
+        <w:t>bcryptjs</w:t>
+      </w:r>
+      <w:proofErr w:type="spellEnd"/>
+      <w:r>
+        <w:rPr>
+          <w:u w:val="single"/>
+        </w:rPr>
+        <w:t xml:space="preserve"> -D</w:t>
       </w:r>
     </w:p>
     <w:p>
@@ -758,8 +1081,44 @@
         <w:rPr>
           <w:highlight w:val="cyan"/>
         </w:rPr>
-        <w:t>09 -  Criando pipe de validação do zod</w:t>
-      </w:r>
+        <w:t xml:space="preserve">09 </w:t>
+      </w:r>
+      <w:proofErr w:type="gramStart"/>
+      <w:r>
+        <w:rPr>
+          <w:highlight w:val="cyan"/>
+        </w:rPr>
+        <w:t>-  Criando</w:t>
+      </w:r>
+      <w:proofErr w:type="gramEnd"/>
+      <w:r>
+        <w:rPr>
+          <w:highlight w:val="cyan"/>
+        </w:rPr>
+        <w:t xml:space="preserve"> </w:t>
+      </w:r>
+      <w:proofErr w:type="spellStart"/>
+      <w:r>
+        <w:rPr>
+          <w:highlight w:val="cyan"/>
+        </w:rPr>
+        <w:t>pipe</w:t>
+      </w:r>
+      <w:proofErr w:type="spellEnd"/>
+      <w:r>
+        <w:rPr>
+          <w:highlight w:val="cyan"/>
+        </w:rPr>
+        <w:t xml:space="preserve"> de validação do </w:t>
+      </w:r>
+      <w:proofErr w:type="spellStart"/>
+      <w:r>
+        <w:rPr>
+          <w:highlight w:val="cyan"/>
+        </w:rPr>
+        <w:t>zod</w:t>
+      </w:r>
+      <w:proofErr w:type="spellEnd"/>
     </w:p>
     <w:p>
       <w:r>
@@ -769,8 +1128,16 @@
         <w:rPr>
           <w:u w:val="single"/>
         </w:rPr>
-        <w:t>npm i zod</w:t>
-      </w:r>
+        <w:t xml:space="preserve">npm i </w:t>
+      </w:r>
+      <w:proofErr w:type="spellStart"/>
+      <w:r>
+        <w:rPr>
+          <w:u w:val="single"/>
+        </w:rPr>
+        <w:t>zod</w:t>
+      </w:r>
+      <w:proofErr w:type="spellEnd"/>
       <w:r>
         <w:t xml:space="preserve"> e também instalar </w:t>
       </w:r>
@@ -778,8 +1145,16 @@
         <w:rPr>
           <w:u w:val="single"/>
         </w:rPr>
-        <w:t>npm i zod-validation-error</w:t>
-      </w:r>
+        <w:t xml:space="preserve">npm i </w:t>
+      </w:r>
+      <w:proofErr w:type="spellStart"/>
+      <w:r>
+        <w:rPr>
+          <w:u w:val="single"/>
+        </w:rPr>
+        <w:t>zod-validation-error</w:t>
+      </w:r>
+      <w:proofErr w:type="spellEnd"/>
     </w:p>
     <w:p>
       <w:r>
@@ -871,8 +1246,30 @@
         <w:rPr>
           <w:highlight w:val="cyan"/>
         </w:rPr>
-        <w:t>10 – Extensão rest cliente no vscode</w:t>
-      </w:r>
+        <w:t xml:space="preserve">10 – Extensão </w:t>
+      </w:r>
+      <w:proofErr w:type="spellStart"/>
+      <w:r>
+        <w:rPr>
+          <w:highlight w:val="cyan"/>
+        </w:rPr>
+        <w:t>rest</w:t>
+      </w:r>
+      <w:proofErr w:type="spellEnd"/>
+      <w:r>
+        <w:rPr>
+          <w:highlight w:val="cyan"/>
+        </w:rPr>
+        <w:t xml:space="preserve"> cliente no </w:t>
+      </w:r>
+      <w:proofErr w:type="spellStart"/>
+      <w:r>
+        <w:rPr>
+          <w:highlight w:val="cyan"/>
+        </w:rPr>
+        <w:t>vscode</w:t>
+      </w:r>
+      <w:proofErr w:type="spellEnd"/>
     </w:p>
     <w:p>
       <w:r>
@@ -964,7 +1361,21 @@
         <w:rPr>
           <w:highlight w:val="cyan"/>
         </w:rPr>
-        <w:t>11 – Usando configmodule no nest.js</w:t>
+        <w:t xml:space="preserve">11 – Usando </w:t>
+      </w:r>
+      <w:proofErr w:type="spellStart"/>
+      <w:r>
+        <w:rPr>
+          <w:highlight w:val="cyan"/>
+        </w:rPr>
+        <w:t>configmodule</w:t>
+      </w:r>
+      <w:proofErr w:type="spellEnd"/>
+      <w:r>
+        <w:rPr>
+          <w:highlight w:val="cyan"/>
+        </w:rPr>
+        <w:t xml:space="preserve"> no nest.js</w:t>
       </w:r>
     </w:p>
     <w:p>
@@ -975,7 +1386,21 @@
         <w:rPr>
           <w:u w:val="single"/>
         </w:rPr>
-        <w:t>npm i @nestjs/config</w:t>
+        <w:t>npm i @</w:t>
+      </w:r>
+      <w:proofErr w:type="spellStart"/>
+      <w:r>
+        <w:rPr>
+          <w:u w:val="single"/>
+        </w:rPr>
+        <w:t>nestjs</w:t>
+      </w:r>
+      <w:proofErr w:type="spellEnd"/>
+      <w:r>
+        <w:rPr>
+          <w:u w:val="single"/>
+        </w:rPr>
+        <w:t>/config</w:t>
       </w:r>
     </w:p>
     <w:p>
@@ -1126,7 +1551,49 @@
         <w:rPr>
           <w:u w:val="single"/>
         </w:rPr>
-        <w:t>npm i @nestjs/passport @nestjs/jwt</w:t>
+        <w:t>npm i @</w:t>
+      </w:r>
+      <w:proofErr w:type="spellStart"/>
+      <w:r>
+        <w:rPr>
+          <w:u w:val="single"/>
+        </w:rPr>
+        <w:t>nestjs</w:t>
+      </w:r>
+      <w:proofErr w:type="spellEnd"/>
+      <w:r>
+        <w:rPr>
+          <w:u w:val="single"/>
+        </w:rPr>
+        <w:t>/</w:t>
+      </w:r>
+      <w:proofErr w:type="spellStart"/>
+      <w:r>
+        <w:rPr>
+          <w:u w:val="single"/>
+        </w:rPr>
+        <w:t>passport</w:t>
+      </w:r>
+      <w:proofErr w:type="spellEnd"/>
+      <w:r>
+        <w:rPr>
+          <w:u w:val="single"/>
+        </w:rPr>
+        <w:t xml:space="preserve"> @</w:t>
+      </w:r>
+      <w:proofErr w:type="spellStart"/>
+      <w:r>
+        <w:rPr>
+          <w:u w:val="single"/>
+        </w:rPr>
+        <w:t>nestjs</w:t>
+      </w:r>
+      <w:proofErr w:type="spellEnd"/>
+      <w:r>
+        <w:rPr>
+          <w:u w:val="single"/>
+        </w:rPr>
+        <w:t>/jwt</w:t>
       </w:r>
     </w:p>
     <w:p>
@@ -1300,7 +1767,15 @@
     </w:p>
     <w:p>
       <w:r>
-        <w:t>13 –  Gerando token jwt</w:t>
+        <w:t xml:space="preserve">13 </w:t>
+      </w:r>
+      <w:proofErr w:type="gramStart"/>
+      <w:r>
+        <w:t>–  Gerando</w:t>
+      </w:r>
+      <w:proofErr w:type="gramEnd"/>
+      <w:r>
+        <w:t xml:space="preserve"> token jwt</w:t>
       </w:r>
     </w:p>
     <w:p>
@@ -1314,12 +1789,69 @@
           <w:lang w:val="en-US"/>
         </w:rPr>
       </w:pPr>
+      <w:proofErr w:type="spellStart"/>
       <w:r>
         <w:rPr>
           <w:highlight w:val="yellow"/>
           <w:lang w:val="en-US"/>
         </w:rPr>
-        <w:t>openssl genpkey -algorithm RSA -out private_key.pem -pkeyopt rsa_keygen_bits:2048</w:t>
+        <w:t>openssl</w:t>
+      </w:r>
+      <w:proofErr w:type="spellEnd"/>
+      <w:r>
+        <w:rPr>
+          <w:highlight w:val="yellow"/>
+          <w:lang w:val="en-US"/>
+        </w:rPr>
+        <w:t xml:space="preserve"> </w:t>
+      </w:r>
+      <w:proofErr w:type="spellStart"/>
+      <w:r>
+        <w:rPr>
+          <w:highlight w:val="yellow"/>
+          <w:lang w:val="en-US"/>
+        </w:rPr>
+        <w:t>genpkey</w:t>
+      </w:r>
+      <w:proofErr w:type="spellEnd"/>
+      <w:r>
+        <w:rPr>
+          <w:highlight w:val="yellow"/>
+          <w:lang w:val="en-US"/>
+        </w:rPr>
+        <w:t xml:space="preserve"> -algorithm RSA -out </w:t>
+      </w:r>
+      <w:proofErr w:type="spellStart"/>
+      <w:r>
+        <w:rPr>
+          <w:highlight w:val="yellow"/>
+          <w:lang w:val="en-US"/>
+        </w:rPr>
+        <w:t>private_key.pem</w:t>
+      </w:r>
+      <w:proofErr w:type="spellEnd"/>
+      <w:r>
+        <w:rPr>
+          <w:highlight w:val="yellow"/>
+          <w:lang w:val="en-US"/>
+        </w:rPr>
+        <w:t xml:space="preserve"> -</w:t>
+      </w:r>
+      <w:proofErr w:type="spellStart"/>
+      <w:r>
+        <w:rPr>
+          <w:highlight w:val="yellow"/>
+          <w:lang w:val="en-US"/>
+        </w:rPr>
+        <w:t>pkeyopt</w:t>
+      </w:r>
+      <w:proofErr w:type="spellEnd"/>
+      <w:r>
+        <w:rPr>
+          <w:highlight w:val="yellow"/>
+          <w:lang w:val="en-US"/>
+        </w:rPr>
+        <w:t xml:space="preserve"> rsa_keygen_bits:2048</w:t>
       </w:r>
     </w:p>
     <w:p>
@@ -1328,11 +1860,33 @@
           <w:lang w:val="en-US"/>
         </w:rPr>
       </w:pPr>
-      <w:r>
-        <w:rPr>
-          <w:lang w:val="en-US"/>
-        </w:rPr>
-        <w:t>gerar chave publica</w:t>
+      <w:proofErr w:type="spellStart"/>
+      <w:r>
+        <w:rPr>
+          <w:lang w:val="en-US"/>
+        </w:rPr>
+        <w:t>gerar</w:t>
+      </w:r>
+      <w:proofErr w:type="spellEnd"/>
+      <w:r>
+        <w:rPr>
+          <w:lang w:val="en-US"/>
+        </w:rPr>
+        <w:t xml:space="preserve"> </w:t>
+      </w:r>
+      <w:proofErr w:type="spellStart"/>
+      <w:r>
+        <w:rPr>
+          <w:lang w:val="en-US"/>
+        </w:rPr>
+        <w:t>chave</w:t>
+      </w:r>
+      <w:proofErr w:type="spellEnd"/>
+      <w:r>
+        <w:rPr>
+          <w:lang w:val="en-US"/>
+        </w:rPr>
+        <w:t xml:space="preserve"> publica</w:t>
       </w:r>
     </w:p>
     <w:p>
@@ -1341,13 +1895,79 @@
           <w:lang w:val="en-US"/>
         </w:rPr>
       </w:pPr>
+      <w:proofErr w:type="spellStart"/>
       <w:r>
         <w:rPr>
           <w:highlight w:val="yellow"/>
           <w:lang w:val="en-US"/>
         </w:rPr>
-        <w:t>openssl rsa -pubout -in private_key.pem -out public_key.pem</w:t>
-      </w:r>
+        <w:t>openssl</w:t>
+      </w:r>
+      <w:proofErr w:type="spellEnd"/>
+      <w:r>
+        <w:rPr>
+          <w:highlight w:val="yellow"/>
+          <w:lang w:val="en-US"/>
+        </w:rPr>
+        <w:t xml:space="preserve"> </w:t>
+      </w:r>
+      <w:proofErr w:type="spellStart"/>
+      <w:r>
+        <w:rPr>
+          <w:highlight w:val="yellow"/>
+          <w:lang w:val="en-US"/>
+        </w:rPr>
+        <w:t>rsa</w:t>
+      </w:r>
+      <w:proofErr w:type="spellEnd"/>
+      <w:r>
+        <w:rPr>
+          <w:highlight w:val="yellow"/>
+          <w:lang w:val="en-US"/>
+        </w:rPr>
+        <w:t xml:space="preserve"> -</w:t>
+      </w:r>
+      <w:proofErr w:type="spellStart"/>
+      <w:r>
+        <w:rPr>
+          <w:highlight w:val="yellow"/>
+          <w:lang w:val="en-US"/>
+        </w:rPr>
+        <w:t>pubout</w:t>
+      </w:r>
+      <w:proofErr w:type="spellEnd"/>
+      <w:r>
+        <w:rPr>
+          <w:highlight w:val="yellow"/>
+          <w:lang w:val="en-US"/>
+        </w:rPr>
+        <w:t xml:space="preserve"> -in </w:t>
+      </w:r>
+      <w:proofErr w:type="spellStart"/>
+      <w:r>
+        <w:rPr>
+          <w:highlight w:val="yellow"/>
+          <w:lang w:val="en-US"/>
+        </w:rPr>
+        <w:t>private_key.pem</w:t>
+      </w:r>
+      <w:proofErr w:type="spellEnd"/>
+      <w:r>
+        <w:rPr>
+          <w:highlight w:val="yellow"/>
+          <w:lang w:val="en-US"/>
+        </w:rPr>
+        <w:t xml:space="preserve"> -out </w:t>
+      </w:r>
+      <w:proofErr w:type="spellStart"/>
+      <w:r>
+        <w:rPr>
+          <w:highlight w:val="yellow"/>
+          <w:lang w:val="en-US"/>
+        </w:rPr>
+        <w:t>public_key.pem</w:t>
+      </w:r>
+      <w:proofErr w:type="spellEnd"/>
     </w:p>
     <w:p>
       <w:pPr>
@@ -1368,7 +1988,21 @@
         <w:rPr>
           <w:highlight w:val="yellow"/>
         </w:rPr>
-        <w:t>base64 private_key.pem &gt; private_key-base64.txt</w:t>
+        <w:t xml:space="preserve">base64 </w:t>
+      </w:r>
+      <w:proofErr w:type="spellStart"/>
+      <w:r>
+        <w:rPr>
+          <w:highlight w:val="yellow"/>
+        </w:rPr>
+        <w:t>private_key.pem</w:t>
+      </w:r>
+      <w:proofErr w:type="spellEnd"/>
+      <w:r>
+        <w:rPr>
+          <w:highlight w:val="yellow"/>
+        </w:rPr>
+        <w:t xml:space="preserve"> &gt; private_key-base64.txt</w:t>
       </w:r>
     </w:p>
     <w:p>
@@ -1382,7 +2016,23 @@
           <w:highlight w:val="yellow"/>
           <w:lang w:val="en-US"/>
         </w:rPr>
-        <w:t>base64 public_key.pem &gt; public_key-base64.txt</w:t>
+        <w:t xml:space="preserve">base64 </w:t>
+      </w:r>
+      <w:proofErr w:type="spellStart"/>
+      <w:r>
+        <w:rPr>
+          <w:highlight w:val="yellow"/>
+          <w:lang w:val="en-US"/>
+        </w:rPr>
+        <w:t>public_key.pem</w:t>
+      </w:r>
+      <w:proofErr w:type="spellEnd"/>
+      <w:r>
+        <w:rPr>
+          <w:highlight w:val="yellow"/>
+          <w:lang w:val="en-US"/>
+        </w:rPr>
+        <w:t xml:space="preserve"> &gt; public_key-base64.txt</w:t>
       </w:r>
     </w:p>
     <w:p>
@@ -1632,7 +2282,29 @@
         <w:rPr>
           <w:highlight w:val="cyan"/>
         </w:rPr>
-        <w:t>14 –  Controller de autenticação</w:t>
+        <w:t xml:space="preserve">14 </w:t>
+      </w:r>
+      <w:proofErr w:type="gramStart"/>
+      <w:r>
+        <w:rPr>
+          <w:highlight w:val="cyan"/>
+        </w:rPr>
+        <w:t xml:space="preserve">–  </w:t>
+      </w:r>
+      <w:proofErr w:type="spellStart"/>
+      <w:r>
+        <w:rPr>
+          <w:highlight w:val="cyan"/>
+        </w:rPr>
+        <w:t>Controller</w:t>
+      </w:r>
+      <w:proofErr w:type="spellEnd"/>
+      <w:proofErr w:type="gramEnd"/>
+      <w:r>
+        <w:rPr>
+          <w:highlight w:val="cyan"/>
+        </w:rPr>
+        <w:t xml:space="preserve"> de autenticação</w:t>
       </w:r>
     </w:p>
     <w:p>
@@ -1682,8 +2354,30 @@
         <w:rPr>
           <w:highlight w:val="cyan"/>
         </w:rPr>
-        <w:t>15 –  Protegendo rotas com guards</w:t>
-      </w:r>
+        <w:t xml:space="preserve">15 </w:t>
+      </w:r>
+      <w:proofErr w:type="gramStart"/>
+      <w:r>
+        <w:rPr>
+          <w:highlight w:val="cyan"/>
+        </w:rPr>
+        <w:t>–  Protegendo</w:t>
+      </w:r>
+      <w:proofErr w:type="gramEnd"/>
+      <w:r>
+        <w:rPr>
+          <w:highlight w:val="cyan"/>
+        </w:rPr>
+        <w:t xml:space="preserve"> rotas com </w:t>
+      </w:r>
+      <w:proofErr w:type="spellStart"/>
+      <w:r>
+        <w:rPr>
+          <w:highlight w:val="cyan"/>
+        </w:rPr>
+        <w:t>guards</w:t>
+      </w:r>
+      <w:proofErr w:type="spellEnd"/>
     </w:p>
     <w:p>
       <w:r>
@@ -1693,7 +2387,21 @@
         <w:rPr>
           <w:u w:val="single"/>
         </w:rPr>
-        <w:t>npm i passsport-jwt</w:t>
+        <w:t xml:space="preserve">npm i </w:t>
+      </w:r>
+      <w:proofErr w:type="spellStart"/>
+      <w:r>
+        <w:rPr>
+          <w:u w:val="single"/>
+        </w:rPr>
+        <w:t>passsport</w:t>
+      </w:r>
+      <w:proofErr w:type="spellEnd"/>
+      <w:r>
+        <w:rPr>
+          <w:u w:val="single"/>
+        </w:rPr>
+        <w:t>-jwt</w:t>
       </w:r>
       <w:r>
         <w:rPr>
@@ -1704,14 +2412,47 @@
       <w:r>
         <w:t xml:space="preserve">e o </w:t>
       </w:r>
-      <w:r>
-        <w:t xml:space="preserve">type </w:t>
-      </w:r>
-      <w:r>
-        <w:rPr>
-          <w:u w:val="single"/>
-        </w:rPr>
-        <w:t>npm i @types/passport-jwt -D</w:t>
+      <w:proofErr w:type="spellStart"/>
+      <w:r>
+        <w:t>type</w:t>
+      </w:r>
+      <w:proofErr w:type="spellEnd"/>
+      <w:r>
+        <w:t xml:space="preserve"> </w:t>
+      </w:r>
+      <w:r>
+        <w:rPr>
+          <w:u w:val="single"/>
+        </w:rPr>
+        <w:t>npm i @</w:t>
+      </w:r>
+      <w:proofErr w:type="spellStart"/>
+      <w:r>
+        <w:rPr>
+          <w:u w:val="single"/>
+        </w:rPr>
+        <w:t>types</w:t>
+      </w:r>
+      <w:proofErr w:type="spellEnd"/>
+      <w:r>
+        <w:rPr>
+          <w:u w:val="single"/>
+        </w:rPr>
+        <w:t>/</w:t>
+      </w:r>
+      <w:proofErr w:type="spellStart"/>
+      <w:r>
+        <w:rPr>
+          <w:u w:val="single"/>
+        </w:rPr>
+        <w:t>passport</w:t>
+      </w:r>
+      <w:proofErr w:type="spellEnd"/>
+      <w:r>
+        <w:rPr>
+          <w:u w:val="single"/>
+        </w:rPr>
+        <w:t>-jwt -D</w:t>
       </w:r>
     </w:p>
     <w:p>
@@ -1949,32 +2690,227 @@
           </wp:inline>
         </w:drawing>
       </w:r>
+    </w:p>
+    <w:p>
+      <w:r>
+        <w:rPr>
+          <w:highlight w:val="cyan"/>
+        </w:rPr>
+        <w:t xml:space="preserve">16 </w:t>
+      </w:r>
+      <w:proofErr w:type="gramStart"/>
+      <w:r>
+        <w:rPr>
+          <w:highlight w:val="cyan"/>
+        </w:rPr>
+        <w:t>–  criando</w:t>
+      </w:r>
+      <w:proofErr w:type="gramEnd"/>
+      <w:r>
+        <w:rPr>
+          <w:highlight w:val="cyan"/>
+        </w:rPr>
+        <w:t xml:space="preserve"> </w:t>
+      </w:r>
+      <w:proofErr w:type="spellStart"/>
+      <w:r>
+        <w:rPr>
+          <w:highlight w:val="cyan"/>
+        </w:rPr>
+        <w:t>decorator</w:t>
+      </w:r>
+      <w:proofErr w:type="spellEnd"/>
+      <w:r>
+        <w:rPr>
+          <w:highlight w:val="cyan"/>
+        </w:rPr>
+        <w:t xml:space="preserve"> de autenticação</w:t>
+      </w:r>
+    </w:p>
+    <w:p>
+      <w:r>
+        <w:lastRenderedPageBreak/>
+        <w:drawing>
+          <wp:inline distT="0" distB="0" distL="0" distR="0" wp14:anchorId="5A879A24" wp14:editId="238256CB">
+            <wp:extent cx="5400040" cy="2466975"/>
+            <wp:effectExtent l="0" t="0" r="0" b="9525"/>
+            <wp:docPr id="37" name="Imagem 37"/>
+            <wp:cNvGraphicFramePr>
+              <a:graphicFrameLocks xmlns:a="http://schemas.openxmlformats.org/drawingml/2006/main" noChangeAspect="1"/>
+            </wp:cNvGraphicFramePr>
+            <a:graphic xmlns:a="http://schemas.openxmlformats.org/drawingml/2006/main">
+              <a:graphicData uri="http://schemas.openxmlformats.org/drawingml/2006/picture">
+                <pic:pic xmlns:pic="http://schemas.openxmlformats.org/drawingml/2006/picture">
+                  <pic:nvPicPr>
+                    <pic:cNvPr id="1" name=""/>
+                    <pic:cNvPicPr/>
+                  </pic:nvPicPr>
+                  <pic:blipFill>
+                    <a:blip r:embed="rId39"/>
+                    <a:stretch>
+                      <a:fillRect/>
+                    </a:stretch>
+                  </pic:blipFill>
+                  <pic:spPr>
+                    <a:xfrm>
+                      <a:off x="0" y="0"/>
+                      <a:ext cx="5400040" cy="2466975"/>
+                    </a:xfrm>
+                    <a:prstGeom prst="rect">
+                      <a:avLst/>
+                    </a:prstGeom>
+                  </pic:spPr>
+                </pic:pic>
+              </a:graphicData>
+            </a:graphic>
+          </wp:inline>
+        </w:drawing>
+      </w:r>
+    </w:p>
+    <w:p>
+      <w:r>
+        <w:drawing>
+          <wp:inline distT="0" distB="0" distL="0" distR="0" wp14:anchorId="470CC765" wp14:editId="0CFE8D0F">
+            <wp:extent cx="5400040" cy="1252220"/>
+            <wp:effectExtent l="0" t="0" r="0" b="5080"/>
+            <wp:docPr id="38" name="Imagem 38"/>
+            <wp:cNvGraphicFramePr>
+              <a:graphicFrameLocks xmlns:a="http://schemas.openxmlformats.org/drawingml/2006/main" noChangeAspect="1"/>
+            </wp:cNvGraphicFramePr>
+            <a:graphic xmlns:a="http://schemas.openxmlformats.org/drawingml/2006/main">
+              <a:graphicData uri="http://schemas.openxmlformats.org/drawingml/2006/picture">
+                <pic:pic xmlns:pic="http://schemas.openxmlformats.org/drawingml/2006/picture">
+                  <pic:nvPicPr>
+                    <pic:cNvPr id="1" name=""/>
+                    <pic:cNvPicPr/>
+                  </pic:nvPicPr>
+                  <pic:blipFill>
+                    <a:blip r:embed="rId40"/>
+                    <a:stretch>
+                      <a:fillRect/>
+                    </a:stretch>
+                  </pic:blipFill>
+                  <pic:spPr>
+                    <a:xfrm>
+                      <a:off x="0" y="0"/>
+                      <a:ext cx="5400040" cy="1252220"/>
+                    </a:xfrm>
+                    <a:prstGeom prst="rect">
+                      <a:avLst/>
+                    </a:prstGeom>
+                  </pic:spPr>
+                </pic:pic>
+              </a:graphicData>
+            </a:graphic>
+          </wp:inline>
+        </w:drawing>
+      </w:r>
+    </w:p>
+    <w:p>
+      <w:r>
+        <w:drawing>
+          <wp:inline distT="0" distB="0" distL="0" distR="0" wp14:anchorId="545AB037" wp14:editId="50C9AD06">
+            <wp:extent cx="5400040" cy="1043305"/>
+            <wp:effectExtent l="0" t="0" r="0" b="4445"/>
+            <wp:docPr id="39" name="Imagem 39"/>
+            <wp:cNvGraphicFramePr>
+              <a:graphicFrameLocks xmlns:a="http://schemas.openxmlformats.org/drawingml/2006/main" noChangeAspect="1"/>
+            </wp:cNvGraphicFramePr>
+            <a:graphic xmlns:a="http://schemas.openxmlformats.org/drawingml/2006/main">
+              <a:graphicData uri="http://schemas.openxmlformats.org/drawingml/2006/picture">
+                <pic:pic xmlns:pic="http://schemas.openxmlformats.org/drawingml/2006/picture">
+                  <pic:nvPicPr>
+                    <pic:cNvPr id="1" name=""/>
+                    <pic:cNvPicPr/>
+                  </pic:nvPicPr>
+                  <pic:blipFill>
+                    <a:blip r:embed="rId41"/>
+                    <a:stretch>
+                      <a:fillRect/>
+                    </a:stretch>
+                  </pic:blipFill>
+                  <pic:spPr>
+                    <a:xfrm>
+                      <a:off x="0" y="0"/>
+                      <a:ext cx="5400040" cy="1043305"/>
+                    </a:xfrm>
+                    <a:prstGeom prst="rect">
+                      <a:avLst/>
+                    </a:prstGeom>
+                  </pic:spPr>
+                </pic:pic>
+              </a:graphicData>
+            </a:graphic>
+          </wp:inline>
+        </w:drawing>
+      </w:r>
+    </w:p>
+    <w:p>
       <w:bookmarkStart w:id="0" w:name="_GoBack"/>
       <w:bookmarkEnd w:id="0"/>
-    </w:p>
-    <w:p>
-      <w:r>
-        <w:t>16 –  criando decorator de autenticação</w:t>
-      </w:r>
-    </w:p>
-    <w:p>
-      <w:r>
-        <w:t>17 –  controler de criação de pergunta</w:t>
-      </w:r>
-    </w:p>
-    <w:p>
-      <w:r>
-        <w:t>18 –  controler de listagem de perguntas</w:t>
-      </w:r>
-    </w:p>
-    <w:p>
-      <w:r>
-        <w:t>19 – Configurando vitest com swc</w:t>
-      </w:r>
-    </w:p>
-    <w:p>
-      <w:r>
-        <w:t>20 -  Banco de dados isolado nos testes</w:t>
+      <w:r>
+        <w:rPr>
+          <w:highlight w:val="cyan"/>
+        </w:rPr>
+        <w:t xml:space="preserve">17 </w:t>
+      </w:r>
+      <w:proofErr w:type="gramStart"/>
+      <w:r>
+        <w:rPr>
+          <w:highlight w:val="cyan"/>
+        </w:rPr>
+        <w:t>–  controler</w:t>
+      </w:r>
+      <w:proofErr w:type="gramEnd"/>
+      <w:r>
+        <w:rPr>
+          <w:highlight w:val="cyan"/>
+        </w:rPr>
+        <w:t xml:space="preserve"> de criação de pergunta</w:t>
+      </w:r>
+    </w:p>
+    <w:p>
+      <w:r>
+        <w:t xml:space="preserve">18 </w:t>
+      </w:r>
+      <w:proofErr w:type="gramStart"/>
+      <w:r>
+        <w:t>–  controler</w:t>
+      </w:r>
+      <w:proofErr w:type="gramEnd"/>
+      <w:r>
+        <w:t xml:space="preserve"> de listagem de perguntas</w:t>
+      </w:r>
+    </w:p>
+    <w:p>
+      <w:r>
+        <w:t xml:space="preserve">19 – Configurando </w:t>
+      </w:r>
+      <w:proofErr w:type="spellStart"/>
+      <w:r>
+        <w:t>vitest</w:t>
+      </w:r>
+      <w:proofErr w:type="spellEnd"/>
+      <w:r>
+        <w:t xml:space="preserve"> com </w:t>
+      </w:r>
+      <w:proofErr w:type="spellStart"/>
+      <w:r>
+        <w:t>swc</w:t>
+      </w:r>
+      <w:proofErr w:type="spellEnd"/>
+    </w:p>
+    <w:p>
+      <w:r>
+        <w:t xml:space="preserve">20 </w:t>
+      </w:r>
+      <w:proofErr w:type="gramStart"/>
+      <w:r>
+        <w:t>-  Banco</w:t>
+      </w:r>
+      <w:proofErr w:type="gramEnd"/>
+      <w:r>
+        <w:t xml:space="preserve"> de dados isolado nos testes</w:t>
       </w:r>
     </w:p>
     <w:sectPr>

</xml_diff>

<commit_message>
17 –  controler de criação de pergunta
</commit_message>
<xml_diff>
--- a/2023/05_nestjs.docx
+++ b/2023/05_nestjs.docx
@@ -10,16 +10,8 @@
         <w:rPr>
           <w:highlight w:val="cyan"/>
         </w:rPr>
-        <w:t xml:space="preserve">01 – Criando projeto com </w:t>
-      </w:r>
-      <w:proofErr w:type="spellStart"/>
-      <w:r>
-        <w:rPr>
-          <w:highlight w:val="cyan"/>
-        </w:rPr>
-        <w:t>nest</w:t>
-      </w:r>
-      <w:proofErr w:type="spellEnd"/>
+        <w:t>01 – Criando projeto com nest</w:t>
+      </w:r>
       <w:r>
         <w:t xml:space="preserve"> </w:t>
       </w:r>
@@ -31,77 +23,23 @@
         </w:rPr>
       </w:pPr>
       <w:r>
-        <w:t xml:space="preserve">Para iniciar o projeto em </w:t>
-      </w:r>
-      <w:proofErr w:type="spellStart"/>
-      <w:r>
-        <w:t>nest</w:t>
-      </w:r>
-      <w:proofErr w:type="spellEnd"/>
-      <w:r>
-        <w:t xml:space="preserve"> se </w:t>
-      </w:r>
-      <w:proofErr w:type="spellStart"/>
-      <w:r>
-        <w:t>vc</w:t>
-      </w:r>
-      <w:proofErr w:type="spellEnd"/>
-      <w:r>
-        <w:t xml:space="preserve"> tem o global na </w:t>
-      </w:r>
-      <w:proofErr w:type="spellStart"/>
-      <w:r>
-        <w:t>maquina</w:t>
-      </w:r>
-      <w:proofErr w:type="spellEnd"/>
-      <w:r>
-        <w:t xml:space="preserve"> </w:t>
-      </w:r>
-      <w:proofErr w:type="spellStart"/>
+        <w:t xml:space="preserve">Para iniciar o projeto em nest se vc tem o global na maquina </w:t>
+      </w:r>
       <w:r>
         <w:rPr>
           <w:u w:val="single"/>
         </w:rPr>
-        <w:t>nest</w:t>
-      </w:r>
-      <w:proofErr w:type="spellEnd"/>
+        <w:t>nest new nome-projeto</w:t>
+      </w:r>
+      <w:r>
+        <w:t xml:space="preserve"> caso não tenha rode o comando </w:t>
+      </w:r>
       <w:r>
         <w:rPr>
           <w:u w:val="single"/>
         </w:rPr>
-        <w:t xml:space="preserve"> new nome-projeto</w:t>
-      </w:r>
-      <w:r>
-        <w:t xml:space="preserve"> caso não tenha rode o comando </w:t>
-      </w:r>
-      <w:r>
-        <w:rPr>
-          <w:u w:val="single"/>
-        </w:rPr>
-        <w:t>npm i -g @</w:t>
-      </w:r>
-      <w:proofErr w:type="spellStart"/>
-      <w:r>
-        <w:rPr>
-          <w:u w:val="single"/>
-        </w:rPr>
-        <w:t>nestjs</w:t>
-      </w:r>
-      <w:proofErr w:type="spellEnd"/>
-      <w:r>
-        <w:rPr>
-          <w:u w:val="single"/>
-        </w:rPr>
-        <w:t>/</w:t>
-      </w:r>
-      <w:proofErr w:type="spellStart"/>
-      <w:r>
-        <w:rPr>
-          <w:u w:val="single"/>
-        </w:rPr>
-        <w:t>cli</w:t>
-      </w:r>
-      <w:proofErr w:type="spellEnd"/>
+        <w:t>npm i -g @nestjs/cli</w:t>
+      </w:r>
     </w:p>
     <w:p>
       <w:r>
@@ -150,26 +88,13 @@
         <w:rPr>
           <w:highlight w:val="cyan"/>
         </w:rPr>
-        <w:t xml:space="preserve">02 – Módulos serviços e </w:t>
-      </w:r>
-      <w:proofErr w:type="spellStart"/>
-      <w:r>
-        <w:rPr>
-          <w:highlight w:val="cyan"/>
-        </w:rPr>
-        <w:t>controllers</w:t>
-      </w:r>
-      <w:proofErr w:type="spellEnd"/>
-    </w:p>
-    <w:p>
-      <w:r>
-        <w:t xml:space="preserve">Controler é tudo que recebe requisição http o resto é </w:t>
-      </w:r>
-      <w:proofErr w:type="spellStart"/>
-      <w:r>
-        <w:t>provider</w:t>
-      </w:r>
-      <w:proofErr w:type="spellEnd"/>
+        <w:t>02 – Módulos serviços e controllers</w:t>
+      </w:r>
+    </w:p>
+    <w:p>
+      <w:r>
+        <w:t>Controler é tudo que recebe requisição http o resto é provider</w:t>
+      </w:r>
     </w:p>
     <w:p>
       <w:r>
@@ -218,44 +143,8 @@
         <w:rPr>
           <w:highlight w:val="cyan"/>
         </w:rPr>
-        <w:t xml:space="preserve">03 </w:t>
-      </w:r>
-      <w:proofErr w:type="gramStart"/>
-      <w:r>
-        <w:rPr>
-          <w:highlight w:val="cyan"/>
-        </w:rPr>
-        <w:t>-  Configurando</w:t>
-      </w:r>
-      <w:proofErr w:type="gramEnd"/>
-      <w:r>
-        <w:rPr>
-          <w:highlight w:val="cyan"/>
-        </w:rPr>
-        <w:t xml:space="preserve"> </w:t>
-      </w:r>
-      <w:proofErr w:type="spellStart"/>
-      <w:r>
-        <w:rPr>
-          <w:highlight w:val="cyan"/>
-        </w:rPr>
-        <w:t>Eslint</w:t>
-      </w:r>
-      <w:proofErr w:type="spellEnd"/>
-      <w:r>
-        <w:rPr>
-          <w:highlight w:val="cyan"/>
-        </w:rPr>
-        <w:t xml:space="preserve"> e </w:t>
-      </w:r>
-      <w:proofErr w:type="spellStart"/>
-      <w:r>
-        <w:rPr>
-          <w:highlight w:val="cyan"/>
-        </w:rPr>
-        <w:t>prettier</w:t>
-      </w:r>
-      <w:proofErr w:type="spellEnd"/>
+        <w:t>03 -  Configurando Eslint e prettier</w:t>
+      </w:r>
     </w:p>
     <w:p>
       <w:pPr>
@@ -270,35 +159,7 @@
         <w:rPr>
           <w:u w:val="single"/>
         </w:rPr>
-        <w:t xml:space="preserve">npm i </w:t>
-      </w:r>
-      <w:proofErr w:type="spellStart"/>
-      <w:r>
-        <w:rPr>
-          <w:u w:val="single"/>
-        </w:rPr>
-        <w:t>eslint</w:t>
-      </w:r>
-      <w:proofErr w:type="spellEnd"/>
-      <w:r>
-        <w:rPr>
-          <w:u w:val="single"/>
-        </w:rPr>
-        <w:t xml:space="preserve"> @rocketseat/</w:t>
-      </w:r>
-      <w:proofErr w:type="spellStart"/>
-      <w:r>
-        <w:rPr>
-          <w:u w:val="single"/>
-        </w:rPr>
-        <w:t>eslint</w:t>
-      </w:r>
-      <w:proofErr w:type="spellEnd"/>
-      <w:r>
-        <w:rPr>
-          <w:u w:val="single"/>
-        </w:rPr>
-        <w:t>-config -D</w:t>
+        <w:t>npm i eslint @rocketseat/eslint-config -D</w:t>
       </w:r>
     </w:p>
     <w:p>
@@ -409,39 +270,17 @@
       <w:r>
         <w:t xml:space="preserve">Depois rodar </w:t>
       </w:r>
-      <w:proofErr w:type="spellStart"/>
       <w:r>
         <w:rPr>
           <w:u w:val="single"/>
         </w:rPr>
-        <w:t>docker-compose</w:t>
-      </w:r>
-      <w:proofErr w:type="spellEnd"/>
+        <w:t>docker-compose u</w:t>
+      </w:r>
       <w:r>
         <w:rPr>
           <w:u w:val="single"/>
         </w:rPr>
-        <w:t xml:space="preserve"> </w:t>
-      </w:r>
-      <w:proofErr w:type="spellStart"/>
-      <w:r>
-        <w:rPr>
-          <w:u w:val="single"/>
-        </w:rPr>
-        <w:t>u</w:t>
-      </w:r>
-      <w:r>
-        <w:rPr>
-          <w:u w:val="single"/>
-        </w:rPr>
-        <w:t>p</w:t>
-      </w:r>
-      <w:proofErr w:type="spellEnd"/>
-      <w:r>
-        <w:rPr>
-          <w:u w:val="single"/>
-        </w:rPr>
-        <w:t xml:space="preserve"> -d</w:t>
+        <w:t>p -d</w:t>
       </w:r>
     </w:p>
     <w:p>
@@ -498,21 +337,7 @@
           <w:highlight w:val="cyan"/>
         </w:rPr>
         <w:lastRenderedPageBreak/>
-        <w:t xml:space="preserve">05 </w:t>
-      </w:r>
-      <w:proofErr w:type="gramStart"/>
-      <w:r>
-        <w:rPr>
-          <w:highlight w:val="cyan"/>
-        </w:rPr>
-        <w:t>-  setup</w:t>
-      </w:r>
-      <w:proofErr w:type="gramEnd"/>
-      <w:r>
-        <w:rPr>
-          <w:highlight w:val="cyan"/>
-        </w:rPr>
-        <w:t xml:space="preserve"> do prisma</w:t>
+        <w:t>05 -  setup do prisma</w:t>
       </w:r>
     </w:p>
     <w:p>
@@ -547,16 +372,8 @@
         <w:rPr>
           <w:u w:val="single"/>
         </w:rPr>
-        <w:t xml:space="preserve">npx prisma </w:t>
-      </w:r>
-      <w:proofErr w:type="spellStart"/>
-      <w:r>
-        <w:rPr>
-          <w:u w:val="single"/>
-        </w:rPr>
-        <w:t>init</w:t>
-      </w:r>
-      <w:proofErr w:type="spellEnd"/>
+        <w:t>npx prisma init</w:t>
+      </w:r>
     </w:p>
     <w:p>
       <w:r>
@@ -644,87 +461,41 @@
     </w:p>
     <w:p>
       <w:r>
-        <w:t xml:space="preserve">Depois rodar as </w:t>
-      </w:r>
-      <w:proofErr w:type="spellStart"/>
-      <w:r>
-        <w:t>migrations</w:t>
-      </w:r>
-      <w:proofErr w:type="spellEnd"/>
-      <w:r>
+        <w:t xml:space="preserve">Depois rodar as migrations </w:t>
+      </w:r>
+      <w:r>
+        <w:rPr>
+          <w:u w:val="single"/>
+        </w:rPr>
+        <w:t>npx prisma migrate dev</w:t>
+      </w:r>
+      <w:r>
+        <w:t xml:space="preserve"> depois da um nome para migração</w:t>
+      </w:r>
+      <w:r>
+        <w:t xml:space="preserve"> e para ver a interface gráfica rodar </w:t>
+      </w:r>
+      <w:r>
+        <w:rPr>
+          <w:u w:val="single"/>
+        </w:rPr>
+        <w:t>npx prisma studio</w:t>
+      </w:r>
+      <w:r>
+        <w:rPr>
+          <w:u w:val="single"/>
+        </w:rPr>
         <w:t xml:space="preserve"> </w:t>
       </w:r>
       <w:r>
+        <w:t xml:space="preserve">e para gerar as tipagem rodar </w:t>
+      </w:r>
+      <w:r>
         <w:rPr>
           <w:u w:val="single"/>
         </w:rPr>
-        <w:t xml:space="preserve">npx prisma </w:t>
-      </w:r>
-      <w:proofErr w:type="spellStart"/>
-      <w:r>
-        <w:rPr>
-          <w:u w:val="single"/>
-        </w:rPr>
-        <w:t>migrate</w:t>
-      </w:r>
-      <w:proofErr w:type="spellEnd"/>
-      <w:r>
-        <w:rPr>
-          <w:u w:val="single"/>
-        </w:rPr>
-        <w:t xml:space="preserve"> </w:t>
-      </w:r>
-      <w:proofErr w:type="spellStart"/>
-      <w:r>
-        <w:rPr>
-          <w:u w:val="single"/>
-        </w:rPr>
-        <w:t>dev</w:t>
-      </w:r>
-      <w:proofErr w:type="spellEnd"/>
-      <w:r>
-        <w:t xml:space="preserve"> depois da um nome para migração</w:t>
-      </w:r>
-      <w:r>
-        <w:t xml:space="preserve"> e para ver a interface gráfica rodar </w:t>
-      </w:r>
-      <w:r>
-        <w:rPr>
-          <w:u w:val="single"/>
-        </w:rPr>
-        <w:t xml:space="preserve">npx prisma </w:t>
-      </w:r>
-      <w:proofErr w:type="spellStart"/>
-      <w:r>
-        <w:rPr>
-          <w:u w:val="single"/>
-        </w:rPr>
-        <w:t>studio</w:t>
-      </w:r>
-      <w:proofErr w:type="spellEnd"/>
-      <w:r>
-        <w:rPr>
-          <w:u w:val="single"/>
-        </w:rPr>
-        <w:t xml:space="preserve"> </w:t>
-      </w:r>
-      <w:r>
-        <w:t xml:space="preserve">e para gerar as tipagem rodar </w:t>
-      </w:r>
-      <w:r>
-        <w:rPr>
-          <w:u w:val="single"/>
-        </w:rPr>
-        <w:t xml:space="preserve">npx prisma </w:t>
-      </w:r>
-      <w:proofErr w:type="spellStart"/>
-      <w:r>
-        <w:rPr>
-          <w:u w:val="single"/>
-        </w:rPr>
-        <w:t>generate</w:t>
-      </w:r>
-      <w:proofErr w:type="spellEnd"/>
+        <w:t>npx prisma generate</w:t>
+      </w:r>
     </w:p>
     <w:p>
       <w:r>
@@ -824,29 +595,7 @@
         <w:rPr>
           <w:highlight w:val="cyan"/>
         </w:rPr>
-        <w:t xml:space="preserve">07 </w:t>
-      </w:r>
-      <w:proofErr w:type="gramStart"/>
-      <w:r>
-        <w:rPr>
-          <w:highlight w:val="cyan"/>
-        </w:rPr>
-        <w:t xml:space="preserve">-  </w:t>
-      </w:r>
-      <w:proofErr w:type="spellStart"/>
-      <w:r>
-        <w:rPr>
-          <w:highlight w:val="cyan"/>
-        </w:rPr>
-        <w:t>Controller</w:t>
-      </w:r>
-      <w:proofErr w:type="spellEnd"/>
-      <w:proofErr w:type="gramEnd"/>
-      <w:r>
-        <w:rPr>
-          <w:highlight w:val="cyan"/>
-        </w:rPr>
-        <w:t xml:space="preserve"> de criação de conta</w:t>
+        <w:t>07 -  Controller de criação de conta</w:t>
       </w:r>
     </w:p>
     <w:p>
@@ -939,35 +688,7 @@
         <w:rPr>
           <w:highlight w:val="cyan"/>
         </w:rPr>
-        <w:t xml:space="preserve">08 </w:t>
-      </w:r>
-      <w:proofErr w:type="gramStart"/>
-      <w:r>
-        <w:rPr>
-          <w:highlight w:val="cyan"/>
-        </w:rPr>
-        <w:t>-  Gerando</w:t>
-      </w:r>
-      <w:proofErr w:type="gramEnd"/>
-      <w:r>
-        <w:rPr>
-          <w:highlight w:val="cyan"/>
-        </w:rPr>
-        <w:t xml:space="preserve"> </w:t>
-      </w:r>
-      <w:proofErr w:type="spellStart"/>
-      <w:r>
-        <w:rPr>
-          <w:highlight w:val="cyan"/>
-        </w:rPr>
-        <w:t>hash</w:t>
-      </w:r>
-      <w:proofErr w:type="spellEnd"/>
-      <w:r>
-        <w:rPr>
-          <w:highlight w:val="cyan"/>
-        </w:rPr>
-        <w:t xml:space="preserve"> da senha</w:t>
+        <w:t>08 -  Gerando hash da senha</w:t>
       </w:r>
     </w:p>
     <w:p>
@@ -978,60 +699,16 @@
         <w:rPr>
           <w:u w:val="single"/>
         </w:rPr>
-        <w:t xml:space="preserve">npm i </w:t>
-      </w:r>
-      <w:proofErr w:type="spellStart"/>
+        <w:t>npm i bcryptjs</w:t>
+      </w:r>
+      <w:r>
+        <w:t xml:space="preserve"> e os tipes </w:t>
+      </w:r>
       <w:r>
         <w:rPr>
           <w:u w:val="single"/>
         </w:rPr>
-        <w:t>bcryptjs</w:t>
-      </w:r>
-      <w:proofErr w:type="spellEnd"/>
-      <w:r>
-        <w:t xml:space="preserve"> e os </w:t>
-      </w:r>
-      <w:proofErr w:type="spellStart"/>
-      <w:r>
-        <w:t>tipes</w:t>
-      </w:r>
-      <w:proofErr w:type="spellEnd"/>
-      <w:r>
-        <w:t xml:space="preserve"> </w:t>
-      </w:r>
-      <w:r>
-        <w:rPr>
-          <w:u w:val="single"/>
-        </w:rPr>
-        <w:t>npm i @</w:t>
-      </w:r>
-      <w:proofErr w:type="spellStart"/>
-      <w:r>
-        <w:rPr>
-          <w:u w:val="single"/>
-        </w:rPr>
-        <w:t>types</w:t>
-      </w:r>
-      <w:proofErr w:type="spellEnd"/>
-      <w:r>
-        <w:rPr>
-          <w:u w:val="single"/>
-        </w:rPr>
-        <w:t>/</w:t>
-      </w:r>
-      <w:proofErr w:type="spellStart"/>
-      <w:r>
-        <w:rPr>
-          <w:u w:val="single"/>
-        </w:rPr>
-        <w:t>bcryptjs</w:t>
-      </w:r>
-      <w:proofErr w:type="spellEnd"/>
-      <w:r>
-        <w:rPr>
-          <w:u w:val="single"/>
-        </w:rPr>
-        <w:t xml:space="preserve"> -D</w:t>
+        <w:t>npm i @types/bcryptjs -D</w:t>
       </w:r>
     </w:p>
     <w:p>
@@ -1081,44 +758,8 @@
         <w:rPr>
           <w:highlight w:val="cyan"/>
         </w:rPr>
-        <w:t xml:space="preserve">09 </w:t>
-      </w:r>
-      <w:proofErr w:type="gramStart"/>
-      <w:r>
-        <w:rPr>
-          <w:highlight w:val="cyan"/>
-        </w:rPr>
-        <w:t>-  Criando</w:t>
-      </w:r>
-      <w:proofErr w:type="gramEnd"/>
-      <w:r>
-        <w:rPr>
-          <w:highlight w:val="cyan"/>
-        </w:rPr>
-        <w:t xml:space="preserve"> </w:t>
-      </w:r>
-      <w:proofErr w:type="spellStart"/>
-      <w:r>
-        <w:rPr>
-          <w:highlight w:val="cyan"/>
-        </w:rPr>
-        <w:t>pipe</w:t>
-      </w:r>
-      <w:proofErr w:type="spellEnd"/>
-      <w:r>
-        <w:rPr>
-          <w:highlight w:val="cyan"/>
-        </w:rPr>
-        <w:t xml:space="preserve"> de validação do </w:t>
-      </w:r>
-      <w:proofErr w:type="spellStart"/>
-      <w:r>
-        <w:rPr>
-          <w:highlight w:val="cyan"/>
-        </w:rPr>
-        <w:t>zod</w:t>
-      </w:r>
-      <w:proofErr w:type="spellEnd"/>
+        <w:t>09 -  Criando pipe de validação do zod</w:t>
+      </w:r>
     </w:p>
     <w:p>
       <w:r>
@@ -1128,33 +769,17 @@
         <w:rPr>
           <w:u w:val="single"/>
         </w:rPr>
-        <w:t xml:space="preserve">npm i </w:t>
-      </w:r>
-      <w:proofErr w:type="spellStart"/>
+        <w:t>npm i zod</w:t>
+      </w:r>
+      <w:r>
+        <w:t xml:space="preserve"> e também instalar </w:t>
+      </w:r>
       <w:r>
         <w:rPr>
           <w:u w:val="single"/>
         </w:rPr>
-        <w:t>zod</w:t>
-      </w:r>
-      <w:proofErr w:type="spellEnd"/>
-      <w:r>
-        <w:t xml:space="preserve"> e também instalar </w:t>
-      </w:r>
-      <w:r>
-        <w:rPr>
-          <w:u w:val="single"/>
-        </w:rPr>
-        <w:t xml:space="preserve">npm i </w:t>
-      </w:r>
-      <w:proofErr w:type="spellStart"/>
-      <w:r>
-        <w:rPr>
-          <w:u w:val="single"/>
-        </w:rPr>
-        <w:t>zod-validation-error</w:t>
-      </w:r>
-      <w:proofErr w:type="spellEnd"/>
+        <w:t>npm i zod-validation-error</w:t>
+      </w:r>
     </w:p>
     <w:p>
       <w:r>
@@ -1246,30 +871,8 @@
         <w:rPr>
           <w:highlight w:val="cyan"/>
         </w:rPr>
-        <w:t xml:space="preserve">10 – Extensão </w:t>
-      </w:r>
-      <w:proofErr w:type="spellStart"/>
-      <w:r>
-        <w:rPr>
-          <w:highlight w:val="cyan"/>
-        </w:rPr>
-        <w:t>rest</w:t>
-      </w:r>
-      <w:proofErr w:type="spellEnd"/>
-      <w:r>
-        <w:rPr>
-          <w:highlight w:val="cyan"/>
-        </w:rPr>
-        <w:t xml:space="preserve"> cliente no </w:t>
-      </w:r>
-      <w:proofErr w:type="spellStart"/>
-      <w:r>
-        <w:rPr>
-          <w:highlight w:val="cyan"/>
-        </w:rPr>
-        <w:t>vscode</w:t>
-      </w:r>
-      <w:proofErr w:type="spellEnd"/>
+        <w:t>10 – Extensão rest cliente no vscode</w:t>
+      </w:r>
     </w:p>
     <w:p>
       <w:r>
@@ -1361,21 +964,7 @@
         <w:rPr>
           <w:highlight w:val="cyan"/>
         </w:rPr>
-        <w:t xml:space="preserve">11 – Usando </w:t>
-      </w:r>
-      <w:proofErr w:type="spellStart"/>
-      <w:r>
-        <w:rPr>
-          <w:highlight w:val="cyan"/>
-        </w:rPr>
-        <w:t>configmodule</w:t>
-      </w:r>
-      <w:proofErr w:type="spellEnd"/>
-      <w:r>
-        <w:rPr>
-          <w:highlight w:val="cyan"/>
-        </w:rPr>
-        <w:t xml:space="preserve"> no nest.js</w:t>
+        <w:t>11 – Usando configmodule no nest.js</w:t>
       </w:r>
     </w:p>
     <w:p>
@@ -1386,21 +975,7 @@
         <w:rPr>
           <w:u w:val="single"/>
         </w:rPr>
-        <w:t>npm i @</w:t>
-      </w:r>
-      <w:proofErr w:type="spellStart"/>
-      <w:r>
-        <w:rPr>
-          <w:u w:val="single"/>
-        </w:rPr>
-        <w:t>nestjs</w:t>
-      </w:r>
-      <w:proofErr w:type="spellEnd"/>
-      <w:r>
-        <w:rPr>
-          <w:u w:val="single"/>
-        </w:rPr>
-        <w:t>/config</w:t>
+        <w:t>npm i @nestjs/config</w:t>
       </w:r>
     </w:p>
     <w:p>
@@ -1551,49 +1126,7 @@
         <w:rPr>
           <w:u w:val="single"/>
         </w:rPr>
-        <w:t>npm i @</w:t>
-      </w:r>
-      <w:proofErr w:type="spellStart"/>
-      <w:r>
-        <w:rPr>
-          <w:u w:val="single"/>
-        </w:rPr>
-        <w:t>nestjs</w:t>
-      </w:r>
-      <w:proofErr w:type="spellEnd"/>
-      <w:r>
-        <w:rPr>
-          <w:u w:val="single"/>
-        </w:rPr>
-        <w:t>/</w:t>
-      </w:r>
-      <w:proofErr w:type="spellStart"/>
-      <w:r>
-        <w:rPr>
-          <w:u w:val="single"/>
-        </w:rPr>
-        <w:t>passport</w:t>
-      </w:r>
-      <w:proofErr w:type="spellEnd"/>
-      <w:r>
-        <w:rPr>
-          <w:u w:val="single"/>
-        </w:rPr>
-        <w:t xml:space="preserve"> @</w:t>
-      </w:r>
-      <w:proofErr w:type="spellStart"/>
-      <w:r>
-        <w:rPr>
-          <w:u w:val="single"/>
-        </w:rPr>
-        <w:t>nestjs</w:t>
-      </w:r>
-      <w:proofErr w:type="spellEnd"/>
-      <w:r>
-        <w:rPr>
-          <w:u w:val="single"/>
-        </w:rPr>
-        <w:t>/jwt</w:t>
+        <w:t>npm i @nestjs/passport @nestjs/jwt</w:t>
       </w:r>
     </w:p>
     <w:p>
@@ -1767,15 +1300,7 @@
     </w:p>
     <w:p>
       <w:r>
-        <w:t xml:space="preserve">13 </w:t>
-      </w:r>
-      <w:proofErr w:type="gramStart"/>
-      <w:r>
-        <w:t>–  Gerando</w:t>
-      </w:r>
-      <w:proofErr w:type="gramEnd"/>
-      <w:r>
-        <w:t xml:space="preserve"> token jwt</w:t>
+        <w:t>13 –  Gerando token jwt</w:t>
       </w:r>
     </w:p>
     <w:p>
@@ -1789,250 +1314,75 @@
           <w:lang w:val="en-US"/>
         </w:rPr>
       </w:pPr>
-      <w:proofErr w:type="spellStart"/>
       <w:r>
         <w:rPr>
           <w:highlight w:val="yellow"/>
           <w:lang w:val="en-US"/>
         </w:rPr>
-        <w:t>openssl</w:t>
-      </w:r>
-      <w:proofErr w:type="spellEnd"/>
+        <w:t>openssl genpkey -algorithm RSA -out private_key.pem -pkeyopt rsa_keygen_bits:2048</w:t>
+      </w:r>
+    </w:p>
+    <w:p>
+      <w:pPr>
+        <w:rPr>
+          <w:lang w:val="en-US"/>
+        </w:rPr>
+      </w:pPr>
+      <w:r>
+        <w:rPr>
+          <w:lang w:val="en-US"/>
+        </w:rPr>
+        <w:t>gerar chave publica</w:t>
+      </w:r>
+    </w:p>
+    <w:p>
+      <w:pPr>
+        <w:rPr>
+          <w:lang w:val="en-US"/>
+        </w:rPr>
+      </w:pPr>
       <w:r>
         <w:rPr>
           <w:highlight w:val="yellow"/>
           <w:lang w:val="en-US"/>
         </w:rPr>
-        <w:t xml:space="preserve"> </w:t>
-      </w:r>
-      <w:proofErr w:type="spellStart"/>
+        <w:t>openssl rsa -pubout -in private_key.pem -out public_key.pem</w:t>
+      </w:r>
+    </w:p>
+    <w:p>
+      <w:pPr>
+        <w:rPr>
+          <w:highlight w:val="yellow"/>
+        </w:rPr>
+      </w:pPr>
+      <w:r>
+        <w:t>e pa</w:t>
+      </w:r>
+      <w:r>
+        <w:t>ra converter em base 64</w:t>
+      </w:r>
+      <w:r>
+        <w:br/>
+      </w:r>
+      <w:r>
+        <w:rPr>
+          <w:highlight w:val="yellow"/>
+        </w:rPr>
+        <w:t>base64 private_key.pem &gt; private_key-base64.txt</w:t>
+      </w:r>
+    </w:p>
+    <w:p>
+      <w:pPr>
+        <w:rPr>
+          <w:lang w:val="en-US"/>
+        </w:rPr>
+      </w:pPr>
       <w:r>
         <w:rPr>
           <w:highlight w:val="yellow"/>
           <w:lang w:val="en-US"/>
         </w:rPr>
-        <w:t>genpkey</w:t>
-      </w:r>
-      <w:proofErr w:type="spellEnd"/>
-      <w:r>
-        <w:rPr>
-          <w:highlight w:val="yellow"/>
-          <w:lang w:val="en-US"/>
-        </w:rPr>
-        <w:t xml:space="preserve"> -algorithm RSA -out </w:t>
-      </w:r>
-      <w:proofErr w:type="spellStart"/>
-      <w:r>
-        <w:rPr>
-          <w:highlight w:val="yellow"/>
-          <w:lang w:val="en-US"/>
-        </w:rPr>
-        <w:t>private_key.pem</w:t>
-      </w:r>
-      <w:proofErr w:type="spellEnd"/>
-      <w:r>
-        <w:rPr>
-          <w:highlight w:val="yellow"/>
-          <w:lang w:val="en-US"/>
-        </w:rPr>
-        <w:t xml:space="preserve"> -</w:t>
-      </w:r>
-      <w:proofErr w:type="spellStart"/>
-      <w:r>
-        <w:rPr>
-          <w:highlight w:val="yellow"/>
-          <w:lang w:val="en-US"/>
-        </w:rPr>
-        <w:t>pkeyopt</w:t>
-      </w:r>
-      <w:proofErr w:type="spellEnd"/>
-      <w:r>
-        <w:rPr>
-          <w:highlight w:val="yellow"/>
-          <w:lang w:val="en-US"/>
-        </w:rPr>
-        <w:t xml:space="preserve"> rsa_keygen_bits:2048</w:t>
-      </w:r>
-    </w:p>
-    <w:p>
-      <w:pPr>
-        <w:rPr>
-          <w:lang w:val="en-US"/>
-        </w:rPr>
-      </w:pPr>
-      <w:proofErr w:type="spellStart"/>
-      <w:r>
-        <w:rPr>
-          <w:lang w:val="en-US"/>
-        </w:rPr>
-        <w:t>gerar</w:t>
-      </w:r>
-      <w:proofErr w:type="spellEnd"/>
-      <w:r>
-        <w:rPr>
-          <w:lang w:val="en-US"/>
-        </w:rPr>
-        <w:t xml:space="preserve"> </w:t>
-      </w:r>
-      <w:proofErr w:type="spellStart"/>
-      <w:r>
-        <w:rPr>
-          <w:lang w:val="en-US"/>
-        </w:rPr>
-        <w:t>chave</w:t>
-      </w:r>
-      <w:proofErr w:type="spellEnd"/>
-      <w:r>
-        <w:rPr>
-          <w:lang w:val="en-US"/>
-        </w:rPr>
-        <w:t xml:space="preserve"> publica</w:t>
-      </w:r>
-    </w:p>
-    <w:p>
-      <w:pPr>
-        <w:rPr>
-          <w:lang w:val="en-US"/>
-        </w:rPr>
-      </w:pPr>
-      <w:proofErr w:type="spellStart"/>
-      <w:r>
-        <w:rPr>
-          <w:highlight w:val="yellow"/>
-          <w:lang w:val="en-US"/>
-        </w:rPr>
-        <w:t>openssl</w:t>
-      </w:r>
-      <w:proofErr w:type="spellEnd"/>
-      <w:r>
-        <w:rPr>
-          <w:highlight w:val="yellow"/>
-          <w:lang w:val="en-US"/>
-        </w:rPr>
-        <w:t xml:space="preserve"> </w:t>
-      </w:r>
-      <w:proofErr w:type="spellStart"/>
-      <w:r>
-        <w:rPr>
-          <w:highlight w:val="yellow"/>
-          <w:lang w:val="en-US"/>
-        </w:rPr>
-        <w:t>rsa</w:t>
-      </w:r>
-      <w:proofErr w:type="spellEnd"/>
-      <w:r>
-        <w:rPr>
-          <w:highlight w:val="yellow"/>
-          <w:lang w:val="en-US"/>
-        </w:rPr>
-        <w:t xml:space="preserve"> -</w:t>
-      </w:r>
-      <w:proofErr w:type="spellStart"/>
-      <w:r>
-        <w:rPr>
-          <w:highlight w:val="yellow"/>
-          <w:lang w:val="en-US"/>
-        </w:rPr>
-        <w:t>pubout</w:t>
-      </w:r>
-      <w:proofErr w:type="spellEnd"/>
-      <w:r>
-        <w:rPr>
-          <w:highlight w:val="yellow"/>
-          <w:lang w:val="en-US"/>
-        </w:rPr>
-        <w:t xml:space="preserve"> -in </w:t>
-      </w:r>
-      <w:proofErr w:type="spellStart"/>
-      <w:r>
-        <w:rPr>
-          <w:highlight w:val="yellow"/>
-          <w:lang w:val="en-US"/>
-        </w:rPr>
-        <w:t>private_key.pem</w:t>
-      </w:r>
-      <w:proofErr w:type="spellEnd"/>
-      <w:r>
-        <w:rPr>
-          <w:highlight w:val="yellow"/>
-          <w:lang w:val="en-US"/>
-        </w:rPr>
-        <w:t xml:space="preserve"> -out </w:t>
-      </w:r>
-      <w:proofErr w:type="spellStart"/>
-      <w:r>
-        <w:rPr>
-          <w:highlight w:val="yellow"/>
-          <w:lang w:val="en-US"/>
-        </w:rPr>
-        <w:t>public_key.pem</w:t>
-      </w:r>
-      <w:proofErr w:type="spellEnd"/>
-    </w:p>
-    <w:p>
-      <w:pPr>
-        <w:rPr>
-          <w:highlight w:val="yellow"/>
-        </w:rPr>
-      </w:pPr>
-      <w:r>
-        <w:t>e pa</w:t>
-      </w:r>
-      <w:r>
-        <w:t>ra converter em base 64</w:t>
-      </w:r>
-      <w:r>
-        <w:br/>
-      </w:r>
-      <w:r>
-        <w:rPr>
-          <w:highlight w:val="yellow"/>
-        </w:rPr>
-        <w:t xml:space="preserve">base64 </w:t>
-      </w:r>
-      <w:proofErr w:type="spellStart"/>
-      <w:r>
-        <w:rPr>
-          <w:highlight w:val="yellow"/>
-        </w:rPr>
-        <w:t>private_key.pem</w:t>
-      </w:r>
-      <w:proofErr w:type="spellEnd"/>
-      <w:r>
-        <w:rPr>
-          <w:highlight w:val="yellow"/>
-        </w:rPr>
-        <w:t xml:space="preserve"> &gt; private_key-base64.txt</w:t>
-      </w:r>
-    </w:p>
-    <w:p>
-      <w:pPr>
-        <w:rPr>
-          <w:lang w:val="en-US"/>
-        </w:rPr>
-      </w:pPr>
-      <w:r>
-        <w:rPr>
-          <w:highlight w:val="yellow"/>
-          <w:lang w:val="en-US"/>
-        </w:rPr>
-        <w:t xml:space="preserve">base64 </w:t>
-      </w:r>
-      <w:proofErr w:type="spellStart"/>
-      <w:r>
-        <w:rPr>
-          <w:highlight w:val="yellow"/>
-          <w:lang w:val="en-US"/>
-        </w:rPr>
-        <w:t>public_key.pem</w:t>
-      </w:r>
-      <w:proofErr w:type="spellEnd"/>
-      <w:r>
-        <w:rPr>
-          <w:highlight w:val="yellow"/>
-          <w:lang w:val="en-US"/>
-        </w:rPr>
-        <w:t xml:space="preserve"> &gt; public_key-base64.txt</w:t>
+        <w:t>base64 public_key.pem &gt; public_key-base64.txt</w:t>
       </w:r>
     </w:p>
     <w:p>
@@ -2282,29 +1632,7 @@
         <w:rPr>
           <w:highlight w:val="cyan"/>
         </w:rPr>
-        <w:t xml:space="preserve">14 </w:t>
-      </w:r>
-      <w:proofErr w:type="gramStart"/>
-      <w:r>
-        <w:rPr>
-          <w:highlight w:val="cyan"/>
-        </w:rPr>
-        <w:t xml:space="preserve">–  </w:t>
-      </w:r>
-      <w:proofErr w:type="spellStart"/>
-      <w:r>
-        <w:rPr>
-          <w:highlight w:val="cyan"/>
-        </w:rPr>
-        <w:t>Controller</w:t>
-      </w:r>
-      <w:proofErr w:type="spellEnd"/>
-      <w:proofErr w:type="gramEnd"/>
-      <w:r>
-        <w:rPr>
-          <w:highlight w:val="cyan"/>
-        </w:rPr>
-        <w:t xml:space="preserve"> de autenticação</w:t>
+        <w:t>14 –  Controller de autenticação</w:t>
       </w:r>
     </w:p>
     <w:p>
@@ -2354,30 +1682,8 @@
         <w:rPr>
           <w:highlight w:val="cyan"/>
         </w:rPr>
-        <w:t xml:space="preserve">15 </w:t>
-      </w:r>
-      <w:proofErr w:type="gramStart"/>
-      <w:r>
-        <w:rPr>
-          <w:highlight w:val="cyan"/>
-        </w:rPr>
-        <w:t>–  Protegendo</w:t>
-      </w:r>
-      <w:proofErr w:type="gramEnd"/>
-      <w:r>
-        <w:rPr>
-          <w:highlight w:val="cyan"/>
-        </w:rPr>
-        <w:t xml:space="preserve"> rotas com </w:t>
-      </w:r>
-      <w:proofErr w:type="spellStart"/>
-      <w:r>
-        <w:rPr>
-          <w:highlight w:val="cyan"/>
-        </w:rPr>
-        <w:t>guards</w:t>
-      </w:r>
-      <w:proofErr w:type="spellEnd"/>
+        <w:t>15 –  Protegendo rotas com guards</w:t>
+      </w:r>
     </w:p>
     <w:p>
       <w:r>
@@ -2387,72 +1693,25 @@
         <w:rPr>
           <w:u w:val="single"/>
         </w:rPr>
-        <w:t xml:space="preserve">npm i </w:t>
-      </w:r>
-      <w:proofErr w:type="spellStart"/>
+        <w:t>npm i passsport-jwt</w:t>
+      </w:r>
       <w:r>
         <w:rPr>
           <w:u w:val="single"/>
         </w:rPr>
-        <w:t>passsport</w:t>
-      </w:r>
-      <w:proofErr w:type="spellEnd"/>
+        <w:t xml:space="preserve"> </w:t>
+      </w:r>
+      <w:r>
+        <w:t xml:space="preserve">e o </w:t>
+      </w:r>
+      <w:r>
+        <w:t xml:space="preserve">type </w:t>
+      </w:r>
       <w:r>
         <w:rPr>
           <w:u w:val="single"/>
         </w:rPr>
-        <w:t>-jwt</w:t>
-      </w:r>
-      <w:r>
-        <w:rPr>
-          <w:u w:val="single"/>
-        </w:rPr>
-        <w:t xml:space="preserve"> </w:t>
-      </w:r>
-      <w:r>
-        <w:t xml:space="preserve">e o </w:t>
-      </w:r>
-      <w:proofErr w:type="spellStart"/>
-      <w:r>
-        <w:t>type</w:t>
-      </w:r>
-      <w:proofErr w:type="spellEnd"/>
-      <w:r>
-        <w:t xml:space="preserve"> </w:t>
-      </w:r>
-      <w:r>
-        <w:rPr>
-          <w:u w:val="single"/>
-        </w:rPr>
-        <w:t>npm i @</w:t>
-      </w:r>
-      <w:proofErr w:type="spellStart"/>
-      <w:r>
-        <w:rPr>
-          <w:u w:val="single"/>
-        </w:rPr>
-        <w:t>types</w:t>
-      </w:r>
-      <w:proofErr w:type="spellEnd"/>
-      <w:r>
-        <w:rPr>
-          <w:u w:val="single"/>
-        </w:rPr>
-        <w:t>/</w:t>
-      </w:r>
-      <w:proofErr w:type="spellStart"/>
-      <w:r>
-        <w:rPr>
-          <w:u w:val="single"/>
-        </w:rPr>
-        <w:t>passport</w:t>
-      </w:r>
-      <w:proofErr w:type="spellEnd"/>
-      <w:r>
-        <w:rPr>
-          <w:u w:val="single"/>
-        </w:rPr>
-        <w:t>-jwt -D</w:t>
+        <w:t>npm i @types/passport-jwt -D</w:t>
       </w:r>
     </w:p>
     <w:p>
@@ -2696,35 +1955,7 @@
         <w:rPr>
           <w:highlight w:val="cyan"/>
         </w:rPr>
-        <w:t xml:space="preserve">16 </w:t>
-      </w:r>
-      <w:proofErr w:type="gramStart"/>
-      <w:r>
-        <w:rPr>
-          <w:highlight w:val="cyan"/>
-        </w:rPr>
-        <w:t>–  criando</w:t>
-      </w:r>
-      <w:proofErr w:type="gramEnd"/>
-      <w:r>
-        <w:rPr>
-          <w:highlight w:val="cyan"/>
-        </w:rPr>
-        <w:t xml:space="preserve"> </w:t>
-      </w:r>
-      <w:proofErr w:type="spellStart"/>
-      <w:r>
-        <w:rPr>
-          <w:highlight w:val="cyan"/>
-        </w:rPr>
-        <w:t>decorator</w:t>
-      </w:r>
-      <w:proofErr w:type="spellEnd"/>
-      <w:r>
-        <w:rPr>
-          <w:highlight w:val="cyan"/>
-        </w:rPr>
-        <w:t xml:space="preserve"> de autenticação</w:t>
+        <w:t>16 –  criando decorator de autenticação</w:t>
       </w:r>
     </w:p>
     <w:p>
@@ -2846,71 +2077,68 @@
       </w:r>
     </w:p>
     <w:p>
+      <w:r>
+        <w:rPr>
+          <w:highlight w:val="cyan"/>
+        </w:rPr>
+        <w:t>17 –  controler de criação de pergunta</w:t>
+      </w:r>
+    </w:p>
+    <w:p>
+      <w:r>
+        <w:lastRenderedPageBreak/>
+        <w:drawing>
+          <wp:inline distT="0" distB="0" distL="0" distR="0" wp14:anchorId="12A70F95" wp14:editId="3901BB0B">
+            <wp:extent cx="5400040" cy="4061460"/>
+            <wp:effectExtent l="0" t="0" r="0" b="0"/>
+            <wp:docPr id="40" name="Imagem 40"/>
+            <wp:cNvGraphicFramePr>
+              <a:graphicFrameLocks xmlns:a="http://schemas.openxmlformats.org/drawingml/2006/main" noChangeAspect="1"/>
+            </wp:cNvGraphicFramePr>
+            <a:graphic xmlns:a="http://schemas.openxmlformats.org/drawingml/2006/main">
+              <a:graphicData uri="http://schemas.openxmlformats.org/drawingml/2006/picture">
+                <pic:pic xmlns:pic="http://schemas.openxmlformats.org/drawingml/2006/picture">
+                  <pic:nvPicPr>
+                    <pic:cNvPr id="1" name=""/>
+                    <pic:cNvPicPr/>
+                  </pic:nvPicPr>
+                  <pic:blipFill>
+                    <a:blip r:embed="rId42"/>
+                    <a:stretch>
+                      <a:fillRect/>
+                    </a:stretch>
+                  </pic:blipFill>
+                  <pic:spPr>
+                    <a:xfrm>
+                      <a:off x="0" y="0"/>
+                      <a:ext cx="5400040" cy="4061460"/>
+                    </a:xfrm>
+                    <a:prstGeom prst="rect">
+                      <a:avLst/>
+                    </a:prstGeom>
+                  </pic:spPr>
+                </pic:pic>
+              </a:graphicData>
+            </a:graphic>
+          </wp:inline>
+        </w:drawing>
+      </w:r>
       <w:bookmarkStart w:id="0" w:name="_GoBack"/>
       <w:bookmarkEnd w:id="0"/>
-      <w:r>
-        <w:rPr>
-          <w:highlight w:val="cyan"/>
-        </w:rPr>
-        <w:t xml:space="preserve">17 </w:t>
-      </w:r>
-      <w:proofErr w:type="gramStart"/>
-      <w:r>
-        <w:rPr>
-          <w:highlight w:val="cyan"/>
-        </w:rPr>
-        <w:t>–  controler</w:t>
-      </w:r>
-      <w:proofErr w:type="gramEnd"/>
-      <w:r>
-        <w:rPr>
-          <w:highlight w:val="cyan"/>
-        </w:rPr>
-        <w:t xml:space="preserve"> de criação de pergunta</w:t>
-      </w:r>
-    </w:p>
-    <w:p>
-      <w:r>
-        <w:t xml:space="preserve">18 </w:t>
-      </w:r>
-      <w:proofErr w:type="gramStart"/>
-      <w:r>
-        <w:t>–  controler</w:t>
-      </w:r>
-      <w:proofErr w:type="gramEnd"/>
-      <w:r>
-        <w:t xml:space="preserve"> de listagem de perguntas</w:t>
-      </w:r>
-    </w:p>
-    <w:p>
-      <w:r>
-        <w:t xml:space="preserve">19 – Configurando </w:t>
-      </w:r>
-      <w:proofErr w:type="spellStart"/>
-      <w:r>
-        <w:t>vitest</w:t>
-      </w:r>
-      <w:proofErr w:type="spellEnd"/>
-      <w:r>
-        <w:t xml:space="preserve"> com </w:t>
-      </w:r>
-      <w:proofErr w:type="spellStart"/>
-      <w:r>
-        <w:t>swc</w:t>
-      </w:r>
-      <w:proofErr w:type="spellEnd"/>
-    </w:p>
-    <w:p>
-      <w:r>
-        <w:t xml:space="preserve">20 </w:t>
-      </w:r>
-      <w:proofErr w:type="gramStart"/>
-      <w:r>
-        <w:t>-  Banco</w:t>
-      </w:r>
-      <w:proofErr w:type="gramEnd"/>
-      <w:r>
-        <w:t xml:space="preserve"> de dados isolado nos testes</w:t>
+    </w:p>
+    <w:p>
+      <w:r>
+        <w:t>18 –  controler de listagem de perguntas</w:t>
+      </w:r>
+    </w:p>
+    <w:p>
+      <w:r>
+        <w:t>19 – Configurando vitest com swc</w:t>
+      </w:r>
+    </w:p>
+    <w:p>
+      <w:r>
+        <w:t>20 -  Banco de dados isolado nos testes</w:t>
       </w:r>
     </w:p>
     <w:sectPr>

</xml_diff>

<commit_message>
18 –  controler de listagem de perguntas
</commit_message>
<xml_diff>
--- a/2023/05_nestjs.docx
+++ b/2023/05_nestjs.docx
@@ -5,14 +5,38 @@
     <w:p>
       <w:pPr>
         <w:pStyle w:val="Ttulo1"/>
+        <w:rPr>
+          <w:rFonts w:asciiTheme="minorHAnsi" w:hAnsiTheme="minorHAnsi" w:cstheme="minorHAnsi"/>
+          <w:sz w:val="22"/>
+          <w:szCs w:val="22"/>
+        </w:rPr>
       </w:pPr>
       <w:r>
         <w:rPr>
-          <w:highlight w:val="cyan"/>
-        </w:rPr>
-        <w:t>01 – Criando projeto com nest</w:t>
-      </w:r>
-      <w:r>
+          <w:rFonts w:asciiTheme="minorHAnsi" w:hAnsiTheme="minorHAnsi" w:cstheme="minorHAnsi"/>
+          <w:sz w:val="22"/>
+          <w:szCs w:val="22"/>
+          <w:highlight w:val="cyan"/>
+        </w:rPr>
+        <w:t xml:space="preserve">01 – Criando projeto com </w:t>
+      </w:r>
+      <w:proofErr w:type="spellStart"/>
+      <w:r>
+        <w:rPr>
+          <w:rFonts w:asciiTheme="minorHAnsi" w:hAnsiTheme="minorHAnsi" w:cstheme="minorHAnsi"/>
+          <w:sz w:val="22"/>
+          <w:szCs w:val="22"/>
+          <w:highlight w:val="cyan"/>
+        </w:rPr>
+        <w:t>nest</w:t>
+      </w:r>
+      <w:proofErr w:type="spellEnd"/>
+      <w:r>
+        <w:rPr>
+          <w:rFonts w:asciiTheme="minorHAnsi" w:hAnsiTheme="minorHAnsi" w:cstheme="minorHAnsi"/>
+          <w:sz w:val="22"/>
+          <w:szCs w:val="22"/>
+        </w:rPr>
         <w:t xml:space="preserve"> </w:t>
       </w:r>
     </w:p>
@@ -23,13 +47,45 @@
         </w:rPr>
       </w:pPr>
       <w:r>
-        <w:t xml:space="preserve">Para iniciar o projeto em nest se vc tem o global na maquina </w:t>
-      </w:r>
-      <w:r>
-        <w:rPr>
-          <w:u w:val="single"/>
-        </w:rPr>
-        <w:t>nest new nome-projeto</w:t>
+        <w:t xml:space="preserve">Para iniciar o projeto em </w:t>
+      </w:r>
+      <w:proofErr w:type="spellStart"/>
+      <w:r>
+        <w:t>nest</w:t>
+      </w:r>
+      <w:proofErr w:type="spellEnd"/>
+      <w:r>
+        <w:t xml:space="preserve"> se </w:t>
+      </w:r>
+      <w:proofErr w:type="spellStart"/>
+      <w:r>
+        <w:t>vc</w:t>
+      </w:r>
+      <w:proofErr w:type="spellEnd"/>
+      <w:r>
+        <w:t xml:space="preserve"> tem o global na </w:t>
+      </w:r>
+      <w:proofErr w:type="spellStart"/>
+      <w:r>
+        <w:t>maquina</w:t>
+      </w:r>
+      <w:proofErr w:type="spellEnd"/>
+      <w:r>
+        <w:t xml:space="preserve"> </w:t>
+      </w:r>
+      <w:proofErr w:type="spellStart"/>
+      <w:r>
+        <w:rPr>
+          <w:u w:val="single"/>
+        </w:rPr>
+        <w:t>nest</w:t>
+      </w:r>
+      <w:proofErr w:type="spellEnd"/>
+      <w:r>
+        <w:rPr>
+          <w:u w:val="single"/>
+        </w:rPr>
+        <w:t xml:space="preserve"> new nome-projeto</w:t>
       </w:r>
       <w:r>
         <w:t xml:space="preserve"> caso não tenha rode o comando </w:t>
@@ -38,8 +94,30 @@
         <w:rPr>
           <w:u w:val="single"/>
         </w:rPr>
-        <w:t>npm i -g @nestjs/cli</w:t>
-      </w:r>
+        <w:t>npm i -g @</w:t>
+      </w:r>
+      <w:proofErr w:type="spellStart"/>
+      <w:r>
+        <w:rPr>
+          <w:u w:val="single"/>
+        </w:rPr>
+        <w:t>nestjs</w:t>
+      </w:r>
+      <w:proofErr w:type="spellEnd"/>
+      <w:r>
+        <w:rPr>
+          <w:u w:val="single"/>
+        </w:rPr>
+        <w:t>/</w:t>
+      </w:r>
+      <w:proofErr w:type="spellStart"/>
+      <w:r>
+        <w:rPr>
+          <w:u w:val="single"/>
+        </w:rPr>
+        <w:t>cli</w:t>
+      </w:r>
+      <w:proofErr w:type="spellEnd"/>
     </w:p>
     <w:p>
       <w:r>
@@ -88,13 +166,26 @@
         <w:rPr>
           <w:highlight w:val="cyan"/>
         </w:rPr>
-        <w:t>02 – Módulos serviços e controllers</w:t>
-      </w:r>
-    </w:p>
-    <w:p>
-      <w:r>
-        <w:t>Controler é tudo que recebe requisição http o resto é provider</w:t>
-      </w:r>
+        <w:t xml:space="preserve">02 – Módulos serviços e </w:t>
+      </w:r>
+      <w:proofErr w:type="spellStart"/>
+      <w:r>
+        <w:rPr>
+          <w:highlight w:val="cyan"/>
+        </w:rPr>
+        <w:t>controllers</w:t>
+      </w:r>
+      <w:proofErr w:type="spellEnd"/>
+    </w:p>
+    <w:p>
+      <w:r>
+        <w:t xml:space="preserve">Controler é tudo que recebe requisição http o resto é </w:t>
+      </w:r>
+      <w:proofErr w:type="spellStart"/>
+      <w:r>
+        <w:t>provider</w:t>
+      </w:r>
+      <w:proofErr w:type="spellEnd"/>
     </w:p>
     <w:p>
       <w:r>
@@ -143,8 +234,44 @@
         <w:rPr>
           <w:highlight w:val="cyan"/>
         </w:rPr>
-        <w:t>03 -  Configurando Eslint e prettier</w:t>
-      </w:r>
+        <w:t xml:space="preserve">03 </w:t>
+      </w:r>
+      <w:proofErr w:type="gramStart"/>
+      <w:r>
+        <w:rPr>
+          <w:highlight w:val="cyan"/>
+        </w:rPr>
+        <w:t>-  Configurando</w:t>
+      </w:r>
+      <w:proofErr w:type="gramEnd"/>
+      <w:r>
+        <w:rPr>
+          <w:highlight w:val="cyan"/>
+        </w:rPr>
+        <w:t xml:space="preserve"> </w:t>
+      </w:r>
+      <w:proofErr w:type="spellStart"/>
+      <w:r>
+        <w:rPr>
+          <w:highlight w:val="cyan"/>
+        </w:rPr>
+        <w:t>Eslint</w:t>
+      </w:r>
+      <w:proofErr w:type="spellEnd"/>
+      <w:r>
+        <w:rPr>
+          <w:highlight w:val="cyan"/>
+        </w:rPr>
+        <w:t xml:space="preserve"> e </w:t>
+      </w:r>
+      <w:proofErr w:type="spellStart"/>
+      <w:r>
+        <w:rPr>
+          <w:highlight w:val="cyan"/>
+        </w:rPr>
+        <w:t>prettier</w:t>
+      </w:r>
+      <w:proofErr w:type="spellEnd"/>
     </w:p>
     <w:p>
       <w:pPr>
@@ -159,7 +286,35 @@
         <w:rPr>
           <w:u w:val="single"/>
         </w:rPr>
-        <w:t>npm i eslint @rocketseat/eslint-config -D</w:t>
+        <w:t xml:space="preserve">npm i </w:t>
+      </w:r>
+      <w:proofErr w:type="spellStart"/>
+      <w:r>
+        <w:rPr>
+          <w:u w:val="single"/>
+        </w:rPr>
+        <w:t>eslint</w:t>
+      </w:r>
+      <w:proofErr w:type="spellEnd"/>
+      <w:r>
+        <w:rPr>
+          <w:u w:val="single"/>
+        </w:rPr>
+        <w:t xml:space="preserve"> @rocketseat/</w:t>
+      </w:r>
+      <w:proofErr w:type="spellStart"/>
+      <w:r>
+        <w:rPr>
+          <w:u w:val="single"/>
+        </w:rPr>
+        <w:t>eslint</w:t>
+      </w:r>
+      <w:proofErr w:type="spellEnd"/>
+      <w:r>
+        <w:rPr>
+          <w:u w:val="single"/>
+        </w:rPr>
+        <w:t>-config -D</w:t>
       </w:r>
     </w:p>
     <w:p>
@@ -270,17 +425,39 @@
       <w:r>
         <w:t xml:space="preserve">Depois rodar </w:t>
       </w:r>
-      <w:r>
-        <w:rPr>
-          <w:u w:val="single"/>
-        </w:rPr>
-        <w:t>docker-compose u</w:t>
-      </w:r>
-      <w:r>
-        <w:rPr>
-          <w:u w:val="single"/>
-        </w:rPr>
-        <w:t>p -d</w:t>
+      <w:proofErr w:type="spellStart"/>
+      <w:r>
+        <w:rPr>
+          <w:u w:val="single"/>
+        </w:rPr>
+        <w:t>docker-compose</w:t>
+      </w:r>
+      <w:proofErr w:type="spellEnd"/>
+      <w:r>
+        <w:rPr>
+          <w:u w:val="single"/>
+        </w:rPr>
+        <w:t xml:space="preserve"> </w:t>
+      </w:r>
+      <w:proofErr w:type="spellStart"/>
+      <w:r>
+        <w:rPr>
+          <w:u w:val="single"/>
+        </w:rPr>
+        <w:t>u</w:t>
+      </w:r>
+      <w:r>
+        <w:rPr>
+          <w:u w:val="single"/>
+        </w:rPr>
+        <w:t>p</w:t>
+      </w:r>
+      <w:proofErr w:type="spellEnd"/>
+      <w:r>
+        <w:rPr>
+          <w:u w:val="single"/>
+        </w:rPr>
+        <w:t xml:space="preserve"> -d</w:t>
       </w:r>
     </w:p>
     <w:p>
@@ -337,7 +514,21 @@
           <w:highlight w:val="cyan"/>
         </w:rPr>
         <w:lastRenderedPageBreak/>
-        <w:t>05 -  setup do prisma</w:t>
+        <w:t xml:space="preserve">05 </w:t>
+      </w:r>
+      <w:proofErr w:type="gramStart"/>
+      <w:r>
+        <w:rPr>
+          <w:highlight w:val="cyan"/>
+        </w:rPr>
+        <w:t>-  setup</w:t>
+      </w:r>
+      <w:proofErr w:type="gramEnd"/>
+      <w:r>
+        <w:rPr>
+          <w:highlight w:val="cyan"/>
+        </w:rPr>
+        <w:t xml:space="preserve"> do prisma</w:t>
       </w:r>
     </w:p>
     <w:p>
@@ -372,8 +563,16 @@
         <w:rPr>
           <w:u w:val="single"/>
         </w:rPr>
-        <w:t>npx prisma init</w:t>
-      </w:r>
+        <w:t xml:space="preserve">npx prisma </w:t>
+      </w:r>
+      <w:proofErr w:type="spellStart"/>
+      <w:r>
+        <w:rPr>
+          <w:u w:val="single"/>
+        </w:rPr>
+        <w:t>init</w:t>
+      </w:r>
+      <w:proofErr w:type="spellEnd"/>
     </w:p>
     <w:p>
       <w:r>
@@ -461,14 +660,44 @@
     </w:p>
     <w:p>
       <w:r>
-        <w:t xml:space="preserve">Depois rodar as migrations </w:t>
-      </w:r>
-      <w:r>
-        <w:rPr>
-          <w:u w:val="single"/>
-        </w:rPr>
-        <w:t>npx prisma migrate dev</w:t>
-      </w:r>
+        <w:t xml:space="preserve">Depois rodar as </w:t>
+      </w:r>
+      <w:proofErr w:type="spellStart"/>
+      <w:r>
+        <w:t>migrations</w:t>
+      </w:r>
+      <w:proofErr w:type="spellEnd"/>
+      <w:r>
+        <w:t xml:space="preserve"> </w:t>
+      </w:r>
+      <w:r>
+        <w:rPr>
+          <w:u w:val="single"/>
+        </w:rPr>
+        <w:t xml:space="preserve">npx prisma </w:t>
+      </w:r>
+      <w:proofErr w:type="spellStart"/>
+      <w:r>
+        <w:rPr>
+          <w:u w:val="single"/>
+        </w:rPr>
+        <w:t>migrate</w:t>
+      </w:r>
+      <w:proofErr w:type="spellEnd"/>
+      <w:r>
+        <w:rPr>
+          <w:u w:val="single"/>
+        </w:rPr>
+        <w:t xml:space="preserve"> </w:t>
+      </w:r>
+      <w:proofErr w:type="spellStart"/>
+      <w:r>
+        <w:rPr>
+          <w:u w:val="single"/>
+        </w:rPr>
+        <w:t>dev</w:t>
+      </w:r>
+      <w:proofErr w:type="spellEnd"/>
       <w:r>
         <w:t xml:space="preserve"> depois da um nome para migração</w:t>
       </w:r>
@@ -479,8 +708,16 @@
         <w:rPr>
           <w:u w:val="single"/>
         </w:rPr>
-        <w:t>npx prisma studio</w:t>
-      </w:r>
+        <w:t xml:space="preserve">npx prisma </w:t>
+      </w:r>
+      <w:proofErr w:type="spellStart"/>
+      <w:r>
+        <w:rPr>
+          <w:u w:val="single"/>
+        </w:rPr>
+        <w:t>studio</w:t>
+      </w:r>
+      <w:proofErr w:type="spellEnd"/>
       <w:r>
         <w:rPr>
           <w:u w:val="single"/>
@@ -494,8 +731,16 @@
         <w:rPr>
           <w:u w:val="single"/>
         </w:rPr>
-        <w:t>npx prisma generate</w:t>
-      </w:r>
+        <w:t xml:space="preserve">npx prisma </w:t>
+      </w:r>
+      <w:proofErr w:type="spellStart"/>
+      <w:r>
+        <w:rPr>
+          <w:u w:val="single"/>
+        </w:rPr>
+        <w:t>generate</w:t>
+      </w:r>
+      <w:proofErr w:type="spellEnd"/>
     </w:p>
     <w:p>
       <w:r>
@@ -595,7 +840,29 @@
         <w:rPr>
           <w:highlight w:val="cyan"/>
         </w:rPr>
-        <w:t>07 -  Controller de criação de conta</w:t>
+        <w:t xml:space="preserve">07 </w:t>
+      </w:r>
+      <w:proofErr w:type="gramStart"/>
+      <w:r>
+        <w:rPr>
+          <w:highlight w:val="cyan"/>
+        </w:rPr>
+        <w:t xml:space="preserve">-  </w:t>
+      </w:r>
+      <w:proofErr w:type="spellStart"/>
+      <w:r>
+        <w:rPr>
+          <w:highlight w:val="cyan"/>
+        </w:rPr>
+        <w:t>Controller</w:t>
+      </w:r>
+      <w:proofErr w:type="spellEnd"/>
+      <w:proofErr w:type="gramEnd"/>
+      <w:r>
+        <w:rPr>
+          <w:highlight w:val="cyan"/>
+        </w:rPr>
+        <w:t xml:space="preserve"> de criação de conta</w:t>
       </w:r>
     </w:p>
     <w:p>
@@ -688,7 +955,35 @@
         <w:rPr>
           <w:highlight w:val="cyan"/>
         </w:rPr>
-        <w:t>08 -  Gerando hash da senha</w:t>
+        <w:t xml:space="preserve">08 </w:t>
+      </w:r>
+      <w:proofErr w:type="gramStart"/>
+      <w:r>
+        <w:rPr>
+          <w:highlight w:val="cyan"/>
+        </w:rPr>
+        <w:t>-  Gerando</w:t>
+      </w:r>
+      <w:proofErr w:type="gramEnd"/>
+      <w:r>
+        <w:rPr>
+          <w:highlight w:val="cyan"/>
+        </w:rPr>
+        <w:t xml:space="preserve"> </w:t>
+      </w:r>
+      <w:proofErr w:type="spellStart"/>
+      <w:r>
+        <w:rPr>
+          <w:highlight w:val="cyan"/>
+        </w:rPr>
+        <w:t>hash</w:t>
+      </w:r>
+      <w:proofErr w:type="spellEnd"/>
+      <w:r>
+        <w:rPr>
+          <w:highlight w:val="cyan"/>
+        </w:rPr>
+        <w:t xml:space="preserve"> da senha</w:t>
       </w:r>
     </w:p>
     <w:p>
@@ -699,16 +994,60 @@
         <w:rPr>
           <w:u w:val="single"/>
         </w:rPr>
-        <w:t>npm i bcryptjs</w:t>
-      </w:r>
-      <w:r>
-        <w:t xml:space="preserve"> e os tipes </w:t>
-      </w:r>
-      <w:r>
-        <w:rPr>
-          <w:u w:val="single"/>
-        </w:rPr>
-        <w:t>npm i @types/bcryptjs -D</w:t>
+        <w:t xml:space="preserve">npm i </w:t>
+      </w:r>
+      <w:proofErr w:type="spellStart"/>
+      <w:r>
+        <w:rPr>
+          <w:u w:val="single"/>
+        </w:rPr>
+        <w:t>bcryptjs</w:t>
+      </w:r>
+      <w:proofErr w:type="spellEnd"/>
+      <w:r>
+        <w:t xml:space="preserve"> e os </w:t>
+      </w:r>
+      <w:proofErr w:type="spellStart"/>
+      <w:r>
+        <w:t>tipes</w:t>
+      </w:r>
+      <w:proofErr w:type="spellEnd"/>
+      <w:r>
+        <w:t xml:space="preserve"> </w:t>
+      </w:r>
+      <w:r>
+        <w:rPr>
+          <w:u w:val="single"/>
+        </w:rPr>
+        <w:t>npm i @</w:t>
+      </w:r>
+      <w:proofErr w:type="spellStart"/>
+      <w:r>
+        <w:rPr>
+          <w:u w:val="single"/>
+        </w:rPr>
+        <w:t>types</w:t>
+      </w:r>
+      <w:proofErr w:type="spellEnd"/>
+      <w:r>
+        <w:rPr>
+          <w:u w:val="single"/>
+        </w:rPr>
+        <w:t>/</w:t>
+      </w:r>
+      <w:proofErr w:type="spellStart"/>
+      <w:r>
+        <w:rPr>
+          <w:u w:val="single"/>
+        </w:rPr>
+        <w:t>bcryptjs</w:t>
+      </w:r>
+      <w:proofErr w:type="spellEnd"/>
+      <w:r>
+        <w:rPr>
+          <w:u w:val="single"/>
+        </w:rPr>
+        <w:t xml:space="preserve"> -D</w:t>
       </w:r>
     </w:p>
     <w:p>
@@ -758,8 +1097,44 @@
         <w:rPr>
           <w:highlight w:val="cyan"/>
         </w:rPr>
-        <w:t>09 -  Criando pipe de validação do zod</w:t>
-      </w:r>
+        <w:t xml:space="preserve">09 </w:t>
+      </w:r>
+      <w:proofErr w:type="gramStart"/>
+      <w:r>
+        <w:rPr>
+          <w:highlight w:val="cyan"/>
+        </w:rPr>
+        <w:t>-  Criando</w:t>
+      </w:r>
+      <w:proofErr w:type="gramEnd"/>
+      <w:r>
+        <w:rPr>
+          <w:highlight w:val="cyan"/>
+        </w:rPr>
+        <w:t xml:space="preserve"> </w:t>
+      </w:r>
+      <w:proofErr w:type="spellStart"/>
+      <w:r>
+        <w:rPr>
+          <w:highlight w:val="cyan"/>
+        </w:rPr>
+        <w:t>pipe</w:t>
+      </w:r>
+      <w:proofErr w:type="spellEnd"/>
+      <w:r>
+        <w:rPr>
+          <w:highlight w:val="cyan"/>
+        </w:rPr>
+        <w:t xml:space="preserve"> de validação do </w:t>
+      </w:r>
+      <w:proofErr w:type="spellStart"/>
+      <w:r>
+        <w:rPr>
+          <w:highlight w:val="cyan"/>
+        </w:rPr>
+        <w:t>zod</w:t>
+      </w:r>
+      <w:proofErr w:type="spellEnd"/>
     </w:p>
     <w:p>
       <w:r>
@@ -769,8 +1144,16 @@
         <w:rPr>
           <w:u w:val="single"/>
         </w:rPr>
-        <w:t>npm i zod</w:t>
-      </w:r>
+        <w:t xml:space="preserve">npm i </w:t>
+      </w:r>
+      <w:proofErr w:type="spellStart"/>
+      <w:r>
+        <w:rPr>
+          <w:u w:val="single"/>
+        </w:rPr>
+        <w:t>zod</w:t>
+      </w:r>
+      <w:proofErr w:type="spellEnd"/>
       <w:r>
         <w:t xml:space="preserve"> e também instalar </w:t>
       </w:r>
@@ -778,8 +1161,16 @@
         <w:rPr>
           <w:u w:val="single"/>
         </w:rPr>
-        <w:t>npm i zod-validation-error</w:t>
-      </w:r>
+        <w:t xml:space="preserve">npm i </w:t>
+      </w:r>
+      <w:proofErr w:type="spellStart"/>
+      <w:r>
+        <w:rPr>
+          <w:u w:val="single"/>
+        </w:rPr>
+        <w:t>zod-validation-error</w:t>
+      </w:r>
+      <w:proofErr w:type="spellEnd"/>
     </w:p>
     <w:p>
       <w:r>
@@ -871,8 +1262,30 @@
         <w:rPr>
           <w:highlight w:val="cyan"/>
         </w:rPr>
-        <w:t>10 – Extensão rest cliente no vscode</w:t>
-      </w:r>
+        <w:t xml:space="preserve">10 – Extensão </w:t>
+      </w:r>
+      <w:proofErr w:type="spellStart"/>
+      <w:r>
+        <w:rPr>
+          <w:highlight w:val="cyan"/>
+        </w:rPr>
+        <w:t>rest</w:t>
+      </w:r>
+      <w:proofErr w:type="spellEnd"/>
+      <w:r>
+        <w:rPr>
+          <w:highlight w:val="cyan"/>
+        </w:rPr>
+        <w:t xml:space="preserve"> cliente no </w:t>
+      </w:r>
+      <w:proofErr w:type="spellStart"/>
+      <w:r>
+        <w:rPr>
+          <w:highlight w:val="cyan"/>
+        </w:rPr>
+        <w:t>vscode</w:t>
+      </w:r>
+      <w:proofErr w:type="spellEnd"/>
     </w:p>
     <w:p>
       <w:r>
@@ -964,7 +1377,21 @@
         <w:rPr>
           <w:highlight w:val="cyan"/>
         </w:rPr>
-        <w:t>11 – Usando configmodule no nest.js</w:t>
+        <w:t xml:space="preserve">11 – Usando </w:t>
+      </w:r>
+      <w:proofErr w:type="spellStart"/>
+      <w:r>
+        <w:rPr>
+          <w:highlight w:val="cyan"/>
+        </w:rPr>
+        <w:t>configmodule</w:t>
+      </w:r>
+      <w:proofErr w:type="spellEnd"/>
+      <w:r>
+        <w:rPr>
+          <w:highlight w:val="cyan"/>
+        </w:rPr>
+        <w:t xml:space="preserve"> no nest.js</w:t>
       </w:r>
     </w:p>
     <w:p>
@@ -975,7 +1402,21 @@
         <w:rPr>
           <w:u w:val="single"/>
         </w:rPr>
-        <w:t>npm i @nestjs/config</w:t>
+        <w:t>npm i @</w:t>
+      </w:r>
+      <w:proofErr w:type="spellStart"/>
+      <w:r>
+        <w:rPr>
+          <w:u w:val="single"/>
+        </w:rPr>
+        <w:t>nestjs</w:t>
+      </w:r>
+      <w:proofErr w:type="spellEnd"/>
+      <w:r>
+        <w:rPr>
+          <w:u w:val="single"/>
+        </w:rPr>
+        <w:t>/config</w:t>
       </w:r>
     </w:p>
     <w:p>
@@ -1126,7 +1567,49 @@
         <w:rPr>
           <w:u w:val="single"/>
         </w:rPr>
-        <w:t>npm i @nestjs/passport @nestjs/jwt</w:t>
+        <w:t>npm i @</w:t>
+      </w:r>
+      <w:proofErr w:type="spellStart"/>
+      <w:r>
+        <w:rPr>
+          <w:u w:val="single"/>
+        </w:rPr>
+        <w:t>nestjs</w:t>
+      </w:r>
+      <w:proofErr w:type="spellEnd"/>
+      <w:r>
+        <w:rPr>
+          <w:u w:val="single"/>
+        </w:rPr>
+        <w:t>/</w:t>
+      </w:r>
+      <w:proofErr w:type="spellStart"/>
+      <w:r>
+        <w:rPr>
+          <w:u w:val="single"/>
+        </w:rPr>
+        <w:t>passport</w:t>
+      </w:r>
+      <w:proofErr w:type="spellEnd"/>
+      <w:r>
+        <w:rPr>
+          <w:u w:val="single"/>
+        </w:rPr>
+        <w:t xml:space="preserve"> @</w:t>
+      </w:r>
+      <w:proofErr w:type="spellStart"/>
+      <w:r>
+        <w:rPr>
+          <w:u w:val="single"/>
+        </w:rPr>
+        <w:t>nestjs</w:t>
+      </w:r>
+      <w:proofErr w:type="spellEnd"/>
+      <w:r>
+        <w:rPr>
+          <w:u w:val="single"/>
+        </w:rPr>
+        <w:t>/jwt</w:t>
       </w:r>
     </w:p>
     <w:p>
@@ -1300,7 +1783,15 @@
     </w:p>
     <w:p>
       <w:r>
-        <w:t>13 –  Gerando token jwt</w:t>
+        <w:t xml:space="preserve">13 </w:t>
+      </w:r>
+      <w:proofErr w:type="gramStart"/>
+      <w:r>
+        <w:t>–  Gerando</w:t>
+      </w:r>
+      <w:proofErr w:type="gramEnd"/>
+      <w:r>
+        <w:t xml:space="preserve"> token jwt</w:t>
       </w:r>
     </w:p>
     <w:p>
@@ -1314,12 +1805,69 @@
           <w:lang w:val="en-US"/>
         </w:rPr>
       </w:pPr>
+      <w:proofErr w:type="spellStart"/>
       <w:r>
         <w:rPr>
           <w:highlight w:val="yellow"/>
           <w:lang w:val="en-US"/>
         </w:rPr>
-        <w:t>openssl genpkey -algorithm RSA -out private_key.pem -pkeyopt rsa_keygen_bits:2048</w:t>
+        <w:t>openssl</w:t>
+      </w:r>
+      <w:proofErr w:type="spellEnd"/>
+      <w:r>
+        <w:rPr>
+          <w:highlight w:val="yellow"/>
+          <w:lang w:val="en-US"/>
+        </w:rPr>
+        <w:t xml:space="preserve"> </w:t>
+      </w:r>
+      <w:proofErr w:type="spellStart"/>
+      <w:r>
+        <w:rPr>
+          <w:highlight w:val="yellow"/>
+          <w:lang w:val="en-US"/>
+        </w:rPr>
+        <w:t>genpkey</w:t>
+      </w:r>
+      <w:proofErr w:type="spellEnd"/>
+      <w:r>
+        <w:rPr>
+          <w:highlight w:val="yellow"/>
+          <w:lang w:val="en-US"/>
+        </w:rPr>
+        <w:t xml:space="preserve"> -algorithm RSA -out </w:t>
+      </w:r>
+      <w:proofErr w:type="spellStart"/>
+      <w:r>
+        <w:rPr>
+          <w:highlight w:val="yellow"/>
+          <w:lang w:val="en-US"/>
+        </w:rPr>
+        <w:t>private_key.pem</w:t>
+      </w:r>
+      <w:proofErr w:type="spellEnd"/>
+      <w:r>
+        <w:rPr>
+          <w:highlight w:val="yellow"/>
+          <w:lang w:val="en-US"/>
+        </w:rPr>
+        <w:t xml:space="preserve"> -</w:t>
+      </w:r>
+      <w:proofErr w:type="spellStart"/>
+      <w:r>
+        <w:rPr>
+          <w:highlight w:val="yellow"/>
+          <w:lang w:val="en-US"/>
+        </w:rPr>
+        <w:t>pkeyopt</w:t>
+      </w:r>
+      <w:proofErr w:type="spellEnd"/>
+      <w:r>
+        <w:rPr>
+          <w:highlight w:val="yellow"/>
+          <w:lang w:val="en-US"/>
+        </w:rPr>
+        <w:t xml:space="preserve"> rsa_keygen_bits:2048</w:t>
       </w:r>
     </w:p>
     <w:p>
@@ -1328,11 +1876,33 @@
           <w:lang w:val="en-US"/>
         </w:rPr>
       </w:pPr>
-      <w:r>
-        <w:rPr>
-          <w:lang w:val="en-US"/>
-        </w:rPr>
-        <w:t>gerar chave publica</w:t>
+      <w:proofErr w:type="spellStart"/>
+      <w:r>
+        <w:rPr>
+          <w:lang w:val="en-US"/>
+        </w:rPr>
+        <w:t>gerar</w:t>
+      </w:r>
+      <w:proofErr w:type="spellEnd"/>
+      <w:r>
+        <w:rPr>
+          <w:lang w:val="en-US"/>
+        </w:rPr>
+        <w:t xml:space="preserve"> </w:t>
+      </w:r>
+      <w:proofErr w:type="spellStart"/>
+      <w:r>
+        <w:rPr>
+          <w:lang w:val="en-US"/>
+        </w:rPr>
+        <w:t>chave</w:t>
+      </w:r>
+      <w:proofErr w:type="spellEnd"/>
+      <w:r>
+        <w:rPr>
+          <w:lang w:val="en-US"/>
+        </w:rPr>
+        <w:t xml:space="preserve"> publica</w:t>
       </w:r>
     </w:p>
     <w:p>
@@ -1341,13 +1911,79 @@
           <w:lang w:val="en-US"/>
         </w:rPr>
       </w:pPr>
+      <w:proofErr w:type="spellStart"/>
       <w:r>
         <w:rPr>
           <w:highlight w:val="yellow"/>
           <w:lang w:val="en-US"/>
         </w:rPr>
-        <w:t>openssl rsa -pubout -in private_key.pem -out public_key.pem</w:t>
-      </w:r>
+        <w:t>openssl</w:t>
+      </w:r>
+      <w:proofErr w:type="spellEnd"/>
+      <w:r>
+        <w:rPr>
+          <w:highlight w:val="yellow"/>
+          <w:lang w:val="en-US"/>
+        </w:rPr>
+        <w:t xml:space="preserve"> </w:t>
+      </w:r>
+      <w:proofErr w:type="spellStart"/>
+      <w:r>
+        <w:rPr>
+          <w:highlight w:val="yellow"/>
+          <w:lang w:val="en-US"/>
+        </w:rPr>
+        <w:t>rsa</w:t>
+      </w:r>
+      <w:proofErr w:type="spellEnd"/>
+      <w:r>
+        <w:rPr>
+          <w:highlight w:val="yellow"/>
+          <w:lang w:val="en-US"/>
+        </w:rPr>
+        <w:t xml:space="preserve"> -</w:t>
+      </w:r>
+      <w:proofErr w:type="spellStart"/>
+      <w:r>
+        <w:rPr>
+          <w:highlight w:val="yellow"/>
+          <w:lang w:val="en-US"/>
+        </w:rPr>
+        <w:t>pubout</w:t>
+      </w:r>
+      <w:proofErr w:type="spellEnd"/>
+      <w:r>
+        <w:rPr>
+          <w:highlight w:val="yellow"/>
+          <w:lang w:val="en-US"/>
+        </w:rPr>
+        <w:t xml:space="preserve"> -in </w:t>
+      </w:r>
+      <w:proofErr w:type="spellStart"/>
+      <w:r>
+        <w:rPr>
+          <w:highlight w:val="yellow"/>
+          <w:lang w:val="en-US"/>
+        </w:rPr>
+        <w:t>private_key.pem</w:t>
+      </w:r>
+      <w:proofErr w:type="spellEnd"/>
+      <w:r>
+        <w:rPr>
+          <w:highlight w:val="yellow"/>
+          <w:lang w:val="en-US"/>
+        </w:rPr>
+        <w:t xml:space="preserve"> -out </w:t>
+      </w:r>
+      <w:proofErr w:type="spellStart"/>
+      <w:r>
+        <w:rPr>
+          <w:highlight w:val="yellow"/>
+          <w:lang w:val="en-US"/>
+        </w:rPr>
+        <w:t>public_key.pem</w:t>
+      </w:r>
+      <w:proofErr w:type="spellEnd"/>
     </w:p>
     <w:p>
       <w:pPr>
@@ -1368,7 +2004,21 @@
         <w:rPr>
           <w:highlight w:val="yellow"/>
         </w:rPr>
-        <w:t>base64 private_key.pem &gt; private_key-base64.txt</w:t>
+        <w:t xml:space="preserve">base64 </w:t>
+      </w:r>
+      <w:proofErr w:type="spellStart"/>
+      <w:r>
+        <w:rPr>
+          <w:highlight w:val="yellow"/>
+        </w:rPr>
+        <w:t>private_key.pem</w:t>
+      </w:r>
+      <w:proofErr w:type="spellEnd"/>
+      <w:r>
+        <w:rPr>
+          <w:highlight w:val="yellow"/>
+        </w:rPr>
+        <w:t xml:space="preserve"> &gt; private_key-base64.txt</w:t>
       </w:r>
     </w:p>
     <w:p>
@@ -1382,7 +2032,23 @@
           <w:highlight w:val="yellow"/>
           <w:lang w:val="en-US"/>
         </w:rPr>
-        <w:t>base64 public_key.pem &gt; public_key-base64.txt</w:t>
+        <w:t xml:space="preserve">base64 </w:t>
+      </w:r>
+      <w:proofErr w:type="spellStart"/>
+      <w:r>
+        <w:rPr>
+          <w:highlight w:val="yellow"/>
+          <w:lang w:val="en-US"/>
+        </w:rPr>
+        <w:t>public_key.pem</w:t>
+      </w:r>
+      <w:proofErr w:type="spellEnd"/>
+      <w:r>
+        <w:rPr>
+          <w:highlight w:val="yellow"/>
+          <w:lang w:val="en-US"/>
+        </w:rPr>
+        <w:t xml:space="preserve"> &gt; public_key-base64.txt</w:t>
       </w:r>
     </w:p>
     <w:p>
@@ -1632,7 +2298,29 @@
         <w:rPr>
           <w:highlight w:val="cyan"/>
         </w:rPr>
-        <w:t>14 –  Controller de autenticação</w:t>
+        <w:t xml:space="preserve">14 </w:t>
+      </w:r>
+      <w:proofErr w:type="gramStart"/>
+      <w:r>
+        <w:rPr>
+          <w:highlight w:val="cyan"/>
+        </w:rPr>
+        <w:t xml:space="preserve">–  </w:t>
+      </w:r>
+      <w:proofErr w:type="spellStart"/>
+      <w:r>
+        <w:rPr>
+          <w:highlight w:val="cyan"/>
+        </w:rPr>
+        <w:t>Controller</w:t>
+      </w:r>
+      <w:proofErr w:type="spellEnd"/>
+      <w:proofErr w:type="gramEnd"/>
+      <w:r>
+        <w:rPr>
+          <w:highlight w:val="cyan"/>
+        </w:rPr>
+        <w:t xml:space="preserve"> de autenticação</w:t>
       </w:r>
     </w:p>
     <w:p>
@@ -1682,8 +2370,30 @@
         <w:rPr>
           <w:highlight w:val="cyan"/>
         </w:rPr>
-        <w:t>15 –  Protegendo rotas com guards</w:t>
-      </w:r>
+        <w:t xml:space="preserve">15 </w:t>
+      </w:r>
+      <w:proofErr w:type="gramStart"/>
+      <w:r>
+        <w:rPr>
+          <w:highlight w:val="cyan"/>
+        </w:rPr>
+        <w:t>–  Protegendo</w:t>
+      </w:r>
+      <w:proofErr w:type="gramEnd"/>
+      <w:r>
+        <w:rPr>
+          <w:highlight w:val="cyan"/>
+        </w:rPr>
+        <w:t xml:space="preserve"> rotas com </w:t>
+      </w:r>
+      <w:proofErr w:type="spellStart"/>
+      <w:r>
+        <w:rPr>
+          <w:highlight w:val="cyan"/>
+        </w:rPr>
+        <w:t>guards</w:t>
+      </w:r>
+      <w:proofErr w:type="spellEnd"/>
     </w:p>
     <w:p>
       <w:r>
@@ -1693,7 +2403,21 @@
         <w:rPr>
           <w:u w:val="single"/>
         </w:rPr>
-        <w:t>npm i passsport-jwt</w:t>
+        <w:t xml:space="preserve">npm i </w:t>
+      </w:r>
+      <w:proofErr w:type="spellStart"/>
+      <w:r>
+        <w:rPr>
+          <w:u w:val="single"/>
+        </w:rPr>
+        <w:t>passsport</w:t>
+      </w:r>
+      <w:proofErr w:type="spellEnd"/>
+      <w:r>
+        <w:rPr>
+          <w:u w:val="single"/>
+        </w:rPr>
+        <w:t>-jwt</w:t>
       </w:r>
       <w:r>
         <w:rPr>
@@ -1704,18 +2428,54 @@
       <w:r>
         <w:t xml:space="preserve">e o </w:t>
       </w:r>
-      <w:r>
-        <w:t xml:space="preserve">type </w:t>
-      </w:r>
-      <w:r>
-        <w:rPr>
-          <w:u w:val="single"/>
-        </w:rPr>
-        <w:t>npm i @types/passport-jwt -D</w:t>
-      </w:r>
-    </w:p>
-    <w:p>
-      <w:r>
+      <w:proofErr w:type="spellStart"/>
+      <w:r>
+        <w:t>type</w:t>
+      </w:r>
+      <w:proofErr w:type="spellEnd"/>
+      <w:r>
+        <w:t xml:space="preserve"> </w:t>
+      </w:r>
+      <w:r>
+        <w:rPr>
+          <w:u w:val="single"/>
+        </w:rPr>
+        <w:t>npm i @</w:t>
+      </w:r>
+      <w:proofErr w:type="spellStart"/>
+      <w:r>
+        <w:rPr>
+          <w:u w:val="single"/>
+        </w:rPr>
+        <w:t>types</w:t>
+      </w:r>
+      <w:proofErr w:type="spellEnd"/>
+      <w:r>
+        <w:rPr>
+          <w:u w:val="single"/>
+        </w:rPr>
+        <w:t>/</w:t>
+      </w:r>
+      <w:proofErr w:type="spellStart"/>
+      <w:r>
+        <w:rPr>
+          <w:u w:val="single"/>
+        </w:rPr>
+        <w:t>passport</w:t>
+      </w:r>
+      <w:proofErr w:type="spellEnd"/>
+      <w:r>
+        <w:rPr>
+          <w:u w:val="single"/>
+        </w:rPr>
+        <w:t>-jwt -D</w:t>
+      </w:r>
+    </w:p>
+    <w:p>
+      <w:r>
+        <w:rPr>
+          <w:noProof/>
+        </w:rPr>
         <w:lastRenderedPageBreak/>
         <w:drawing>
           <wp:inline distT="0" distB="0" distL="0" distR="0" wp14:anchorId="67F564A0" wp14:editId="46905F18">
@@ -1756,6 +2516,9 @@
     </w:p>
     <w:p>
       <w:r>
+        <w:rPr>
+          <w:noProof/>
+        </w:rPr>
         <w:drawing>
           <wp:inline distT="0" distB="0" distL="0" distR="0" wp14:anchorId="0E46CBB0" wp14:editId="39FE9D25">
             <wp:extent cx="5400040" cy="676275"/>
@@ -1795,6 +2558,9 @@
     </w:p>
     <w:p>
       <w:r>
+        <w:rPr>
+          <w:noProof/>
+        </w:rPr>
         <w:drawing>
           <wp:inline distT="0" distB="0" distL="0" distR="0" wp14:anchorId="40EB3BA7" wp14:editId="7FBABFF9">
             <wp:extent cx="5400040" cy="1014730"/>
@@ -1834,6 +2600,9 @@
     </w:p>
     <w:p>
       <w:r>
+        <w:rPr>
+          <w:noProof/>
+        </w:rPr>
         <w:lastRenderedPageBreak/>
         <w:drawing>
           <wp:inline distT="0" distB="0" distL="0" distR="0" wp14:anchorId="5A04866C" wp14:editId="04641F6B">
@@ -1874,6 +2643,9 @@
     </w:p>
     <w:p>
       <w:r>
+        <w:rPr>
+          <w:noProof/>
+        </w:rPr>
         <w:drawing>
           <wp:inline distT="0" distB="0" distL="0" distR="0" wp14:anchorId="043AF98C" wp14:editId="0D365A9B">
             <wp:extent cx="5400040" cy="2291715"/>
@@ -1913,6 +2685,9 @@
     </w:p>
     <w:p>
       <w:r>
+        <w:rPr>
+          <w:noProof/>
+        </w:rPr>
         <w:drawing>
           <wp:inline distT="0" distB="0" distL="0" distR="0" wp14:anchorId="63071754" wp14:editId="49165D6E">
             <wp:extent cx="5400040" cy="975995"/>
@@ -1955,11 +2730,42 @@
         <w:rPr>
           <w:highlight w:val="cyan"/>
         </w:rPr>
-        <w:t>16 –  criando decorator de autenticação</w:t>
-      </w:r>
-    </w:p>
-    <w:p>
-      <w:r>
+        <w:t xml:space="preserve">16 </w:t>
+      </w:r>
+      <w:proofErr w:type="gramStart"/>
+      <w:r>
+        <w:rPr>
+          <w:highlight w:val="cyan"/>
+        </w:rPr>
+        <w:t>–  criando</w:t>
+      </w:r>
+      <w:proofErr w:type="gramEnd"/>
+      <w:r>
+        <w:rPr>
+          <w:highlight w:val="cyan"/>
+        </w:rPr>
+        <w:t xml:space="preserve"> </w:t>
+      </w:r>
+      <w:proofErr w:type="spellStart"/>
+      <w:r>
+        <w:rPr>
+          <w:highlight w:val="cyan"/>
+        </w:rPr>
+        <w:t>decorator</w:t>
+      </w:r>
+      <w:proofErr w:type="spellEnd"/>
+      <w:r>
+        <w:rPr>
+          <w:highlight w:val="cyan"/>
+        </w:rPr>
+        <w:t xml:space="preserve"> de autenticação</w:t>
+      </w:r>
+    </w:p>
+    <w:p>
+      <w:r>
+        <w:rPr>
+          <w:noProof/>
+        </w:rPr>
         <w:lastRenderedPageBreak/>
         <w:drawing>
           <wp:inline distT="0" distB="0" distL="0" distR="0" wp14:anchorId="5A879A24" wp14:editId="238256CB">
@@ -2000,6 +2806,9 @@
     </w:p>
     <w:p>
       <w:r>
+        <w:rPr>
+          <w:noProof/>
+        </w:rPr>
         <w:drawing>
           <wp:inline distT="0" distB="0" distL="0" distR="0" wp14:anchorId="470CC765" wp14:editId="0CFE8D0F">
             <wp:extent cx="5400040" cy="1252220"/>
@@ -2039,6 +2848,9 @@
     </w:p>
     <w:p>
       <w:r>
+        <w:rPr>
+          <w:noProof/>
+        </w:rPr>
         <w:drawing>
           <wp:inline distT="0" distB="0" distL="0" distR="0" wp14:anchorId="545AB037" wp14:editId="50C9AD06">
             <wp:extent cx="5400040" cy="1043305"/>
@@ -2081,11 +2893,28 @@
         <w:rPr>
           <w:highlight w:val="cyan"/>
         </w:rPr>
-        <w:t>17 –  controler de criação de pergunta</w:t>
-      </w:r>
-    </w:p>
-    <w:p>
-      <w:r>
+        <w:t xml:space="preserve">17 </w:t>
+      </w:r>
+      <w:proofErr w:type="gramStart"/>
+      <w:r>
+        <w:rPr>
+          <w:highlight w:val="cyan"/>
+        </w:rPr>
+        <w:t>–  controler</w:t>
+      </w:r>
+      <w:proofErr w:type="gramEnd"/>
+      <w:r>
+        <w:rPr>
+          <w:highlight w:val="cyan"/>
+        </w:rPr>
+        <w:t xml:space="preserve"> de criação de pergunta</w:t>
+      </w:r>
+    </w:p>
+    <w:p>
+      <w:r>
+        <w:rPr>
+          <w:noProof/>
+        </w:rPr>
         <w:lastRenderedPageBreak/>
         <w:drawing>
           <wp:inline distT="0" distB="0" distL="0" distR="0" wp14:anchorId="12A70F95" wp14:editId="3901BB0B">
@@ -2123,22 +2952,139 @@
           </wp:inline>
         </w:drawing>
       </w:r>
+    </w:p>
+    <w:p>
       <w:bookmarkStart w:id="0" w:name="_GoBack"/>
       <w:bookmarkEnd w:id="0"/>
-    </w:p>
-    <w:p>
-      <w:r>
-        <w:t>18 –  controler de listagem de perguntas</w:t>
-      </w:r>
-    </w:p>
-    <w:p>
-      <w:r>
-        <w:t>19 – Configurando vitest com swc</w:t>
-      </w:r>
-    </w:p>
-    <w:p>
-      <w:r>
-        <w:t>20 -  Banco de dados isolado nos testes</w:t>
+      <w:r>
+        <w:rPr>
+          <w:highlight w:val="cyan"/>
+        </w:rPr>
+        <w:t xml:space="preserve">18 </w:t>
+      </w:r>
+      <w:proofErr w:type="gramStart"/>
+      <w:r>
+        <w:rPr>
+          <w:highlight w:val="cyan"/>
+        </w:rPr>
+        <w:t>–  controler</w:t>
+      </w:r>
+      <w:proofErr w:type="gramEnd"/>
+      <w:r>
+        <w:rPr>
+          <w:highlight w:val="cyan"/>
+        </w:rPr>
+        <w:t xml:space="preserve"> de listagem de perguntas</w:t>
+      </w:r>
+    </w:p>
+    <w:p>
+      <w:r>
+        <w:drawing>
+          <wp:inline distT="0" distB="0" distL="0" distR="0" wp14:anchorId="6CC43B9F" wp14:editId="0F50D2A1">
+            <wp:extent cx="5400040" cy="1524635"/>
+            <wp:effectExtent l="0" t="0" r="0" b="0"/>
+            <wp:docPr id="34" name="Imagem 34"/>
+            <wp:cNvGraphicFramePr>
+              <a:graphicFrameLocks xmlns:a="http://schemas.openxmlformats.org/drawingml/2006/main" noChangeAspect="1"/>
+            </wp:cNvGraphicFramePr>
+            <a:graphic xmlns:a="http://schemas.openxmlformats.org/drawingml/2006/main">
+              <a:graphicData uri="http://schemas.openxmlformats.org/drawingml/2006/picture">
+                <pic:pic xmlns:pic="http://schemas.openxmlformats.org/drawingml/2006/picture">
+                  <pic:nvPicPr>
+                    <pic:cNvPr id="1" name=""/>
+                    <pic:cNvPicPr/>
+                  </pic:nvPicPr>
+                  <pic:blipFill>
+                    <a:blip r:embed="rId43"/>
+                    <a:stretch>
+                      <a:fillRect/>
+                    </a:stretch>
+                  </pic:blipFill>
+                  <pic:spPr>
+                    <a:xfrm>
+                      <a:off x="0" y="0"/>
+                      <a:ext cx="5400040" cy="1524635"/>
+                    </a:xfrm>
+                    <a:prstGeom prst="rect">
+                      <a:avLst/>
+                    </a:prstGeom>
+                  </pic:spPr>
+                </pic:pic>
+              </a:graphicData>
+            </a:graphic>
+          </wp:inline>
+        </w:drawing>
+      </w:r>
+    </w:p>
+    <w:p>
+      <w:r>
+        <w:lastRenderedPageBreak/>
+        <w:drawing>
+          <wp:inline distT="0" distB="0" distL="0" distR="0" wp14:anchorId="4012AE19" wp14:editId="7D91AE48">
+            <wp:extent cx="5400040" cy="2867025"/>
+            <wp:effectExtent l="0" t="0" r="0" b="9525"/>
+            <wp:docPr id="41" name="Imagem 41"/>
+            <wp:cNvGraphicFramePr>
+              <a:graphicFrameLocks xmlns:a="http://schemas.openxmlformats.org/drawingml/2006/main" noChangeAspect="1"/>
+            </wp:cNvGraphicFramePr>
+            <a:graphic xmlns:a="http://schemas.openxmlformats.org/drawingml/2006/main">
+              <a:graphicData uri="http://schemas.openxmlformats.org/drawingml/2006/picture">
+                <pic:pic xmlns:pic="http://schemas.openxmlformats.org/drawingml/2006/picture">
+                  <pic:nvPicPr>
+                    <pic:cNvPr id="1" name=""/>
+                    <pic:cNvPicPr/>
+                  </pic:nvPicPr>
+                  <pic:blipFill>
+                    <a:blip r:embed="rId44"/>
+                    <a:stretch>
+                      <a:fillRect/>
+                    </a:stretch>
+                  </pic:blipFill>
+                  <pic:spPr>
+                    <a:xfrm>
+                      <a:off x="0" y="0"/>
+                      <a:ext cx="5400040" cy="2867025"/>
+                    </a:xfrm>
+                    <a:prstGeom prst="rect">
+                      <a:avLst/>
+                    </a:prstGeom>
+                  </pic:spPr>
+                </pic:pic>
+              </a:graphicData>
+            </a:graphic>
+          </wp:inline>
+        </w:drawing>
+      </w:r>
+    </w:p>
+    <w:p>
+      <w:r>
+        <w:t xml:space="preserve">19 – Configurando </w:t>
+      </w:r>
+      <w:proofErr w:type="spellStart"/>
+      <w:r>
+        <w:t>vitest</w:t>
+      </w:r>
+      <w:proofErr w:type="spellEnd"/>
+      <w:r>
+        <w:t xml:space="preserve"> com </w:t>
+      </w:r>
+      <w:proofErr w:type="spellStart"/>
+      <w:r>
+        <w:t>swc</w:t>
+      </w:r>
+      <w:proofErr w:type="spellEnd"/>
+    </w:p>
+    <w:p>
+      <w:r>
+        <w:t xml:space="preserve">20 </w:t>
+      </w:r>
+      <w:proofErr w:type="gramStart"/>
+      <w:r>
+        <w:t>-  Banco</w:t>
+      </w:r>
+      <w:proofErr w:type="gramEnd"/>
+      <w:r>
+        <w:t xml:space="preserve"> de dados isolado nos testes</w:t>
       </w:r>
     </w:p>
     <w:sectPr>

</xml_diff>

<commit_message>
19 – Configurando vitest com swc
</commit_message>
<xml_diff>
--- a/2023/05_nestjs.docx
+++ b/2023/05_nestjs.docx
@@ -18,24 +18,13 @@
           <w:szCs w:val="22"/>
           <w:highlight w:val="cyan"/>
         </w:rPr>
-        <w:t xml:space="preserve">01 – Criando projeto com </w:t>
-      </w:r>
-      <w:proofErr w:type="spellStart"/>
+        <w:t>01 – Criando projeto com nest</w:t>
+      </w:r>
       <w:r>
         <w:rPr>
           <w:rFonts w:asciiTheme="minorHAnsi" w:hAnsiTheme="minorHAnsi" w:cstheme="minorHAnsi"/>
           <w:sz w:val="22"/>
           <w:szCs w:val="22"/>
-          <w:highlight w:val="cyan"/>
-        </w:rPr>
-        <w:t>nest</w:t>
-      </w:r>
-      <w:proofErr w:type="spellEnd"/>
-      <w:r>
-        <w:rPr>
-          <w:rFonts w:asciiTheme="minorHAnsi" w:hAnsiTheme="minorHAnsi" w:cstheme="minorHAnsi"/>
-          <w:sz w:val="22"/>
-          <w:szCs w:val="22"/>
         </w:rPr>
         <w:t xml:space="preserve"> </w:t>
       </w:r>
@@ -47,77 +36,23 @@
         </w:rPr>
       </w:pPr>
       <w:r>
-        <w:t xml:space="preserve">Para iniciar o projeto em </w:t>
-      </w:r>
-      <w:proofErr w:type="spellStart"/>
-      <w:r>
-        <w:t>nest</w:t>
-      </w:r>
-      <w:proofErr w:type="spellEnd"/>
-      <w:r>
-        <w:t xml:space="preserve"> se </w:t>
-      </w:r>
-      <w:proofErr w:type="spellStart"/>
-      <w:r>
-        <w:t>vc</w:t>
-      </w:r>
-      <w:proofErr w:type="spellEnd"/>
-      <w:r>
-        <w:t xml:space="preserve"> tem o global na </w:t>
-      </w:r>
-      <w:proofErr w:type="spellStart"/>
-      <w:r>
-        <w:t>maquina</w:t>
-      </w:r>
-      <w:proofErr w:type="spellEnd"/>
-      <w:r>
-        <w:t xml:space="preserve"> </w:t>
-      </w:r>
-      <w:proofErr w:type="spellStart"/>
+        <w:t xml:space="preserve">Para iniciar o projeto em nest se vc tem o global na maquina </w:t>
+      </w:r>
       <w:r>
         <w:rPr>
           <w:u w:val="single"/>
         </w:rPr>
-        <w:t>nest</w:t>
-      </w:r>
-      <w:proofErr w:type="spellEnd"/>
+        <w:t>nest new nome-projeto</w:t>
+      </w:r>
+      <w:r>
+        <w:t xml:space="preserve"> caso não tenha rode o comando </w:t>
+      </w:r>
       <w:r>
         <w:rPr>
           <w:u w:val="single"/>
         </w:rPr>
-        <w:t xml:space="preserve"> new nome-projeto</w:t>
-      </w:r>
-      <w:r>
-        <w:t xml:space="preserve"> caso não tenha rode o comando </w:t>
-      </w:r>
-      <w:r>
-        <w:rPr>
-          <w:u w:val="single"/>
-        </w:rPr>
-        <w:t>npm i -g @</w:t>
-      </w:r>
-      <w:proofErr w:type="spellStart"/>
-      <w:r>
-        <w:rPr>
-          <w:u w:val="single"/>
-        </w:rPr>
-        <w:t>nestjs</w:t>
-      </w:r>
-      <w:proofErr w:type="spellEnd"/>
-      <w:r>
-        <w:rPr>
-          <w:u w:val="single"/>
-        </w:rPr>
-        <w:t>/</w:t>
-      </w:r>
-      <w:proofErr w:type="spellStart"/>
-      <w:r>
-        <w:rPr>
-          <w:u w:val="single"/>
-        </w:rPr>
-        <w:t>cli</w:t>
-      </w:r>
-      <w:proofErr w:type="spellEnd"/>
+        <w:t>npm i -g @nestjs/cli</w:t>
+      </w:r>
     </w:p>
     <w:p>
       <w:r>
@@ -166,26 +101,13 @@
         <w:rPr>
           <w:highlight w:val="cyan"/>
         </w:rPr>
-        <w:t xml:space="preserve">02 – Módulos serviços e </w:t>
-      </w:r>
-      <w:proofErr w:type="spellStart"/>
-      <w:r>
-        <w:rPr>
-          <w:highlight w:val="cyan"/>
-        </w:rPr>
-        <w:t>controllers</w:t>
-      </w:r>
-      <w:proofErr w:type="spellEnd"/>
-    </w:p>
-    <w:p>
-      <w:r>
-        <w:t xml:space="preserve">Controler é tudo que recebe requisição http o resto é </w:t>
-      </w:r>
-      <w:proofErr w:type="spellStart"/>
-      <w:r>
-        <w:t>provider</w:t>
-      </w:r>
-      <w:proofErr w:type="spellEnd"/>
+        <w:t>02 – Módulos serviços e controllers</w:t>
+      </w:r>
+    </w:p>
+    <w:p>
+      <w:r>
+        <w:t>Controler é tudo que recebe requisição http o resto é provider</w:t>
+      </w:r>
     </w:p>
     <w:p>
       <w:r>
@@ -234,44 +156,8 @@
         <w:rPr>
           <w:highlight w:val="cyan"/>
         </w:rPr>
-        <w:t xml:space="preserve">03 </w:t>
-      </w:r>
-      <w:proofErr w:type="gramStart"/>
-      <w:r>
-        <w:rPr>
-          <w:highlight w:val="cyan"/>
-        </w:rPr>
-        <w:t>-  Configurando</w:t>
-      </w:r>
-      <w:proofErr w:type="gramEnd"/>
-      <w:r>
-        <w:rPr>
-          <w:highlight w:val="cyan"/>
-        </w:rPr>
-        <w:t xml:space="preserve"> </w:t>
-      </w:r>
-      <w:proofErr w:type="spellStart"/>
-      <w:r>
-        <w:rPr>
-          <w:highlight w:val="cyan"/>
-        </w:rPr>
-        <w:t>Eslint</w:t>
-      </w:r>
-      <w:proofErr w:type="spellEnd"/>
-      <w:r>
-        <w:rPr>
-          <w:highlight w:val="cyan"/>
-        </w:rPr>
-        <w:t xml:space="preserve"> e </w:t>
-      </w:r>
-      <w:proofErr w:type="spellStart"/>
-      <w:r>
-        <w:rPr>
-          <w:highlight w:val="cyan"/>
-        </w:rPr>
-        <w:t>prettier</w:t>
-      </w:r>
-      <w:proofErr w:type="spellEnd"/>
+        <w:t>03 -  Configurando Eslint e prettier</w:t>
+      </w:r>
     </w:p>
     <w:p>
       <w:pPr>
@@ -286,35 +172,7 @@
         <w:rPr>
           <w:u w:val="single"/>
         </w:rPr>
-        <w:t xml:space="preserve">npm i </w:t>
-      </w:r>
-      <w:proofErr w:type="spellStart"/>
-      <w:r>
-        <w:rPr>
-          <w:u w:val="single"/>
-        </w:rPr>
-        <w:t>eslint</w:t>
-      </w:r>
-      <w:proofErr w:type="spellEnd"/>
-      <w:r>
-        <w:rPr>
-          <w:u w:val="single"/>
-        </w:rPr>
-        <w:t xml:space="preserve"> @rocketseat/</w:t>
-      </w:r>
-      <w:proofErr w:type="spellStart"/>
-      <w:r>
-        <w:rPr>
-          <w:u w:val="single"/>
-        </w:rPr>
-        <w:t>eslint</w:t>
-      </w:r>
-      <w:proofErr w:type="spellEnd"/>
-      <w:r>
-        <w:rPr>
-          <w:u w:val="single"/>
-        </w:rPr>
-        <w:t>-config -D</w:t>
+        <w:t>npm i eslint @rocketseat/eslint-config -D</w:t>
       </w:r>
     </w:p>
     <w:p>
@@ -425,39 +283,17 @@
       <w:r>
         <w:t xml:space="preserve">Depois rodar </w:t>
       </w:r>
-      <w:proofErr w:type="spellStart"/>
       <w:r>
         <w:rPr>
           <w:u w:val="single"/>
         </w:rPr>
-        <w:t>docker-compose</w:t>
-      </w:r>
-      <w:proofErr w:type="spellEnd"/>
+        <w:t>docker-compose u</w:t>
+      </w:r>
       <w:r>
         <w:rPr>
           <w:u w:val="single"/>
         </w:rPr>
-        <w:t xml:space="preserve"> </w:t>
-      </w:r>
-      <w:proofErr w:type="spellStart"/>
-      <w:r>
-        <w:rPr>
-          <w:u w:val="single"/>
-        </w:rPr>
-        <w:t>u</w:t>
-      </w:r>
-      <w:r>
-        <w:rPr>
-          <w:u w:val="single"/>
-        </w:rPr>
-        <w:t>p</w:t>
-      </w:r>
-      <w:proofErr w:type="spellEnd"/>
-      <w:r>
-        <w:rPr>
-          <w:u w:val="single"/>
-        </w:rPr>
-        <w:t xml:space="preserve"> -d</w:t>
+        <w:t>p -d</w:t>
       </w:r>
     </w:p>
     <w:p>
@@ -514,21 +350,7 @@
           <w:highlight w:val="cyan"/>
         </w:rPr>
         <w:lastRenderedPageBreak/>
-        <w:t xml:space="preserve">05 </w:t>
-      </w:r>
-      <w:proofErr w:type="gramStart"/>
-      <w:r>
-        <w:rPr>
-          <w:highlight w:val="cyan"/>
-        </w:rPr>
-        <w:t>-  setup</w:t>
-      </w:r>
-      <w:proofErr w:type="gramEnd"/>
-      <w:r>
-        <w:rPr>
-          <w:highlight w:val="cyan"/>
-        </w:rPr>
-        <w:t xml:space="preserve"> do prisma</w:t>
+        <w:t>05 -  setup do prisma</w:t>
       </w:r>
     </w:p>
     <w:p>
@@ -563,16 +385,8 @@
         <w:rPr>
           <w:u w:val="single"/>
         </w:rPr>
-        <w:t xml:space="preserve">npx prisma </w:t>
-      </w:r>
-      <w:proofErr w:type="spellStart"/>
-      <w:r>
-        <w:rPr>
-          <w:u w:val="single"/>
-        </w:rPr>
-        <w:t>init</w:t>
-      </w:r>
-      <w:proofErr w:type="spellEnd"/>
+        <w:t>npx prisma init</w:t>
+      </w:r>
     </w:p>
     <w:p>
       <w:r>
@@ -660,87 +474,41 @@
     </w:p>
     <w:p>
       <w:r>
-        <w:t xml:space="preserve">Depois rodar as </w:t>
-      </w:r>
-      <w:proofErr w:type="spellStart"/>
-      <w:r>
-        <w:t>migrations</w:t>
-      </w:r>
-      <w:proofErr w:type="spellEnd"/>
-      <w:r>
+        <w:t xml:space="preserve">Depois rodar as migrations </w:t>
+      </w:r>
+      <w:r>
+        <w:rPr>
+          <w:u w:val="single"/>
+        </w:rPr>
+        <w:t>npx prisma migrate dev</w:t>
+      </w:r>
+      <w:r>
+        <w:t xml:space="preserve"> depois da um nome para migração</w:t>
+      </w:r>
+      <w:r>
+        <w:t xml:space="preserve"> e para ver a interface gráfica rodar </w:t>
+      </w:r>
+      <w:r>
+        <w:rPr>
+          <w:u w:val="single"/>
+        </w:rPr>
+        <w:t>npx prisma studio</w:t>
+      </w:r>
+      <w:r>
+        <w:rPr>
+          <w:u w:val="single"/>
+        </w:rPr>
         <w:t xml:space="preserve"> </w:t>
       </w:r>
       <w:r>
+        <w:t xml:space="preserve">e para gerar as tipagem rodar </w:t>
+      </w:r>
+      <w:r>
         <w:rPr>
           <w:u w:val="single"/>
         </w:rPr>
-        <w:t xml:space="preserve">npx prisma </w:t>
-      </w:r>
-      <w:proofErr w:type="spellStart"/>
-      <w:r>
-        <w:rPr>
-          <w:u w:val="single"/>
-        </w:rPr>
-        <w:t>migrate</w:t>
-      </w:r>
-      <w:proofErr w:type="spellEnd"/>
-      <w:r>
-        <w:rPr>
-          <w:u w:val="single"/>
-        </w:rPr>
-        <w:t xml:space="preserve"> </w:t>
-      </w:r>
-      <w:proofErr w:type="spellStart"/>
-      <w:r>
-        <w:rPr>
-          <w:u w:val="single"/>
-        </w:rPr>
-        <w:t>dev</w:t>
-      </w:r>
-      <w:proofErr w:type="spellEnd"/>
-      <w:r>
-        <w:t xml:space="preserve"> depois da um nome para migração</w:t>
-      </w:r>
-      <w:r>
-        <w:t xml:space="preserve"> e para ver a interface gráfica rodar </w:t>
-      </w:r>
-      <w:r>
-        <w:rPr>
-          <w:u w:val="single"/>
-        </w:rPr>
-        <w:t xml:space="preserve">npx prisma </w:t>
-      </w:r>
-      <w:proofErr w:type="spellStart"/>
-      <w:r>
-        <w:rPr>
-          <w:u w:val="single"/>
-        </w:rPr>
-        <w:t>studio</w:t>
-      </w:r>
-      <w:proofErr w:type="spellEnd"/>
-      <w:r>
-        <w:rPr>
-          <w:u w:val="single"/>
-        </w:rPr>
-        <w:t xml:space="preserve"> </w:t>
-      </w:r>
-      <w:r>
-        <w:t xml:space="preserve">e para gerar as tipagem rodar </w:t>
-      </w:r>
-      <w:r>
-        <w:rPr>
-          <w:u w:val="single"/>
-        </w:rPr>
-        <w:t xml:space="preserve">npx prisma </w:t>
-      </w:r>
-      <w:proofErr w:type="spellStart"/>
-      <w:r>
-        <w:rPr>
-          <w:u w:val="single"/>
-        </w:rPr>
-        <w:t>generate</w:t>
-      </w:r>
-      <w:proofErr w:type="spellEnd"/>
+        <w:t>npx prisma generate</w:t>
+      </w:r>
     </w:p>
     <w:p>
       <w:r>
@@ -840,29 +608,7 @@
         <w:rPr>
           <w:highlight w:val="cyan"/>
         </w:rPr>
-        <w:t xml:space="preserve">07 </w:t>
-      </w:r>
-      <w:proofErr w:type="gramStart"/>
-      <w:r>
-        <w:rPr>
-          <w:highlight w:val="cyan"/>
-        </w:rPr>
-        <w:t xml:space="preserve">-  </w:t>
-      </w:r>
-      <w:proofErr w:type="spellStart"/>
-      <w:r>
-        <w:rPr>
-          <w:highlight w:val="cyan"/>
-        </w:rPr>
-        <w:t>Controller</w:t>
-      </w:r>
-      <w:proofErr w:type="spellEnd"/>
-      <w:proofErr w:type="gramEnd"/>
-      <w:r>
-        <w:rPr>
-          <w:highlight w:val="cyan"/>
-        </w:rPr>
-        <w:t xml:space="preserve"> de criação de conta</w:t>
+        <w:t>07 -  Controller de criação de conta</w:t>
       </w:r>
     </w:p>
     <w:p>
@@ -955,35 +701,7 @@
         <w:rPr>
           <w:highlight w:val="cyan"/>
         </w:rPr>
-        <w:t xml:space="preserve">08 </w:t>
-      </w:r>
-      <w:proofErr w:type="gramStart"/>
-      <w:r>
-        <w:rPr>
-          <w:highlight w:val="cyan"/>
-        </w:rPr>
-        <w:t>-  Gerando</w:t>
-      </w:r>
-      <w:proofErr w:type="gramEnd"/>
-      <w:r>
-        <w:rPr>
-          <w:highlight w:val="cyan"/>
-        </w:rPr>
-        <w:t xml:space="preserve"> </w:t>
-      </w:r>
-      <w:proofErr w:type="spellStart"/>
-      <w:r>
-        <w:rPr>
-          <w:highlight w:val="cyan"/>
-        </w:rPr>
-        <w:t>hash</w:t>
-      </w:r>
-      <w:proofErr w:type="spellEnd"/>
-      <w:r>
-        <w:rPr>
-          <w:highlight w:val="cyan"/>
-        </w:rPr>
-        <w:t xml:space="preserve"> da senha</w:t>
+        <w:t>08 -  Gerando hash da senha</w:t>
       </w:r>
     </w:p>
     <w:p>
@@ -994,60 +712,16 @@
         <w:rPr>
           <w:u w:val="single"/>
         </w:rPr>
-        <w:t xml:space="preserve">npm i </w:t>
-      </w:r>
-      <w:proofErr w:type="spellStart"/>
+        <w:t>npm i bcryptjs</w:t>
+      </w:r>
+      <w:r>
+        <w:t xml:space="preserve"> e os tipes </w:t>
+      </w:r>
       <w:r>
         <w:rPr>
           <w:u w:val="single"/>
         </w:rPr>
-        <w:t>bcryptjs</w:t>
-      </w:r>
-      <w:proofErr w:type="spellEnd"/>
-      <w:r>
-        <w:t xml:space="preserve"> e os </w:t>
-      </w:r>
-      <w:proofErr w:type="spellStart"/>
-      <w:r>
-        <w:t>tipes</w:t>
-      </w:r>
-      <w:proofErr w:type="spellEnd"/>
-      <w:r>
-        <w:t xml:space="preserve"> </w:t>
-      </w:r>
-      <w:r>
-        <w:rPr>
-          <w:u w:val="single"/>
-        </w:rPr>
-        <w:t>npm i @</w:t>
-      </w:r>
-      <w:proofErr w:type="spellStart"/>
-      <w:r>
-        <w:rPr>
-          <w:u w:val="single"/>
-        </w:rPr>
-        <w:t>types</w:t>
-      </w:r>
-      <w:proofErr w:type="spellEnd"/>
-      <w:r>
-        <w:rPr>
-          <w:u w:val="single"/>
-        </w:rPr>
-        <w:t>/</w:t>
-      </w:r>
-      <w:proofErr w:type="spellStart"/>
-      <w:r>
-        <w:rPr>
-          <w:u w:val="single"/>
-        </w:rPr>
-        <w:t>bcryptjs</w:t>
-      </w:r>
-      <w:proofErr w:type="spellEnd"/>
-      <w:r>
-        <w:rPr>
-          <w:u w:val="single"/>
-        </w:rPr>
-        <w:t xml:space="preserve"> -D</w:t>
+        <w:t>npm i @types/bcryptjs -D</w:t>
       </w:r>
     </w:p>
     <w:p>
@@ -1097,44 +771,8 @@
         <w:rPr>
           <w:highlight w:val="cyan"/>
         </w:rPr>
-        <w:t xml:space="preserve">09 </w:t>
-      </w:r>
-      <w:proofErr w:type="gramStart"/>
-      <w:r>
-        <w:rPr>
-          <w:highlight w:val="cyan"/>
-        </w:rPr>
-        <w:t>-  Criando</w:t>
-      </w:r>
-      <w:proofErr w:type="gramEnd"/>
-      <w:r>
-        <w:rPr>
-          <w:highlight w:val="cyan"/>
-        </w:rPr>
-        <w:t xml:space="preserve"> </w:t>
-      </w:r>
-      <w:proofErr w:type="spellStart"/>
-      <w:r>
-        <w:rPr>
-          <w:highlight w:val="cyan"/>
-        </w:rPr>
-        <w:t>pipe</w:t>
-      </w:r>
-      <w:proofErr w:type="spellEnd"/>
-      <w:r>
-        <w:rPr>
-          <w:highlight w:val="cyan"/>
-        </w:rPr>
-        <w:t xml:space="preserve"> de validação do </w:t>
-      </w:r>
-      <w:proofErr w:type="spellStart"/>
-      <w:r>
-        <w:rPr>
-          <w:highlight w:val="cyan"/>
-        </w:rPr>
-        <w:t>zod</w:t>
-      </w:r>
-      <w:proofErr w:type="spellEnd"/>
+        <w:t>09 -  Criando pipe de validação do zod</w:t>
+      </w:r>
     </w:p>
     <w:p>
       <w:r>
@@ -1144,33 +782,17 @@
         <w:rPr>
           <w:u w:val="single"/>
         </w:rPr>
-        <w:t xml:space="preserve">npm i </w:t>
-      </w:r>
-      <w:proofErr w:type="spellStart"/>
+        <w:t>npm i zod</w:t>
+      </w:r>
+      <w:r>
+        <w:t xml:space="preserve"> e também instalar </w:t>
+      </w:r>
       <w:r>
         <w:rPr>
           <w:u w:val="single"/>
         </w:rPr>
-        <w:t>zod</w:t>
-      </w:r>
-      <w:proofErr w:type="spellEnd"/>
-      <w:r>
-        <w:t xml:space="preserve"> e também instalar </w:t>
-      </w:r>
-      <w:r>
-        <w:rPr>
-          <w:u w:val="single"/>
-        </w:rPr>
-        <w:t xml:space="preserve">npm i </w:t>
-      </w:r>
-      <w:proofErr w:type="spellStart"/>
-      <w:r>
-        <w:rPr>
-          <w:u w:val="single"/>
-        </w:rPr>
-        <w:t>zod-validation-error</w:t>
-      </w:r>
-      <w:proofErr w:type="spellEnd"/>
+        <w:t>npm i zod-validation-error</w:t>
+      </w:r>
     </w:p>
     <w:p>
       <w:r>
@@ -1262,30 +884,8 @@
         <w:rPr>
           <w:highlight w:val="cyan"/>
         </w:rPr>
-        <w:t xml:space="preserve">10 – Extensão </w:t>
-      </w:r>
-      <w:proofErr w:type="spellStart"/>
-      <w:r>
-        <w:rPr>
-          <w:highlight w:val="cyan"/>
-        </w:rPr>
-        <w:t>rest</w:t>
-      </w:r>
-      <w:proofErr w:type="spellEnd"/>
-      <w:r>
-        <w:rPr>
-          <w:highlight w:val="cyan"/>
-        </w:rPr>
-        <w:t xml:space="preserve"> cliente no </w:t>
-      </w:r>
-      <w:proofErr w:type="spellStart"/>
-      <w:r>
-        <w:rPr>
-          <w:highlight w:val="cyan"/>
-        </w:rPr>
-        <w:t>vscode</w:t>
-      </w:r>
-      <w:proofErr w:type="spellEnd"/>
+        <w:t>10 – Extensão rest cliente no vscode</w:t>
+      </w:r>
     </w:p>
     <w:p>
       <w:r>
@@ -1377,21 +977,7 @@
         <w:rPr>
           <w:highlight w:val="cyan"/>
         </w:rPr>
-        <w:t xml:space="preserve">11 – Usando </w:t>
-      </w:r>
-      <w:proofErr w:type="spellStart"/>
-      <w:r>
-        <w:rPr>
-          <w:highlight w:val="cyan"/>
-        </w:rPr>
-        <w:t>configmodule</w:t>
-      </w:r>
-      <w:proofErr w:type="spellEnd"/>
-      <w:r>
-        <w:rPr>
-          <w:highlight w:val="cyan"/>
-        </w:rPr>
-        <w:t xml:space="preserve"> no nest.js</w:t>
+        <w:t>11 – Usando configmodule no nest.js</w:t>
       </w:r>
     </w:p>
     <w:p>
@@ -1402,21 +988,7 @@
         <w:rPr>
           <w:u w:val="single"/>
         </w:rPr>
-        <w:t>npm i @</w:t>
-      </w:r>
-      <w:proofErr w:type="spellStart"/>
-      <w:r>
-        <w:rPr>
-          <w:u w:val="single"/>
-        </w:rPr>
-        <w:t>nestjs</w:t>
-      </w:r>
-      <w:proofErr w:type="spellEnd"/>
-      <w:r>
-        <w:rPr>
-          <w:u w:val="single"/>
-        </w:rPr>
-        <w:t>/config</w:t>
+        <w:t>npm i @nestjs/config</w:t>
       </w:r>
     </w:p>
     <w:p>
@@ -1567,49 +1139,7 @@
         <w:rPr>
           <w:u w:val="single"/>
         </w:rPr>
-        <w:t>npm i @</w:t>
-      </w:r>
-      <w:proofErr w:type="spellStart"/>
-      <w:r>
-        <w:rPr>
-          <w:u w:val="single"/>
-        </w:rPr>
-        <w:t>nestjs</w:t>
-      </w:r>
-      <w:proofErr w:type="spellEnd"/>
-      <w:r>
-        <w:rPr>
-          <w:u w:val="single"/>
-        </w:rPr>
-        <w:t>/</w:t>
-      </w:r>
-      <w:proofErr w:type="spellStart"/>
-      <w:r>
-        <w:rPr>
-          <w:u w:val="single"/>
-        </w:rPr>
-        <w:t>passport</w:t>
-      </w:r>
-      <w:proofErr w:type="spellEnd"/>
-      <w:r>
-        <w:rPr>
-          <w:u w:val="single"/>
-        </w:rPr>
-        <w:t xml:space="preserve"> @</w:t>
-      </w:r>
-      <w:proofErr w:type="spellStart"/>
-      <w:r>
-        <w:rPr>
-          <w:u w:val="single"/>
-        </w:rPr>
-        <w:t>nestjs</w:t>
-      </w:r>
-      <w:proofErr w:type="spellEnd"/>
-      <w:r>
-        <w:rPr>
-          <w:u w:val="single"/>
-        </w:rPr>
-        <w:t>/jwt</w:t>
+        <w:t>npm i @nestjs/passport @nestjs/jwt</w:t>
       </w:r>
     </w:p>
     <w:p>
@@ -1783,15 +1313,7 @@
     </w:p>
     <w:p>
       <w:r>
-        <w:t xml:space="preserve">13 </w:t>
-      </w:r>
-      <w:proofErr w:type="gramStart"/>
-      <w:r>
-        <w:t>–  Gerando</w:t>
-      </w:r>
-      <w:proofErr w:type="gramEnd"/>
-      <w:r>
-        <w:t xml:space="preserve"> token jwt</w:t>
+        <w:t>13 –  Gerando token jwt</w:t>
       </w:r>
     </w:p>
     <w:p>
@@ -1805,250 +1327,75 @@
           <w:lang w:val="en-US"/>
         </w:rPr>
       </w:pPr>
-      <w:proofErr w:type="spellStart"/>
       <w:r>
         <w:rPr>
           <w:highlight w:val="yellow"/>
           <w:lang w:val="en-US"/>
         </w:rPr>
-        <w:t>openssl</w:t>
-      </w:r>
-      <w:proofErr w:type="spellEnd"/>
+        <w:t>openssl genpkey -algorithm RSA -out private_key.pem -pkeyopt rsa_keygen_bits:2048</w:t>
+      </w:r>
+    </w:p>
+    <w:p>
+      <w:pPr>
+        <w:rPr>
+          <w:lang w:val="en-US"/>
+        </w:rPr>
+      </w:pPr>
+      <w:r>
+        <w:rPr>
+          <w:lang w:val="en-US"/>
+        </w:rPr>
+        <w:t>gerar chave publica</w:t>
+      </w:r>
+    </w:p>
+    <w:p>
+      <w:pPr>
+        <w:rPr>
+          <w:lang w:val="en-US"/>
+        </w:rPr>
+      </w:pPr>
       <w:r>
         <w:rPr>
           <w:highlight w:val="yellow"/>
           <w:lang w:val="en-US"/>
         </w:rPr>
-        <w:t xml:space="preserve"> </w:t>
-      </w:r>
-      <w:proofErr w:type="spellStart"/>
+        <w:t>openssl rsa -pubout -in private_key.pem -out public_key.pem</w:t>
+      </w:r>
+    </w:p>
+    <w:p>
+      <w:pPr>
+        <w:rPr>
+          <w:highlight w:val="yellow"/>
+        </w:rPr>
+      </w:pPr>
+      <w:r>
+        <w:t>e pa</w:t>
+      </w:r>
+      <w:r>
+        <w:t>ra converter em base 64</w:t>
+      </w:r>
+      <w:r>
+        <w:br/>
+      </w:r>
+      <w:r>
+        <w:rPr>
+          <w:highlight w:val="yellow"/>
+        </w:rPr>
+        <w:t>base64 private_key.pem &gt; private_key-base64.txt</w:t>
+      </w:r>
+    </w:p>
+    <w:p>
+      <w:pPr>
+        <w:rPr>
+          <w:lang w:val="en-US"/>
+        </w:rPr>
+      </w:pPr>
       <w:r>
         <w:rPr>
           <w:highlight w:val="yellow"/>
           <w:lang w:val="en-US"/>
         </w:rPr>
-        <w:t>genpkey</w:t>
-      </w:r>
-      <w:proofErr w:type="spellEnd"/>
-      <w:r>
-        <w:rPr>
-          <w:highlight w:val="yellow"/>
-          <w:lang w:val="en-US"/>
-        </w:rPr>
-        <w:t xml:space="preserve"> -algorithm RSA -out </w:t>
-      </w:r>
-      <w:proofErr w:type="spellStart"/>
-      <w:r>
-        <w:rPr>
-          <w:highlight w:val="yellow"/>
-          <w:lang w:val="en-US"/>
-        </w:rPr>
-        <w:t>private_key.pem</w:t>
-      </w:r>
-      <w:proofErr w:type="spellEnd"/>
-      <w:r>
-        <w:rPr>
-          <w:highlight w:val="yellow"/>
-          <w:lang w:val="en-US"/>
-        </w:rPr>
-        <w:t xml:space="preserve"> -</w:t>
-      </w:r>
-      <w:proofErr w:type="spellStart"/>
-      <w:r>
-        <w:rPr>
-          <w:highlight w:val="yellow"/>
-          <w:lang w:val="en-US"/>
-        </w:rPr>
-        <w:t>pkeyopt</w:t>
-      </w:r>
-      <w:proofErr w:type="spellEnd"/>
-      <w:r>
-        <w:rPr>
-          <w:highlight w:val="yellow"/>
-          <w:lang w:val="en-US"/>
-        </w:rPr>
-        <w:t xml:space="preserve"> rsa_keygen_bits:2048</w:t>
-      </w:r>
-    </w:p>
-    <w:p>
-      <w:pPr>
-        <w:rPr>
-          <w:lang w:val="en-US"/>
-        </w:rPr>
-      </w:pPr>
-      <w:proofErr w:type="spellStart"/>
-      <w:r>
-        <w:rPr>
-          <w:lang w:val="en-US"/>
-        </w:rPr>
-        <w:t>gerar</w:t>
-      </w:r>
-      <w:proofErr w:type="spellEnd"/>
-      <w:r>
-        <w:rPr>
-          <w:lang w:val="en-US"/>
-        </w:rPr>
-        <w:t xml:space="preserve"> </w:t>
-      </w:r>
-      <w:proofErr w:type="spellStart"/>
-      <w:r>
-        <w:rPr>
-          <w:lang w:val="en-US"/>
-        </w:rPr>
-        <w:t>chave</w:t>
-      </w:r>
-      <w:proofErr w:type="spellEnd"/>
-      <w:r>
-        <w:rPr>
-          <w:lang w:val="en-US"/>
-        </w:rPr>
-        <w:t xml:space="preserve"> publica</w:t>
-      </w:r>
-    </w:p>
-    <w:p>
-      <w:pPr>
-        <w:rPr>
-          <w:lang w:val="en-US"/>
-        </w:rPr>
-      </w:pPr>
-      <w:proofErr w:type="spellStart"/>
-      <w:r>
-        <w:rPr>
-          <w:highlight w:val="yellow"/>
-          <w:lang w:val="en-US"/>
-        </w:rPr>
-        <w:t>openssl</w:t>
-      </w:r>
-      <w:proofErr w:type="spellEnd"/>
-      <w:r>
-        <w:rPr>
-          <w:highlight w:val="yellow"/>
-          <w:lang w:val="en-US"/>
-        </w:rPr>
-        <w:t xml:space="preserve"> </w:t>
-      </w:r>
-      <w:proofErr w:type="spellStart"/>
-      <w:r>
-        <w:rPr>
-          <w:highlight w:val="yellow"/>
-          <w:lang w:val="en-US"/>
-        </w:rPr>
-        <w:t>rsa</w:t>
-      </w:r>
-      <w:proofErr w:type="spellEnd"/>
-      <w:r>
-        <w:rPr>
-          <w:highlight w:val="yellow"/>
-          <w:lang w:val="en-US"/>
-        </w:rPr>
-        <w:t xml:space="preserve"> -</w:t>
-      </w:r>
-      <w:proofErr w:type="spellStart"/>
-      <w:r>
-        <w:rPr>
-          <w:highlight w:val="yellow"/>
-          <w:lang w:val="en-US"/>
-        </w:rPr>
-        <w:t>pubout</w:t>
-      </w:r>
-      <w:proofErr w:type="spellEnd"/>
-      <w:r>
-        <w:rPr>
-          <w:highlight w:val="yellow"/>
-          <w:lang w:val="en-US"/>
-        </w:rPr>
-        <w:t xml:space="preserve"> -in </w:t>
-      </w:r>
-      <w:proofErr w:type="spellStart"/>
-      <w:r>
-        <w:rPr>
-          <w:highlight w:val="yellow"/>
-          <w:lang w:val="en-US"/>
-        </w:rPr>
-        <w:t>private_key.pem</w:t>
-      </w:r>
-      <w:proofErr w:type="spellEnd"/>
-      <w:r>
-        <w:rPr>
-          <w:highlight w:val="yellow"/>
-          <w:lang w:val="en-US"/>
-        </w:rPr>
-        <w:t xml:space="preserve"> -out </w:t>
-      </w:r>
-      <w:proofErr w:type="spellStart"/>
-      <w:r>
-        <w:rPr>
-          <w:highlight w:val="yellow"/>
-          <w:lang w:val="en-US"/>
-        </w:rPr>
-        <w:t>public_key.pem</w:t>
-      </w:r>
-      <w:proofErr w:type="spellEnd"/>
-    </w:p>
-    <w:p>
-      <w:pPr>
-        <w:rPr>
-          <w:highlight w:val="yellow"/>
-        </w:rPr>
-      </w:pPr>
-      <w:r>
-        <w:t>e pa</w:t>
-      </w:r>
-      <w:r>
-        <w:t>ra converter em base 64</w:t>
-      </w:r>
-      <w:r>
-        <w:br/>
-      </w:r>
-      <w:r>
-        <w:rPr>
-          <w:highlight w:val="yellow"/>
-        </w:rPr>
-        <w:t xml:space="preserve">base64 </w:t>
-      </w:r>
-      <w:proofErr w:type="spellStart"/>
-      <w:r>
-        <w:rPr>
-          <w:highlight w:val="yellow"/>
-        </w:rPr>
-        <w:t>private_key.pem</w:t>
-      </w:r>
-      <w:proofErr w:type="spellEnd"/>
-      <w:r>
-        <w:rPr>
-          <w:highlight w:val="yellow"/>
-        </w:rPr>
-        <w:t xml:space="preserve"> &gt; private_key-base64.txt</w:t>
-      </w:r>
-    </w:p>
-    <w:p>
-      <w:pPr>
-        <w:rPr>
-          <w:lang w:val="en-US"/>
-        </w:rPr>
-      </w:pPr>
-      <w:r>
-        <w:rPr>
-          <w:highlight w:val="yellow"/>
-          <w:lang w:val="en-US"/>
-        </w:rPr>
-        <w:t xml:space="preserve">base64 </w:t>
-      </w:r>
-      <w:proofErr w:type="spellStart"/>
-      <w:r>
-        <w:rPr>
-          <w:highlight w:val="yellow"/>
-          <w:lang w:val="en-US"/>
-        </w:rPr>
-        <w:t>public_key.pem</w:t>
-      </w:r>
-      <w:proofErr w:type="spellEnd"/>
-      <w:r>
-        <w:rPr>
-          <w:highlight w:val="yellow"/>
-          <w:lang w:val="en-US"/>
-        </w:rPr>
-        <w:t xml:space="preserve"> &gt; public_key-base64.txt</w:t>
+        <w:t>base64 public_key.pem &gt; public_key-base64.txt</w:t>
       </w:r>
     </w:p>
     <w:p>
@@ -2298,29 +1645,7 @@
         <w:rPr>
           <w:highlight w:val="cyan"/>
         </w:rPr>
-        <w:t xml:space="preserve">14 </w:t>
-      </w:r>
-      <w:proofErr w:type="gramStart"/>
-      <w:r>
-        <w:rPr>
-          <w:highlight w:val="cyan"/>
-        </w:rPr>
-        <w:t xml:space="preserve">–  </w:t>
-      </w:r>
-      <w:proofErr w:type="spellStart"/>
-      <w:r>
-        <w:rPr>
-          <w:highlight w:val="cyan"/>
-        </w:rPr>
-        <w:t>Controller</w:t>
-      </w:r>
-      <w:proofErr w:type="spellEnd"/>
-      <w:proofErr w:type="gramEnd"/>
-      <w:r>
-        <w:rPr>
-          <w:highlight w:val="cyan"/>
-        </w:rPr>
-        <w:t xml:space="preserve"> de autenticação</w:t>
+        <w:t>14 –  Controller de autenticação</w:t>
       </w:r>
     </w:p>
     <w:p>
@@ -2370,30 +1695,8 @@
         <w:rPr>
           <w:highlight w:val="cyan"/>
         </w:rPr>
-        <w:t xml:space="preserve">15 </w:t>
-      </w:r>
-      <w:proofErr w:type="gramStart"/>
-      <w:r>
-        <w:rPr>
-          <w:highlight w:val="cyan"/>
-        </w:rPr>
-        <w:t>–  Protegendo</w:t>
-      </w:r>
-      <w:proofErr w:type="gramEnd"/>
-      <w:r>
-        <w:rPr>
-          <w:highlight w:val="cyan"/>
-        </w:rPr>
-        <w:t xml:space="preserve"> rotas com </w:t>
-      </w:r>
-      <w:proofErr w:type="spellStart"/>
-      <w:r>
-        <w:rPr>
-          <w:highlight w:val="cyan"/>
-        </w:rPr>
-        <w:t>guards</w:t>
-      </w:r>
-      <w:proofErr w:type="spellEnd"/>
+        <w:t>15 –  Protegendo rotas com guards</w:t>
+      </w:r>
     </w:p>
     <w:p>
       <w:r>
@@ -2403,72 +1706,25 @@
         <w:rPr>
           <w:u w:val="single"/>
         </w:rPr>
-        <w:t xml:space="preserve">npm i </w:t>
-      </w:r>
-      <w:proofErr w:type="spellStart"/>
+        <w:t>npm i passsport-jwt</w:t>
+      </w:r>
       <w:r>
         <w:rPr>
           <w:u w:val="single"/>
         </w:rPr>
-        <w:t>passsport</w:t>
-      </w:r>
-      <w:proofErr w:type="spellEnd"/>
+        <w:t xml:space="preserve"> </w:t>
+      </w:r>
+      <w:r>
+        <w:t xml:space="preserve">e o </w:t>
+      </w:r>
+      <w:r>
+        <w:t xml:space="preserve">type </w:t>
+      </w:r>
       <w:r>
         <w:rPr>
           <w:u w:val="single"/>
         </w:rPr>
-        <w:t>-jwt</w:t>
-      </w:r>
-      <w:r>
-        <w:rPr>
-          <w:u w:val="single"/>
-        </w:rPr>
-        <w:t xml:space="preserve"> </w:t>
-      </w:r>
-      <w:r>
-        <w:t xml:space="preserve">e o </w:t>
-      </w:r>
-      <w:proofErr w:type="spellStart"/>
-      <w:r>
-        <w:t>type</w:t>
-      </w:r>
-      <w:proofErr w:type="spellEnd"/>
-      <w:r>
-        <w:t xml:space="preserve"> </w:t>
-      </w:r>
-      <w:r>
-        <w:rPr>
-          <w:u w:val="single"/>
-        </w:rPr>
-        <w:t>npm i @</w:t>
-      </w:r>
-      <w:proofErr w:type="spellStart"/>
-      <w:r>
-        <w:rPr>
-          <w:u w:val="single"/>
-        </w:rPr>
-        <w:t>types</w:t>
-      </w:r>
-      <w:proofErr w:type="spellEnd"/>
-      <w:r>
-        <w:rPr>
-          <w:u w:val="single"/>
-        </w:rPr>
-        <w:t>/</w:t>
-      </w:r>
-      <w:proofErr w:type="spellStart"/>
-      <w:r>
-        <w:rPr>
-          <w:u w:val="single"/>
-        </w:rPr>
-        <w:t>passport</w:t>
-      </w:r>
-      <w:proofErr w:type="spellEnd"/>
-      <w:r>
-        <w:rPr>
-          <w:u w:val="single"/>
-        </w:rPr>
-        <w:t>-jwt -D</w:t>
+        <w:t>npm i @types/passport-jwt -D</w:t>
       </w:r>
     </w:p>
     <w:p>
@@ -2730,35 +1986,7 @@
         <w:rPr>
           <w:highlight w:val="cyan"/>
         </w:rPr>
-        <w:t xml:space="preserve">16 </w:t>
-      </w:r>
-      <w:proofErr w:type="gramStart"/>
-      <w:r>
-        <w:rPr>
-          <w:highlight w:val="cyan"/>
-        </w:rPr>
-        <w:t>–  criando</w:t>
-      </w:r>
-      <w:proofErr w:type="gramEnd"/>
-      <w:r>
-        <w:rPr>
-          <w:highlight w:val="cyan"/>
-        </w:rPr>
-        <w:t xml:space="preserve"> </w:t>
-      </w:r>
-      <w:proofErr w:type="spellStart"/>
-      <w:r>
-        <w:rPr>
-          <w:highlight w:val="cyan"/>
-        </w:rPr>
-        <w:t>decorator</w:t>
-      </w:r>
-      <w:proofErr w:type="spellEnd"/>
-      <w:r>
-        <w:rPr>
-          <w:highlight w:val="cyan"/>
-        </w:rPr>
-        <w:t xml:space="preserve"> de autenticação</w:t>
+        <w:t>16 –  criando decorator de autenticação</w:t>
       </w:r>
     </w:p>
     <w:p>
@@ -2893,21 +2121,7 @@
         <w:rPr>
           <w:highlight w:val="cyan"/>
         </w:rPr>
-        <w:t xml:space="preserve">17 </w:t>
-      </w:r>
-      <w:proofErr w:type="gramStart"/>
-      <w:r>
-        <w:rPr>
-          <w:highlight w:val="cyan"/>
-        </w:rPr>
-        <w:t>–  controler</w:t>
-      </w:r>
-      <w:proofErr w:type="gramEnd"/>
-      <w:r>
-        <w:rPr>
-          <w:highlight w:val="cyan"/>
-        </w:rPr>
-        <w:t xml:space="preserve"> de criação de pergunta</w:t>
+        <w:t>17 –  controler de criação de pergunta</w:t>
       </w:r>
     </w:p>
     <w:p>
@@ -2954,27 +2168,11 @@
       </w:r>
     </w:p>
     <w:p>
-      <w:bookmarkStart w:id="0" w:name="_GoBack"/>
-      <w:bookmarkEnd w:id="0"/>
       <w:r>
         <w:rPr>
           <w:highlight w:val="cyan"/>
         </w:rPr>
-        <w:t xml:space="preserve">18 </w:t>
-      </w:r>
-      <w:proofErr w:type="gramStart"/>
-      <w:r>
-        <w:rPr>
-          <w:highlight w:val="cyan"/>
-        </w:rPr>
-        <w:t>–  controler</w:t>
-      </w:r>
-      <w:proofErr w:type="gramEnd"/>
-      <w:r>
-        <w:rPr>
-          <w:highlight w:val="cyan"/>
-        </w:rPr>
-        <w:t xml:space="preserve"> de listagem de perguntas</w:t>
+        <w:t>18 –  controler de listagem de perguntas</w:t>
       </w:r>
     </w:p>
     <w:p>
@@ -3058,33 +2256,240 @@
     </w:p>
     <w:p>
       <w:r>
-        <w:t xml:space="preserve">19 – Configurando </w:t>
-      </w:r>
-      <w:proofErr w:type="spellStart"/>
-      <w:r>
-        <w:t>vitest</w:t>
-      </w:r>
-      <w:proofErr w:type="spellEnd"/>
-      <w:r>
-        <w:t xml:space="preserve"> com </w:t>
-      </w:r>
-      <w:proofErr w:type="spellStart"/>
-      <w:r>
-        <w:t>swc</w:t>
-      </w:r>
-      <w:proofErr w:type="spellEnd"/>
-    </w:p>
-    <w:p>
-      <w:r>
-        <w:t xml:space="preserve">20 </w:t>
-      </w:r>
-      <w:proofErr w:type="gramStart"/>
-      <w:r>
-        <w:t>-  Banco</w:t>
-      </w:r>
-      <w:proofErr w:type="gramEnd"/>
-      <w:r>
-        <w:t xml:space="preserve"> de dados isolado nos testes</w:t>
+        <w:rPr>
+          <w:highlight w:val="cyan"/>
+        </w:rPr>
+        <w:t>19 – Configurando vitest com swc</w:t>
+      </w:r>
+    </w:p>
+    <w:p>
+      <w:r>
+        <w:t xml:space="preserve">Instalar </w:t>
+      </w:r>
+      <w:r>
+        <w:rPr>
+          <w:u w:val="single"/>
+        </w:rPr>
+        <w:t>npm i vitest unplugin-swc @swc/core @vitest/coverage-v8</w:t>
+      </w:r>
+      <w:r>
+        <w:rPr>
+          <w:u w:val="single"/>
+        </w:rPr>
+        <w:t xml:space="preserve"> -D</w:t>
+      </w:r>
+      <w:r>
+        <w:t xml:space="preserve"> e também </w:t>
+      </w:r>
+      <w:r>
+        <w:rPr>
+          <w:u w:val="single"/>
+        </w:rPr>
+        <w:t>npm i vitest-tsconfig-paths -D</w:t>
+      </w:r>
+    </w:p>
+    <w:p>
+      <w:r>
+        <w:drawing>
+          <wp:inline distT="0" distB="0" distL="0" distR="0" wp14:anchorId="7544B36F" wp14:editId="632A242B">
+            <wp:extent cx="5400040" cy="3448050"/>
+            <wp:effectExtent l="0" t="0" r="0" b="0"/>
+            <wp:docPr id="42" name="Imagem 42"/>
+            <wp:cNvGraphicFramePr>
+              <a:graphicFrameLocks xmlns:a="http://schemas.openxmlformats.org/drawingml/2006/main" noChangeAspect="1"/>
+            </wp:cNvGraphicFramePr>
+            <a:graphic xmlns:a="http://schemas.openxmlformats.org/drawingml/2006/main">
+              <a:graphicData uri="http://schemas.openxmlformats.org/drawingml/2006/picture">
+                <pic:pic xmlns:pic="http://schemas.openxmlformats.org/drawingml/2006/picture">
+                  <pic:nvPicPr>
+                    <pic:cNvPr id="1" name=""/>
+                    <pic:cNvPicPr/>
+                  </pic:nvPicPr>
+                  <pic:blipFill>
+                    <a:blip r:embed="rId45"/>
+                    <a:stretch>
+                      <a:fillRect/>
+                    </a:stretch>
+                  </pic:blipFill>
+                  <pic:spPr>
+                    <a:xfrm>
+                      <a:off x="0" y="0"/>
+                      <a:ext cx="5400040" cy="3448050"/>
+                    </a:xfrm>
+                    <a:prstGeom prst="rect">
+                      <a:avLst/>
+                    </a:prstGeom>
+                  </pic:spPr>
+                </pic:pic>
+              </a:graphicData>
+            </a:graphic>
+          </wp:inline>
+        </w:drawing>
+      </w:r>
+    </w:p>
+    <w:p>
+      <w:r>
+        <w:lastRenderedPageBreak/>
+        <w:drawing>
+          <wp:inline distT="0" distB="0" distL="0" distR="0" wp14:anchorId="5FD07F0A" wp14:editId="5709BE39">
+            <wp:extent cx="5400040" cy="2602230"/>
+            <wp:effectExtent l="0" t="0" r="0" b="7620"/>
+            <wp:docPr id="48" name="Imagem 48"/>
+            <wp:cNvGraphicFramePr>
+              <a:graphicFrameLocks xmlns:a="http://schemas.openxmlformats.org/drawingml/2006/main" noChangeAspect="1"/>
+            </wp:cNvGraphicFramePr>
+            <a:graphic xmlns:a="http://schemas.openxmlformats.org/drawingml/2006/main">
+              <a:graphicData uri="http://schemas.openxmlformats.org/drawingml/2006/picture">
+                <pic:pic xmlns:pic="http://schemas.openxmlformats.org/drawingml/2006/picture">
+                  <pic:nvPicPr>
+                    <pic:cNvPr id="1" name=""/>
+                    <pic:cNvPicPr/>
+                  </pic:nvPicPr>
+                  <pic:blipFill>
+                    <a:blip r:embed="rId46"/>
+                    <a:stretch>
+                      <a:fillRect/>
+                    </a:stretch>
+                  </pic:blipFill>
+                  <pic:spPr>
+                    <a:xfrm>
+                      <a:off x="0" y="0"/>
+                      <a:ext cx="5400040" cy="2602230"/>
+                    </a:xfrm>
+                    <a:prstGeom prst="rect">
+                      <a:avLst/>
+                    </a:prstGeom>
+                  </pic:spPr>
+                </pic:pic>
+              </a:graphicData>
+            </a:graphic>
+          </wp:inline>
+        </w:drawing>
+      </w:r>
+      <w:bookmarkStart w:id="0" w:name="_GoBack"/>
+      <w:bookmarkEnd w:id="0"/>
+    </w:p>
+    <w:p>
+      <w:r>
+        <w:drawing>
+          <wp:inline distT="0" distB="0" distL="0" distR="0" wp14:anchorId="4D32D7FC" wp14:editId="3D298F8B">
+            <wp:extent cx="5400040" cy="3549015"/>
+            <wp:effectExtent l="0" t="0" r="0" b="0"/>
+            <wp:docPr id="44" name="Imagem 44"/>
+            <wp:cNvGraphicFramePr>
+              <a:graphicFrameLocks xmlns:a="http://schemas.openxmlformats.org/drawingml/2006/main" noChangeAspect="1"/>
+            </wp:cNvGraphicFramePr>
+            <a:graphic xmlns:a="http://schemas.openxmlformats.org/drawingml/2006/main">
+              <a:graphicData uri="http://schemas.openxmlformats.org/drawingml/2006/picture">
+                <pic:pic xmlns:pic="http://schemas.openxmlformats.org/drawingml/2006/picture">
+                  <pic:nvPicPr>
+                    <pic:cNvPr id="1" name=""/>
+                    <pic:cNvPicPr/>
+                  </pic:nvPicPr>
+                  <pic:blipFill>
+                    <a:blip r:embed="rId47"/>
+                    <a:stretch>
+                      <a:fillRect/>
+                    </a:stretch>
+                  </pic:blipFill>
+                  <pic:spPr>
+                    <a:xfrm>
+                      <a:off x="0" y="0"/>
+                      <a:ext cx="5400040" cy="3549015"/>
+                    </a:xfrm>
+                    <a:prstGeom prst="rect">
+                      <a:avLst/>
+                    </a:prstGeom>
+                  </pic:spPr>
+                </pic:pic>
+              </a:graphicData>
+            </a:graphic>
+          </wp:inline>
+        </w:drawing>
+      </w:r>
+    </w:p>
+    <w:p>
+      <w:r>
+        <w:drawing>
+          <wp:inline distT="0" distB="0" distL="0" distR="0" wp14:anchorId="459203FE" wp14:editId="0D42FBCE">
+            <wp:extent cx="5400040" cy="1275080"/>
+            <wp:effectExtent l="0" t="0" r="0" b="1270"/>
+            <wp:docPr id="45" name="Imagem 45"/>
+            <wp:cNvGraphicFramePr>
+              <a:graphicFrameLocks xmlns:a="http://schemas.openxmlformats.org/drawingml/2006/main" noChangeAspect="1"/>
+            </wp:cNvGraphicFramePr>
+            <a:graphic xmlns:a="http://schemas.openxmlformats.org/drawingml/2006/main">
+              <a:graphicData uri="http://schemas.openxmlformats.org/drawingml/2006/picture">
+                <pic:pic xmlns:pic="http://schemas.openxmlformats.org/drawingml/2006/picture">
+                  <pic:nvPicPr>
+                    <pic:cNvPr id="1" name=""/>
+                    <pic:cNvPicPr/>
+                  </pic:nvPicPr>
+                  <pic:blipFill>
+                    <a:blip r:embed="rId48"/>
+                    <a:stretch>
+                      <a:fillRect/>
+                    </a:stretch>
+                  </pic:blipFill>
+                  <pic:spPr>
+                    <a:xfrm>
+                      <a:off x="0" y="0"/>
+                      <a:ext cx="5400040" cy="1275080"/>
+                    </a:xfrm>
+                    <a:prstGeom prst="rect">
+                      <a:avLst/>
+                    </a:prstGeom>
+                  </pic:spPr>
+                </pic:pic>
+              </a:graphicData>
+            </a:graphic>
+          </wp:inline>
+        </w:drawing>
+      </w:r>
+    </w:p>
+    <w:p>
+      <w:r>
+        <w:lastRenderedPageBreak/>
+        <w:drawing>
+          <wp:inline distT="0" distB="0" distL="0" distR="0" wp14:anchorId="66D9B7EB" wp14:editId="31C03264">
+            <wp:extent cx="5400040" cy="1507490"/>
+            <wp:effectExtent l="0" t="0" r="0" b="0"/>
+            <wp:docPr id="47" name="Imagem 47"/>
+            <wp:cNvGraphicFramePr>
+              <a:graphicFrameLocks xmlns:a="http://schemas.openxmlformats.org/drawingml/2006/main" noChangeAspect="1"/>
+            </wp:cNvGraphicFramePr>
+            <a:graphic xmlns:a="http://schemas.openxmlformats.org/drawingml/2006/main">
+              <a:graphicData uri="http://schemas.openxmlformats.org/drawingml/2006/picture">
+                <pic:pic xmlns:pic="http://schemas.openxmlformats.org/drawingml/2006/picture">
+                  <pic:nvPicPr>
+                    <pic:cNvPr id="1" name=""/>
+                    <pic:cNvPicPr/>
+                  </pic:nvPicPr>
+                  <pic:blipFill>
+                    <a:blip r:embed="rId49"/>
+                    <a:stretch>
+                      <a:fillRect/>
+                    </a:stretch>
+                  </pic:blipFill>
+                  <pic:spPr>
+                    <a:xfrm>
+                      <a:off x="0" y="0"/>
+                      <a:ext cx="5400040" cy="1507490"/>
+                    </a:xfrm>
+                    <a:prstGeom prst="rect">
+                      <a:avLst/>
+                    </a:prstGeom>
+                  </pic:spPr>
+                </pic:pic>
+              </a:graphicData>
+            </a:graphic>
+          </wp:inline>
+        </w:drawing>
+      </w:r>
+    </w:p>
+    <w:p>
+      <w:r>
+        <w:t>20 -  Banco de dados isolado nos testes</w:t>
       </w:r>
     </w:p>
     <w:sectPr>

</xml_diff>

<commit_message>
20 -  Banco de dados isolado nos testes
</commit_message>
<xml_diff>
--- a/2023/05_nestjs.docx
+++ b/2023/05_nestjs.docx
@@ -2126,57 +2126,57 @@
     </w:p>
     <w:p>
       <w:r>
+        <w:drawing>
+          <wp:inline distT="0" distB="0" distL="0" distR="0" wp14:anchorId="1AB61C0F" wp14:editId="686CF4A5">
+            <wp:extent cx="5400040" cy="2988310"/>
+            <wp:effectExtent l="0" t="0" r="0" b="2540"/>
+            <wp:docPr id="46" name="Imagem 46"/>
+            <wp:cNvGraphicFramePr>
+              <a:graphicFrameLocks xmlns:a="http://schemas.openxmlformats.org/drawingml/2006/main" noChangeAspect="1"/>
+            </wp:cNvGraphicFramePr>
+            <a:graphic xmlns:a="http://schemas.openxmlformats.org/drawingml/2006/main">
+              <a:graphicData uri="http://schemas.openxmlformats.org/drawingml/2006/picture">
+                <pic:pic xmlns:pic="http://schemas.openxmlformats.org/drawingml/2006/picture">
+                  <pic:nvPicPr>
+                    <pic:cNvPr id="1" name=""/>
+                    <pic:cNvPicPr/>
+                  </pic:nvPicPr>
+                  <pic:blipFill>
+                    <a:blip r:embed="rId42"/>
+                    <a:stretch>
+                      <a:fillRect/>
+                    </a:stretch>
+                  </pic:blipFill>
+                  <pic:spPr>
+                    <a:xfrm>
+                      <a:off x="0" y="0"/>
+                      <a:ext cx="5400040" cy="2988310"/>
+                    </a:xfrm>
+                    <a:prstGeom prst="rect">
+                      <a:avLst/>
+                    </a:prstGeom>
+                  </pic:spPr>
+                </pic:pic>
+              </a:graphicData>
+            </a:graphic>
+          </wp:inline>
+        </w:drawing>
+      </w:r>
+    </w:p>
+    <w:p>
+      <w:r>
+        <w:rPr>
+          <w:highlight w:val="cyan"/>
+        </w:rPr>
+        <w:t>18 –  controler de listagem de perguntas</w:t>
+      </w:r>
+    </w:p>
+    <w:p>
+      <w:r>
         <w:rPr>
           <w:noProof/>
         </w:rPr>
         <w:lastRenderedPageBreak/>
-        <w:drawing>
-          <wp:inline distT="0" distB="0" distL="0" distR="0" wp14:anchorId="12A70F95" wp14:editId="3901BB0B">
-            <wp:extent cx="5400040" cy="4061460"/>
-            <wp:effectExtent l="0" t="0" r="0" b="0"/>
-            <wp:docPr id="40" name="Imagem 40"/>
-            <wp:cNvGraphicFramePr>
-              <a:graphicFrameLocks xmlns:a="http://schemas.openxmlformats.org/drawingml/2006/main" noChangeAspect="1"/>
-            </wp:cNvGraphicFramePr>
-            <a:graphic xmlns:a="http://schemas.openxmlformats.org/drawingml/2006/main">
-              <a:graphicData uri="http://schemas.openxmlformats.org/drawingml/2006/picture">
-                <pic:pic xmlns:pic="http://schemas.openxmlformats.org/drawingml/2006/picture">
-                  <pic:nvPicPr>
-                    <pic:cNvPr id="1" name=""/>
-                    <pic:cNvPicPr/>
-                  </pic:nvPicPr>
-                  <pic:blipFill>
-                    <a:blip r:embed="rId42"/>
-                    <a:stretch>
-                      <a:fillRect/>
-                    </a:stretch>
-                  </pic:blipFill>
-                  <pic:spPr>
-                    <a:xfrm>
-                      <a:off x="0" y="0"/>
-                      <a:ext cx="5400040" cy="4061460"/>
-                    </a:xfrm>
-                    <a:prstGeom prst="rect">
-                      <a:avLst/>
-                    </a:prstGeom>
-                  </pic:spPr>
-                </pic:pic>
-              </a:graphicData>
-            </a:graphic>
-          </wp:inline>
-        </w:drawing>
-      </w:r>
-    </w:p>
-    <w:p>
-      <w:r>
-        <w:rPr>
-          <w:highlight w:val="cyan"/>
-        </w:rPr>
-        <w:t>18 –  controler de listagem de perguntas</w:t>
-      </w:r>
-    </w:p>
-    <w:p>
-      <w:r>
         <w:drawing>
           <wp:inline distT="0" distB="0" distL="0" distR="0" wp14:anchorId="6CC43B9F" wp14:editId="0F50D2A1">
             <wp:extent cx="5400040" cy="1524635"/>
@@ -2216,7 +2216,9 @@
     </w:p>
     <w:p>
       <w:r>
-        <w:lastRenderedPageBreak/>
+        <w:rPr>
+          <w:noProof/>
+        </w:rPr>
         <w:drawing>
           <wp:inline distT="0" distB="0" distL="0" distR="0" wp14:anchorId="4012AE19" wp14:editId="7D91AE48">
             <wp:extent cx="5400040" cy="2867025"/>
@@ -2290,6 +2292,9 @@
     </w:p>
     <w:p>
       <w:r>
+        <w:rPr>
+          <w:noProof/>
+        </w:rPr>
         <w:drawing>
           <wp:inline distT="0" distB="0" distL="0" distR="0" wp14:anchorId="7544B36F" wp14:editId="632A242B">
             <wp:extent cx="5400040" cy="3448050"/>
@@ -2329,6 +2334,9 @@
     </w:p>
     <w:p>
       <w:r>
+        <w:rPr>
+          <w:noProof/>
+        </w:rPr>
         <w:lastRenderedPageBreak/>
         <w:drawing>
           <wp:inline distT="0" distB="0" distL="0" distR="0" wp14:anchorId="5FD07F0A" wp14:editId="5709BE39">
@@ -2366,11 +2374,12 @@
           </wp:inline>
         </w:drawing>
       </w:r>
-      <w:bookmarkStart w:id="0" w:name="_GoBack"/>
-      <w:bookmarkEnd w:id="0"/>
-    </w:p>
-    <w:p>
-      <w:r>
+    </w:p>
+    <w:p>
+      <w:r>
+        <w:rPr>
+          <w:noProof/>
+        </w:rPr>
         <w:drawing>
           <wp:inline distT="0" distB="0" distL="0" distR="0" wp14:anchorId="4D32D7FC" wp14:editId="3D298F8B">
             <wp:extent cx="5400040" cy="3549015"/>
@@ -2410,6 +2419,9 @@
     </w:p>
     <w:p>
       <w:r>
+        <w:rPr>
+          <w:noProof/>
+        </w:rPr>
         <w:drawing>
           <wp:inline distT="0" distB="0" distL="0" distR="0" wp14:anchorId="459203FE" wp14:editId="0D42FBCE">
             <wp:extent cx="5400040" cy="1275080"/>
@@ -2449,6 +2461,9 @@
     </w:p>
     <w:p>
       <w:r>
+        <w:rPr>
+          <w:noProof/>
+        </w:rPr>
         <w:lastRenderedPageBreak/>
         <w:drawing>
           <wp:inline distT="0" distB="0" distL="0" distR="0" wp14:anchorId="66D9B7EB" wp14:editId="31C03264">
@@ -2489,9 +2504,216 @@
     </w:p>
     <w:p>
       <w:r>
+        <w:rPr>
+          <w:highlight w:val="cyan"/>
+        </w:rPr>
         <w:t>20 -  Banco de dados isolado nos testes</w:t>
       </w:r>
     </w:p>
+    <w:p>
+      <w:pPr>
+        <w:rPr>
+          <w:u w:val="single"/>
+        </w:rPr>
+      </w:pPr>
+      <w:r>
+        <w:t xml:space="preserve">Instalar </w:t>
+      </w:r>
+      <w:r>
+        <w:rPr>
+          <w:u w:val="single"/>
+        </w:rPr>
+        <w:t>npm i dotenv -D</w:t>
+      </w:r>
+    </w:p>
+    <w:p>
+      <w:r>
+        <w:drawing>
+          <wp:inline distT="0" distB="0" distL="0" distR="0" wp14:anchorId="6C8F0A44" wp14:editId="2F10A281">
+            <wp:extent cx="5400040" cy="1727835"/>
+            <wp:effectExtent l="0" t="0" r="0" b="5715"/>
+            <wp:docPr id="50" name="Imagem 50"/>
+            <wp:cNvGraphicFramePr>
+              <a:graphicFrameLocks xmlns:a="http://schemas.openxmlformats.org/drawingml/2006/main" noChangeAspect="1"/>
+            </wp:cNvGraphicFramePr>
+            <a:graphic xmlns:a="http://schemas.openxmlformats.org/drawingml/2006/main">
+              <a:graphicData uri="http://schemas.openxmlformats.org/drawingml/2006/picture">
+                <pic:pic xmlns:pic="http://schemas.openxmlformats.org/drawingml/2006/picture">
+                  <pic:nvPicPr>
+                    <pic:cNvPr id="1" name=""/>
+                    <pic:cNvPicPr/>
+                  </pic:nvPicPr>
+                  <pic:blipFill>
+                    <a:blip r:embed="rId50"/>
+                    <a:stretch>
+                      <a:fillRect/>
+                    </a:stretch>
+                  </pic:blipFill>
+                  <pic:spPr>
+                    <a:xfrm>
+                      <a:off x="0" y="0"/>
+                      <a:ext cx="5400040" cy="1727835"/>
+                    </a:xfrm>
+                    <a:prstGeom prst="rect">
+                      <a:avLst/>
+                    </a:prstGeom>
+                  </pic:spPr>
+                </pic:pic>
+              </a:graphicData>
+            </a:graphic>
+          </wp:inline>
+        </w:drawing>
+      </w:r>
+    </w:p>
+    <w:p>
+      <w:r>
+        <w:drawing>
+          <wp:inline distT="0" distB="0" distL="0" distR="0" wp14:anchorId="01FC2836" wp14:editId="0AAE5903">
+            <wp:extent cx="5400040" cy="3963670"/>
+            <wp:effectExtent l="0" t="0" r="0" b="0"/>
+            <wp:docPr id="51" name="Imagem 51"/>
+            <wp:cNvGraphicFramePr>
+              <a:graphicFrameLocks xmlns:a="http://schemas.openxmlformats.org/drawingml/2006/main" noChangeAspect="1"/>
+            </wp:cNvGraphicFramePr>
+            <a:graphic xmlns:a="http://schemas.openxmlformats.org/drawingml/2006/main">
+              <a:graphicData uri="http://schemas.openxmlformats.org/drawingml/2006/picture">
+                <pic:pic xmlns:pic="http://schemas.openxmlformats.org/drawingml/2006/picture">
+                  <pic:nvPicPr>
+                    <pic:cNvPr id="1" name=""/>
+                    <pic:cNvPicPr/>
+                  </pic:nvPicPr>
+                  <pic:blipFill>
+                    <a:blip r:embed="rId51"/>
+                    <a:stretch>
+                      <a:fillRect/>
+                    </a:stretch>
+                  </pic:blipFill>
+                  <pic:spPr>
+                    <a:xfrm>
+                      <a:off x="0" y="0"/>
+                      <a:ext cx="5400040" cy="3963670"/>
+                    </a:xfrm>
+                    <a:prstGeom prst="rect">
+                      <a:avLst/>
+                    </a:prstGeom>
+                  </pic:spPr>
+                </pic:pic>
+              </a:graphicData>
+            </a:graphic>
+          </wp:inline>
+        </w:drawing>
+      </w:r>
+    </w:p>
+    <w:p>
+      <w:r>
+        <w:t>21 –</w:t>
+      </w:r>
+      <w:r>
+        <w:t xml:space="preserve"> Testes E2E de usuários</w:t>
+      </w:r>
+      <w:bookmarkStart w:id="0" w:name="_GoBack"/>
+      <w:bookmarkEnd w:id="0"/>
+    </w:p>
+    <w:p>
+      <w:r>
+        <w:t>22 –</w:t>
+      </w:r>
+      <w:r>
+        <w:t xml:space="preserve"> Testes E2E de perguntas</w:t>
+      </w:r>
+    </w:p>
+    <w:p>
+      <w:r>
+        <w:t xml:space="preserve">23 – </w:t>
+      </w:r>
+    </w:p>
+    <w:p>
+      <w:r>
+        <w:lastRenderedPageBreak/>
+        <w:t>24 –</w:t>
+      </w:r>
+    </w:p>
+    <w:p>
+      <w:r>
+        <w:t>25 –</w:t>
+      </w:r>
+    </w:p>
+    <w:p>
+      <w:r>
+        <w:t xml:space="preserve">26 – </w:t>
+      </w:r>
+    </w:p>
+    <w:p>
+      <w:r>
+        <w:t xml:space="preserve">27 – </w:t>
+      </w:r>
+    </w:p>
+    <w:p>
+      <w:r>
+        <w:t xml:space="preserve">28 – </w:t>
+      </w:r>
+    </w:p>
+    <w:p>
+      <w:r>
+        <w:t xml:space="preserve">29 – </w:t>
+      </w:r>
+    </w:p>
+    <w:p>
+      <w:r>
+        <w:t>30 –</w:t>
+      </w:r>
+    </w:p>
+    <w:p>
+      <w:r>
+        <w:t>31 –</w:t>
+      </w:r>
+    </w:p>
+    <w:p>
+      <w:r>
+        <w:t>32 –</w:t>
+      </w:r>
+    </w:p>
+    <w:p>
+      <w:r>
+        <w:t xml:space="preserve">33 – </w:t>
+      </w:r>
+    </w:p>
+    <w:p>
+      <w:r>
+        <w:t xml:space="preserve">34 – </w:t>
+      </w:r>
+    </w:p>
+    <w:p>
+      <w:r>
+        <w:t xml:space="preserve">35 – </w:t>
+      </w:r>
+    </w:p>
+    <w:p>
+      <w:r>
+        <w:t xml:space="preserve">36 – </w:t>
+      </w:r>
+    </w:p>
+    <w:p>
+      <w:r>
+        <w:t xml:space="preserve">37 – </w:t>
+      </w:r>
+    </w:p>
+    <w:p>
+      <w:r>
+        <w:t xml:space="preserve">38 – </w:t>
+      </w:r>
+    </w:p>
+    <w:p>
+      <w:r>
+        <w:t xml:space="preserve">39 – </w:t>
+      </w:r>
+    </w:p>
+    <w:p>
+      <w:r>
+        <w:t xml:space="preserve">40 - </w:t>
+      </w:r>
+    </w:p>
+    <w:p/>
     <w:sectPr>
       <w:pgSz w:w="11906" w:h="16838"/>
       <w:pgMar w:top="1417" w:right="1701" w:bottom="1417" w:left="1701" w:header="708" w:footer="708" w:gutter="0"/>

</xml_diff>

<commit_message>
21 – Testes E2E de usuários
</commit_message>
<xml_diff>
--- a/2023/05_nestjs.docx
+++ b/2023/05_nestjs.docx
@@ -18,13 +18,24 @@
           <w:szCs w:val="22"/>
           <w:highlight w:val="cyan"/>
         </w:rPr>
-        <w:t>01 – Criando projeto com nest</w:t>
-      </w:r>
+        <w:t xml:space="preserve">01 – Criando projeto com </w:t>
+      </w:r>
+      <w:proofErr w:type="spellStart"/>
       <w:r>
         <w:rPr>
           <w:rFonts w:asciiTheme="minorHAnsi" w:hAnsiTheme="minorHAnsi" w:cstheme="minorHAnsi"/>
           <w:sz w:val="22"/>
           <w:szCs w:val="22"/>
+          <w:highlight w:val="cyan"/>
+        </w:rPr>
+        <w:t>nest</w:t>
+      </w:r>
+      <w:proofErr w:type="spellEnd"/>
+      <w:r>
+        <w:rPr>
+          <w:rFonts w:asciiTheme="minorHAnsi" w:hAnsiTheme="minorHAnsi" w:cstheme="minorHAnsi"/>
+          <w:sz w:val="22"/>
+          <w:szCs w:val="22"/>
         </w:rPr>
         <w:t xml:space="preserve"> </w:t>
       </w:r>
@@ -36,13 +47,45 @@
         </w:rPr>
       </w:pPr>
       <w:r>
-        <w:t xml:space="preserve">Para iniciar o projeto em nest se vc tem o global na maquina </w:t>
-      </w:r>
-      <w:r>
-        <w:rPr>
-          <w:u w:val="single"/>
-        </w:rPr>
-        <w:t>nest new nome-projeto</w:t>
+        <w:t xml:space="preserve">Para iniciar o projeto em </w:t>
+      </w:r>
+      <w:proofErr w:type="spellStart"/>
+      <w:r>
+        <w:t>nest</w:t>
+      </w:r>
+      <w:proofErr w:type="spellEnd"/>
+      <w:r>
+        <w:t xml:space="preserve"> se </w:t>
+      </w:r>
+      <w:proofErr w:type="spellStart"/>
+      <w:r>
+        <w:t>vc</w:t>
+      </w:r>
+      <w:proofErr w:type="spellEnd"/>
+      <w:r>
+        <w:t xml:space="preserve"> tem o global na </w:t>
+      </w:r>
+      <w:proofErr w:type="spellStart"/>
+      <w:r>
+        <w:t>maquina</w:t>
+      </w:r>
+      <w:proofErr w:type="spellEnd"/>
+      <w:r>
+        <w:t xml:space="preserve"> </w:t>
+      </w:r>
+      <w:proofErr w:type="spellStart"/>
+      <w:r>
+        <w:rPr>
+          <w:u w:val="single"/>
+        </w:rPr>
+        <w:t>nest</w:t>
+      </w:r>
+      <w:proofErr w:type="spellEnd"/>
+      <w:r>
+        <w:rPr>
+          <w:u w:val="single"/>
+        </w:rPr>
+        <w:t xml:space="preserve"> new nome-projeto</w:t>
       </w:r>
       <w:r>
         <w:t xml:space="preserve"> caso não tenha rode o comando </w:t>
@@ -51,8 +94,30 @@
         <w:rPr>
           <w:u w:val="single"/>
         </w:rPr>
-        <w:t>npm i -g @nestjs/cli</w:t>
-      </w:r>
+        <w:t>npm i -g @</w:t>
+      </w:r>
+      <w:proofErr w:type="spellStart"/>
+      <w:r>
+        <w:rPr>
+          <w:u w:val="single"/>
+        </w:rPr>
+        <w:t>nestjs</w:t>
+      </w:r>
+      <w:proofErr w:type="spellEnd"/>
+      <w:r>
+        <w:rPr>
+          <w:u w:val="single"/>
+        </w:rPr>
+        <w:t>/</w:t>
+      </w:r>
+      <w:proofErr w:type="spellStart"/>
+      <w:r>
+        <w:rPr>
+          <w:u w:val="single"/>
+        </w:rPr>
+        <w:t>cli</w:t>
+      </w:r>
+      <w:proofErr w:type="spellEnd"/>
     </w:p>
     <w:p>
       <w:r>
@@ -101,13 +166,26 @@
         <w:rPr>
           <w:highlight w:val="cyan"/>
         </w:rPr>
-        <w:t>02 – Módulos serviços e controllers</w:t>
-      </w:r>
-    </w:p>
-    <w:p>
-      <w:r>
-        <w:t>Controler é tudo que recebe requisição http o resto é provider</w:t>
-      </w:r>
+        <w:t xml:space="preserve">02 – Módulos serviços e </w:t>
+      </w:r>
+      <w:proofErr w:type="spellStart"/>
+      <w:r>
+        <w:rPr>
+          <w:highlight w:val="cyan"/>
+        </w:rPr>
+        <w:t>controllers</w:t>
+      </w:r>
+      <w:proofErr w:type="spellEnd"/>
+    </w:p>
+    <w:p>
+      <w:r>
+        <w:t xml:space="preserve">Controler é tudo que recebe requisição http o resto é </w:t>
+      </w:r>
+      <w:proofErr w:type="spellStart"/>
+      <w:r>
+        <w:t>provider</w:t>
+      </w:r>
+      <w:proofErr w:type="spellEnd"/>
     </w:p>
     <w:p>
       <w:r>
@@ -156,8 +234,44 @@
         <w:rPr>
           <w:highlight w:val="cyan"/>
         </w:rPr>
-        <w:t>03 -  Configurando Eslint e prettier</w:t>
-      </w:r>
+        <w:t xml:space="preserve">03 </w:t>
+      </w:r>
+      <w:proofErr w:type="gramStart"/>
+      <w:r>
+        <w:rPr>
+          <w:highlight w:val="cyan"/>
+        </w:rPr>
+        <w:t>-  Configurando</w:t>
+      </w:r>
+      <w:proofErr w:type="gramEnd"/>
+      <w:r>
+        <w:rPr>
+          <w:highlight w:val="cyan"/>
+        </w:rPr>
+        <w:t xml:space="preserve"> </w:t>
+      </w:r>
+      <w:proofErr w:type="spellStart"/>
+      <w:r>
+        <w:rPr>
+          <w:highlight w:val="cyan"/>
+        </w:rPr>
+        <w:t>Eslint</w:t>
+      </w:r>
+      <w:proofErr w:type="spellEnd"/>
+      <w:r>
+        <w:rPr>
+          <w:highlight w:val="cyan"/>
+        </w:rPr>
+        <w:t xml:space="preserve"> e </w:t>
+      </w:r>
+      <w:proofErr w:type="spellStart"/>
+      <w:r>
+        <w:rPr>
+          <w:highlight w:val="cyan"/>
+        </w:rPr>
+        <w:t>prettier</w:t>
+      </w:r>
+      <w:proofErr w:type="spellEnd"/>
     </w:p>
     <w:p>
       <w:pPr>
@@ -172,7 +286,35 @@
         <w:rPr>
           <w:u w:val="single"/>
         </w:rPr>
-        <w:t>npm i eslint @rocketseat/eslint-config -D</w:t>
+        <w:t xml:space="preserve">npm i </w:t>
+      </w:r>
+      <w:proofErr w:type="spellStart"/>
+      <w:r>
+        <w:rPr>
+          <w:u w:val="single"/>
+        </w:rPr>
+        <w:t>eslint</w:t>
+      </w:r>
+      <w:proofErr w:type="spellEnd"/>
+      <w:r>
+        <w:rPr>
+          <w:u w:val="single"/>
+        </w:rPr>
+        <w:t xml:space="preserve"> @rocketseat/</w:t>
+      </w:r>
+      <w:proofErr w:type="spellStart"/>
+      <w:r>
+        <w:rPr>
+          <w:u w:val="single"/>
+        </w:rPr>
+        <w:t>eslint</w:t>
+      </w:r>
+      <w:proofErr w:type="spellEnd"/>
+      <w:r>
+        <w:rPr>
+          <w:u w:val="single"/>
+        </w:rPr>
+        <w:t>-config -D</w:t>
       </w:r>
     </w:p>
     <w:p>
@@ -283,17 +425,39 @@
       <w:r>
         <w:t xml:space="preserve">Depois rodar </w:t>
       </w:r>
-      <w:r>
-        <w:rPr>
-          <w:u w:val="single"/>
-        </w:rPr>
-        <w:t>docker-compose u</w:t>
-      </w:r>
-      <w:r>
-        <w:rPr>
-          <w:u w:val="single"/>
-        </w:rPr>
-        <w:t>p -d</w:t>
+      <w:proofErr w:type="spellStart"/>
+      <w:r>
+        <w:rPr>
+          <w:u w:val="single"/>
+        </w:rPr>
+        <w:t>docker-compose</w:t>
+      </w:r>
+      <w:proofErr w:type="spellEnd"/>
+      <w:r>
+        <w:rPr>
+          <w:u w:val="single"/>
+        </w:rPr>
+        <w:t xml:space="preserve"> </w:t>
+      </w:r>
+      <w:proofErr w:type="spellStart"/>
+      <w:r>
+        <w:rPr>
+          <w:u w:val="single"/>
+        </w:rPr>
+        <w:t>u</w:t>
+      </w:r>
+      <w:r>
+        <w:rPr>
+          <w:u w:val="single"/>
+        </w:rPr>
+        <w:t>p</w:t>
+      </w:r>
+      <w:proofErr w:type="spellEnd"/>
+      <w:r>
+        <w:rPr>
+          <w:u w:val="single"/>
+        </w:rPr>
+        <w:t xml:space="preserve"> -d</w:t>
       </w:r>
     </w:p>
     <w:p>
@@ -350,7 +514,21 @@
           <w:highlight w:val="cyan"/>
         </w:rPr>
         <w:lastRenderedPageBreak/>
-        <w:t>05 -  setup do prisma</w:t>
+        <w:t xml:space="preserve">05 </w:t>
+      </w:r>
+      <w:proofErr w:type="gramStart"/>
+      <w:r>
+        <w:rPr>
+          <w:highlight w:val="cyan"/>
+        </w:rPr>
+        <w:t>-  setup</w:t>
+      </w:r>
+      <w:proofErr w:type="gramEnd"/>
+      <w:r>
+        <w:rPr>
+          <w:highlight w:val="cyan"/>
+        </w:rPr>
+        <w:t xml:space="preserve"> do prisma</w:t>
       </w:r>
     </w:p>
     <w:p>
@@ -385,8 +563,16 @@
         <w:rPr>
           <w:u w:val="single"/>
         </w:rPr>
-        <w:t>npx prisma init</w:t>
-      </w:r>
+        <w:t xml:space="preserve">npx prisma </w:t>
+      </w:r>
+      <w:proofErr w:type="spellStart"/>
+      <w:r>
+        <w:rPr>
+          <w:u w:val="single"/>
+        </w:rPr>
+        <w:t>init</w:t>
+      </w:r>
+      <w:proofErr w:type="spellEnd"/>
     </w:p>
     <w:p>
       <w:r>
@@ -474,14 +660,44 @@
     </w:p>
     <w:p>
       <w:r>
-        <w:t xml:space="preserve">Depois rodar as migrations </w:t>
-      </w:r>
-      <w:r>
-        <w:rPr>
-          <w:u w:val="single"/>
-        </w:rPr>
-        <w:t>npx prisma migrate dev</w:t>
-      </w:r>
+        <w:t xml:space="preserve">Depois rodar as </w:t>
+      </w:r>
+      <w:proofErr w:type="spellStart"/>
+      <w:r>
+        <w:t>migrations</w:t>
+      </w:r>
+      <w:proofErr w:type="spellEnd"/>
+      <w:r>
+        <w:t xml:space="preserve"> </w:t>
+      </w:r>
+      <w:r>
+        <w:rPr>
+          <w:u w:val="single"/>
+        </w:rPr>
+        <w:t xml:space="preserve">npx prisma </w:t>
+      </w:r>
+      <w:proofErr w:type="spellStart"/>
+      <w:r>
+        <w:rPr>
+          <w:u w:val="single"/>
+        </w:rPr>
+        <w:t>migrate</w:t>
+      </w:r>
+      <w:proofErr w:type="spellEnd"/>
+      <w:r>
+        <w:rPr>
+          <w:u w:val="single"/>
+        </w:rPr>
+        <w:t xml:space="preserve"> </w:t>
+      </w:r>
+      <w:proofErr w:type="spellStart"/>
+      <w:r>
+        <w:rPr>
+          <w:u w:val="single"/>
+        </w:rPr>
+        <w:t>dev</w:t>
+      </w:r>
+      <w:proofErr w:type="spellEnd"/>
       <w:r>
         <w:t xml:space="preserve"> depois da um nome para migração</w:t>
       </w:r>
@@ -492,8 +708,16 @@
         <w:rPr>
           <w:u w:val="single"/>
         </w:rPr>
-        <w:t>npx prisma studio</w:t>
-      </w:r>
+        <w:t xml:space="preserve">npx prisma </w:t>
+      </w:r>
+      <w:proofErr w:type="spellStart"/>
+      <w:r>
+        <w:rPr>
+          <w:u w:val="single"/>
+        </w:rPr>
+        <w:t>studio</w:t>
+      </w:r>
+      <w:proofErr w:type="spellEnd"/>
       <w:r>
         <w:rPr>
           <w:u w:val="single"/>
@@ -507,8 +731,16 @@
         <w:rPr>
           <w:u w:val="single"/>
         </w:rPr>
-        <w:t>npx prisma generate</w:t>
-      </w:r>
+        <w:t xml:space="preserve">npx prisma </w:t>
+      </w:r>
+      <w:proofErr w:type="spellStart"/>
+      <w:r>
+        <w:rPr>
+          <w:u w:val="single"/>
+        </w:rPr>
+        <w:t>generate</w:t>
+      </w:r>
+      <w:proofErr w:type="spellEnd"/>
     </w:p>
     <w:p>
       <w:r>
@@ -608,7 +840,29 @@
         <w:rPr>
           <w:highlight w:val="cyan"/>
         </w:rPr>
-        <w:t>07 -  Controller de criação de conta</w:t>
+        <w:t xml:space="preserve">07 </w:t>
+      </w:r>
+      <w:proofErr w:type="gramStart"/>
+      <w:r>
+        <w:rPr>
+          <w:highlight w:val="cyan"/>
+        </w:rPr>
+        <w:t xml:space="preserve">-  </w:t>
+      </w:r>
+      <w:proofErr w:type="spellStart"/>
+      <w:r>
+        <w:rPr>
+          <w:highlight w:val="cyan"/>
+        </w:rPr>
+        <w:t>Controller</w:t>
+      </w:r>
+      <w:proofErr w:type="spellEnd"/>
+      <w:proofErr w:type="gramEnd"/>
+      <w:r>
+        <w:rPr>
+          <w:highlight w:val="cyan"/>
+        </w:rPr>
+        <w:t xml:space="preserve"> de criação de conta</w:t>
       </w:r>
     </w:p>
     <w:p>
@@ -701,7 +955,35 @@
         <w:rPr>
           <w:highlight w:val="cyan"/>
         </w:rPr>
-        <w:t>08 -  Gerando hash da senha</w:t>
+        <w:t xml:space="preserve">08 </w:t>
+      </w:r>
+      <w:proofErr w:type="gramStart"/>
+      <w:r>
+        <w:rPr>
+          <w:highlight w:val="cyan"/>
+        </w:rPr>
+        <w:t>-  Gerando</w:t>
+      </w:r>
+      <w:proofErr w:type="gramEnd"/>
+      <w:r>
+        <w:rPr>
+          <w:highlight w:val="cyan"/>
+        </w:rPr>
+        <w:t xml:space="preserve"> </w:t>
+      </w:r>
+      <w:proofErr w:type="spellStart"/>
+      <w:r>
+        <w:rPr>
+          <w:highlight w:val="cyan"/>
+        </w:rPr>
+        <w:t>hash</w:t>
+      </w:r>
+      <w:proofErr w:type="spellEnd"/>
+      <w:r>
+        <w:rPr>
+          <w:highlight w:val="cyan"/>
+        </w:rPr>
+        <w:t xml:space="preserve"> da senha</w:t>
       </w:r>
     </w:p>
     <w:p>
@@ -712,16 +994,60 @@
         <w:rPr>
           <w:u w:val="single"/>
         </w:rPr>
-        <w:t>npm i bcryptjs</w:t>
-      </w:r>
-      <w:r>
-        <w:t xml:space="preserve"> e os tipes </w:t>
-      </w:r>
-      <w:r>
-        <w:rPr>
-          <w:u w:val="single"/>
-        </w:rPr>
-        <w:t>npm i @types/bcryptjs -D</w:t>
+        <w:t xml:space="preserve">npm i </w:t>
+      </w:r>
+      <w:proofErr w:type="spellStart"/>
+      <w:r>
+        <w:rPr>
+          <w:u w:val="single"/>
+        </w:rPr>
+        <w:t>bcryptjs</w:t>
+      </w:r>
+      <w:proofErr w:type="spellEnd"/>
+      <w:r>
+        <w:t xml:space="preserve"> e os </w:t>
+      </w:r>
+      <w:proofErr w:type="spellStart"/>
+      <w:r>
+        <w:t>tipes</w:t>
+      </w:r>
+      <w:proofErr w:type="spellEnd"/>
+      <w:r>
+        <w:t xml:space="preserve"> </w:t>
+      </w:r>
+      <w:r>
+        <w:rPr>
+          <w:u w:val="single"/>
+        </w:rPr>
+        <w:t>npm i @</w:t>
+      </w:r>
+      <w:proofErr w:type="spellStart"/>
+      <w:r>
+        <w:rPr>
+          <w:u w:val="single"/>
+        </w:rPr>
+        <w:t>types</w:t>
+      </w:r>
+      <w:proofErr w:type="spellEnd"/>
+      <w:r>
+        <w:rPr>
+          <w:u w:val="single"/>
+        </w:rPr>
+        <w:t>/</w:t>
+      </w:r>
+      <w:proofErr w:type="spellStart"/>
+      <w:r>
+        <w:rPr>
+          <w:u w:val="single"/>
+        </w:rPr>
+        <w:t>bcryptjs</w:t>
+      </w:r>
+      <w:proofErr w:type="spellEnd"/>
+      <w:r>
+        <w:rPr>
+          <w:u w:val="single"/>
+        </w:rPr>
+        <w:t xml:space="preserve"> -D</w:t>
       </w:r>
     </w:p>
     <w:p>
@@ -771,8 +1097,44 @@
         <w:rPr>
           <w:highlight w:val="cyan"/>
         </w:rPr>
-        <w:t>09 -  Criando pipe de validação do zod</w:t>
-      </w:r>
+        <w:t xml:space="preserve">09 </w:t>
+      </w:r>
+      <w:proofErr w:type="gramStart"/>
+      <w:r>
+        <w:rPr>
+          <w:highlight w:val="cyan"/>
+        </w:rPr>
+        <w:t>-  Criando</w:t>
+      </w:r>
+      <w:proofErr w:type="gramEnd"/>
+      <w:r>
+        <w:rPr>
+          <w:highlight w:val="cyan"/>
+        </w:rPr>
+        <w:t xml:space="preserve"> </w:t>
+      </w:r>
+      <w:proofErr w:type="spellStart"/>
+      <w:r>
+        <w:rPr>
+          <w:highlight w:val="cyan"/>
+        </w:rPr>
+        <w:t>pipe</w:t>
+      </w:r>
+      <w:proofErr w:type="spellEnd"/>
+      <w:r>
+        <w:rPr>
+          <w:highlight w:val="cyan"/>
+        </w:rPr>
+        <w:t xml:space="preserve"> de validação do </w:t>
+      </w:r>
+      <w:proofErr w:type="spellStart"/>
+      <w:r>
+        <w:rPr>
+          <w:highlight w:val="cyan"/>
+        </w:rPr>
+        <w:t>zod</w:t>
+      </w:r>
+      <w:proofErr w:type="spellEnd"/>
     </w:p>
     <w:p>
       <w:r>
@@ -782,8 +1144,16 @@
         <w:rPr>
           <w:u w:val="single"/>
         </w:rPr>
-        <w:t>npm i zod</w:t>
-      </w:r>
+        <w:t xml:space="preserve">npm i </w:t>
+      </w:r>
+      <w:proofErr w:type="spellStart"/>
+      <w:r>
+        <w:rPr>
+          <w:u w:val="single"/>
+        </w:rPr>
+        <w:t>zod</w:t>
+      </w:r>
+      <w:proofErr w:type="spellEnd"/>
       <w:r>
         <w:t xml:space="preserve"> e também instalar </w:t>
       </w:r>
@@ -791,8 +1161,16 @@
         <w:rPr>
           <w:u w:val="single"/>
         </w:rPr>
-        <w:t>npm i zod-validation-error</w:t>
-      </w:r>
+        <w:t xml:space="preserve">npm i </w:t>
+      </w:r>
+      <w:proofErr w:type="spellStart"/>
+      <w:r>
+        <w:rPr>
+          <w:u w:val="single"/>
+        </w:rPr>
+        <w:t>zod-validation-error</w:t>
+      </w:r>
+      <w:proofErr w:type="spellEnd"/>
     </w:p>
     <w:p>
       <w:r>
@@ -884,8 +1262,30 @@
         <w:rPr>
           <w:highlight w:val="cyan"/>
         </w:rPr>
-        <w:t>10 – Extensão rest cliente no vscode</w:t>
-      </w:r>
+        <w:t xml:space="preserve">10 – Extensão </w:t>
+      </w:r>
+      <w:proofErr w:type="spellStart"/>
+      <w:r>
+        <w:rPr>
+          <w:highlight w:val="cyan"/>
+        </w:rPr>
+        <w:t>rest</w:t>
+      </w:r>
+      <w:proofErr w:type="spellEnd"/>
+      <w:r>
+        <w:rPr>
+          <w:highlight w:val="cyan"/>
+        </w:rPr>
+        <w:t xml:space="preserve"> cliente no </w:t>
+      </w:r>
+      <w:proofErr w:type="spellStart"/>
+      <w:r>
+        <w:rPr>
+          <w:highlight w:val="cyan"/>
+        </w:rPr>
+        <w:t>vscode</w:t>
+      </w:r>
+      <w:proofErr w:type="spellEnd"/>
     </w:p>
     <w:p>
       <w:r>
@@ -977,7 +1377,21 @@
         <w:rPr>
           <w:highlight w:val="cyan"/>
         </w:rPr>
-        <w:t>11 – Usando configmodule no nest.js</w:t>
+        <w:t xml:space="preserve">11 – Usando </w:t>
+      </w:r>
+      <w:proofErr w:type="spellStart"/>
+      <w:r>
+        <w:rPr>
+          <w:highlight w:val="cyan"/>
+        </w:rPr>
+        <w:t>configmodule</w:t>
+      </w:r>
+      <w:proofErr w:type="spellEnd"/>
+      <w:r>
+        <w:rPr>
+          <w:highlight w:val="cyan"/>
+        </w:rPr>
+        <w:t xml:space="preserve"> no nest.js</w:t>
       </w:r>
     </w:p>
     <w:p>
@@ -988,7 +1402,21 @@
         <w:rPr>
           <w:u w:val="single"/>
         </w:rPr>
-        <w:t>npm i @nestjs/config</w:t>
+        <w:t>npm i @</w:t>
+      </w:r>
+      <w:proofErr w:type="spellStart"/>
+      <w:r>
+        <w:rPr>
+          <w:u w:val="single"/>
+        </w:rPr>
+        <w:t>nestjs</w:t>
+      </w:r>
+      <w:proofErr w:type="spellEnd"/>
+      <w:r>
+        <w:rPr>
+          <w:u w:val="single"/>
+        </w:rPr>
+        <w:t>/config</w:t>
       </w:r>
     </w:p>
     <w:p>
@@ -1139,7 +1567,49 @@
         <w:rPr>
           <w:u w:val="single"/>
         </w:rPr>
-        <w:t>npm i @nestjs/passport @nestjs/jwt</w:t>
+        <w:t>npm i @</w:t>
+      </w:r>
+      <w:proofErr w:type="spellStart"/>
+      <w:r>
+        <w:rPr>
+          <w:u w:val="single"/>
+        </w:rPr>
+        <w:t>nestjs</w:t>
+      </w:r>
+      <w:proofErr w:type="spellEnd"/>
+      <w:r>
+        <w:rPr>
+          <w:u w:val="single"/>
+        </w:rPr>
+        <w:t>/</w:t>
+      </w:r>
+      <w:proofErr w:type="spellStart"/>
+      <w:r>
+        <w:rPr>
+          <w:u w:val="single"/>
+        </w:rPr>
+        <w:t>passport</w:t>
+      </w:r>
+      <w:proofErr w:type="spellEnd"/>
+      <w:r>
+        <w:rPr>
+          <w:u w:val="single"/>
+        </w:rPr>
+        <w:t xml:space="preserve"> @</w:t>
+      </w:r>
+      <w:proofErr w:type="spellStart"/>
+      <w:r>
+        <w:rPr>
+          <w:u w:val="single"/>
+        </w:rPr>
+        <w:t>nestjs</w:t>
+      </w:r>
+      <w:proofErr w:type="spellEnd"/>
+      <w:r>
+        <w:rPr>
+          <w:u w:val="single"/>
+        </w:rPr>
+        <w:t>/jwt</w:t>
       </w:r>
     </w:p>
     <w:p>
@@ -1313,7 +1783,15 @@
     </w:p>
     <w:p>
       <w:r>
-        <w:t>13 –  Gerando token jwt</w:t>
+        <w:t xml:space="preserve">13 </w:t>
+      </w:r>
+      <w:proofErr w:type="gramStart"/>
+      <w:r>
+        <w:t>–  Gerando</w:t>
+      </w:r>
+      <w:proofErr w:type="gramEnd"/>
+      <w:r>
+        <w:t xml:space="preserve"> token jwt</w:t>
       </w:r>
     </w:p>
     <w:p>
@@ -1327,75 +1805,250 @@
           <w:lang w:val="en-US"/>
         </w:rPr>
       </w:pPr>
+      <w:proofErr w:type="spellStart"/>
       <w:r>
         <w:rPr>
           <w:highlight w:val="yellow"/>
           <w:lang w:val="en-US"/>
         </w:rPr>
-        <w:t>openssl genpkey -algorithm RSA -out private_key.pem -pkeyopt rsa_keygen_bits:2048</w:t>
-      </w:r>
-    </w:p>
-    <w:p>
-      <w:pPr>
-        <w:rPr>
-          <w:lang w:val="en-US"/>
-        </w:rPr>
-      </w:pPr>
-      <w:r>
-        <w:rPr>
-          <w:lang w:val="en-US"/>
-        </w:rPr>
-        <w:t>gerar chave publica</w:t>
-      </w:r>
-    </w:p>
-    <w:p>
-      <w:pPr>
-        <w:rPr>
-          <w:lang w:val="en-US"/>
-        </w:rPr>
-      </w:pPr>
+        <w:t>openssl</w:t>
+      </w:r>
+      <w:proofErr w:type="spellEnd"/>
       <w:r>
         <w:rPr>
           <w:highlight w:val="yellow"/>
           <w:lang w:val="en-US"/>
         </w:rPr>
-        <w:t>openssl rsa -pubout -in private_key.pem -out public_key.pem</w:t>
-      </w:r>
-    </w:p>
-    <w:p>
-      <w:pPr>
-        <w:rPr>
-          <w:highlight w:val="yellow"/>
-        </w:rPr>
-      </w:pPr>
-      <w:r>
-        <w:t>e pa</w:t>
-      </w:r>
-      <w:r>
-        <w:t>ra converter em base 64</w:t>
-      </w:r>
-      <w:r>
-        <w:br/>
-      </w:r>
-      <w:r>
-        <w:rPr>
-          <w:highlight w:val="yellow"/>
-        </w:rPr>
-        <w:t>base64 private_key.pem &gt; private_key-base64.txt</w:t>
-      </w:r>
-    </w:p>
-    <w:p>
-      <w:pPr>
-        <w:rPr>
-          <w:lang w:val="en-US"/>
-        </w:rPr>
-      </w:pPr>
+        <w:t xml:space="preserve"> </w:t>
+      </w:r>
+      <w:proofErr w:type="spellStart"/>
       <w:r>
         <w:rPr>
           <w:highlight w:val="yellow"/>
           <w:lang w:val="en-US"/>
         </w:rPr>
-        <w:t>base64 public_key.pem &gt; public_key-base64.txt</w:t>
+        <w:t>genpkey</w:t>
+      </w:r>
+      <w:proofErr w:type="spellEnd"/>
+      <w:r>
+        <w:rPr>
+          <w:highlight w:val="yellow"/>
+          <w:lang w:val="en-US"/>
+        </w:rPr>
+        <w:t xml:space="preserve"> -algorithm RSA -out </w:t>
+      </w:r>
+      <w:proofErr w:type="spellStart"/>
+      <w:r>
+        <w:rPr>
+          <w:highlight w:val="yellow"/>
+          <w:lang w:val="en-US"/>
+        </w:rPr>
+        <w:t>private_key.pem</w:t>
+      </w:r>
+      <w:proofErr w:type="spellEnd"/>
+      <w:r>
+        <w:rPr>
+          <w:highlight w:val="yellow"/>
+          <w:lang w:val="en-US"/>
+        </w:rPr>
+        <w:t xml:space="preserve"> -</w:t>
+      </w:r>
+      <w:proofErr w:type="spellStart"/>
+      <w:r>
+        <w:rPr>
+          <w:highlight w:val="yellow"/>
+          <w:lang w:val="en-US"/>
+        </w:rPr>
+        <w:t>pkeyopt</w:t>
+      </w:r>
+      <w:proofErr w:type="spellEnd"/>
+      <w:r>
+        <w:rPr>
+          <w:highlight w:val="yellow"/>
+          <w:lang w:val="en-US"/>
+        </w:rPr>
+        <w:t xml:space="preserve"> rsa_keygen_bits:2048</w:t>
+      </w:r>
+    </w:p>
+    <w:p>
+      <w:pPr>
+        <w:rPr>
+          <w:lang w:val="en-US"/>
+        </w:rPr>
+      </w:pPr>
+      <w:proofErr w:type="spellStart"/>
+      <w:r>
+        <w:rPr>
+          <w:lang w:val="en-US"/>
+        </w:rPr>
+        <w:t>gerar</w:t>
+      </w:r>
+      <w:proofErr w:type="spellEnd"/>
+      <w:r>
+        <w:rPr>
+          <w:lang w:val="en-US"/>
+        </w:rPr>
+        <w:t xml:space="preserve"> </w:t>
+      </w:r>
+      <w:proofErr w:type="spellStart"/>
+      <w:r>
+        <w:rPr>
+          <w:lang w:val="en-US"/>
+        </w:rPr>
+        <w:t>chave</w:t>
+      </w:r>
+      <w:proofErr w:type="spellEnd"/>
+      <w:r>
+        <w:rPr>
+          <w:lang w:val="en-US"/>
+        </w:rPr>
+        <w:t xml:space="preserve"> publica</w:t>
+      </w:r>
+    </w:p>
+    <w:p>
+      <w:pPr>
+        <w:rPr>
+          <w:lang w:val="en-US"/>
+        </w:rPr>
+      </w:pPr>
+      <w:proofErr w:type="spellStart"/>
+      <w:r>
+        <w:rPr>
+          <w:highlight w:val="yellow"/>
+          <w:lang w:val="en-US"/>
+        </w:rPr>
+        <w:t>openssl</w:t>
+      </w:r>
+      <w:proofErr w:type="spellEnd"/>
+      <w:r>
+        <w:rPr>
+          <w:highlight w:val="yellow"/>
+          <w:lang w:val="en-US"/>
+        </w:rPr>
+        <w:t xml:space="preserve"> </w:t>
+      </w:r>
+      <w:proofErr w:type="spellStart"/>
+      <w:r>
+        <w:rPr>
+          <w:highlight w:val="yellow"/>
+          <w:lang w:val="en-US"/>
+        </w:rPr>
+        <w:t>rsa</w:t>
+      </w:r>
+      <w:proofErr w:type="spellEnd"/>
+      <w:r>
+        <w:rPr>
+          <w:highlight w:val="yellow"/>
+          <w:lang w:val="en-US"/>
+        </w:rPr>
+        <w:t xml:space="preserve"> -</w:t>
+      </w:r>
+      <w:proofErr w:type="spellStart"/>
+      <w:r>
+        <w:rPr>
+          <w:highlight w:val="yellow"/>
+          <w:lang w:val="en-US"/>
+        </w:rPr>
+        <w:t>pubout</w:t>
+      </w:r>
+      <w:proofErr w:type="spellEnd"/>
+      <w:r>
+        <w:rPr>
+          <w:highlight w:val="yellow"/>
+          <w:lang w:val="en-US"/>
+        </w:rPr>
+        <w:t xml:space="preserve"> -in </w:t>
+      </w:r>
+      <w:proofErr w:type="spellStart"/>
+      <w:r>
+        <w:rPr>
+          <w:highlight w:val="yellow"/>
+          <w:lang w:val="en-US"/>
+        </w:rPr>
+        <w:t>private_key.pem</w:t>
+      </w:r>
+      <w:proofErr w:type="spellEnd"/>
+      <w:r>
+        <w:rPr>
+          <w:highlight w:val="yellow"/>
+          <w:lang w:val="en-US"/>
+        </w:rPr>
+        <w:t xml:space="preserve"> -out </w:t>
+      </w:r>
+      <w:proofErr w:type="spellStart"/>
+      <w:r>
+        <w:rPr>
+          <w:highlight w:val="yellow"/>
+          <w:lang w:val="en-US"/>
+        </w:rPr>
+        <w:t>public_key.pem</w:t>
+      </w:r>
+      <w:proofErr w:type="spellEnd"/>
+    </w:p>
+    <w:p>
+      <w:pPr>
+        <w:rPr>
+          <w:highlight w:val="yellow"/>
+        </w:rPr>
+      </w:pPr>
+      <w:r>
+        <w:t>e pa</w:t>
+      </w:r>
+      <w:r>
+        <w:t>ra converter em base 64</w:t>
+      </w:r>
+      <w:r>
+        <w:br/>
+      </w:r>
+      <w:r>
+        <w:rPr>
+          <w:highlight w:val="yellow"/>
+        </w:rPr>
+        <w:t xml:space="preserve">base64 </w:t>
+      </w:r>
+      <w:proofErr w:type="spellStart"/>
+      <w:r>
+        <w:rPr>
+          <w:highlight w:val="yellow"/>
+        </w:rPr>
+        <w:t>private_key.pem</w:t>
+      </w:r>
+      <w:proofErr w:type="spellEnd"/>
+      <w:r>
+        <w:rPr>
+          <w:highlight w:val="yellow"/>
+        </w:rPr>
+        <w:t xml:space="preserve"> &gt; private_key-base64.txt</w:t>
+      </w:r>
+    </w:p>
+    <w:p>
+      <w:pPr>
+        <w:rPr>
+          <w:lang w:val="en-US"/>
+        </w:rPr>
+      </w:pPr>
+      <w:r>
+        <w:rPr>
+          <w:highlight w:val="yellow"/>
+          <w:lang w:val="en-US"/>
+        </w:rPr>
+        <w:t xml:space="preserve">base64 </w:t>
+      </w:r>
+      <w:proofErr w:type="spellStart"/>
+      <w:r>
+        <w:rPr>
+          <w:highlight w:val="yellow"/>
+          <w:lang w:val="en-US"/>
+        </w:rPr>
+        <w:t>public_key.pem</w:t>
+      </w:r>
+      <w:proofErr w:type="spellEnd"/>
+      <w:r>
+        <w:rPr>
+          <w:highlight w:val="yellow"/>
+          <w:lang w:val="en-US"/>
+        </w:rPr>
+        <w:t xml:space="preserve"> &gt; public_key-base64.txt</w:t>
       </w:r>
     </w:p>
     <w:p>
@@ -1645,7 +2298,29 @@
         <w:rPr>
           <w:highlight w:val="cyan"/>
         </w:rPr>
-        <w:t>14 –  Controller de autenticação</w:t>
+        <w:t xml:space="preserve">14 </w:t>
+      </w:r>
+      <w:proofErr w:type="gramStart"/>
+      <w:r>
+        <w:rPr>
+          <w:highlight w:val="cyan"/>
+        </w:rPr>
+        <w:t xml:space="preserve">–  </w:t>
+      </w:r>
+      <w:proofErr w:type="spellStart"/>
+      <w:r>
+        <w:rPr>
+          <w:highlight w:val="cyan"/>
+        </w:rPr>
+        <w:t>Controller</w:t>
+      </w:r>
+      <w:proofErr w:type="spellEnd"/>
+      <w:proofErr w:type="gramEnd"/>
+      <w:r>
+        <w:rPr>
+          <w:highlight w:val="cyan"/>
+        </w:rPr>
+        <w:t xml:space="preserve"> de autenticação</w:t>
       </w:r>
     </w:p>
     <w:p>
@@ -1695,8 +2370,30 @@
         <w:rPr>
           <w:highlight w:val="cyan"/>
         </w:rPr>
-        <w:t>15 –  Protegendo rotas com guards</w:t>
-      </w:r>
+        <w:t xml:space="preserve">15 </w:t>
+      </w:r>
+      <w:proofErr w:type="gramStart"/>
+      <w:r>
+        <w:rPr>
+          <w:highlight w:val="cyan"/>
+        </w:rPr>
+        <w:t>–  Protegendo</w:t>
+      </w:r>
+      <w:proofErr w:type="gramEnd"/>
+      <w:r>
+        <w:rPr>
+          <w:highlight w:val="cyan"/>
+        </w:rPr>
+        <w:t xml:space="preserve"> rotas com </w:t>
+      </w:r>
+      <w:proofErr w:type="spellStart"/>
+      <w:r>
+        <w:rPr>
+          <w:highlight w:val="cyan"/>
+        </w:rPr>
+        <w:t>guards</w:t>
+      </w:r>
+      <w:proofErr w:type="spellEnd"/>
     </w:p>
     <w:p>
       <w:r>
@@ -1706,7 +2403,21 @@
         <w:rPr>
           <w:u w:val="single"/>
         </w:rPr>
-        <w:t>npm i passsport-jwt</w:t>
+        <w:t xml:space="preserve">npm i </w:t>
+      </w:r>
+      <w:proofErr w:type="spellStart"/>
+      <w:r>
+        <w:rPr>
+          <w:u w:val="single"/>
+        </w:rPr>
+        <w:t>passsport</w:t>
+      </w:r>
+      <w:proofErr w:type="spellEnd"/>
+      <w:r>
+        <w:rPr>
+          <w:u w:val="single"/>
+        </w:rPr>
+        <w:t>-jwt</w:t>
       </w:r>
       <w:r>
         <w:rPr>
@@ -1717,14 +2428,47 @@
       <w:r>
         <w:t xml:space="preserve">e o </w:t>
       </w:r>
-      <w:r>
-        <w:t xml:space="preserve">type </w:t>
-      </w:r>
-      <w:r>
-        <w:rPr>
-          <w:u w:val="single"/>
-        </w:rPr>
-        <w:t>npm i @types/passport-jwt -D</w:t>
+      <w:proofErr w:type="spellStart"/>
+      <w:r>
+        <w:t>type</w:t>
+      </w:r>
+      <w:proofErr w:type="spellEnd"/>
+      <w:r>
+        <w:t xml:space="preserve"> </w:t>
+      </w:r>
+      <w:r>
+        <w:rPr>
+          <w:u w:val="single"/>
+        </w:rPr>
+        <w:t>npm i @</w:t>
+      </w:r>
+      <w:proofErr w:type="spellStart"/>
+      <w:r>
+        <w:rPr>
+          <w:u w:val="single"/>
+        </w:rPr>
+        <w:t>types</w:t>
+      </w:r>
+      <w:proofErr w:type="spellEnd"/>
+      <w:r>
+        <w:rPr>
+          <w:u w:val="single"/>
+        </w:rPr>
+        <w:t>/</w:t>
+      </w:r>
+      <w:proofErr w:type="spellStart"/>
+      <w:r>
+        <w:rPr>
+          <w:u w:val="single"/>
+        </w:rPr>
+        <w:t>passport</w:t>
+      </w:r>
+      <w:proofErr w:type="spellEnd"/>
+      <w:r>
+        <w:rPr>
+          <w:u w:val="single"/>
+        </w:rPr>
+        <w:t>-jwt -D</w:t>
       </w:r>
     </w:p>
     <w:p>
@@ -1986,7 +2730,35 @@
         <w:rPr>
           <w:highlight w:val="cyan"/>
         </w:rPr>
-        <w:t>16 –  criando decorator de autenticação</w:t>
+        <w:t xml:space="preserve">16 </w:t>
+      </w:r>
+      <w:proofErr w:type="gramStart"/>
+      <w:r>
+        <w:rPr>
+          <w:highlight w:val="cyan"/>
+        </w:rPr>
+        <w:t>–  criando</w:t>
+      </w:r>
+      <w:proofErr w:type="gramEnd"/>
+      <w:r>
+        <w:rPr>
+          <w:highlight w:val="cyan"/>
+        </w:rPr>
+        <w:t xml:space="preserve"> </w:t>
+      </w:r>
+      <w:proofErr w:type="spellStart"/>
+      <w:r>
+        <w:rPr>
+          <w:highlight w:val="cyan"/>
+        </w:rPr>
+        <w:t>decorator</w:t>
+      </w:r>
+      <w:proofErr w:type="spellEnd"/>
+      <w:r>
+        <w:rPr>
+          <w:highlight w:val="cyan"/>
+        </w:rPr>
+        <w:t xml:space="preserve"> de autenticação</w:t>
       </w:r>
     </w:p>
     <w:p>
@@ -2121,7 +2893,21 @@
         <w:rPr>
           <w:highlight w:val="cyan"/>
         </w:rPr>
-        <w:t>17 –  controler de criação de pergunta</w:t>
+        <w:t xml:space="preserve">17 </w:t>
+      </w:r>
+      <w:proofErr w:type="gramStart"/>
+      <w:r>
+        <w:rPr>
+          <w:highlight w:val="cyan"/>
+        </w:rPr>
+        <w:t>–  controler</w:t>
+      </w:r>
+      <w:proofErr w:type="gramEnd"/>
+      <w:r>
+        <w:rPr>
+          <w:highlight w:val="cyan"/>
+        </w:rPr>
+        <w:t xml:space="preserve"> de criação de pergunta</w:t>
       </w:r>
     </w:p>
     <w:p>
@@ -2168,7 +2954,21 @@
         <w:rPr>
           <w:highlight w:val="cyan"/>
         </w:rPr>
-        <w:t>18 –  controler de listagem de perguntas</w:t>
+        <w:t xml:space="preserve">18 </w:t>
+      </w:r>
+      <w:proofErr w:type="gramStart"/>
+      <w:r>
+        <w:rPr>
+          <w:highlight w:val="cyan"/>
+        </w:rPr>
+        <w:t>–  controler</w:t>
+      </w:r>
+      <w:proofErr w:type="gramEnd"/>
+      <w:r>
+        <w:rPr>
+          <w:highlight w:val="cyan"/>
+        </w:rPr>
+        <w:t xml:space="preserve"> de listagem de perguntas</w:t>
       </w:r>
     </w:p>
     <w:p>
@@ -2261,8 +3061,30 @@
         <w:rPr>
           <w:highlight w:val="cyan"/>
         </w:rPr>
-        <w:t>19 – Configurando vitest com swc</w:t>
-      </w:r>
+        <w:t xml:space="preserve">19 – Configurando </w:t>
+      </w:r>
+      <w:proofErr w:type="spellStart"/>
+      <w:r>
+        <w:rPr>
+          <w:highlight w:val="cyan"/>
+        </w:rPr>
+        <w:t>vitest</w:t>
+      </w:r>
+      <w:proofErr w:type="spellEnd"/>
+      <w:r>
+        <w:rPr>
+          <w:highlight w:val="cyan"/>
+        </w:rPr>
+        <w:t xml:space="preserve"> com </w:t>
+      </w:r>
+      <w:proofErr w:type="spellStart"/>
+      <w:r>
+        <w:rPr>
+          <w:highlight w:val="cyan"/>
+        </w:rPr>
+        <w:t>swc</w:t>
+      </w:r>
+      <w:proofErr w:type="spellEnd"/>
     </w:p>
     <w:p>
       <w:r>
@@ -2272,7 +3094,63 @@
         <w:rPr>
           <w:u w:val="single"/>
         </w:rPr>
-        <w:t>npm i vitest unplugin-swc @swc/core @vitest/coverage-v8</w:t>
+        <w:t xml:space="preserve">npm i </w:t>
+      </w:r>
+      <w:proofErr w:type="spellStart"/>
+      <w:r>
+        <w:rPr>
+          <w:u w:val="single"/>
+        </w:rPr>
+        <w:t>vitest</w:t>
+      </w:r>
+      <w:proofErr w:type="spellEnd"/>
+      <w:r>
+        <w:rPr>
+          <w:u w:val="single"/>
+        </w:rPr>
+        <w:t xml:space="preserve"> </w:t>
+      </w:r>
+      <w:proofErr w:type="spellStart"/>
+      <w:r>
+        <w:rPr>
+          <w:u w:val="single"/>
+        </w:rPr>
+        <w:t>unplugin-swc</w:t>
+      </w:r>
+      <w:proofErr w:type="spellEnd"/>
+      <w:r>
+        <w:rPr>
+          <w:u w:val="single"/>
+        </w:rPr>
+        <w:t xml:space="preserve"> @</w:t>
+      </w:r>
+      <w:proofErr w:type="spellStart"/>
+      <w:r>
+        <w:rPr>
+          <w:u w:val="single"/>
+        </w:rPr>
+        <w:t>swc</w:t>
+      </w:r>
+      <w:proofErr w:type="spellEnd"/>
+      <w:r>
+        <w:rPr>
+          <w:u w:val="single"/>
+        </w:rPr>
+        <w:t>/core @</w:t>
+      </w:r>
+      <w:proofErr w:type="spellStart"/>
+      <w:r>
+        <w:rPr>
+          <w:u w:val="single"/>
+        </w:rPr>
+        <w:t>vitest</w:t>
+      </w:r>
+      <w:proofErr w:type="spellEnd"/>
+      <w:r>
+        <w:rPr>
+          <w:u w:val="single"/>
+        </w:rPr>
+        <w:t>/coverage-v8</w:t>
       </w:r>
       <w:r>
         <w:rPr>
@@ -2287,7 +3165,35 @@
         <w:rPr>
           <w:u w:val="single"/>
         </w:rPr>
-        <w:t>npm i vitest-tsconfig-paths -D</w:t>
+        <w:t xml:space="preserve">npm i </w:t>
+      </w:r>
+      <w:proofErr w:type="spellStart"/>
+      <w:r>
+        <w:rPr>
+          <w:u w:val="single"/>
+        </w:rPr>
+        <w:t>vitest</w:t>
+      </w:r>
+      <w:proofErr w:type="spellEnd"/>
+      <w:r>
+        <w:rPr>
+          <w:u w:val="single"/>
+        </w:rPr>
+        <w:t>-</w:t>
+      </w:r>
+      <w:proofErr w:type="spellStart"/>
+      <w:r>
+        <w:rPr>
+          <w:u w:val="single"/>
+        </w:rPr>
+        <w:t>tsconfig-paths</w:t>
+      </w:r>
+      <w:proofErr w:type="spellEnd"/>
+      <w:r>
+        <w:rPr>
+          <w:u w:val="single"/>
+        </w:rPr>
+        <w:t xml:space="preserve"> -D</w:t>
       </w:r>
     </w:p>
     <w:p>
@@ -2507,7 +3413,21 @@
         <w:rPr>
           <w:highlight w:val="cyan"/>
         </w:rPr>
-        <w:t>20 -  Banco de dados isolado nos testes</w:t>
+        <w:t xml:space="preserve">20 </w:t>
+      </w:r>
+      <w:proofErr w:type="gramStart"/>
+      <w:r>
+        <w:rPr>
+          <w:highlight w:val="cyan"/>
+        </w:rPr>
+        <w:t>-  Banco</w:t>
+      </w:r>
+      <w:proofErr w:type="gramEnd"/>
+      <w:r>
+        <w:rPr>
+          <w:highlight w:val="cyan"/>
+        </w:rPr>
+        <w:t xml:space="preserve"> de dados isolado nos testes</w:t>
       </w:r>
     </w:p>
     <w:p>
@@ -2523,7 +3443,21 @@
         <w:rPr>
           <w:u w:val="single"/>
         </w:rPr>
-        <w:t>npm i dotenv -D</w:t>
+        <w:t xml:space="preserve">npm i </w:t>
+      </w:r>
+      <w:proofErr w:type="spellStart"/>
+      <w:r>
+        <w:rPr>
+          <w:u w:val="single"/>
+        </w:rPr>
+        <w:t>dotenv</w:t>
+      </w:r>
+      <w:proofErr w:type="spellEnd"/>
+      <w:r>
+        <w:rPr>
+          <w:u w:val="single"/>
+        </w:rPr>
+        <w:t xml:space="preserve"> -D</w:t>
       </w:r>
     </w:p>
     <w:p>
@@ -2606,19 +3540,181 @@
     </w:p>
     <w:p>
       <w:r>
+        <w:rPr>
+          <w:highlight w:val="cyan"/>
+        </w:rPr>
         <w:t>21 –</w:t>
       </w:r>
       <w:r>
+        <w:rPr>
+          <w:highlight w:val="cyan"/>
+        </w:rPr>
         <w:t xml:space="preserve"> Testes E2E de usuários</w:t>
       </w:r>
+    </w:p>
+    <w:p>
+      <w:r>
+        <w:t xml:space="preserve">Instalar o </w:t>
+      </w:r>
+      <w:r>
+        <w:rPr>
+          <w:u w:val="single"/>
+        </w:rPr>
+        <w:t xml:space="preserve">npm i </w:t>
+      </w:r>
+      <w:proofErr w:type="spellStart"/>
+      <w:r>
+        <w:rPr>
+          <w:u w:val="single"/>
+        </w:rPr>
+        <w:t>supertest</w:t>
+      </w:r>
+      <w:proofErr w:type="spellEnd"/>
+      <w:r>
+        <w:rPr>
+          <w:u w:val="single"/>
+        </w:rPr>
+        <w:t xml:space="preserve"> -</w:t>
+      </w:r>
+      <w:r>
+        <w:t>D</w:t>
+      </w:r>
+      <w:r>
+        <w:t xml:space="preserve"> </w:t>
+      </w:r>
+      <w:r>
+        <w:t>e</w:t>
+      </w:r>
+      <w:r>
+        <w:t xml:space="preserve"> </w:t>
+      </w:r>
+      <w:r>
+        <w:rPr>
+          <w:u w:val="single"/>
+        </w:rPr>
+        <w:t>npm i @</w:t>
+      </w:r>
+      <w:proofErr w:type="spellStart"/>
+      <w:r>
+        <w:rPr>
+          <w:u w:val="single"/>
+        </w:rPr>
+        <w:t>types</w:t>
+      </w:r>
+      <w:proofErr w:type="spellEnd"/>
+      <w:r>
+        <w:rPr>
+          <w:u w:val="single"/>
+        </w:rPr>
+        <w:t>/</w:t>
+      </w:r>
+      <w:proofErr w:type="spellStart"/>
+      <w:r>
+        <w:rPr>
+          <w:u w:val="single"/>
+        </w:rPr>
+        <w:t>supertest</w:t>
+      </w:r>
+      <w:proofErr w:type="spellEnd"/>
+      <w:r>
+        <w:rPr>
+          <w:u w:val="single"/>
+        </w:rPr>
+        <w:t xml:space="preserve"> -D</w:t>
+      </w:r>
+    </w:p>
+    <w:p>
+      <w:r>
+        <w:lastRenderedPageBreak/>
+        <w:drawing>
+          <wp:inline distT="0" distB="0" distL="0" distR="0" wp14:anchorId="71171DEE" wp14:editId="2A0DF2AE">
+            <wp:extent cx="5400040" cy="3956685"/>
+            <wp:effectExtent l="0" t="0" r="0" b="5715"/>
+            <wp:docPr id="52" name="Imagem 52"/>
+            <wp:cNvGraphicFramePr>
+              <a:graphicFrameLocks xmlns:a="http://schemas.openxmlformats.org/drawingml/2006/main" noChangeAspect="1"/>
+            </wp:cNvGraphicFramePr>
+            <a:graphic xmlns:a="http://schemas.openxmlformats.org/drawingml/2006/main">
+              <a:graphicData uri="http://schemas.openxmlformats.org/drawingml/2006/picture">
+                <pic:pic xmlns:pic="http://schemas.openxmlformats.org/drawingml/2006/picture">
+                  <pic:nvPicPr>
+                    <pic:cNvPr id="1" name=""/>
+                    <pic:cNvPicPr/>
+                  </pic:nvPicPr>
+                  <pic:blipFill>
+                    <a:blip r:embed="rId52"/>
+                    <a:stretch>
+                      <a:fillRect/>
+                    </a:stretch>
+                  </pic:blipFill>
+                  <pic:spPr>
+                    <a:xfrm>
+                      <a:off x="0" y="0"/>
+                      <a:ext cx="5400040" cy="3956685"/>
+                    </a:xfrm>
+                    <a:prstGeom prst="rect">
+                      <a:avLst/>
+                    </a:prstGeom>
+                  </pic:spPr>
+                </pic:pic>
+              </a:graphicData>
+            </a:graphic>
+          </wp:inline>
+        </w:drawing>
+      </w:r>
+    </w:p>
+    <w:p>
+      <w:r>
+        <w:drawing>
+          <wp:inline distT="0" distB="0" distL="0" distR="0" wp14:anchorId="6420F987" wp14:editId="0D95FAA4">
+            <wp:extent cx="5400040" cy="3936365"/>
+            <wp:effectExtent l="0" t="0" r="0" b="6985"/>
+            <wp:docPr id="53" name="Imagem 53"/>
+            <wp:cNvGraphicFramePr>
+              <a:graphicFrameLocks xmlns:a="http://schemas.openxmlformats.org/drawingml/2006/main" noChangeAspect="1"/>
+            </wp:cNvGraphicFramePr>
+            <a:graphic xmlns:a="http://schemas.openxmlformats.org/drawingml/2006/main">
+              <a:graphicData uri="http://schemas.openxmlformats.org/drawingml/2006/picture">
+                <pic:pic xmlns:pic="http://schemas.openxmlformats.org/drawingml/2006/picture">
+                  <pic:nvPicPr>
+                    <pic:cNvPr id="1" name=""/>
+                    <pic:cNvPicPr/>
+                  </pic:nvPicPr>
+                  <pic:blipFill>
+                    <a:blip r:embed="rId53"/>
+                    <a:stretch>
+                      <a:fillRect/>
+                    </a:stretch>
+                  </pic:blipFill>
+                  <pic:spPr>
+                    <a:xfrm>
+                      <a:off x="0" y="0"/>
+                      <a:ext cx="5400040" cy="3936365"/>
+                    </a:xfrm>
+                    <a:prstGeom prst="rect">
+                      <a:avLst/>
+                    </a:prstGeom>
+                  </pic:spPr>
+                </pic:pic>
+              </a:graphicData>
+            </a:graphic>
+          </wp:inline>
+        </w:drawing>
+      </w:r>
+    </w:p>
+    <w:p>
       <w:bookmarkStart w:id="0" w:name="_GoBack"/>
       <w:bookmarkEnd w:id="0"/>
-    </w:p>
-    <w:p>
-      <w:r>
+      <w:r>
+        <w:rPr>
+          <w:highlight w:val="cyan"/>
+        </w:rPr>
         <w:t>22 –</w:t>
       </w:r>
       <w:r>
+        <w:rPr>
+          <w:highlight w:val="cyan"/>
+        </w:rPr>
         <w:t xml:space="preserve"> Testes E2E de perguntas</w:t>
       </w:r>
     </w:p>
@@ -2629,12 +3725,12 @@
     </w:p>
     <w:p>
       <w:r>
+        <w:t>24 –</w:t>
+      </w:r>
+    </w:p>
+    <w:p>
+      <w:r>
         <w:lastRenderedPageBreak/>
-        <w:t>24 –</w:t>
-      </w:r>
-    </w:p>
-    <w:p>
-      <w:r>
         <w:t>25 –</w:t>
       </w:r>
     </w:p>

</xml_diff>

<commit_message>
22 – Testes E2E de perguntas
</commit_message>
<xml_diff>
--- a/2023/05_nestjs.docx
+++ b/2023/05_nestjs.docx
@@ -18,24 +18,13 @@
           <w:szCs w:val="22"/>
           <w:highlight w:val="cyan"/>
         </w:rPr>
-        <w:t xml:space="preserve">01 – Criando projeto com </w:t>
-      </w:r>
-      <w:proofErr w:type="spellStart"/>
+        <w:t>01 – Criando projeto com nest</w:t>
+      </w:r>
       <w:r>
         <w:rPr>
           <w:rFonts w:asciiTheme="minorHAnsi" w:hAnsiTheme="minorHAnsi" w:cstheme="minorHAnsi"/>
           <w:sz w:val="22"/>
           <w:szCs w:val="22"/>
-          <w:highlight w:val="cyan"/>
-        </w:rPr>
-        <w:t>nest</w:t>
-      </w:r>
-      <w:proofErr w:type="spellEnd"/>
-      <w:r>
-        <w:rPr>
-          <w:rFonts w:asciiTheme="minorHAnsi" w:hAnsiTheme="minorHAnsi" w:cstheme="minorHAnsi"/>
-          <w:sz w:val="22"/>
-          <w:szCs w:val="22"/>
         </w:rPr>
         <w:t xml:space="preserve"> </w:t>
       </w:r>
@@ -47,77 +36,23 @@
         </w:rPr>
       </w:pPr>
       <w:r>
-        <w:t xml:space="preserve">Para iniciar o projeto em </w:t>
-      </w:r>
-      <w:proofErr w:type="spellStart"/>
-      <w:r>
-        <w:t>nest</w:t>
-      </w:r>
-      <w:proofErr w:type="spellEnd"/>
-      <w:r>
-        <w:t xml:space="preserve"> se </w:t>
-      </w:r>
-      <w:proofErr w:type="spellStart"/>
-      <w:r>
-        <w:t>vc</w:t>
-      </w:r>
-      <w:proofErr w:type="spellEnd"/>
-      <w:r>
-        <w:t xml:space="preserve"> tem o global na </w:t>
-      </w:r>
-      <w:proofErr w:type="spellStart"/>
-      <w:r>
-        <w:t>maquina</w:t>
-      </w:r>
-      <w:proofErr w:type="spellEnd"/>
-      <w:r>
-        <w:t xml:space="preserve"> </w:t>
-      </w:r>
-      <w:proofErr w:type="spellStart"/>
+        <w:t xml:space="preserve">Para iniciar o projeto em nest se vc tem o global na maquina </w:t>
+      </w:r>
       <w:r>
         <w:rPr>
           <w:u w:val="single"/>
         </w:rPr>
-        <w:t>nest</w:t>
-      </w:r>
-      <w:proofErr w:type="spellEnd"/>
+        <w:t>nest new nome-projeto</w:t>
+      </w:r>
+      <w:r>
+        <w:t xml:space="preserve"> caso não tenha rode o comando </w:t>
+      </w:r>
       <w:r>
         <w:rPr>
           <w:u w:val="single"/>
         </w:rPr>
-        <w:t xml:space="preserve"> new nome-projeto</w:t>
-      </w:r>
-      <w:r>
-        <w:t xml:space="preserve"> caso não tenha rode o comando </w:t>
-      </w:r>
-      <w:r>
-        <w:rPr>
-          <w:u w:val="single"/>
-        </w:rPr>
-        <w:t>npm i -g @</w:t>
-      </w:r>
-      <w:proofErr w:type="spellStart"/>
-      <w:r>
-        <w:rPr>
-          <w:u w:val="single"/>
-        </w:rPr>
-        <w:t>nestjs</w:t>
-      </w:r>
-      <w:proofErr w:type="spellEnd"/>
-      <w:r>
-        <w:rPr>
-          <w:u w:val="single"/>
-        </w:rPr>
-        <w:t>/</w:t>
-      </w:r>
-      <w:proofErr w:type="spellStart"/>
-      <w:r>
-        <w:rPr>
-          <w:u w:val="single"/>
-        </w:rPr>
-        <w:t>cli</w:t>
-      </w:r>
-      <w:proofErr w:type="spellEnd"/>
+        <w:t>npm i -g @nestjs/cli</w:t>
+      </w:r>
     </w:p>
     <w:p>
       <w:r>
@@ -166,26 +101,13 @@
         <w:rPr>
           <w:highlight w:val="cyan"/>
         </w:rPr>
-        <w:t xml:space="preserve">02 – Módulos serviços e </w:t>
-      </w:r>
-      <w:proofErr w:type="spellStart"/>
-      <w:r>
-        <w:rPr>
-          <w:highlight w:val="cyan"/>
-        </w:rPr>
-        <w:t>controllers</w:t>
-      </w:r>
-      <w:proofErr w:type="spellEnd"/>
-    </w:p>
-    <w:p>
-      <w:r>
-        <w:t xml:space="preserve">Controler é tudo que recebe requisição http o resto é </w:t>
-      </w:r>
-      <w:proofErr w:type="spellStart"/>
-      <w:r>
-        <w:t>provider</w:t>
-      </w:r>
-      <w:proofErr w:type="spellEnd"/>
+        <w:t>02 – Módulos serviços e controllers</w:t>
+      </w:r>
+    </w:p>
+    <w:p>
+      <w:r>
+        <w:t>Controler é tudo que recebe requisição http o resto é provider</w:t>
+      </w:r>
     </w:p>
     <w:p>
       <w:r>
@@ -234,44 +156,8 @@
         <w:rPr>
           <w:highlight w:val="cyan"/>
         </w:rPr>
-        <w:t xml:space="preserve">03 </w:t>
-      </w:r>
-      <w:proofErr w:type="gramStart"/>
-      <w:r>
-        <w:rPr>
-          <w:highlight w:val="cyan"/>
-        </w:rPr>
-        <w:t>-  Configurando</w:t>
-      </w:r>
-      <w:proofErr w:type="gramEnd"/>
-      <w:r>
-        <w:rPr>
-          <w:highlight w:val="cyan"/>
-        </w:rPr>
-        <w:t xml:space="preserve"> </w:t>
-      </w:r>
-      <w:proofErr w:type="spellStart"/>
-      <w:r>
-        <w:rPr>
-          <w:highlight w:val="cyan"/>
-        </w:rPr>
-        <w:t>Eslint</w:t>
-      </w:r>
-      <w:proofErr w:type="spellEnd"/>
-      <w:r>
-        <w:rPr>
-          <w:highlight w:val="cyan"/>
-        </w:rPr>
-        <w:t xml:space="preserve"> e </w:t>
-      </w:r>
-      <w:proofErr w:type="spellStart"/>
-      <w:r>
-        <w:rPr>
-          <w:highlight w:val="cyan"/>
-        </w:rPr>
-        <w:t>prettier</w:t>
-      </w:r>
-      <w:proofErr w:type="spellEnd"/>
+        <w:t>03 -  Configurando Eslint e prettier</w:t>
+      </w:r>
     </w:p>
     <w:p>
       <w:pPr>
@@ -286,35 +172,7 @@
         <w:rPr>
           <w:u w:val="single"/>
         </w:rPr>
-        <w:t xml:space="preserve">npm i </w:t>
-      </w:r>
-      <w:proofErr w:type="spellStart"/>
-      <w:r>
-        <w:rPr>
-          <w:u w:val="single"/>
-        </w:rPr>
-        <w:t>eslint</w:t>
-      </w:r>
-      <w:proofErr w:type="spellEnd"/>
-      <w:r>
-        <w:rPr>
-          <w:u w:val="single"/>
-        </w:rPr>
-        <w:t xml:space="preserve"> @rocketseat/</w:t>
-      </w:r>
-      <w:proofErr w:type="spellStart"/>
-      <w:r>
-        <w:rPr>
-          <w:u w:val="single"/>
-        </w:rPr>
-        <w:t>eslint</w:t>
-      </w:r>
-      <w:proofErr w:type="spellEnd"/>
-      <w:r>
-        <w:rPr>
-          <w:u w:val="single"/>
-        </w:rPr>
-        <w:t>-config -D</w:t>
+        <w:t>npm i eslint @rocketseat/eslint-config -D</w:t>
       </w:r>
     </w:p>
     <w:p>
@@ -425,39 +283,17 @@
       <w:r>
         <w:t xml:space="preserve">Depois rodar </w:t>
       </w:r>
-      <w:proofErr w:type="spellStart"/>
       <w:r>
         <w:rPr>
           <w:u w:val="single"/>
         </w:rPr>
-        <w:t>docker-compose</w:t>
-      </w:r>
-      <w:proofErr w:type="spellEnd"/>
+        <w:t>docker-compose u</w:t>
+      </w:r>
       <w:r>
         <w:rPr>
           <w:u w:val="single"/>
         </w:rPr>
-        <w:t xml:space="preserve"> </w:t>
-      </w:r>
-      <w:proofErr w:type="spellStart"/>
-      <w:r>
-        <w:rPr>
-          <w:u w:val="single"/>
-        </w:rPr>
-        <w:t>u</w:t>
-      </w:r>
-      <w:r>
-        <w:rPr>
-          <w:u w:val="single"/>
-        </w:rPr>
-        <w:t>p</w:t>
-      </w:r>
-      <w:proofErr w:type="spellEnd"/>
-      <w:r>
-        <w:rPr>
-          <w:u w:val="single"/>
-        </w:rPr>
-        <w:t xml:space="preserve"> -d</w:t>
+        <w:t>p -d</w:t>
       </w:r>
     </w:p>
     <w:p>
@@ -514,21 +350,7 @@
           <w:highlight w:val="cyan"/>
         </w:rPr>
         <w:lastRenderedPageBreak/>
-        <w:t xml:space="preserve">05 </w:t>
-      </w:r>
-      <w:proofErr w:type="gramStart"/>
-      <w:r>
-        <w:rPr>
-          <w:highlight w:val="cyan"/>
-        </w:rPr>
-        <w:t>-  setup</w:t>
-      </w:r>
-      <w:proofErr w:type="gramEnd"/>
-      <w:r>
-        <w:rPr>
-          <w:highlight w:val="cyan"/>
-        </w:rPr>
-        <w:t xml:space="preserve"> do prisma</w:t>
+        <w:t>05 -  setup do prisma</w:t>
       </w:r>
     </w:p>
     <w:p>
@@ -563,16 +385,8 @@
         <w:rPr>
           <w:u w:val="single"/>
         </w:rPr>
-        <w:t xml:space="preserve">npx prisma </w:t>
-      </w:r>
-      <w:proofErr w:type="spellStart"/>
-      <w:r>
-        <w:rPr>
-          <w:u w:val="single"/>
-        </w:rPr>
-        <w:t>init</w:t>
-      </w:r>
-      <w:proofErr w:type="spellEnd"/>
+        <w:t>npx prisma init</w:t>
+      </w:r>
     </w:p>
     <w:p>
       <w:r>
@@ -660,87 +474,41 @@
     </w:p>
     <w:p>
       <w:r>
-        <w:t xml:space="preserve">Depois rodar as </w:t>
-      </w:r>
-      <w:proofErr w:type="spellStart"/>
-      <w:r>
-        <w:t>migrations</w:t>
-      </w:r>
-      <w:proofErr w:type="spellEnd"/>
-      <w:r>
+        <w:t xml:space="preserve">Depois rodar as migrations </w:t>
+      </w:r>
+      <w:r>
+        <w:rPr>
+          <w:u w:val="single"/>
+        </w:rPr>
+        <w:t>npx prisma migrate dev</w:t>
+      </w:r>
+      <w:r>
+        <w:t xml:space="preserve"> depois da um nome para migração</w:t>
+      </w:r>
+      <w:r>
+        <w:t xml:space="preserve"> e para ver a interface gráfica rodar </w:t>
+      </w:r>
+      <w:r>
+        <w:rPr>
+          <w:u w:val="single"/>
+        </w:rPr>
+        <w:t>npx prisma studio</w:t>
+      </w:r>
+      <w:r>
+        <w:rPr>
+          <w:u w:val="single"/>
+        </w:rPr>
         <w:t xml:space="preserve"> </w:t>
       </w:r>
       <w:r>
+        <w:t xml:space="preserve">e para gerar as tipagem rodar </w:t>
+      </w:r>
+      <w:r>
         <w:rPr>
           <w:u w:val="single"/>
         </w:rPr>
-        <w:t xml:space="preserve">npx prisma </w:t>
-      </w:r>
-      <w:proofErr w:type="spellStart"/>
-      <w:r>
-        <w:rPr>
-          <w:u w:val="single"/>
-        </w:rPr>
-        <w:t>migrate</w:t>
-      </w:r>
-      <w:proofErr w:type="spellEnd"/>
-      <w:r>
-        <w:rPr>
-          <w:u w:val="single"/>
-        </w:rPr>
-        <w:t xml:space="preserve"> </w:t>
-      </w:r>
-      <w:proofErr w:type="spellStart"/>
-      <w:r>
-        <w:rPr>
-          <w:u w:val="single"/>
-        </w:rPr>
-        <w:t>dev</w:t>
-      </w:r>
-      <w:proofErr w:type="spellEnd"/>
-      <w:r>
-        <w:t xml:space="preserve"> depois da um nome para migração</w:t>
-      </w:r>
-      <w:r>
-        <w:t xml:space="preserve"> e para ver a interface gráfica rodar </w:t>
-      </w:r>
-      <w:r>
-        <w:rPr>
-          <w:u w:val="single"/>
-        </w:rPr>
-        <w:t xml:space="preserve">npx prisma </w:t>
-      </w:r>
-      <w:proofErr w:type="spellStart"/>
-      <w:r>
-        <w:rPr>
-          <w:u w:val="single"/>
-        </w:rPr>
-        <w:t>studio</w:t>
-      </w:r>
-      <w:proofErr w:type="spellEnd"/>
-      <w:r>
-        <w:rPr>
-          <w:u w:val="single"/>
-        </w:rPr>
-        <w:t xml:space="preserve"> </w:t>
-      </w:r>
-      <w:r>
-        <w:t xml:space="preserve">e para gerar as tipagem rodar </w:t>
-      </w:r>
-      <w:r>
-        <w:rPr>
-          <w:u w:val="single"/>
-        </w:rPr>
-        <w:t xml:space="preserve">npx prisma </w:t>
-      </w:r>
-      <w:proofErr w:type="spellStart"/>
-      <w:r>
-        <w:rPr>
-          <w:u w:val="single"/>
-        </w:rPr>
-        <w:t>generate</w:t>
-      </w:r>
-      <w:proofErr w:type="spellEnd"/>
+        <w:t>npx prisma generate</w:t>
+      </w:r>
     </w:p>
     <w:p>
       <w:r>
@@ -840,29 +608,7 @@
         <w:rPr>
           <w:highlight w:val="cyan"/>
         </w:rPr>
-        <w:t xml:space="preserve">07 </w:t>
-      </w:r>
-      <w:proofErr w:type="gramStart"/>
-      <w:r>
-        <w:rPr>
-          <w:highlight w:val="cyan"/>
-        </w:rPr>
-        <w:t xml:space="preserve">-  </w:t>
-      </w:r>
-      <w:proofErr w:type="spellStart"/>
-      <w:r>
-        <w:rPr>
-          <w:highlight w:val="cyan"/>
-        </w:rPr>
-        <w:t>Controller</w:t>
-      </w:r>
-      <w:proofErr w:type="spellEnd"/>
-      <w:proofErr w:type="gramEnd"/>
-      <w:r>
-        <w:rPr>
-          <w:highlight w:val="cyan"/>
-        </w:rPr>
-        <w:t xml:space="preserve"> de criação de conta</w:t>
+        <w:t>07 -  Controller de criação de conta</w:t>
       </w:r>
     </w:p>
     <w:p>
@@ -955,35 +701,7 @@
         <w:rPr>
           <w:highlight w:val="cyan"/>
         </w:rPr>
-        <w:t xml:space="preserve">08 </w:t>
-      </w:r>
-      <w:proofErr w:type="gramStart"/>
-      <w:r>
-        <w:rPr>
-          <w:highlight w:val="cyan"/>
-        </w:rPr>
-        <w:t>-  Gerando</w:t>
-      </w:r>
-      <w:proofErr w:type="gramEnd"/>
-      <w:r>
-        <w:rPr>
-          <w:highlight w:val="cyan"/>
-        </w:rPr>
-        <w:t xml:space="preserve"> </w:t>
-      </w:r>
-      <w:proofErr w:type="spellStart"/>
-      <w:r>
-        <w:rPr>
-          <w:highlight w:val="cyan"/>
-        </w:rPr>
-        <w:t>hash</w:t>
-      </w:r>
-      <w:proofErr w:type="spellEnd"/>
-      <w:r>
-        <w:rPr>
-          <w:highlight w:val="cyan"/>
-        </w:rPr>
-        <w:t xml:space="preserve"> da senha</w:t>
+        <w:t>08 -  Gerando hash da senha</w:t>
       </w:r>
     </w:p>
     <w:p>
@@ -994,60 +712,16 @@
         <w:rPr>
           <w:u w:val="single"/>
         </w:rPr>
-        <w:t xml:space="preserve">npm i </w:t>
-      </w:r>
-      <w:proofErr w:type="spellStart"/>
+        <w:t>npm i bcryptjs</w:t>
+      </w:r>
+      <w:r>
+        <w:t xml:space="preserve"> e os tipes </w:t>
+      </w:r>
       <w:r>
         <w:rPr>
           <w:u w:val="single"/>
         </w:rPr>
-        <w:t>bcryptjs</w:t>
-      </w:r>
-      <w:proofErr w:type="spellEnd"/>
-      <w:r>
-        <w:t xml:space="preserve"> e os </w:t>
-      </w:r>
-      <w:proofErr w:type="spellStart"/>
-      <w:r>
-        <w:t>tipes</w:t>
-      </w:r>
-      <w:proofErr w:type="spellEnd"/>
-      <w:r>
-        <w:t xml:space="preserve"> </w:t>
-      </w:r>
-      <w:r>
-        <w:rPr>
-          <w:u w:val="single"/>
-        </w:rPr>
-        <w:t>npm i @</w:t>
-      </w:r>
-      <w:proofErr w:type="spellStart"/>
-      <w:r>
-        <w:rPr>
-          <w:u w:val="single"/>
-        </w:rPr>
-        <w:t>types</w:t>
-      </w:r>
-      <w:proofErr w:type="spellEnd"/>
-      <w:r>
-        <w:rPr>
-          <w:u w:val="single"/>
-        </w:rPr>
-        <w:t>/</w:t>
-      </w:r>
-      <w:proofErr w:type="spellStart"/>
-      <w:r>
-        <w:rPr>
-          <w:u w:val="single"/>
-        </w:rPr>
-        <w:t>bcryptjs</w:t>
-      </w:r>
-      <w:proofErr w:type="spellEnd"/>
-      <w:r>
-        <w:rPr>
-          <w:u w:val="single"/>
-        </w:rPr>
-        <w:t xml:space="preserve"> -D</w:t>
+        <w:t>npm i @types/bcryptjs -D</w:t>
       </w:r>
     </w:p>
     <w:p>
@@ -1097,44 +771,8 @@
         <w:rPr>
           <w:highlight w:val="cyan"/>
         </w:rPr>
-        <w:t xml:space="preserve">09 </w:t>
-      </w:r>
-      <w:proofErr w:type="gramStart"/>
-      <w:r>
-        <w:rPr>
-          <w:highlight w:val="cyan"/>
-        </w:rPr>
-        <w:t>-  Criando</w:t>
-      </w:r>
-      <w:proofErr w:type="gramEnd"/>
-      <w:r>
-        <w:rPr>
-          <w:highlight w:val="cyan"/>
-        </w:rPr>
-        <w:t xml:space="preserve"> </w:t>
-      </w:r>
-      <w:proofErr w:type="spellStart"/>
-      <w:r>
-        <w:rPr>
-          <w:highlight w:val="cyan"/>
-        </w:rPr>
-        <w:t>pipe</w:t>
-      </w:r>
-      <w:proofErr w:type="spellEnd"/>
-      <w:r>
-        <w:rPr>
-          <w:highlight w:val="cyan"/>
-        </w:rPr>
-        <w:t xml:space="preserve"> de validação do </w:t>
-      </w:r>
-      <w:proofErr w:type="spellStart"/>
-      <w:r>
-        <w:rPr>
-          <w:highlight w:val="cyan"/>
-        </w:rPr>
-        <w:t>zod</w:t>
-      </w:r>
-      <w:proofErr w:type="spellEnd"/>
+        <w:t>09 -  Criando pipe de validação do zod</w:t>
+      </w:r>
     </w:p>
     <w:p>
       <w:r>
@@ -1144,33 +782,17 @@
         <w:rPr>
           <w:u w:val="single"/>
         </w:rPr>
-        <w:t xml:space="preserve">npm i </w:t>
-      </w:r>
-      <w:proofErr w:type="spellStart"/>
+        <w:t>npm i zod</w:t>
+      </w:r>
+      <w:r>
+        <w:t xml:space="preserve"> e também instalar </w:t>
+      </w:r>
       <w:r>
         <w:rPr>
           <w:u w:val="single"/>
         </w:rPr>
-        <w:t>zod</w:t>
-      </w:r>
-      <w:proofErr w:type="spellEnd"/>
-      <w:r>
-        <w:t xml:space="preserve"> e também instalar </w:t>
-      </w:r>
-      <w:r>
-        <w:rPr>
-          <w:u w:val="single"/>
-        </w:rPr>
-        <w:t xml:space="preserve">npm i </w:t>
-      </w:r>
-      <w:proofErr w:type="spellStart"/>
-      <w:r>
-        <w:rPr>
-          <w:u w:val="single"/>
-        </w:rPr>
-        <w:t>zod-validation-error</w:t>
-      </w:r>
-      <w:proofErr w:type="spellEnd"/>
+        <w:t>npm i zod-validation-error</w:t>
+      </w:r>
     </w:p>
     <w:p>
       <w:r>
@@ -1262,30 +884,8 @@
         <w:rPr>
           <w:highlight w:val="cyan"/>
         </w:rPr>
-        <w:t xml:space="preserve">10 – Extensão </w:t>
-      </w:r>
-      <w:proofErr w:type="spellStart"/>
-      <w:r>
-        <w:rPr>
-          <w:highlight w:val="cyan"/>
-        </w:rPr>
-        <w:t>rest</w:t>
-      </w:r>
-      <w:proofErr w:type="spellEnd"/>
-      <w:r>
-        <w:rPr>
-          <w:highlight w:val="cyan"/>
-        </w:rPr>
-        <w:t xml:space="preserve"> cliente no </w:t>
-      </w:r>
-      <w:proofErr w:type="spellStart"/>
-      <w:r>
-        <w:rPr>
-          <w:highlight w:val="cyan"/>
-        </w:rPr>
-        <w:t>vscode</w:t>
-      </w:r>
-      <w:proofErr w:type="spellEnd"/>
+        <w:t>10 – Extensão rest cliente no vscode</w:t>
+      </w:r>
     </w:p>
     <w:p>
       <w:r>
@@ -1377,21 +977,7 @@
         <w:rPr>
           <w:highlight w:val="cyan"/>
         </w:rPr>
-        <w:t xml:space="preserve">11 – Usando </w:t>
-      </w:r>
-      <w:proofErr w:type="spellStart"/>
-      <w:r>
-        <w:rPr>
-          <w:highlight w:val="cyan"/>
-        </w:rPr>
-        <w:t>configmodule</w:t>
-      </w:r>
-      <w:proofErr w:type="spellEnd"/>
-      <w:r>
-        <w:rPr>
-          <w:highlight w:val="cyan"/>
-        </w:rPr>
-        <w:t xml:space="preserve"> no nest.js</w:t>
+        <w:t>11 – Usando configmodule no nest.js</w:t>
       </w:r>
     </w:p>
     <w:p>
@@ -1402,21 +988,7 @@
         <w:rPr>
           <w:u w:val="single"/>
         </w:rPr>
-        <w:t>npm i @</w:t>
-      </w:r>
-      <w:proofErr w:type="spellStart"/>
-      <w:r>
-        <w:rPr>
-          <w:u w:val="single"/>
-        </w:rPr>
-        <w:t>nestjs</w:t>
-      </w:r>
-      <w:proofErr w:type="spellEnd"/>
-      <w:r>
-        <w:rPr>
-          <w:u w:val="single"/>
-        </w:rPr>
-        <w:t>/config</w:t>
+        <w:t>npm i @nestjs/config</w:t>
       </w:r>
     </w:p>
     <w:p>
@@ -1567,49 +1139,7 @@
         <w:rPr>
           <w:u w:val="single"/>
         </w:rPr>
-        <w:t>npm i @</w:t>
-      </w:r>
-      <w:proofErr w:type="spellStart"/>
-      <w:r>
-        <w:rPr>
-          <w:u w:val="single"/>
-        </w:rPr>
-        <w:t>nestjs</w:t>
-      </w:r>
-      <w:proofErr w:type="spellEnd"/>
-      <w:r>
-        <w:rPr>
-          <w:u w:val="single"/>
-        </w:rPr>
-        <w:t>/</w:t>
-      </w:r>
-      <w:proofErr w:type="spellStart"/>
-      <w:r>
-        <w:rPr>
-          <w:u w:val="single"/>
-        </w:rPr>
-        <w:t>passport</w:t>
-      </w:r>
-      <w:proofErr w:type="spellEnd"/>
-      <w:r>
-        <w:rPr>
-          <w:u w:val="single"/>
-        </w:rPr>
-        <w:t xml:space="preserve"> @</w:t>
-      </w:r>
-      <w:proofErr w:type="spellStart"/>
-      <w:r>
-        <w:rPr>
-          <w:u w:val="single"/>
-        </w:rPr>
-        <w:t>nestjs</w:t>
-      </w:r>
-      <w:proofErr w:type="spellEnd"/>
-      <w:r>
-        <w:rPr>
-          <w:u w:val="single"/>
-        </w:rPr>
-        <w:t>/jwt</w:t>
+        <w:t>npm i @nestjs/passport @nestjs/jwt</w:t>
       </w:r>
     </w:p>
     <w:p>
@@ -1783,15 +1313,7 @@
     </w:p>
     <w:p>
       <w:r>
-        <w:t xml:space="preserve">13 </w:t>
-      </w:r>
-      <w:proofErr w:type="gramStart"/>
-      <w:r>
-        <w:t>–  Gerando</w:t>
-      </w:r>
-      <w:proofErr w:type="gramEnd"/>
-      <w:r>
-        <w:t xml:space="preserve"> token jwt</w:t>
+        <w:t>13 –  Gerando token jwt</w:t>
       </w:r>
     </w:p>
     <w:p>
@@ -1805,250 +1327,75 @@
           <w:lang w:val="en-US"/>
         </w:rPr>
       </w:pPr>
-      <w:proofErr w:type="spellStart"/>
       <w:r>
         <w:rPr>
           <w:highlight w:val="yellow"/>
           <w:lang w:val="en-US"/>
         </w:rPr>
-        <w:t>openssl</w:t>
-      </w:r>
-      <w:proofErr w:type="spellEnd"/>
+        <w:t>openssl genpkey -algorithm RSA -out private_key.pem -pkeyopt rsa_keygen_bits:2048</w:t>
+      </w:r>
+    </w:p>
+    <w:p>
+      <w:pPr>
+        <w:rPr>
+          <w:lang w:val="en-US"/>
+        </w:rPr>
+      </w:pPr>
+      <w:r>
+        <w:rPr>
+          <w:lang w:val="en-US"/>
+        </w:rPr>
+        <w:t>gerar chave publica</w:t>
+      </w:r>
+    </w:p>
+    <w:p>
+      <w:pPr>
+        <w:rPr>
+          <w:lang w:val="en-US"/>
+        </w:rPr>
+      </w:pPr>
       <w:r>
         <w:rPr>
           <w:highlight w:val="yellow"/>
           <w:lang w:val="en-US"/>
         </w:rPr>
-        <w:t xml:space="preserve"> </w:t>
-      </w:r>
-      <w:proofErr w:type="spellStart"/>
+        <w:t>openssl rsa -pubout -in private_key.pem -out public_key.pem</w:t>
+      </w:r>
+    </w:p>
+    <w:p>
+      <w:pPr>
+        <w:rPr>
+          <w:highlight w:val="yellow"/>
+        </w:rPr>
+      </w:pPr>
+      <w:r>
+        <w:t>e pa</w:t>
+      </w:r>
+      <w:r>
+        <w:t>ra converter em base 64</w:t>
+      </w:r>
+      <w:r>
+        <w:br/>
+      </w:r>
+      <w:r>
+        <w:rPr>
+          <w:highlight w:val="yellow"/>
+        </w:rPr>
+        <w:t>base64 private_key.pem &gt; private_key-base64.txt</w:t>
+      </w:r>
+    </w:p>
+    <w:p>
+      <w:pPr>
+        <w:rPr>
+          <w:lang w:val="en-US"/>
+        </w:rPr>
+      </w:pPr>
       <w:r>
         <w:rPr>
           <w:highlight w:val="yellow"/>
           <w:lang w:val="en-US"/>
         </w:rPr>
-        <w:t>genpkey</w:t>
-      </w:r>
-      <w:proofErr w:type="spellEnd"/>
-      <w:r>
-        <w:rPr>
-          <w:highlight w:val="yellow"/>
-          <w:lang w:val="en-US"/>
-        </w:rPr>
-        <w:t xml:space="preserve"> -algorithm RSA -out </w:t>
-      </w:r>
-      <w:proofErr w:type="spellStart"/>
-      <w:r>
-        <w:rPr>
-          <w:highlight w:val="yellow"/>
-          <w:lang w:val="en-US"/>
-        </w:rPr>
-        <w:t>private_key.pem</w:t>
-      </w:r>
-      <w:proofErr w:type="spellEnd"/>
-      <w:r>
-        <w:rPr>
-          <w:highlight w:val="yellow"/>
-          <w:lang w:val="en-US"/>
-        </w:rPr>
-        <w:t xml:space="preserve"> -</w:t>
-      </w:r>
-      <w:proofErr w:type="spellStart"/>
-      <w:r>
-        <w:rPr>
-          <w:highlight w:val="yellow"/>
-          <w:lang w:val="en-US"/>
-        </w:rPr>
-        <w:t>pkeyopt</w:t>
-      </w:r>
-      <w:proofErr w:type="spellEnd"/>
-      <w:r>
-        <w:rPr>
-          <w:highlight w:val="yellow"/>
-          <w:lang w:val="en-US"/>
-        </w:rPr>
-        <w:t xml:space="preserve"> rsa_keygen_bits:2048</w:t>
-      </w:r>
-    </w:p>
-    <w:p>
-      <w:pPr>
-        <w:rPr>
-          <w:lang w:val="en-US"/>
-        </w:rPr>
-      </w:pPr>
-      <w:proofErr w:type="spellStart"/>
-      <w:r>
-        <w:rPr>
-          <w:lang w:val="en-US"/>
-        </w:rPr>
-        <w:t>gerar</w:t>
-      </w:r>
-      <w:proofErr w:type="spellEnd"/>
-      <w:r>
-        <w:rPr>
-          <w:lang w:val="en-US"/>
-        </w:rPr>
-        <w:t xml:space="preserve"> </w:t>
-      </w:r>
-      <w:proofErr w:type="spellStart"/>
-      <w:r>
-        <w:rPr>
-          <w:lang w:val="en-US"/>
-        </w:rPr>
-        <w:t>chave</w:t>
-      </w:r>
-      <w:proofErr w:type="spellEnd"/>
-      <w:r>
-        <w:rPr>
-          <w:lang w:val="en-US"/>
-        </w:rPr>
-        <w:t xml:space="preserve"> publica</w:t>
-      </w:r>
-    </w:p>
-    <w:p>
-      <w:pPr>
-        <w:rPr>
-          <w:lang w:val="en-US"/>
-        </w:rPr>
-      </w:pPr>
-      <w:proofErr w:type="spellStart"/>
-      <w:r>
-        <w:rPr>
-          <w:highlight w:val="yellow"/>
-          <w:lang w:val="en-US"/>
-        </w:rPr>
-        <w:t>openssl</w:t>
-      </w:r>
-      <w:proofErr w:type="spellEnd"/>
-      <w:r>
-        <w:rPr>
-          <w:highlight w:val="yellow"/>
-          <w:lang w:val="en-US"/>
-        </w:rPr>
-        <w:t xml:space="preserve"> </w:t>
-      </w:r>
-      <w:proofErr w:type="spellStart"/>
-      <w:r>
-        <w:rPr>
-          <w:highlight w:val="yellow"/>
-          <w:lang w:val="en-US"/>
-        </w:rPr>
-        <w:t>rsa</w:t>
-      </w:r>
-      <w:proofErr w:type="spellEnd"/>
-      <w:r>
-        <w:rPr>
-          <w:highlight w:val="yellow"/>
-          <w:lang w:val="en-US"/>
-        </w:rPr>
-        <w:t xml:space="preserve"> -</w:t>
-      </w:r>
-      <w:proofErr w:type="spellStart"/>
-      <w:r>
-        <w:rPr>
-          <w:highlight w:val="yellow"/>
-          <w:lang w:val="en-US"/>
-        </w:rPr>
-        <w:t>pubout</w:t>
-      </w:r>
-      <w:proofErr w:type="spellEnd"/>
-      <w:r>
-        <w:rPr>
-          <w:highlight w:val="yellow"/>
-          <w:lang w:val="en-US"/>
-        </w:rPr>
-        <w:t xml:space="preserve"> -in </w:t>
-      </w:r>
-      <w:proofErr w:type="spellStart"/>
-      <w:r>
-        <w:rPr>
-          <w:highlight w:val="yellow"/>
-          <w:lang w:val="en-US"/>
-        </w:rPr>
-        <w:t>private_key.pem</w:t>
-      </w:r>
-      <w:proofErr w:type="spellEnd"/>
-      <w:r>
-        <w:rPr>
-          <w:highlight w:val="yellow"/>
-          <w:lang w:val="en-US"/>
-        </w:rPr>
-        <w:t xml:space="preserve"> -out </w:t>
-      </w:r>
-      <w:proofErr w:type="spellStart"/>
-      <w:r>
-        <w:rPr>
-          <w:highlight w:val="yellow"/>
-          <w:lang w:val="en-US"/>
-        </w:rPr>
-        <w:t>public_key.pem</w:t>
-      </w:r>
-      <w:proofErr w:type="spellEnd"/>
-    </w:p>
-    <w:p>
-      <w:pPr>
-        <w:rPr>
-          <w:highlight w:val="yellow"/>
-        </w:rPr>
-      </w:pPr>
-      <w:r>
-        <w:t>e pa</w:t>
-      </w:r>
-      <w:r>
-        <w:t>ra converter em base 64</w:t>
-      </w:r>
-      <w:r>
-        <w:br/>
-      </w:r>
-      <w:r>
-        <w:rPr>
-          <w:highlight w:val="yellow"/>
-        </w:rPr>
-        <w:t xml:space="preserve">base64 </w:t>
-      </w:r>
-      <w:proofErr w:type="spellStart"/>
-      <w:r>
-        <w:rPr>
-          <w:highlight w:val="yellow"/>
-        </w:rPr>
-        <w:t>private_key.pem</w:t>
-      </w:r>
-      <w:proofErr w:type="spellEnd"/>
-      <w:r>
-        <w:rPr>
-          <w:highlight w:val="yellow"/>
-        </w:rPr>
-        <w:t xml:space="preserve"> &gt; private_key-base64.txt</w:t>
-      </w:r>
-    </w:p>
-    <w:p>
-      <w:pPr>
-        <w:rPr>
-          <w:lang w:val="en-US"/>
-        </w:rPr>
-      </w:pPr>
-      <w:r>
-        <w:rPr>
-          <w:highlight w:val="yellow"/>
-          <w:lang w:val="en-US"/>
-        </w:rPr>
-        <w:t xml:space="preserve">base64 </w:t>
-      </w:r>
-      <w:proofErr w:type="spellStart"/>
-      <w:r>
-        <w:rPr>
-          <w:highlight w:val="yellow"/>
-          <w:lang w:val="en-US"/>
-        </w:rPr>
-        <w:t>public_key.pem</w:t>
-      </w:r>
-      <w:proofErr w:type="spellEnd"/>
-      <w:r>
-        <w:rPr>
-          <w:highlight w:val="yellow"/>
-          <w:lang w:val="en-US"/>
-        </w:rPr>
-        <w:t xml:space="preserve"> &gt; public_key-base64.txt</w:t>
+        <w:t>base64 public_key.pem &gt; public_key-base64.txt</w:t>
       </w:r>
     </w:p>
     <w:p>
@@ -2298,29 +1645,7 @@
         <w:rPr>
           <w:highlight w:val="cyan"/>
         </w:rPr>
-        <w:t xml:space="preserve">14 </w:t>
-      </w:r>
-      <w:proofErr w:type="gramStart"/>
-      <w:r>
-        <w:rPr>
-          <w:highlight w:val="cyan"/>
-        </w:rPr>
-        <w:t xml:space="preserve">–  </w:t>
-      </w:r>
-      <w:proofErr w:type="spellStart"/>
-      <w:r>
-        <w:rPr>
-          <w:highlight w:val="cyan"/>
-        </w:rPr>
-        <w:t>Controller</w:t>
-      </w:r>
-      <w:proofErr w:type="spellEnd"/>
-      <w:proofErr w:type="gramEnd"/>
-      <w:r>
-        <w:rPr>
-          <w:highlight w:val="cyan"/>
-        </w:rPr>
-        <w:t xml:space="preserve"> de autenticação</w:t>
+        <w:t>14 –  Controller de autenticação</w:t>
       </w:r>
     </w:p>
     <w:p>
@@ -2370,30 +1695,8 @@
         <w:rPr>
           <w:highlight w:val="cyan"/>
         </w:rPr>
-        <w:t xml:space="preserve">15 </w:t>
-      </w:r>
-      <w:proofErr w:type="gramStart"/>
-      <w:r>
-        <w:rPr>
-          <w:highlight w:val="cyan"/>
-        </w:rPr>
-        <w:t>–  Protegendo</w:t>
-      </w:r>
-      <w:proofErr w:type="gramEnd"/>
-      <w:r>
-        <w:rPr>
-          <w:highlight w:val="cyan"/>
-        </w:rPr>
-        <w:t xml:space="preserve"> rotas com </w:t>
-      </w:r>
-      <w:proofErr w:type="spellStart"/>
-      <w:r>
-        <w:rPr>
-          <w:highlight w:val="cyan"/>
-        </w:rPr>
-        <w:t>guards</w:t>
-      </w:r>
-      <w:proofErr w:type="spellEnd"/>
+        <w:t>15 –  Protegendo rotas com guards</w:t>
+      </w:r>
     </w:p>
     <w:p>
       <w:r>
@@ -2403,72 +1706,25 @@
         <w:rPr>
           <w:u w:val="single"/>
         </w:rPr>
-        <w:t xml:space="preserve">npm i </w:t>
-      </w:r>
-      <w:proofErr w:type="spellStart"/>
+        <w:t>npm i passsport-jwt</w:t>
+      </w:r>
       <w:r>
         <w:rPr>
           <w:u w:val="single"/>
         </w:rPr>
-        <w:t>passsport</w:t>
-      </w:r>
-      <w:proofErr w:type="spellEnd"/>
+        <w:t xml:space="preserve"> </w:t>
+      </w:r>
+      <w:r>
+        <w:t xml:space="preserve">e o </w:t>
+      </w:r>
+      <w:r>
+        <w:t xml:space="preserve">type </w:t>
+      </w:r>
       <w:r>
         <w:rPr>
           <w:u w:val="single"/>
         </w:rPr>
-        <w:t>-jwt</w:t>
-      </w:r>
-      <w:r>
-        <w:rPr>
-          <w:u w:val="single"/>
-        </w:rPr>
-        <w:t xml:space="preserve"> </w:t>
-      </w:r>
-      <w:r>
-        <w:t xml:space="preserve">e o </w:t>
-      </w:r>
-      <w:proofErr w:type="spellStart"/>
-      <w:r>
-        <w:t>type</w:t>
-      </w:r>
-      <w:proofErr w:type="spellEnd"/>
-      <w:r>
-        <w:t xml:space="preserve"> </w:t>
-      </w:r>
-      <w:r>
-        <w:rPr>
-          <w:u w:val="single"/>
-        </w:rPr>
-        <w:t>npm i @</w:t>
-      </w:r>
-      <w:proofErr w:type="spellStart"/>
-      <w:r>
-        <w:rPr>
-          <w:u w:val="single"/>
-        </w:rPr>
-        <w:t>types</w:t>
-      </w:r>
-      <w:proofErr w:type="spellEnd"/>
-      <w:r>
-        <w:rPr>
-          <w:u w:val="single"/>
-        </w:rPr>
-        <w:t>/</w:t>
-      </w:r>
-      <w:proofErr w:type="spellStart"/>
-      <w:r>
-        <w:rPr>
-          <w:u w:val="single"/>
-        </w:rPr>
-        <w:t>passport</w:t>
-      </w:r>
-      <w:proofErr w:type="spellEnd"/>
-      <w:r>
-        <w:rPr>
-          <w:u w:val="single"/>
-        </w:rPr>
-        <w:t>-jwt -D</w:t>
+        <w:t>npm i @types/passport-jwt -D</w:t>
       </w:r>
     </w:p>
     <w:p>
@@ -2730,35 +1986,7 @@
         <w:rPr>
           <w:highlight w:val="cyan"/>
         </w:rPr>
-        <w:t xml:space="preserve">16 </w:t>
-      </w:r>
-      <w:proofErr w:type="gramStart"/>
-      <w:r>
-        <w:rPr>
-          <w:highlight w:val="cyan"/>
-        </w:rPr>
-        <w:t>–  criando</w:t>
-      </w:r>
-      <w:proofErr w:type="gramEnd"/>
-      <w:r>
-        <w:rPr>
-          <w:highlight w:val="cyan"/>
-        </w:rPr>
-        <w:t xml:space="preserve"> </w:t>
-      </w:r>
-      <w:proofErr w:type="spellStart"/>
-      <w:r>
-        <w:rPr>
-          <w:highlight w:val="cyan"/>
-        </w:rPr>
-        <w:t>decorator</w:t>
-      </w:r>
-      <w:proofErr w:type="spellEnd"/>
-      <w:r>
-        <w:rPr>
-          <w:highlight w:val="cyan"/>
-        </w:rPr>
-        <w:t xml:space="preserve"> de autenticação</w:t>
+        <w:t>16 –  criando decorator de autenticação</w:t>
       </w:r>
     </w:p>
     <w:p>
@@ -2893,21 +2121,7 @@
         <w:rPr>
           <w:highlight w:val="cyan"/>
         </w:rPr>
-        <w:t xml:space="preserve">17 </w:t>
-      </w:r>
-      <w:proofErr w:type="gramStart"/>
-      <w:r>
-        <w:rPr>
-          <w:highlight w:val="cyan"/>
-        </w:rPr>
-        <w:t>–  controler</w:t>
-      </w:r>
-      <w:proofErr w:type="gramEnd"/>
-      <w:r>
-        <w:rPr>
-          <w:highlight w:val="cyan"/>
-        </w:rPr>
-        <w:t xml:space="preserve"> de criação de pergunta</w:t>
+        <w:t>17 –  controler de criação de pergunta</w:t>
       </w:r>
     </w:p>
     <w:p>
@@ -2954,21 +2168,7 @@
         <w:rPr>
           <w:highlight w:val="cyan"/>
         </w:rPr>
-        <w:t xml:space="preserve">18 </w:t>
-      </w:r>
-      <w:proofErr w:type="gramStart"/>
-      <w:r>
-        <w:rPr>
-          <w:highlight w:val="cyan"/>
-        </w:rPr>
-        <w:t>–  controler</w:t>
-      </w:r>
-      <w:proofErr w:type="gramEnd"/>
-      <w:r>
-        <w:rPr>
-          <w:highlight w:val="cyan"/>
-        </w:rPr>
-        <w:t xml:space="preserve"> de listagem de perguntas</w:t>
+        <w:t>18 –  controler de listagem de perguntas</w:t>
       </w:r>
     </w:p>
     <w:p>
@@ -3061,30 +2261,8 @@
         <w:rPr>
           <w:highlight w:val="cyan"/>
         </w:rPr>
-        <w:t xml:space="preserve">19 – Configurando </w:t>
-      </w:r>
-      <w:proofErr w:type="spellStart"/>
-      <w:r>
-        <w:rPr>
-          <w:highlight w:val="cyan"/>
-        </w:rPr>
-        <w:t>vitest</w:t>
-      </w:r>
-      <w:proofErr w:type="spellEnd"/>
-      <w:r>
-        <w:rPr>
-          <w:highlight w:val="cyan"/>
-        </w:rPr>
-        <w:t xml:space="preserve"> com </w:t>
-      </w:r>
-      <w:proofErr w:type="spellStart"/>
-      <w:r>
-        <w:rPr>
-          <w:highlight w:val="cyan"/>
-        </w:rPr>
-        <w:t>swc</w:t>
-      </w:r>
-      <w:proofErr w:type="spellEnd"/>
+        <w:t>19 – Configurando vitest com swc</w:t>
+      </w:r>
     </w:p>
     <w:p>
       <w:r>
@@ -3094,106 +2272,22 @@
         <w:rPr>
           <w:u w:val="single"/>
         </w:rPr>
-        <w:t xml:space="preserve">npm i </w:t>
-      </w:r>
-      <w:proofErr w:type="spellStart"/>
+        <w:t>npm i vitest unplugin-swc @swc/core @vitest/coverage-v8</w:t>
+      </w:r>
       <w:r>
         <w:rPr>
           <w:u w:val="single"/>
         </w:rPr>
-        <w:t>vitest</w:t>
-      </w:r>
-      <w:proofErr w:type="spellEnd"/>
+        <w:t xml:space="preserve"> -D</w:t>
+      </w:r>
+      <w:r>
+        <w:t xml:space="preserve"> e também </w:t>
+      </w:r>
       <w:r>
         <w:rPr>
           <w:u w:val="single"/>
         </w:rPr>
-        <w:t xml:space="preserve"> </w:t>
-      </w:r>
-      <w:proofErr w:type="spellStart"/>
-      <w:r>
-        <w:rPr>
-          <w:u w:val="single"/>
-        </w:rPr>
-        <w:t>unplugin-swc</w:t>
-      </w:r>
-      <w:proofErr w:type="spellEnd"/>
-      <w:r>
-        <w:rPr>
-          <w:u w:val="single"/>
-        </w:rPr>
-        <w:t xml:space="preserve"> @</w:t>
-      </w:r>
-      <w:proofErr w:type="spellStart"/>
-      <w:r>
-        <w:rPr>
-          <w:u w:val="single"/>
-        </w:rPr>
-        <w:t>swc</w:t>
-      </w:r>
-      <w:proofErr w:type="spellEnd"/>
-      <w:r>
-        <w:rPr>
-          <w:u w:val="single"/>
-        </w:rPr>
-        <w:t>/core @</w:t>
-      </w:r>
-      <w:proofErr w:type="spellStart"/>
-      <w:r>
-        <w:rPr>
-          <w:u w:val="single"/>
-        </w:rPr>
-        <w:t>vitest</w:t>
-      </w:r>
-      <w:proofErr w:type="spellEnd"/>
-      <w:r>
-        <w:rPr>
-          <w:u w:val="single"/>
-        </w:rPr>
-        <w:t>/coverage-v8</w:t>
-      </w:r>
-      <w:r>
-        <w:rPr>
-          <w:u w:val="single"/>
-        </w:rPr>
-        <w:t xml:space="preserve"> -D</w:t>
-      </w:r>
-      <w:r>
-        <w:t xml:space="preserve"> e também </w:t>
-      </w:r>
-      <w:r>
-        <w:rPr>
-          <w:u w:val="single"/>
-        </w:rPr>
-        <w:t xml:space="preserve">npm i </w:t>
-      </w:r>
-      <w:proofErr w:type="spellStart"/>
-      <w:r>
-        <w:rPr>
-          <w:u w:val="single"/>
-        </w:rPr>
-        <w:t>vitest</w:t>
-      </w:r>
-      <w:proofErr w:type="spellEnd"/>
-      <w:r>
-        <w:rPr>
-          <w:u w:val="single"/>
-        </w:rPr>
-        <w:t>-</w:t>
-      </w:r>
-      <w:proofErr w:type="spellStart"/>
-      <w:r>
-        <w:rPr>
-          <w:u w:val="single"/>
-        </w:rPr>
-        <w:t>tsconfig-paths</w:t>
-      </w:r>
-      <w:proofErr w:type="spellEnd"/>
-      <w:r>
-        <w:rPr>
-          <w:u w:val="single"/>
-        </w:rPr>
-        <w:t xml:space="preserve"> -D</w:t>
+        <w:t>npm i vitest-tsconfig-paths -D</w:t>
       </w:r>
     </w:p>
     <w:p>
@@ -3413,21 +2507,7 @@
         <w:rPr>
           <w:highlight w:val="cyan"/>
         </w:rPr>
-        <w:t xml:space="preserve">20 </w:t>
-      </w:r>
-      <w:proofErr w:type="gramStart"/>
-      <w:r>
-        <w:rPr>
-          <w:highlight w:val="cyan"/>
-        </w:rPr>
-        <w:t>-  Banco</w:t>
-      </w:r>
-      <w:proofErr w:type="gramEnd"/>
-      <w:r>
-        <w:rPr>
-          <w:highlight w:val="cyan"/>
-        </w:rPr>
-        <w:t xml:space="preserve"> de dados isolado nos testes</w:t>
+        <w:t>20 -  Banco de dados isolado nos testes</w:t>
       </w:r>
     </w:p>
     <w:p>
@@ -3443,21 +2523,7 @@
         <w:rPr>
           <w:u w:val="single"/>
         </w:rPr>
-        <w:t xml:space="preserve">npm i </w:t>
-      </w:r>
-      <w:proofErr w:type="spellStart"/>
-      <w:r>
-        <w:rPr>
-          <w:u w:val="single"/>
-        </w:rPr>
-        <w:t>dotenv</w:t>
-      </w:r>
-      <w:proofErr w:type="spellEnd"/>
-      <w:r>
-        <w:rPr>
-          <w:u w:val="single"/>
-        </w:rPr>
-        <w:t xml:space="preserve"> -D</w:t>
+        <w:t>npm i dotenv -D</w:t>
       </w:r>
     </w:p>
     <w:p>
@@ -3560,67 +2626,25 @@
         <w:rPr>
           <w:u w:val="single"/>
         </w:rPr>
-        <w:t xml:space="preserve">npm i </w:t>
-      </w:r>
-      <w:proofErr w:type="spellStart"/>
+        <w:t>npm i supertest -</w:t>
+      </w:r>
+      <w:r>
+        <w:t>D</w:t>
+      </w:r>
+      <w:r>
+        <w:t xml:space="preserve"> </w:t>
+      </w:r>
+      <w:r>
+        <w:t>e</w:t>
+      </w:r>
+      <w:r>
+        <w:t xml:space="preserve"> </w:t>
+      </w:r>
       <w:r>
         <w:rPr>
           <w:u w:val="single"/>
         </w:rPr>
-        <w:t>supertest</w:t>
-      </w:r>
-      <w:proofErr w:type="spellEnd"/>
-      <w:r>
-        <w:rPr>
-          <w:u w:val="single"/>
-        </w:rPr>
-        <w:t xml:space="preserve"> -</w:t>
-      </w:r>
-      <w:r>
-        <w:t>D</w:t>
-      </w:r>
-      <w:r>
-        <w:t xml:space="preserve"> </w:t>
-      </w:r>
-      <w:r>
-        <w:t>e</w:t>
-      </w:r>
-      <w:r>
-        <w:t xml:space="preserve"> </w:t>
-      </w:r>
-      <w:r>
-        <w:rPr>
-          <w:u w:val="single"/>
-        </w:rPr>
-        <w:t>npm i @</w:t>
-      </w:r>
-      <w:proofErr w:type="spellStart"/>
-      <w:r>
-        <w:rPr>
-          <w:u w:val="single"/>
-        </w:rPr>
-        <w:t>types</w:t>
-      </w:r>
-      <w:proofErr w:type="spellEnd"/>
-      <w:r>
-        <w:rPr>
-          <w:u w:val="single"/>
-        </w:rPr>
-        <w:t>/</w:t>
-      </w:r>
-      <w:proofErr w:type="spellStart"/>
-      <w:r>
-        <w:rPr>
-          <w:u w:val="single"/>
-        </w:rPr>
-        <w:t>supertest</w:t>
-      </w:r>
-      <w:proofErr w:type="spellEnd"/>
-      <w:r>
-        <w:rPr>
-          <w:u w:val="single"/>
-        </w:rPr>
-        <w:t xml:space="preserve"> -D</w:t>
+        <w:t>npm i @types/supertest -D</w:t>
       </w:r>
     </w:p>
     <w:p>
@@ -3703,20 +2727,100 @@
       </w:r>
     </w:p>
     <w:p>
+      <w:r>
+        <w:rPr>
+          <w:highlight w:val="cyan"/>
+        </w:rPr>
+        <w:t>22 –</w:t>
+      </w:r>
+      <w:r>
+        <w:rPr>
+          <w:highlight w:val="cyan"/>
+        </w:rPr>
+        <w:t xml:space="preserve"> Testes E2E de perguntas</w:t>
+      </w:r>
+    </w:p>
+    <w:p>
+      <w:r>
+        <w:lastRenderedPageBreak/>
+        <w:drawing>
+          <wp:inline distT="0" distB="0" distL="0" distR="0" wp14:anchorId="12F205A5" wp14:editId="087EAC87">
+            <wp:extent cx="5400040" cy="4008120"/>
+            <wp:effectExtent l="0" t="0" r="0" b="0"/>
+            <wp:docPr id="54" name="Imagem 54"/>
+            <wp:cNvGraphicFramePr>
+              <a:graphicFrameLocks xmlns:a="http://schemas.openxmlformats.org/drawingml/2006/main" noChangeAspect="1"/>
+            </wp:cNvGraphicFramePr>
+            <a:graphic xmlns:a="http://schemas.openxmlformats.org/drawingml/2006/main">
+              <a:graphicData uri="http://schemas.openxmlformats.org/drawingml/2006/picture">
+                <pic:pic xmlns:pic="http://schemas.openxmlformats.org/drawingml/2006/picture">
+                  <pic:nvPicPr>
+                    <pic:cNvPr id="1" name=""/>
+                    <pic:cNvPicPr/>
+                  </pic:nvPicPr>
+                  <pic:blipFill>
+                    <a:blip r:embed="rId54"/>
+                    <a:stretch>
+                      <a:fillRect/>
+                    </a:stretch>
+                  </pic:blipFill>
+                  <pic:spPr>
+                    <a:xfrm>
+                      <a:off x="0" y="0"/>
+                      <a:ext cx="5400040" cy="4008120"/>
+                    </a:xfrm>
+                    <a:prstGeom prst="rect">
+                      <a:avLst/>
+                    </a:prstGeom>
+                  </pic:spPr>
+                </pic:pic>
+              </a:graphicData>
+            </a:graphic>
+          </wp:inline>
+        </w:drawing>
+      </w:r>
+    </w:p>
+    <w:p>
+      <w:r>
+        <w:lastRenderedPageBreak/>
+        <w:drawing>
+          <wp:inline distT="0" distB="0" distL="0" distR="0" wp14:anchorId="08ADA201" wp14:editId="118DBC76">
+            <wp:extent cx="5400040" cy="5357495"/>
+            <wp:effectExtent l="0" t="0" r="0" b="0"/>
+            <wp:docPr id="55" name="Imagem 55"/>
+            <wp:cNvGraphicFramePr>
+              <a:graphicFrameLocks xmlns:a="http://schemas.openxmlformats.org/drawingml/2006/main" noChangeAspect="1"/>
+            </wp:cNvGraphicFramePr>
+            <a:graphic xmlns:a="http://schemas.openxmlformats.org/drawingml/2006/main">
+              <a:graphicData uri="http://schemas.openxmlformats.org/drawingml/2006/picture">
+                <pic:pic xmlns:pic="http://schemas.openxmlformats.org/drawingml/2006/picture">
+                  <pic:nvPicPr>
+                    <pic:cNvPr id="1" name=""/>
+                    <pic:cNvPicPr/>
+                  </pic:nvPicPr>
+                  <pic:blipFill>
+                    <a:blip r:embed="rId55"/>
+                    <a:stretch>
+                      <a:fillRect/>
+                    </a:stretch>
+                  </pic:blipFill>
+                  <pic:spPr>
+                    <a:xfrm>
+                      <a:off x="0" y="0"/>
+                      <a:ext cx="5400040" cy="5357495"/>
+                    </a:xfrm>
+                    <a:prstGeom prst="rect">
+                      <a:avLst/>
+                    </a:prstGeom>
+                  </pic:spPr>
+                </pic:pic>
+              </a:graphicData>
+            </a:graphic>
+          </wp:inline>
+        </w:drawing>
+      </w:r>
       <w:bookmarkStart w:id="0" w:name="_GoBack"/>
       <w:bookmarkEnd w:id="0"/>
-      <w:r>
-        <w:rPr>
-          <w:highlight w:val="cyan"/>
-        </w:rPr>
-        <w:t>22 –</w:t>
-      </w:r>
-      <w:r>
-        <w:rPr>
-          <w:highlight w:val="cyan"/>
-        </w:rPr>
-        <w:t xml:space="preserve"> Testes E2E de perguntas</w:t>
-      </w:r>
     </w:p>
     <w:p>
       <w:r>
@@ -3730,57 +2834,57 @@
     </w:p>
     <w:p>
       <w:r>
+        <w:t>25 –</w:t>
+      </w:r>
+    </w:p>
+    <w:p>
+      <w:r>
+        <w:t xml:space="preserve">26 – </w:t>
+      </w:r>
+    </w:p>
+    <w:p>
+      <w:r>
+        <w:t xml:space="preserve">27 – </w:t>
+      </w:r>
+    </w:p>
+    <w:p>
+      <w:r>
+        <w:t xml:space="preserve">28 – </w:t>
+      </w:r>
+    </w:p>
+    <w:p>
+      <w:r>
+        <w:t xml:space="preserve">29 – </w:t>
+      </w:r>
+    </w:p>
+    <w:p>
+      <w:r>
+        <w:t>30 –</w:t>
+      </w:r>
+    </w:p>
+    <w:p>
+      <w:r>
+        <w:t>31 –</w:t>
+      </w:r>
+    </w:p>
+    <w:p>
+      <w:r>
+        <w:t>32 –</w:t>
+      </w:r>
+    </w:p>
+    <w:p>
+      <w:r>
+        <w:t xml:space="preserve">33 – </w:t>
+      </w:r>
+    </w:p>
+    <w:p>
+      <w:r>
+        <w:t xml:space="preserve">34 – </w:t>
+      </w:r>
+    </w:p>
+    <w:p>
+      <w:r>
         <w:lastRenderedPageBreak/>
-        <w:t>25 –</w:t>
-      </w:r>
-    </w:p>
-    <w:p>
-      <w:r>
-        <w:t xml:space="preserve">26 – </w:t>
-      </w:r>
-    </w:p>
-    <w:p>
-      <w:r>
-        <w:t xml:space="preserve">27 – </w:t>
-      </w:r>
-    </w:p>
-    <w:p>
-      <w:r>
-        <w:t xml:space="preserve">28 – </w:t>
-      </w:r>
-    </w:p>
-    <w:p>
-      <w:r>
-        <w:t xml:space="preserve">29 – </w:t>
-      </w:r>
-    </w:p>
-    <w:p>
-      <w:r>
-        <w:t>30 –</w:t>
-      </w:r>
-    </w:p>
-    <w:p>
-      <w:r>
-        <w:t>31 –</w:t>
-      </w:r>
-    </w:p>
-    <w:p>
-      <w:r>
-        <w:t>32 –</w:t>
-      </w:r>
-    </w:p>
-    <w:p>
-      <w:r>
-        <w:t xml:space="preserve">33 – </w:t>
-      </w:r>
-    </w:p>
-    <w:p>
-      <w:r>
-        <w:t xml:space="preserve">34 – </w:t>
-      </w:r>
-    </w:p>
-    <w:p>
-      <w:r>
         <w:t xml:space="preserve">35 – </w:t>
       </w:r>
     </w:p>

</xml_diff>

<commit_message>
23 – Entendendo as camadas
</commit_message>
<xml_diff>
--- a/2023/05_nestjs.docx
+++ b/2023/05_nestjs.docx
@@ -18,13 +18,24 @@
           <w:szCs w:val="22"/>
           <w:highlight w:val="cyan"/>
         </w:rPr>
-        <w:t>01 – Criando projeto com nest</w:t>
-      </w:r>
+        <w:t xml:space="preserve">01 – Criando projeto com </w:t>
+      </w:r>
+      <w:proofErr w:type="spellStart"/>
       <w:r>
         <w:rPr>
           <w:rFonts w:asciiTheme="minorHAnsi" w:hAnsiTheme="minorHAnsi" w:cstheme="minorHAnsi"/>
           <w:sz w:val="22"/>
           <w:szCs w:val="22"/>
+          <w:highlight w:val="cyan"/>
+        </w:rPr>
+        <w:t>nest</w:t>
+      </w:r>
+      <w:proofErr w:type="spellEnd"/>
+      <w:r>
+        <w:rPr>
+          <w:rFonts w:asciiTheme="minorHAnsi" w:hAnsiTheme="minorHAnsi" w:cstheme="minorHAnsi"/>
+          <w:sz w:val="22"/>
+          <w:szCs w:val="22"/>
         </w:rPr>
         <w:t xml:space="preserve"> </w:t>
       </w:r>
@@ -36,13 +47,45 @@
         </w:rPr>
       </w:pPr>
       <w:r>
-        <w:t xml:space="preserve">Para iniciar o projeto em nest se vc tem o global na maquina </w:t>
-      </w:r>
-      <w:r>
-        <w:rPr>
-          <w:u w:val="single"/>
-        </w:rPr>
-        <w:t>nest new nome-projeto</w:t>
+        <w:t xml:space="preserve">Para iniciar o projeto em </w:t>
+      </w:r>
+      <w:proofErr w:type="spellStart"/>
+      <w:r>
+        <w:t>nest</w:t>
+      </w:r>
+      <w:proofErr w:type="spellEnd"/>
+      <w:r>
+        <w:t xml:space="preserve"> se </w:t>
+      </w:r>
+      <w:proofErr w:type="spellStart"/>
+      <w:r>
+        <w:t>vc</w:t>
+      </w:r>
+      <w:proofErr w:type="spellEnd"/>
+      <w:r>
+        <w:t xml:space="preserve"> tem o global na </w:t>
+      </w:r>
+      <w:proofErr w:type="spellStart"/>
+      <w:r>
+        <w:t>maquina</w:t>
+      </w:r>
+      <w:proofErr w:type="spellEnd"/>
+      <w:r>
+        <w:t xml:space="preserve"> </w:t>
+      </w:r>
+      <w:proofErr w:type="spellStart"/>
+      <w:r>
+        <w:rPr>
+          <w:u w:val="single"/>
+        </w:rPr>
+        <w:t>nest</w:t>
+      </w:r>
+      <w:proofErr w:type="spellEnd"/>
+      <w:r>
+        <w:rPr>
+          <w:u w:val="single"/>
+        </w:rPr>
+        <w:t xml:space="preserve"> new nome-projeto</w:t>
       </w:r>
       <w:r>
         <w:t xml:space="preserve"> caso não tenha rode o comando </w:t>
@@ -51,8 +94,30 @@
         <w:rPr>
           <w:u w:val="single"/>
         </w:rPr>
-        <w:t>npm i -g @nestjs/cli</w:t>
-      </w:r>
+        <w:t>npm i -g @</w:t>
+      </w:r>
+      <w:proofErr w:type="spellStart"/>
+      <w:r>
+        <w:rPr>
+          <w:u w:val="single"/>
+        </w:rPr>
+        <w:t>nestjs</w:t>
+      </w:r>
+      <w:proofErr w:type="spellEnd"/>
+      <w:r>
+        <w:rPr>
+          <w:u w:val="single"/>
+        </w:rPr>
+        <w:t>/</w:t>
+      </w:r>
+      <w:proofErr w:type="spellStart"/>
+      <w:r>
+        <w:rPr>
+          <w:u w:val="single"/>
+        </w:rPr>
+        <w:t>cli</w:t>
+      </w:r>
+      <w:proofErr w:type="spellEnd"/>
     </w:p>
     <w:p>
       <w:r>
@@ -101,13 +166,26 @@
         <w:rPr>
           <w:highlight w:val="cyan"/>
         </w:rPr>
-        <w:t>02 – Módulos serviços e controllers</w:t>
-      </w:r>
-    </w:p>
-    <w:p>
-      <w:r>
-        <w:t>Controler é tudo que recebe requisição http o resto é provider</w:t>
-      </w:r>
+        <w:t xml:space="preserve">02 – Módulos serviços e </w:t>
+      </w:r>
+      <w:proofErr w:type="spellStart"/>
+      <w:r>
+        <w:rPr>
+          <w:highlight w:val="cyan"/>
+        </w:rPr>
+        <w:t>controllers</w:t>
+      </w:r>
+      <w:proofErr w:type="spellEnd"/>
+    </w:p>
+    <w:p>
+      <w:r>
+        <w:t xml:space="preserve">Controler é tudo que recebe requisição http o resto é </w:t>
+      </w:r>
+      <w:proofErr w:type="spellStart"/>
+      <w:r>
+        <w:t>provider</w:t>
+      </w:r>
+      <w:proofErr w:type="spellEnd"/>
     </w:p>
     <w:p>
       <w:r>
@@ -156,8 +234,44 @@
         <w:rPr>
           <w:highlight w:val="cyan"/>
         </w:rPr>
-        <w:t>03 -  Configurando Eslint e prettier</w:t>
-      </w:r>
+        <w:t xml:space="preserve">03 </w:t>
+      </w:r>
+      <w:proofErr w:type="gramStart"/>
+      <w:r>
+        <w:rPr>
+          <w:highlight w:val="cyan"/>
+        </w:rPr>
+        <w:t>-  Configurando</w:t>
+      </w:r>
+      <w:proofErr w:type="gramEnd"/>
+      <w:r>
+        <w:rPr>
+          <w:highlight w:val="cyan"/>
+        </w:rPr>
+        <w:t xml:space="preserve"> </w:t>
+      </w:r>
+      <w:proofErr w:type="spellStart"/>
+      <w:r>
+        <w:rPr>
+          <w:highlight w:val="cyan"/>
+        </w:rPr>
+        <w:t>Eslint</w:t>
+      </w:r>
+      <w:proofErr w:type="spellEnd"/>
+      <w:r>
+        <w:rPr>
+          <w:highlight w:val="cyan"/>
+        </w:rPr>
+        <w:t xml:space="preserve"> e </w:t>
+      </w:r>
+      <w:proofErr w:type="spellStart"/>
+      <w:r>
+        <w:rPr>
+          <w:highlight w:val="cyan"/>
+        </w:rPr>
+        <w:t>prettier</w:t>
+      </w:r>
+      <w:proofErr w:type="spellEnd"/>
     </w:p>
     <w:p>
       <w:pPr>
@@ -172,7 +286,35 @@
         <w:rPr>
           <w:u w:val="single"/>
         </w:rPr>
-        <w:t>npm i eslint @rocketseat/eslint-config -D</w:t>
+        <w:t xml:space="preserve">npm i </w:t>
+      </w:r>
+      <w:proofErr w:type="spellStart"/>
+      <w:r>
+        <w:rPr>
+          <w:u w:val="single"/>
+        </w:rPr>
+        <w:t>eslint</w:t>
+      </w:r>
+      <w:proofErr w:type="spellEnd"/>
+      <w:r>
+        <w:rPr>
+          <w:u w:val="single"/>
+        </w:rPr>
+        <w:t xml:space="preserve"> @rocketseat/</w:t>
+      </w:r>
+      <w:proofErr w:type="spellStart"/>
+      <w:r>
+        <w:rPr>
+          <w:u w:val="single"/>
+        </w:rPr>
+        <w:t>eslint</w:t>
+      </w:r>
+      <w:proofErr w:type="spellEnd"/>
+      <w:r>
+        <w:rPr>
+          <w:u w:val="single"/>
+        </w:rPr>
+        <w:t>-config -D</w:t>
       </w:r>
     </w:p>
     <w:p>
@@ -283,17 +425,39 @@
       <w:r>
         <w:t xml:space="preserve">Depois rodar </w:t>
       </w:r>
-      <w:r>
-        <w:rPr>
-          <w:u w:val="single"/>
-        </w:rPr>
-        <w:t>docker-compose u</w:t>
-      </w:r>
-      <w:r>
-        <w:rPr>
-          <w:u w:val="single"/>
-        </w:rPr>
-        <w:t>p -d</w:t>
+      <w:proofErr w:type="spellStart"/>
+      <w:r>
+        <w:rPr>
+          <w:u w:val="single"/>
+        </w:rPr>
+        <w:t>docker-compose</w:t>
+      </w:r>
+      <w:proofErr w:type="spellEnd"/>
+      <w:r>
+        <w:rPr>
+          <w:u w:val="single"/>
+        </w:rPr>
+        <w:t xml:space="preserve"> </w:t>
+      </w:r>
+      <w:proofErr w:type="spellStart"/>
+      <w:r>
+        <w:rPr>
+          <w:u w:val="single"/>
+        </w:rPr>
+        <w:t>u</w:t>
+      </w:r>
+      <w:r>
+        <w:rPr>
+          <w:u w:val="single"/>
+        </w:rPr>
+        <w:t>p</w:t>
+      </w:r>
+      <w:proofErr w:type="spellEnd"/>
+      <w:r>
+        <w:rPr>
+          <w:u w:val="single"/>
+        </w:rPr>
+        <w:t xml:space="preserve"> -d</w:t>
       </w:r>
     </w:p>
     <w:p>
@@ -350,7 +514,21 @@
           <w:highlight w:val="cyan"/>
         </w:rPr>
         <w:lastRenderedPageBreak/>
-        <w:t>05 -  setup do prisma</w:t>
+        <w:t xml:space="preserve">05 </w:t>
+      </w:r>
+      <w:proofErr w:type="gramStart"/>
+      <w:r>
+        <w:rPr>
+          <w:highlight w:val="cyan"/>
+        </w:rPr>
+        <w:t>-  setup</w:t>
+      </w:r>
+      <w:proofErr w:type="gramEnd"/>
+      <w:r>
+        <w:rPr>
+          <w:highlight w:val="cyan"/>
+        </w:rPr>
+        <w:t xml:space="preserve"> do prisma</w:t>
       </w:r>
     </w:p>
     <w:p>
@@ -385,8 +563,16 @@
         <w:rPr>
           <w:u w:val="single"/>
         </w:rPr>
-        <w:t>npx prisma init</w:t>
-      </w:r>
+        <w:t xml:space="preserve">npx prisma </w:t>
+      </w:r>
+      <w:proofErr w:type="spellStart"/>
+      <w:r>
+        <w:rPr>
+          <w:u w:val="single"/>
+        </w:rPr>
+        <w:t>init</w:t>
+      </w:r>
+      <w:proofErr w:type="spellEnd"/>
     </w:p>
     <w:p>
       <w:r>
@@ -474,14 +660,44 @@
     </w:p>
     <w:p>
       <w:r>
-        <w:t xml:space="preserve">Depois rodar as migrations </w:t>
-      </w:r>
-      <w:r>
-        <w:rPr>
-          <w:u w:val="single"/>
-        </w:rPr>
-        <w:t>npx prisma migrate dev</w:t>
-      </w:r>
+        <w:t xml:space="preserve">Depois rodar as </w:t>
+      </w:r>
+      <w:proofErr w:type="spellStart"/>
+      <w:r>
+        <w:t>migrations</w:t>
+      </w:r>
+      <w:proofErr w:type="spellEnd"/>
+      <w:r>
+        <w:t xml:space="preserve"> </w:t>
+      </w:r>
+      <w:r>
+        <w:rPr>
+          <w:u w:val="single"/>
+        </w:rPr>
+        <w:t xml:space="preserve">npx prisma </w:t>
+      </w:r>
+      <w:proofErr w:type="spellStart"/>
+      <w:r>
+        <w:rPr>
+          <w:u w:val="single"/>
+        </w:rPr>
+        <w:t>migrate</w:t>
+      </w:r>
+      <w:proofErr w:type="spellEnd"/>
+      <w:r>
+        <w:rPr>
+          <w:u w:val="single"/>
+        </w:rPr>
+        <w:t xml:space="preserve"> </w:t>
+      </w:r>
+      <w:proofErr w:type="spellStart"/>
+      <w:r>
+        <w:rPr>
+          <w:u w:val="single"/>
+        </w:rPr>
+        <w:t>dev</w:t>
+      </w:r>
+      <w:proofErr w:type="spellEnd"/>
       <w:r>
         <w:t xml:space="preserve"> depois da um nome para migração</w:t>
       </w:r>
@@ -492,8 +708,16 @@
         <w:rPr>
           <w:u w:val="single"/>
         </w:rPr>
-        <w:t>npx prisma studio</w:t>
-      </w:r>
+        <w:t xml:space="preserve">npx prisma </w:t>
+      </w:r>
+      <w:proofErr w:type="spellStart"/>
+      <w:r>
+        <w:rPr>
+          <w:u w:val="single"/>
+        </w:rPr>
+        <w:t>studio</w:t>
+      </w:r>
+      <w:proofErr w:type="spellEnd"/>
       <w:r>
         <w:rPr>
           <w:u w:val="single"/>
@@ -507,8 +731,16 @@
         <w:rPr>
           <w:u w:val="single"/>
         </w:rPr>
-        <w:t>npx prisma generate</w:t>
-      </w:r>
+        <w:t xml:space="preserve">npx prisma </w:t>
+      </w:r>
+      <w:proofErr w:type="spellStart"/>
+      <w:r>
+        <w:rPr>
+          <w:u w:val="single"/>
+        </w:rPr>
+        <w:t>generate</w:t>
+      </w:r>
+      <w:proofErr w:type="spellEnd"/>
     </w:p>
     <w:p>
       <w:r>
@@ -608,7 +840,29 @@
         <w:rPr>
           <w:highlight w:val="cyan"/>
         </w:rPr>
-        <w:t>07 -  Controller de criação de conta</w:t>
+        <w:t xml:space="preserve">07 </w:t>
+      </w:r>
+      <w:proofErr w:type="gramStart"/>
+      <w:r>
+        <w:rPr>
+          <w:highlight w:val="cyan"/>
+        </w:rPr>
+        <w:t xml:space="preserve">-  </w:t>
+      </w:r>
+      <w:proofErr w:type="spellStart"/>
+      <w:r>
+        <w:rPr>
+          <w:highlight w:val="cyan"/>
+        </w:rPr>
+        <w:t>Controller</w:t>
+      </w:r>
+      <w:proofErr w:type="spellEnd"/>
+      <w:proofErr w:type="gramEnd"/>
+      <w:r>
+        <w:rPr>
+          <w:highlight w:val="cyan"/>
+        </w:rPr>
+        <w:t xml:space="preserve"> de criação de conta</w:t>
       </w:r>
     </w:p>
     <w:p>
@@ -701,7 +955,35 @@
         <w:rPr>
           <w:highlight w:val="cyan"/>
         </w:rPr>
-        <w:t>08 -  Gerando hash da senha</w:t>
+        <w:t xml:space="preserve">08 </w:t>
+      </w:r>
+      <w:proofErr w:type="gramStart"/>
+      <w:r>
+        <w:rPr>
+          <w:highlight w:val="cyan"/>
+        </w:rPr>
+        <w:t>-  Gerando</w:t>
+      </w:r>
+      <w:proofErr w:type="gramEnd"/>
+      <w:r>
+        <w:rPr>
+          <w:highlight w:val="cyan"/>
+        </w:rPr>
+        <w:t xml:space="preserve"> </w:t>
+      </w:r>
+      <w:proofErr w:type="spellStart"/>
+      <w:r>
+        <w:rPr>
+          <w:highlight w:val="cyan"/>
+        </w:rPr>
+        <w:t>hash</w:t>
+      </w:r>
+      <w:proofErr w:type="spellEnd"/>
+      <w:r>
+        <w:rPr>
+          <w:highlight w:val="cyan"/>
+        </w:rPr>
+        <w:t xml:space="preserve"> da senha</w:t>
       </w:r>
     </w:p>
     <w:p>
@@ -712,16 +994,60 @@
         <w:rPr>
           <w:u w:val="single"/>
         </w:rPr>
-        <w:t>npm i bcryptjs</w:t>
-      </w:r>
-      <w:r>
-        <w:t xml:space="preserve"> e os tipes </w:t>
-      </w:r>
-      <w:r>
-        <w:rPr>
-          <w:u w:val="single"/>
-        </w:rPr>
-        <w:t>npm i @types/bcryptjs -D</w:t>
+        <w:t xml:space="preserve">npm i </w:t>
+      </w:r>
+      <w:proofErr w:type="spellStart"/>
+      <w:r>
+        <w:rPr>
+          <w:u w:val="single"/>
+        </w:rPr>
+        <w:t>bcryptjs</w:t>
+      </w:r>
+      <w:proofErr w:type="spellEnd"/>
+      <w:r>
+        <w:t xml:space="preserve"> e os </w:t>
+      </w:r>
+      <w:proofErr w:type="spellStart"/>
+      <w:r>
+        <w:t>tipes</w:t>
+      </w:r>
+      <w:proofErr w:type="spellEnd"/>
+      <w:r>
+        <w:t xml:space="preserve"> </w:t>
+      </w:r>
+      <w:r>
+        <w:rPr>
+          <w:u w:val="single"/>
+        </w:rPr>
+        <w:t>npm i @</w:t>
+      </w:r>
+      <w:proofErr w:type="spellStart"/>
+      <w:r>
+        <w:rPr>
+          <w:u w:val="single"/>
+        </w:rPr>
+        <w:t>types</w:t>
+      </w:r>
+      <w:proofErr w:type="spellEnd"/>
+      <w:r>
+        <w:rPr>
+          <w:u w:val="single"/>
+        </w:rPr>
+        <w:t>/</w:t>
+      </w:r>
+      <w:proofErr w:type="spellStart"/>
+      <w:r>
+        <w:rPr>
+          <w:u w:val="single"/>
+        </w:rPr>
+        <w:t>bcryptjs</w:t>
+      </w:r>
+      <w:proofErr w:type="spellEnd"/>
+      <w:r>
+        <w:rPr>
+          <w:u w:val="single"/>
+        </w:rPr>
+        <w:t xml:space="preserve"> -D</w:t>
       </w:r>
     </w:p>
     <w:p>
@@ -771,8 +1097,44 @@
         <w:rPr>
           <w:highlight w:val="cyan"/>
         </w:rPr>
-        <w:t>09 -  Criando pipe de validação do zod</w:t>
-      </w:r>
+        <w:t xml:space="preserve">09 </w:t>
+      </w:r>
+      <w:proofErr w:type="gramStart"/>
+      <w:r>
+        <w:rPr>
+          <w:highlight w:val="cyan"/>
+        </w:rPr>
+        <w:t>-  Criando</w:t>
+      </w:r>
+      <w:proofErr w:type="gramEnd"/>
+      <w:r>
+        <w:rPr>
+          <w:highlight w:val="cyan"/>
+        </w:rPr>
+        <w:t xml:space="preserve"> </w:t>
+      </w:r>
+      <w:proofErr w:type="spellStart"/>
+      <w:r>
+        <w:rPr>
+          <w:highlight w:val="cyan"/>
+        </w:rPr>
+        <w:t>pipe</w:t>
+      </w:r>
+      <w:proofErr w:type="spellEnd"/>
+      <w:r>
+        <w:rPr>
+          <w:highlight w:val="cyan"/>
+        </w:rPr>
+        <w:t xml:space="preserve"> de validação do </w:t>
+      </w:r>
+      <w:proofErr w:type="spellStart"/>
+      <w:r>
+        <w:rPr>
+          <w:highlight w:val="cyan"/>
+        </w:rPr>
+        <w:t>zod</w:t>
+      </w:r>
+      <w:proofErr w:type="spellEnd"/>
     </w:p>
     <w:p>
       <w:r>
@@ -782,8 +1144,16 @@
         <w:rPr>
           <w:u w:val="single"/>
         </w:rPr>
-        <w:t>npm i zod</w:t>
-      </w:r>
+        <w:t xml:space="preserve">npm i </w:t>
+      </w:r>
+      <w:proofErr w:type="spellStart"/>
+      <w:r>
+        <w:rPr>
+          <w:u w:val="single"/>
+        </w:rPr>
+        <w:t>zod</w:t>
+      </w:r>
+      <w:proofErr w:type="spellEnd"/>
       <w:r>
         <w:t xml:space="preserve"> e também instalar </w:t>
       </w:r>
@@ -791,8 +1161,16 @@
         <w:rPr>
           <w:u w:val="single"/>
         </w:rPr>
-        <w:t>npm i zod-validation-error</w:t>
-      </w:r>
+        <w:t xml:space="preserve">npm i </w:t>
+      </w:r>
+      <w:proofErr w:type="spellStart"/>
+      <w:r>
+        <w:rPr>
+          <w:u w:val="single"/>
+        </w:rPr>
+        <w:t>zod-validation-error</w:t>
+      </w:r>
+      <w:proofErr w:type="spellEnd"/>
     </w:p>
     <w:p>
       <w:r>
@@ -884,8 +1262,30 @@
         <w:rPr>
           <w:highlight w:val="cyan"/>
         </w:rPr>
-        <w:t>10 – Extensão rest cliente no vscode</w:t>
-      </w:r>
+        <w:t xml:space="preserve">10 – Extensão </w:t>
+      </w:r>
+      <w:proofErr w:type="spellStart"/>
+      <w:r>
+        <w:rPr>
+          <w:highlight w:val="cyan"/>
+        </w:rPr>
+        <w:t>rest</w:t>
+      </w:r>
+      <w:proofErr w:type="spellEnd"/>
+      <w:r>
+        <w:rPr>
+          <w:highlight w:val="cyan"/>
+        </w:rPr>
+        <w:t xml:space="preserve"> cliente no </w:t>
+      </w:r>
+      <w:proofErr w:type="spellStart"/>
+      <w:r>
+        <w:rPr>
+          <w:highlight w:val="cyan"/>
+        </w:rPr>
+        <w:t>vscode</w:t>
+      </w:r>
+      <w:proofErr w:type="spellEnd"/>
     </w:p>
     <w:p>
       <w:r>
@@ -977,7 +1377,21 @@
         <w:rPr>
           <w:highlight w:val="cyan"/>
         </w:rPr>
-        <w:t>11 – Usando configmodule no nest.js</w:t>
+        <w:t xml:space="preserve">11 – Usando </w:t>
+      </w:r>
+      <w:proofErr w:type="spellStart"/>
+      <w:r>
+        <w:rPr>
+          <w:highlight w:val="cyan"/>
+        </w:rPr>
+        <w:t>configmodule</w:t>
+      </w:r>
+      <w:proofErr w:type="spellEnd"/>
+      <w:r>
+        <w:rPr>
+          <w:highlight w:val="cyan"/>
+        </w:rPr>
+        <w:t xml:space="preserve"> no nest.js</w:t>
       </w:r>
     </w:p>
     <w:p>
@@ -988,7 +1402,21 @@
         <w:rPr>
           <w:u w:val="single"/>
         </w:rPr>
-        <w:t>npm i @nestjs/config</w:t>
+        <w:t>npm i @</w:t>
+      </w:r>
+      <w:proofErr w:type="spellStart"/>
+      <w:r>
+        <w:rPr>
+          <w:u w:val="single"/>
+        </w:rPr>
+        <w:t>nestjs</w:t>
+      </w:r>
+      <w:proofErr w:type="spellEnd"/>
+      <w:r>
+        <w:rPr>
+          <w:u w:val="single"/>
+        </w:rPr>
+        <w:t>/config</w:t>
       </w:r>
     </w:p>
     <w:p>
@@ -1139,7 +1567,49 @@
         <w:rPr>
           <w:u w:val="single"/>
         </w:rPr>
-        <w:t>npm i @nestjs/passport @nestjs/jwt</w:t>
+        <w:t>npm i @</w:t>
+      </w:r>
+      <w:proofErr w:type="spellStart"/>
+      <w:r>
+        <w:rPr>
+          <w:u w:val="single"/>
+        </w:rPr>
+        <w:t>nestjs</w:t>
+      </w:r>
+      <w:proofErr w:type="spellEnd"/>
+      <w:r>
+        <w:rPr>
+          <w:u w:val="single"/>
+        </w:rPr>
+        <w:t>/</w:t>
+      </w:r>
+      <w:proofErr w:type="spellStart"/>
+      <w:r>
+        <w:rPr>
+          <w:u w:val="single"/>
+        </w:rPr>
+        <w:t>passport</w:t>
+      </w:r>
+      <w:proofErr w:type="spellEnd"/>
+      <w:r>
+        <w:rPr>
+          <w:u w:val="single"/>
+        </w:rPr>
+        <w:t xml:space="preserve"> @</w:t>
+      </w:r>
+      <w:proofErr w:type="spellStart"/>
+      <w:r>
+        <w:rPr>
+          <w:u w:val="single"/>
+        </w:rPr>
+        <w:t>nestjs</w:t>
+      </w:r>
+      <w:proofErr w:type="spellEnd"/>
+      <w:r>
+        <w:rPr>
+          <w:u w:val="single"/>
+        </w:rPr>
+        <w:t>/jwt</w:t>
       </w:r>
     </w:p>
     <w:p>
@@ -1313,7 +1783,15 @@
     </w:p>
     <w:p>
       <w:r>
-        <w:t>13 –  Gerando token jwt</w:t>
+        <w:t xml:space="preserve">13 </w:t>
+      </w:r>
+      <w:proofErr w:type="gramStart"/>
+      <w:r>
+        <w:t>–  Gerando</w:t>
+      </w:r>
+      <w:proofErr w:type="gramEnd"/>
+      <w:r>
+        <w:t xml:space="preserve"> token jwt</w:t>
       </w:r>
     </w:p>
     <w:p>
@@ -1327,75 +1805,250 @@
           <w:lang w:val="en-US"/>
         </w:rPr>
       </w:pPr>
+      <w:proofErr w:type="spellStart"/>
       <w:r>
         <w:rPr>
           <w:highlight w:val="yellow"/>
           <w:lang w:val="en-US"/>
         </w:rPr>
-        <w:t>openssl genpkey -algorithm RSA -out private_key.pem -pkeyopt rsa_keygen_bits:2048</w:t>
-      </w:r>
-    </w:p>
-    <w:p>
-      <w:pPr>
-        <w:rPr>
-          <w:lang w:val="en-US"/>
-        </w:rPr>
-      </w:pPr>
-      <w:r>
-        <w:rPr>
-          <w:lang w:val="en-US"/>
-        </w:rPr>
-        <w:t>gerar chave publica</w:t>
-      </w:r>
-    </w:p>
-    <w:p>
-      <w:pPr>
-        <w:rPr>
-          <w:lang w:val="en-US"/>
-        </w:rPr>
-      </w:pPr>
+        <w:t>openssl</w:t>
+      </w:r>
+      <w:proofErr w:type="spellEnd"/>
       <w:r>
         <w:rPr>
           <w:highlight w:val="yellow"/>
           <w:lang w:val="en-US"/>
         </w:rPr>
-        <w:t>openssl rsa -pubout -in private_key.pem -out public_key.pem</w:t>
-      </w:r>
-    </w:p>
-    <w:p>
-      <w:pPr>
-        <w:rPr>
-          <w:highlight w:val="yellow"/>
-        </w:rPr>
-      </w:pPr>
-      <w:r>
-        <w:t>e pa</w:t>
-      </w:r>
-      <w:r>
-        <w:t>ra converter em base 64</w:t>
-      </w:r>
-      <w:r>
-        <w:br/>
-      </w:r>
-      <w:r>
-        <w:rPr>
-          <w:highlight w:val="yellow"/>
-        </w:rPr>
-        <w:t>base64 private_key.pem &gt; private_key-base64.txt</w:t>
-      </w:r>
-    </w:p>
-    <w:p>
-      <w:pPr>
-        <w:rPr>
-          <w:lang w:val="en-US"/>
-        </w:rPr>
-      </w:pPr>
+        <w:t xml:space="preserve"> </w:t>
+      </w:r>
+      <w:proofErr w:type="spellStart"/>
       <w:r>
         <w:rPr>
           <w:highlight w:val="yellow"/>
           <w:lang w:val="en-US"/>
         </w:rPr>
-        <w:t>base64 public_key.pem &gt; public_key-base64.txt</w:t>
+        <w:t>genpkey</w:t>
+      </w:r>
+      <w:proofErr w:type="spellEnd"/>
+      <w:r>
+        <w:rPr>
+          <w:highlight w:val="yellow"/>
+          <w:lang w:val="en-US"/>
+        </w:rPr>
+        <w:t xml:space="preserve"> -algorithm RSA -out </w:t>
+      </w:r>
+      <w:proofErr w:type="spellStart"/>
+      <w:r>
+        <w:rPr>
+          <w:highlight w:val="yellow"/>
+          <w:lang w:val="en-US"/>
+        </w:rPr>
+        <w:t>private_key.pem</w:t>
+      </w:r>
+      <w:proofErr w:type="spellEnd"/>
+      <w:r>
+        <w:rPr>
+          <w:highlight w:val="yellow"/>
+          <w:lang w:val="en-US"/>
+        </w:rPr>
+        <w:t xml:space="preserve"> -</w:t>
+      </w:r>
+      <w:proofErr w:type="spellStart"/>
+      <w:r>
+        <w:rPr>
+          <w:highlight w:val="yellow"/>
+          <w:lang w:val="en-US"/>
+        </w:rPr>
+        <w:t>pkeyopt</w:t>
+      </w:r>
+      <w:proofErr w:type="spellEnd"/>
+      <w:r>
+        <w:rPr>
+          <w:highlight w:val="yellow"/>
+          <w:lang w:val="en-US"/>
+        </w:rPr>
+        <w:t xml:space="preserve"> rsa_keygen_bits:2048</w:t>
+      </w:r>
+    </w:p>
+    <w:p>
+      <w:pPr>
+        <w:rPr>
+          <w:lang w:val="en-US"/>
+        </w:rPr>
+      </w:pPr>
+      <w:proofErr w:type="spellStart"/>
+      <w:r>
+        <w:rPr>
+          <w:lang w:val="en-US"/>
+        </w:rPr>
+        <w:t>gerar</w:t>
+      </w:r>
+      <w:proofErr w:type="spellEnd"/>
+      <w:r>
+        <w:rPr>
+          <w:lang w:val="en-US"/>
+        </w:rPr>
+        <w:t xml:space="preserve"> </w:t>
+      </w:r>
+      <w:proofErr w:type="spellStart"/>
+      <w:r>
+        <w:rPr>
+          <w:lang w:val="en-US"/>
+        </w:rPr>
+        <w:t>chave</w:t>
+      </w:r>
+      <w:proofErr w:type="spellEnd"/>
+      <w:r>
+        <w:rPr>
+          <w:lang w:val="en-US"/>
+        </w:rPr>
+        <w:t xml:space="preserve"> publica</w:t>
+      </w:r>
+    </w:p>
+    <w:p>
+      <w:pPr>
+        <w:rPr>
+          <w:lang w:val="en-US"/>
+        </w:rPr>
+      </w:pPr>
+      <w:proofErr w:type="spellStart"/>
+      <w:r>
+        <w:rPr>
+          <w:highlight w:val="yellow"/>
+          <w:lang w:val="en-US"/>
+        </w:rPr>
+        <w:t>openssl</w:t>
+      </w:r>
+      <w:proofErr w:type="spellEnd"/>
+      <w:r>
+        <w:rPr>
+          <w:highlight w:val="yellow"/>
+          <w:lang w:val="en-US"/>
+        </w:rPr>
+        <w:t xml:space="preserve"> </w:t>
+      </w:r>
+      <w:proofErr w:type="spellStart"/>
+      <w:r>
+        <w:rPr>
+          <w:highlight w:val="yellow"/>
+          <w:lang w:val="en-US"/>
+        </w:rPr>
+        <w:t>rsa</w:t>
+      </w:r>
+      <w:proofErr w:type="spellEnd"/>
+      <w:r>
+        <w:rPr>
+          <w:highlight w:val="yellow"/>
+          <w:lang w:val="en-US"/>
+        </w:rPr>
+        <w:t xml:space="preserve"> -</w:t>
+      </w:r>
+      <w:proofErr w:type="spellStart"/>
+      <w:r>
+        <w:rPr>
+          <w:highlight w:val="yellow"/>
+          <w:lang w:val="en-US"/>
+        </w:rPr>
+        <w:t>pubout</w:t>
+      </w:r>
+      <w:proofErr w:type="spellEnd"/>
+      <w:r>
+        <w:rPr>
+          <w:highlight w:val="yellow"/>
+          <w:lang w:val="en-US"/>
+        </w:rPr>
+        <w:t xml:space="preserve"> -in </w:t>
+      </w:r>
+      <w:proofErr w:type="spellStart"/>
+      <w:r>
+        <w:rPr>
+          <w:highlight w:val="yellow"/>
+          <w:lang w:val="en-US"/>
+        </w:rPr>
+        <w:t>private_key.pem</w:t>
+      </w:r>
+      <w:proofErr w:type="spellEnd"/>
+      <w:r>
+        <w:rPr>
+          <w:highlight w:val="yellow"/>
+          <w:lang w:val="en-US"/>
+        </w:rPr>
+        <w:t xml:space="preserve"> -out </w:t>
+      </w:r>
+      <w:proofErr w:type="spellStart"/>
+      <w:r>
+        <w:rPr>
+          <w:highlight w:val="yellow"/>
+          <w:lang w:val="en-US"/>
+        </w:rPr>
+        <w:t>public_key.pem</w:t>
+      </w:r>
+      <w:proofErr w:type="spellEnd"/>
+    </w:p>
+    <w:p>
+      <w:pPr>
+        <w:rPr>
+          <w:highlight w:val="yellow"/>
+        </w:rPr>
+      </w:pPr>
+      <w:r>
+        <w:t>e pa</w:t>
+      </w:r>
+      <w:r>
+        <w:t>ra converter em base 64</w:t>
+      </w:r>
+      <w:r>
+        <w:br/>
+      </w:r>
+      <w:r>
+        <w:rPr>
+          <w:highlight w:val="yellow"/>
+        </w:rPr>
+        <w:t xml:space="preserve">base64 </w:t>
+      </w:r>
+      <w:proofErr w:type="spellStart"/>
+      <w:r>
+        <w:rPr>
+          <w:highlight w:val="yellow"/>
+        </w:rPr>
+        <w:t>private_key.pem</w:t>
+      </w:r>
+      <w:proofErr w:type="spellEnd"/>
+      <w:r>
+        <w:rPr>
+          <w:highlight w:val="yellow"/>
+        </w:rPr>
+        <w:t xml:space="preserve"> &gt; private_key-base64.txt</w:t>
+      </w:r>
+    </w:p>
+    <w:p>
+      <w:pPr>
+        <w:rPr>
+          <w:lang w:val="en-US"/>
+        </w:rPr>
+      </w:pPr>
+      <w:r>
+        <w:rPr>
+          <w:highlight w:val="yellow"/>
+          <w:lang w:val="en-US"/>
+        </w:rPr>
+        <w:t xml:space="preserve">base64 </w:t>
+      </w:r>
+      <w:proofErr w:type="spellStart"/>
+      <w:r>
+        <w:rPr>
+          <w:highlight w:val="yellow"/>
+          <w:lang w:val="en-US"/>
+        </w:rPr>
+        <w:t>public_key.pem</w:t>
+      </w:r>
+      <w:proofErr w:type="spellEnd"/>
+      <w:r>
+        <w:rPr>
+          <w:highlight w:val="yellow"/>
+          <w:lang w:val="en-US"/>
+        </w:rPr>
+        <w:t xml:space="preserve"> &gt; public_key-base64.txt</w:t>
       </w:r>
     </w:p>
     <w:p>
@@ -1645,7 +2298,29 @@
         <w:rPr>
           <w:highlight w:val="cyan"/>
         </w:rPr>
-        <w:t>14 –  Controller de autenticação</w:t>
+        <w:t xml:space="preserve">14 </w:t>
+      </w:r>
+      <w:proofErr w:type="gramStart"/>
+      <w:r>
+        <w:rPr>
+          <w:highlight w:val="cyan"/>
+        </w:rPr>
+        <w:t xml:space="preserve">–  </w:t>
+      </w:r>
+      <w:proofErr w:type="spellStart"/>
+      <w:r>
+        <w:rPr>
+          <w:highlight w:val="cyan"/>
+        </w:rPr>
+        <w:t>Controller</w:t>
+      </w:r>
+      <w:proofErr w:type="spellEnd"/>
+      <w:proofErr w:type="gramEnd"/>
+      <w:r>
+        <w:rPr>
+          <w:highlight w:val="cyan"/>
+        </w:rPr>
+        <w:t xml:space="preserve"> de autenticação</w:t>
       </w:r>
     </w:p>
     <w:p>
@@ -1695,8 +2370,30 @@
         <w:rPr>
           <w:highlight w:val="cyan"/>
         </w:rPr>
-        <w:t>15 –  Protegendo rotas com guards</w:t>
-      </w:r>
+        <w:t xml:space="preserve">15 </w:t>
+      </w:r>
+      <w:proofErr w:type="gramStart"/>
+      <w:r>
+        <w:rPr>
+          <w:highlight w:val="cyan"/>
+        </w:rPr>
+        <w:t>–  Protegendo</w:t>
+      </w:r>
+      <w:proofErr w:type="gramEnd"/>
+      <w:r>
+        <w:rPr>
+          <w:highlight w:val="cyan"/>
+        </w:rPr>
+        <w:t xml:space="preserve"> rotas com </w:t>
+      </w:r>
+      <w:proofErr w:type="spellStart"/>
+      <w:r>
+        <w:rPr>
+          <w:highlight w:val="cyan"/>
+        </w:rPr>
+        <w:t>guards</w:t>
+      </w:r>
+      <w:proofErr w:type="spellEnd"/>
     </w:p>
     <w:p>
       <w:r>
@@ -1706,7 +2403,21 @@
         <w:rPr>
           <w:u w:val="single"/>
         </w:rPr>
-        <w:t>npm i passsport-jwt</w:t>
+        <w:t xml:space="preserve">npm i </w:t>
+      </w:r>
+      <w:proofErr w:type="spellStart"/>
+      <w:r>
+        <w:rPr>
+          <w:u w:val="single"/>
+        </w:rPr>
+        <w:t>passsport</w:t>
+      </w:r>
+      <w:proofErr w:type="spellEnd"/>
+      <w:r>
+        <w:rPr>
+          <w:u w:val="single"/>
+        </w:rPr>
+        <w:t>-jwt</w:t>
       </w:r>
       <w:r>
         <w:rPr>
@@ -1717,14 +2428,47 @@
       <w:r>
         <w:t xml:space="preserve">e o </w:t>
       </w:r>
-      <w:r>
-        <w:t xml:space="preserve">type </w:t>
-      </w:r>
-      <w:r>
-        <w:rPr>
-          <w:u w:val="single"/>
-        </w:rPr>
-        <w:t>npm i @types/passport-jwt -D</w:t>
+      <w:proofErr w:type="spellStart"/>
+      <w:r>
+        <w:t>type</w:t>
+      </w:r>
+      <w:proofErr w:type="spellEnd"/>
+      <w:r>
+        <w:t xml:space="preserve"> </w:t>
+      </w:r>
+      <w:r>
+        <w:rPr>
+          <w:u w:val="single"/>
+        </w:rPr>
+        <w:t>npm i @</w:t>
+      </w:r>
+      <w:proofErr w:type="spellStart"/>
+      <w:r>
+        <w:rPr>
+          <w:u w:val="single"/>
+        </w:rPr>
+        <w:t>types</w:t>
+      </w:r>
+      <w:proofErr w:type="spellEnd"/>
+      <w:r>
+        <w:rPr>
+          <w:u w:val="single"/>
+        </w:rPr>
+        <w:t>/</w:t>
+      </w:r>
+      <w:proofErr w:type="spellStart"/>
+      <w:r>
+        <w:rPr>
+          <w:u w:val="single"/>
+        </w:rPr>
+        <w:t>passport</w:t>
+      </w:r>
+      <w:proofErr w:type="spellEnd"/>
+      <w:r>
+        <w:rPr>
+          <w:u w:val="single"/>
+        </w:rPr>
+        <w:t>-jwt -D</w:t>
       </w:r>
     </w:p>
     <w:p>
@@ -1986,7 +2730,35 @@
         <w:rPr>
           <w:highlight w:val="cyan"/>
         </w:rPr>
-        <w:t>16 –  criando decorator de autenticação</w:t>
+        <w:t xml:space="preserve">16 </w:t>
+      </w:r>
+      <w:proofErr w:type="gramStart"/>
+      <w:r>
+        <w:rPr>
+          <w:highlight w:val="cyan"/>
+        </w:rPr>
+        <w:t>–  criando</w:t>
+      </w:r>
+      <w:proofErr w:type="gramEnd"/>
+      <w:r>
+        <w:rPr>
+          <w:highlight w:val="cyan"/>
+        </w:rPr>
+        <w:t xml:space="preserve"> </w:t>
+      </w:r>
+      <w:proofErr w:type="spellStart"/>
+      <w:r>
+        <w:rPr>
+          <w:highlight w:val="cyan"/>
+        </w:rPr>
+        <w:t>decorator</w:t>
+      </w:r>
+      <w:proofErr w:type="spellEnd"/>
+      <w:r>
+        <w:rPr>
+          <w:highlight w:val="cyan"/>
+        </w:rPr>
+        <w:t xml:space="preserve"> de autenticação</w:t>
       </w:r>
     </w:p>
     <w:p>
@@ -2121,11 +2893,28 @@
         <w:rPr>
           <w:highlight w:val="cyan"/>
         </w:rPr>
-        <w:t>17 –  controler de criação de pergunta</w:t>
-      </w:r>
-    </w:p>
-    <w:p>
-      <w:r>
+        <w:t xml:space="preserve">17 </w:t>
+      </w:r>
+      <w:proofErr w:type="gramStart"/>
+      <w:r>
+        <w:rPr>
+          <w:highlight w:val="cyan"/>
+        </w:rPr>
+        <w:t>–  controler</w:t>
+      </w:r>
+      <w:proofErr w:type="gramEnd"/>
+      <w:r>
+        <w:rPr>
+          <w:highlight w:val="cyan"/>
+        </w:rPr>
+        <w:t xml:space="preserve"> de criação de pergunta</w:t>
+      </w:r>
+    </w:p>
+    <w:p>
+      <w:r>
+        <w:rPr>
+          <w:noProof/>
+        </w:rPr>
         <w:drawing>
           <wp:inline distT="0" distB="0" distL="0" distR="0" wp14:anchorId="1AB61C0F" wp14:editId="686CF4A5">
             <wp:extent cx="5400040" cy="2988310"/>
@@ -2168,7 +2957,21 @@
         <w:rPr>
           <w:highlight w:val="cyan"/>
         </w:rPr>
-        <w:t>18 –  controler de listagem de perguntas</w:t>
+        <w:t xml:space="preserve">18 </w:t>
+      </w:r>
+      <w:proofErr w:type="gramStart"/>
+      <w:r>
+        <w:rPr>
+          <w:highlight w:val="cyan"/>
+        </w:rPr>
+        <w:t>–  controler</w:t>
+      </w:r>
+      <w:proofErr w:type="gramEnd"/>
+      <w:r>
+        <w:rPr>
+          <w:highlight w:val="cyan"/>
+        </w:rPr>
+        <w:t xml:space="preserve"> de listagem de perguntas</w:t>
       </w:r>
     </w:p>
     <w:p>
@@ -2272,7 +3075,21 @@
         <w:rPr>
           <w:u w:val="single"/>
         </w:rPr>
-        <w:t>npm i vitest unplugin-swc @swc/core @vitest/coverage-v8</w:t>
+        <w:t xml:space="preserve">npm i vitest </w:t>
+      </w:r>
+      <w:proofErr w:type="spellStart"/>
+      <w:r>
+        <w:rPr>
+          <w:u w:val="single"/>
+        </w:rPr>
+        <w:t>unplugin</w:t>
+      </w:r>
+      <w:proofErr w:type="spellEnd"/>
+      <w:r>
+        <w:rPr>
+          <w:u w:val="single"/>
+        </w:rPr>
+        <w:t>-swc @swc/core @vitest/coverage-v8</w:t>
       </w:r>
       <w:r>
         <w:rPr>
@@ -2287,7 +3104,21 @@
         <w:rPr>
           <w:u w:val="single"/>
         </w:rPr>
-        <w:t>npm i vitest-tsconfig-paths -D</w:t>
+        <w:t>npm i vitest-</w:t>
+      </w:r>
+      <w:proofErr w:type="spellStart"/>
+      <w:r>
+        <w:rPr>
+          <w:u w:val="single"/>
+        </w:rPr>
+        <w:t>tsconfig</w:t>
+      </w:r>
+      <w:proofErr w:type="spellEnd"/>
+      <w:r>
+        <w:rPr>
+          <w:u w:val="single"/>
+        </w:rPr>
+        <w:t>-paths -D</w:t>
       </w:r>
     </w:p>
     <w:p>
@@ -2507,7 +3338,21 @@
         <w:rPr>
           <w:highlight w:val="cyan"/>
         </w:rPr>
-        <w:t>20 -  Banco de dados isolado nos testes</w:t>
+        <w:t xml:space="preserve">20 </w:t>
+      </w:r>
+      <w:proofErr w:type="gramStart"/>
+      <w:r>
+        <w:rPr>
+          <w:highlight w:val="cyan"/>
+        </w:rPr>
+        <w:t>-  Banco</w:t>
+      </w:r>
+      <w:proofErr w:type="gramEnd"/>
+      <w:r>
+        <w:rPr>
+          <w:highlight w:val="cyan"/>
+        </w:rPr>
+        <w:t xml:space="preserve"> de dados isolado nos testes</w:t>
       </w:r>
     </w:p>
     <w:p>
@@ -2523,11 +3368,28 @@
         <w:rPr>
           <w:u w:val="single"/>
         </w:rPr>
-        <w:t>npm i dotenv -D</w:t>
-      </w:r>
-    </w:p>
-    <w:p>
-      <w:r>
+        <w:t xml:space="preserve">npm i </w:t>
+      </w:r>
+      <w:proofErr w:type="spellStart"/>
+      <w:r>
+        <w:rPr>
+          <w:u w:val="single"/>
+        </w:rPr>
+        <w:t>dotenv</w:t>
+      </w:r>
+      <w:proofErr w:type="spellEnd"/>
+      <w:r>
+        <w:rPr>
+          <w:u w:val="single"/>
+        </w:rPr>
+        <w:t xml:space="preserve"> -D</w:t>
+      </w:r>
+    </w:p>
+    <w:p>
+      <w:r>
+        <w:rPr>
+          <w:noProof/>
+        </w:rPr>
         <w:drawing>
           <wp:inline distT="0" distB="0" distL="0" distR="0" wp14:anchorId="6C8F0A44" wp14:editId="2F10A281">
             <wp:extent cx="5400040" cy="1727835"/>
@@ -2567,6 +3429,9 @@
     </w:p>
     <w:p>
       <w:r>
+        <w:rPr>
+          <w:noProof/>
+        </w:rPr>
         <w:drawing>
           <wp:inline distT="0" distB="0" distL="0" distR="0" wp14:anchorId="01FC2836" wp14:editId="0AAE5903">
             <wp:extent cx="5400040" cy="3963670"/>
@@ -2626,7 +3491,21 @@
         <w:rPr>
           <w:u w:val="single"/>
         </w:rPr>
-        <w:t>npm i supertest -</w:t>
+        <w:t xml:space="preserve">npm i </w:t>
+      </w:r>
+      <w:proofErr w:type="spellStart"/>
+      <w:r>
+        <w:rPr>
+          <w:u w:val="single"/>
+        </w:rPr>
+        <w:t>supertest</w:t>
+      </w:r>
+      <w:proofErr w:type="spellEnd"/>
+      <w:r>
+        <w:rPr>
+          <w:u w:val="single"/>
+        </w:rPr>
+        <w:t xml:space="preserve"> -</w:t>
       </w:r>
       <w:r>
         <w:t>D</w:t>
@@ -2644,11 +3523,42 @@
         <w:rPr>
           <w:u w:val="single"/>
         </w:rPr>
-        <w:t>npm i @types/supertest -D</w:t>
-      </w:r>
-    </w:p>
-    <w:p>
-      <w:r>
+        <w:t>npm i @</w:t>
+      </w:r>
+      <w:proofErr w:type="spellStart"/>
+      <w:r>
+        <w:rPr>
+          <w:u w:val="single"/>
+        </w:rPr>
+        <w:t>types</w:t>
+      </w:r>
+      <w:proofErr w:type="spellEnd"/>
+      <w:r>
+        <w:rPr>
+          <w:u w:val="single"/>
+        </w:rPr>
+        <w:t>/</w:t>
+      </w:r>
+      <w:proofErr w:type="spellStart"/>
+      <w:r>
+        <w:rPr>
+          <w:u w:val="single"/>
+        </w:rPr>
+        <w:t>supertest</w:t>
+      </w:r>
+      <w:proofErr w:type="spellEnd"/>
+      <w:r>
+        <w:rPr>
+          <w:u w:val="single"/>
+        </w:rPr>
+        <w:t xml:space="preserve"> -D</w:t>
+      </w:r>
+    </w:p>
+    <w:p>
+      <w:r>
+        <w:rPr>
+          <w:noProof/>
+        </w:rPr>
         <w:lastRenderedPageBreak/>
         <w:drawing>
           <wp:inline distT="0" distB="0" distL="0" distR="0" wp14:anchorId="71171DEE" wp14:editId="2A0DF2AE">
@@ -2689,6 +3599,9 @@
     </w:p>
     <w:p>
       <w:r>
+        <w:rPr>
+          <w:noProof/>
+        </w:rPr>
         <w:drawing>
           <wp:inline distT="0" distB="0" distL="0" distR="0" wp14:anchorId="6420F987" wp14:editId="0D95FAA4">
             <wp:extent cx="5400040" cy="3936365"/>
@@ -2742,6 +3655,9 @@
     </w:p>
     <w:p>
       <w:r>
+        <w:rPr>
+          <w:noProof/>
+        </w:rPr>
         <w:lastRenderedPageBreak/>
         <w:drawing>
           <wp:inline distT="0" distB="0" distL="0" distR="0" wp14:anchorId="12F205A5" wp14:editId="087EAC87">
@@ -2782,6 +3698,9 @@
     </w:p>
     <w:p>
       <w:r>
+        <w:rPr>
+          <w:noProof/>
+        </w:rPr>
         <w:lastRenderedPageBreak/>
         <w:drawing>
           <wp:inline distT="0" distB="0" distL="0" distR="0" wp14:anchorId="08ADA201" wp14:editId="118DBC76">
@@ -2819,14 +3738,79 @@
           </wp:inline>
         </w:drawing>
       </w:r>
+    </w:p>
+    <w:p>
+      <w:r>
+        <w:rPr>
+          <w:highlight w:val="cyan"/>
+        </w:rPr>
+        <w:t xml:space="preserve">23 – </w:t>
+      </w:r>
+      <w:r>
+        <w:rPr>
+          <w:highlight w:val="cyan"/>
+        </w:rPr>
+        <w:t>Entendendo as camadas</w:t>
+      </w:r>
+    </w:p>
+    <w:p>
       <w:bookmarkStart w:id="0" w:name="_GoBack"/>
+      <w:r>
+        <w:rPr>
+          <w:noProof/>
+        </w:rPr>
+        <w:drawing>
+          <wp:inline distT="0" distB="0" distL="0" distR="0" wp14:anchorId="3BC2036E" wp14:editId="0A8B48A2">
+            <wp:extent cx="4753770" cy="3096883"/>
+            <wp:effectExtent l="0" t="0" r="0" b="8890"/>
+            <wp:docPr id="40" name="Imagem 40" descr="NET - Entendendo a Clean Archictecture"/>
+            <wp:cNvGraphicFramePr>
+              <a:graphicFrameLocks xmlns:a="http://schemas.openxmlformats.org/drawingml/2006/main" noChangeAspect="1"/>
+            </wp:cNvGraphicFramePr>
+            <a:graphic xmlns:a="http://schemas.openxmlformats.org/drawingml/2006/main">
+              <a:graphicData uri="http://schemas.openxmlformats.org/drawingml/2006/picture">
+                <pic:pic xmlns:pic="http://schemas.openxmlformats.org/drawingml/2006/picture">
+                  <pic:nvPicPr>
+                    <pic:cNvPr id="0" name="Picture 1" descr="NET - Entendendo a Clean Archictecture"/>
+                    <pic:cNvPicPr>
+                      <a:picLocks noChangeAspect="1" noChangeArrowheads="1"/>
+                    </pic:cNvPicPr>
+                  </pic:nvPicPr>
+                  <pic:blipFill>
+                    <a:blip r:embed="rId56">
+                      <a:extLst>
+                        <a:ext uri="{28A0092B-C50C-407E-A947-70E740481C1C}">
+                          <a14:useLocalDpi xmlns:a14="http://schemas.microsoft.com/office/drawing/2010/main" val="0"/>
+                        </a:ext>
+                      </a:extLst>
+                    </a:blip>
+                    <a:srcRect/>
+                    <a:stretch>
+                      <a:fillRect/>
+                    </a:stretch>
+                  </pic:blipFill>
+                  <pic:spPr bwMode="auto">
+                    <a:xfrm>
+                      <a:off x="0" y="0"/>
+                      <a:ext cx="4851979" cy="3160862"/>
+                    </a:xfrm>
+                    <a:prstGeom prst="rect">
+                      <a:avLst/>
+                    </a:prstGeom>
+                    <a:noFill/>
+                    <a:ln>
+                      <a:noFill/>
+                    </a:ln>
+                  </pic:spPr>
+                </pic:pic>
+              </a:graphicData>
+            </a:graphic>
+          </wp:inline>
+        </w:drawing>
+      </w:r>
       <w:bookmarkEnd w:id="0"/>
     </w:p>
-    <w:p>
-      <w:r>
-        <w:t xml:space="preserve">23 – </w:t>
-      </w:r>
-    </w:p>
+    <w:p/>
     <w:p>
       <w:r>
         <w:t>24 –</w:t>
@@ -2884,7 +3868,6 @@
     </w:p>
     <w:p>
       <w:r>
-        <w:lastRenderedPageBreak/>
         <w:t xml:space="preserve">35 – </w:t>
       </w:r>
     </w:p>

</xml_diff>

<commit_message>
24 – Copiando camada de dompinio
</commit_message>
<xml_diff>
--- a/2023/05_nestjs.docx
+++ b/2023/05_nestjs.docx
@@ -234,21 +234,7 @@
         <w:rPr>
           <w:highlight w:val="cyan"/>
         </w:rPr>
-        <w:t xml:space="preserve">03 </w:t>
-      </w:r>
-      <w:proofErr w:type="gramStart"/>
-      <w:r>
-        <w:rPr>
-          <w:highlight w:val="cyan"/>
-        </w:rPr>
-        <w:t>-  Configurando</w:t>
-      </w:r>
-      <w:proofErr w:type="gramEnd"/>
-      <w:r>
-        <w:rPr>
-          <w:highlight w:val="cyan"/>
-        </w:rPr>
-        <w:t xml:space="preserve"> </w:t>
+        <w:t xml:space="preserve">03 -  Configurando </w:t>
       </w:r>
       <w:proofErr w:type="spellStart"/>
       <w:r>
@@ -514,21 +500,7 @@
           <w:highlight w:val="cyan"/>
         </w:rPr>
         <w:lastRenderedPageBreak/>
-        <w:t xml:space="preserve">05 </w:t>
-      </w:r>
-      <w:proofErr w:type="gramStart"/>
-      <w:r>
-        <w:rPr>
-          <w:highlight w:val="cyan"/>
-        </w:rPr>
-        <w:t>-  setup</w:t>
-      </w:r>
-      <w:proofErr w:type="gramEnd"/>
-      <w:r>
-        <w:rPr>
-          <w:highlight w:val="cyan"/>
-        </w:rPr>
-        <w:t xml:space="preserve"> do prisma</w:t>
+        <w:t>05 -  setup do prisma</w:t>
       </w:r>
     </w:p>
     <w:p>
@@ -840,14 +812,7 @@
         <w:rPr>
           <w:highlight w:val="cyan"/>
         </w:rPr>
-        <w:t xml:space="preserve">07 </w:t>
-      </w:r>
-      <w:proofErr w:type="gramStart"/>
-      <w:r>
-        <w:rPr>
-          <w:highlight w:val="cyan"/>
-        </w:rPr>
-        <w:t xml:space="preserve">-  </w:t>
+        <w:t xml:space="preserve">07 -  </w:t>
       </w:r>
       <w:proofErr w:type="spellStart"/>
       <w:r>
@@ -857,7 +822,6 @@
         <w:t>Controller</w:t>
       </w:r>
       <w:proofErr w:type="spellEnd"/>
-      <w:proofErr w:type="gramEnd"/>
       <w:r>
         <w:rPr>
           <w:highlight w:val="cyan"/>
@@ -955,21 +919,7 @@
         <w:rPr>
           <w:highlight w:val="cyan"/>
         </w:rPr>
-        <w:t xml:space="preserve">08 </w:t>
-      </w:r>
-      <w:proofErr w:type="gramStart"/>
-      <w:r>
-        <w:rPr>
-          <w:highlight w:val="cyan"/>
-        </w:rPr>
-        <w:t>-  Gerando</w:t>
-      </w:r>
-      <w:proofErr w:type="gramEnd"/>
-      <w:r>
-        <w:rPr>
-          <w:highlight w:val="cyan"/>
-        </w:rPr>
-        <w:t xml:space="preserve"> </w:t>
+        <w:t xml:space="preserve">08 -  Gerando </w:t>
       </w:r>
       <w:proofErr w:type="spellStart"/>
       <w:r>
@@ -1097,21 +1047,7 @@
         <w:rPr>
           <w:highlight w:val="cyan"/>
         </w:rPr>
-        <w:t xml:space="preserve">09 </w:t>
-      </w:r>
-      <w:proofErr w:type="gramStart"/>
-      <w:r>
-        <w:rPr>
-          <w:highlight w:val="cyan"/>
-        </w:rPr>
-        <w:t>-  Criando</w:t>
-      </w:r>
-      <w:proofErr w:type="gramEnd"/>
-      <w:r>
-        <w:rPr>
-          <w:highlight w:val="cyan"/>
-        </w:rPr>
-        <w:t xml:space="preserve"> </w:t>
+        <w:t xml:space="preserve">09 -  Criando </w:t>
       </w:r>
       <w:proofErr w:type="spellStart"/>
       <w:r>
@@ -1783,15 +1719,7 @@
     </w:p>
     <w:p>
       <w:r>
-        <w:t xml:space="preserve">13 </w:t>
-      </w:r>
-      <w:proofErr w:type="gramStart"/>
-      <w:r>
-        <w:t>–  Gerando</w:t>
-      </w:r>
-      <w:proofErr w:type="gramEnd"/>
-      <w:r>
-        <w:t xml:space="preserve"> token jwt</w:t>
+        <w:t>13 –  Gerando token jwt</w:t>
       </w:r>
     </w:p>
     <w:p>
@@ -2298,14 +2226,7 @@
         <w:rPr>
           <w:highlight w:val="cyan"/>
         </w:rPr>
-        <w:t xml:space="preserve">14 </w:t>
-      </w:r>
-      <w:proofErr w:type="gramStart"/>
-      <w:r>
-        <w:rPr>
-          <w:highlight w:val="cyan"/>
-        </w:rPr>
-        <w:t xml:space="preserve">–  </w:t>
+        <w:t xml:space="preserve">14 –  </w:t>
       </w:r>
       <w:proofErr w:type="spellStart"/>
       <w:r>
@@ -2315,7 +2236,6 @@
         <w:t>Controller</w:t>
       </w:r>
       <w:proofErr w:type="spellEnd"/>
-      <w:proofErr w:type="gramEnd"/>
       <w:r>
         <w:rPr>
           <w:highlight w:val="cyan"/>
@@ -2370,21 +2290,7 @@
         <w:rPr>
           <w:highlight w:val="cyan"/>
         </w:rPr>
-        <w:t xml:space="preserve">15 </w:t>
-      </w:r>
-      <w:proofErr w:type="gramStart"/>
-      <w:r>
-        <w:rPr>
-          <w:highlight w:val="cyan"/>
-        </w:rPr>
-        <w:t>–  Protegendo</w:t>
-      </w:r>
-      <w:proofErr w:type="gramEnd"/>
-      <w:r>
-        <w:rPr>
-          <w:highlight w:val="cyan"/>
-        </w:rPr>
-        <w:t xml:space="preserve"> rotas com </w:t>
+        <w:t xml:space="preserve">15 –  Protegendo rotas com </w:t>
       </w:r>
       <w:proofErr w:type="spellStart"/>
       <w:r>
@@ -2730,21 +2636,7 @@
         <w:rPr>
           <w:highlight w:val="cyan"/>
         </w:rPr>
-        <w:t xml:space="preserve">16 </w:t>
-      </w:r>
-      <w:proofErr w:type="gramStart"/>
-      <w:r>
-        <w:rPr>
-          <w:highlight w:val="cyan"/>
-        </w:rPr>
-        <w:t>–  criando</w:t>
-      </w:r>
-      <w:proofErr w:type="gramEnd"/>
-      <w:r>
-        <w:rPr>
-          <w:highlight w:val="cyan"/>
-        </w:rPr>
-        <w:t xml:space="preserve"> </w:t>
+        <w:t xml:space="preserve">16 –  criando </w:t>
       </w:r>
       <w:proofErr w:type="spellStart"/>
       <w:r>
@@ -2893,21 +2785,7 @@
         <w:rPr>
           <w:highlight w:val="cyan"/>
         </w:rPr>
-        <w:t xml:space="preserve">17 </w:t>
-      </w:r>
-      <w:proofErr w:type="gramStart"/>
-      <w:r>
-        <w:rPr>
-          <w:highlight w:val="cyan"/>
-        </w:rPr>
-        <w:t>–  controler</w:t>
-      </w:r>
-      <w:proofErr w:type="gramEnd"/>
-      <w:r>
-        <w:rPr>
-          <w:highlight w:val="cyan"/>
-        </w:rPr>
-        <w:t xml:space="preserve"> de criação de pergunta</w:t>
+        <w:t>17 –  controler de criação de pergunta</w:t>
       </w:r>
     </w:p>
     <w:p>
@@ -2957,21 +2835,7 @@
         <w:rPr>
           <w:highlight w:val="cyan"/>
         </w:rPr>
-        <w:t xml:space="preserve">18 </w:t>
-      </w:r>
-      <w:proofErr w:type="gramStart"/>
-      <w:r>
-        <w:rPr>
-          <w:highlight w:val="cyan"/>
-        </w:rPr>
-        <w:t>–  controler</w:t>
-      </w:r>
-      <w:proofErr w:type="gramEnd"/>
-      <w:r>
-        <w:rPr>
-          <w:highlight w:val="cyan"/>
-        </w:rPr>
-        <w:t xml:space="preserve"> de listagem de perguntas</w:t>
+        <w:t>18 –  controler de listagem de perguntas</w:t>
       </w:r>
     </w:p>
     <w:p>
@@ -3338,21 +3202,7 @@
         <w:rPr>
           <w:highlight w:val="cyan"/>
         </w:rPr>
-        <w:t xml:space="preserve">20 </w:t>
-      </w:r>
-      <w:proofErr w:type="gramStart"/>
-      <w:r>
-        <w:rPr>
-          <w:highlight w:val="cyan"/>
-        </w:rPr>
-        <w:t>-  Banco</w:t>
-      </w:r>
-      <w:proofErr w:type="gramEnd"/>
-      <w:r>
-        <w:rPr>
-          <w:highlight w:val="cyan"/>
-        </w:rPr>
-        <w:t xml:space="preserve"> de dados isolado nos testes</w:t>
+        <w:t>20 -  Banco de dados isolado nos testes</w:t>
       </w:r>
     </w:p>
     <w:p>
@@ -3754,7 +3604,6 @@
       </w:r>
     </w:p>
     <w:p>
-      <w:bookmarkStart w:id="0" w:name="_GoBack"/>
       <w:r>
         <w:rPr>
           <w:noProof/>
@@ -3808,28 +3657,141 @@
           </wp:inline>
         </w:drawing>
       </w:r>
+    </w:p>
+    <w:p/>
+    <w:p>
+      <w:r>
+        <w:rPr>
+          <w:highlight w:val="cyan"/>
+        </w:rPr>
+        <w:t>24 –</w:t>
+      </w:r>
+      <w:r>
+        <w:rPr>
+          <w:highlight w:val="cyan"/>
+        </w:rPr>
+        <w:t xml:space="preserve"> Copiando camada de </w:t>
+      </w:r>
+      <w:proofErr w:type="spellStart"/>
+      <w:r>
+        <w:rPr>
+          <w:highlight w:val="cyan"/>
+        </w:rPr>
+        <w:t>dompinio</w:t>
+      </w:r>
+      <w:proofErr w:type="spellEnd"/>
+    </w:p>
+    <w:p>
+      <w:r>
+        <w:t xml:space="preserve">Copiar do módulo anterior os arquivos core, </w:t>
+      </w:r>
+      <w:proofErr w:type="spellStart"/>
+      <w:r>
+        <w:t>domain</w:t>
+      </w:r>
+      <w:proofErr w:type="spellEnd"/>
+      <w:r>
+        <w:t xml:space="preserve"> e do </w:t>
+      </w:r>
+      <w:proofErr w:type="spellStart"/>
+      <w:r>
+        <w:t>test</w:t>
+      </w:r>
+      <w:proofErr w:type="spellEnd"/>
+      <w:r>
+        <w:t xml:space="preserve"> </w:t>
+      </w:r>
+      <w:proofErr w:type="spellStart"/>
+      <w:r>
+        <w:t>factories</w:t>
+      </w:r>
+      <w:proofErr w:type="spellEnd"/>
+      <w:r>
+        <w:t xml:space="preserve">, </w:t>
+      </w:r>
+      <w:bookmarkStart w:id="0" w:name="_GoBack"/>
       <w:bookmarkEnd w:id="0"/>
-    </w:p>
-    <w:p/>
-    <w:p>
-      <w:r>
-        <w:t>24 –</w:t>
+      <w:proofErr w:type="spellStart"/>
+      <w:r>
+        <w:t>repositories</w:t>
+      </w:r>
+      <w:proofErr w:type="spellEnd"/>
+      <w:r>
+        <w:t xml:space="preserve"> e </w:t>
+      </w:r>
+      <w:proofErr w:type="spellStart"/>
+      <w:r>
+        <w:t>utils</w:t>
+      </w:r>
+      <w:proofErr w:type="spellEnd"/>
+    </w:p>
+    <w:p>
+      <w:r>
+        <w:drawing>
+          <wp:inline distT="0" distB="0" distL="0" distR="0" wp14:anchorId="0C664459" wp14:editId="4A58BB1C">
+            <wp:extent cx="4039164" cy="2715004"/>
+            <wp:effectExtent l="0" t="0" r="0" b="9525"/>
+            <wp:docPr id="43" name="Imagem 43"/>
+            <wp:cNvGraphicFramePr>
+              <a:graphicFrameLocks xmlns:a="http://schemas.openxmlformats.org/drawingml/2006/main" noChangeAspect="1"/>
+            </wp:cNvGraphicFramePr>
+            <a:graphic xmlns:a="http://schemas.openxmlformats.org/drawingml/2006/main">
+              <a:graphicData uri="http://schemas.openxmlformats.org/drawingml/2006/picture">
+                <pic:pic xmlns:pic="http://schemas.openxmlformats.org/drawingml/2006/picture">
+                  <pic:nvPicPr>
+                    <pic:cNvPr id="1" name=""/>
+                    <pic:cNvPicPr/>
+                  </pic:nvPicPr>
+                  <pic:blipFill>
+                    <a:blip r:embed="rId57"/>
+                    <a:stretch>
+                      <a:fillRect/>
+                    </a:stretch>
+                  </pic:blipFill>
+                  <pic:spPr>
+                    <a:xfrm>
+                      <a:off x="0" y="0"/>
+                      <a:ext cx="4039164" cy="2715004"/>
+                    </a:xfrm>
+                    <a:prstGeom prst="rect">
+                      <a:avLst/>
+                    </a:prstGeom>
+                  </pic:spPr>
+                </pic:pic>
+              </a:graphicData>
+            </a:graphic>
+          </wp:inline>
+        </w:drawing>
       </w:r>
     </w:p>
     <w:p>
       <w:r>
         <w:t>25 –</w:t>
       </w:r>
+      <w:r>
+        <w:t xml:space="preserve"> Criando camada de infraestrutura</w:t>
+      </w:r>
     </w:p>
     <w:p>
       <w:r>
         <w:t xml:space="preserve">26 – </w:t>
       </w:r>
+      <w:r>
+        <w:t xml:space="preserve"> Implementando repositórios do prisma</w:t>
+      </w:r>
     </w:p>
     <w:p>
       <w:r>
         <w:t xml:space="preserve">27 – </w:t>
       </w:r>
+      <w:r>
+        <w:t xml:space="preserve"> Conversa entre camadas </w:t>
+      </w:r>
+      <w:proofErr w:type="spellStart"/>
+      <w:r>
+        <w:t>mapeprs</w:t>
+      </w:r>
+      <w:proofErr w:type="spellEnd"/>
     </w:p>
     <w:p>
       <w:r>

</xml_diff>

<commit_message>
25 – Criando camada de infraestrutura
</commit_message>
<xml_diff>
--- a/2023/05_nestjs.docx
+++ b/2023/05_nestjs.docx
@@ -18,24 +18,13 @@
           <w:szCs w:val="22"/>
           <w:highlight w:val="cyan"/>
         </w:rPr>
-        <w:t xml:space="preserve">01 – Criando projeto com </w:t>
-      </w:r>
-      <w:proofErr w:type="spellStart"/>
+        <w:t>01 – Criando projeto com nest</w:t>
+      </w:r>
       <w:r>
         <w:rPr>
           <w:rFonts w:asciiTheme="minorHAnsi" w:hAnsiTheme="minorHAnsi" w:cstheme="minorHAnsi"/>
           <w:sz w:val="22"/>
           <w:szCs w:val="22"/>
-          <w:highlight w:val="cyan"/>
-        </w:rPr>
-        <w:t>nest</w:t>
-      </w:r>
-      <w:proofErr w:type="spellEnd"/>
-      <w:r>
-        <w:rPr>
-          <w:rFonts w:asciiTheme="minorHAnsi" w:hAnsiTheme="minorHAnsi" w:cstheme="minorHAnsi"/>
-          <w:sz w:val="22"/>
-          <w:szCs w:val="22"/>
         </w:rPr>
         <w:t xml:space="preserve"> </w:t>
       </w:r>
@@ -47,77 +36,23 @@
         </w:rPr>
       </w:pPr>
       <w:r>
-        <w:t xml:space="preserve">Para iniciar o projeto em </w:t>
-      </w:r>
-      <w:proofErr w:type="spellStart"/>
-      <w:r>
-        <w:t>nest</w:t>
-      </w:r>
-      <w:proofErr w:type="spellEnd"/>
-      <w:r>
-        <w:t xml:space="preserve"> se </w:t>
-      </w:r>
-      <w:proofErr w:type="spellStart"/>
-      <w:r>
-        <w:t>vc</w:t>
-      </w:r>
-      <w:proofErr w:type="spellEnd"/>
-      <w:r>
-        <w:t xml:space="preserve"> tem o global na </w:t>
-      </w:r>
-      <w:proofErr w:type="spellStart"/>
-      <w:r>
-        <w:t>maquina</w:t>
-      </w:r>
-      <w:proofErr w:type="spellEnd"/>
-      <w:r>
-        <w:t xml:space="preserve"> </w:t>
-      </w:r>
-      <w:proofErr w:type="spellStart"/>
+        <w:t xml:space="preserve">Para iniciar o projeto em nest se vc tem o global na maquina </w:t>
+      </w:r>
       <w:r>
         <w:rPr>
           <w:u w:val="single"/>
         </w:rPr>
-        <w:t>nest</w:t>
-      </w:r>
-      <w:proofErr w:type="spellEnd"/>
+        <w:t>nest new nome-projeto</w:t>
+      </w:r>
+      <w:r>
+        <w:t xml:space="preserve"> caso não tenha rode o comando </w:t>
+      </w:r>
       <w:r>
         <w:rPr>
           <w:u w:val="single"/>
         </w:rPr>
-        <w:t xml:space="preserve"> new nome-projeto</w:t>
-      </w:r>
-      <w:r>
-        <w:t xml:space="preserve"> caso não tenha rode o comando </w:t>
-      </w:r>
-      <w:r>
-        <w:rPr>
-          <w:u w:val="single"/>
-        </w:rPr>
-        <w:t>npm i -g @</w:t>
-      </w:r>
-      <w:proofErr w:type="spellStart"/>
-      <w:r>
-        <w:rPr>
-          <w:u w:val="single"/>
-        </w:rPr>
-        <w:t>nestjs</w:t>
-      </w:r>
-      <w:proofErr w:type="spellEnd"/>
-      <w:r>
-        <w:rPr>
-          <w:u w:val="single"/>
-        </w:rPr>
-        <w:t>/</w:t>
-      </w:r>
-      <w:proofErr w:type="spellStart"/>
-      <w:r>
-        <w:rPr>
-          <w:u w:val="single"/>
-        </w:rPr>
-        <w:t>cli</w:t>
-      </w:r>
-      <w:proofErr w:type="spellEnd"/>
+        <w:t>npm i -g @nestjs/cli</w:t>
+      </w:r>
     </w:p>
     <w:p>
       <w:r>
@@ -166,26 +101,13 @@
         <w:rPr>
           <w:highlight w:val="cyan"/>
         </w:rPr>
-        <w:t xml:space="preserve">02 – Módulos serviços e </w:t>
-      </w:r>
-      <w:proofErr w:type="spellStart"/>
-      <w:r>
-        <w:rPr>
-          <w:highlight w:val="cyan"/>
-        </w:rPr>
-        <w:t>controllers</w:t>
-      </w:r>
-      <w:proofErr w:type="spellEnd"/>
-    </w:p>
-    <w:p>
-      <w:r>
-        <w:t xml:space="preserve">Controler é tudo que recebe requisição http o resto é </w:t>
-      </w:r>
-      <w:proofErr w:type="spellStart"/>
-      <w:r>
-        <w:t>provider</w:t>
-      </w:r>
-      <w:proofErr w:type="spellEnd"/>
+        <w:t>02 – Módulos serviços e controllers</w:t>
+      </w:r>
+    </w:p>
+    <w:p>
+      <w:r>
+        <w:t>Controler é tudo que recebe requisição http o resto é provider</w:t>
+      </w:r>
     </w:p>
     <w:p>
       <w:r>
@@ -234,30 +156,8 @@
         <w:rPr>
           <w:highlight w:val="cyan"/>
         </w:rPr>
-        <w:t xml:space="preserve">03 -  Configurando </w:t>
-      </w:r>
-      <w:proofErr w:type="spellStart"/>
-      <w:r>
-        <w:rPr>
-          <w:highlight w:val="cyan"/>
-        </w:rPr>
-        <w:t>Eslint</w:t>
-      </w:r>
-      <w:proofErr w:type="spellEnd"/>
-      <w:r>
-        <w:rPr>
-          <w:highlight w:val="cyan"/>
-        </w:rPr>
-        <w:t xml:space="preserve"> e </w:t>
-      </w:r>
-      <w:proofErr w:type="spellStart"/>
-      <w:r>
-        <w:rPr>
-          <w:highlight w:val="cyan"/>
-        </w:rPr>
-        <w:t>prettier</w:t>
-      </w:r>
-      <w:proofErr w:type="spellEnd"/>
+        <w:t>03 -  Configurando Eslint e prettier</w:t>
+      </w:r>
     </w:p>
     <w:p>
       <w:pPr>
@@ -272,35 +172,7 @@
         <w:rPr>
           <w:u w:val="single"/>
         </w:rPr>
-        <w:t xml:space="preserve">npm i </w:t>
-      </w:r>
-      <w:proofErr w:type="spellStart"/>
-      <w:r>
-        <w:rPr>
-          <w:u w:val="single"/>
-        </w:rPr>
-        <w:t>eslint</w:t>
-      </w:r>
-      <w:proofErr w:type="spellEnd"/>
-      <w:r>
-        <w:rPr>
-          <w:u w:val="single"/>
-        </w:rPr>
-        <w:t xml:space="preserve"> @rocketseat/</w:t>
-      </w:r>
-      <w:proofErr w:type="spellStart"/>
-      <w:r>
-        <w:rPr>
-          <w:u w:val="single"/>
-        </w:rPr>
-        <w:t>eslint</w:t>
-      </w:r>
-      <w:proofErr w:type="spellEnd"/>
-      <w:r>
-        <w:rPr>
-          <w:u w:val="single"/>
-        </w:rPr>
-        <w:t>-config -D</w:t>
+        <w:t>npm i eslint @rocketseat/eslint-config -D</w:t>
       </w:r>
     </w:p>
     <w:p>
@@ -411,39 +283,17 @@
       <w:r>
         <w:t xml:space="preserve">Depois rodar </w:t>
       </w:r>
-      <w:proofErr w:type="spellStart"/>
       <w:r>
         <w:rPr>
           <w:u w:val="single"/>
         </w:rPr>
-        <w:t>docker-compose</w:t>
-      </w:r>
-      <w:proofErr w:type="spellEnd"/>
+        <w:t>docker-compose u</w:t>
+      </w:r>
       <w:r>
         <w:rPr>
           <w:u w:val="single"/>
         </w:rPr>
-        <w:t xml:space="preserve"> </w:t>
-      </w:r>
-      <w:proofErr w:type="spellStart"/>
-      <w:r>
-        <w:rPr>
-          <w:u w:val="single"/>
-        </w:rPr>
-        <w:t>u</w:t>
-      </w:r>
-      <w:r>
-        <w:rPr>
-          <w:u w:val="single"/>
-        </w:rPr>
-        <w:t>p</w:t>
-      </w:r>
-      <w:proofErr w:type="spellEnd"/>
-      <w:r>
-        <w:rPr>
-          <w:u w:val="single"/>
-        </w:rPr>
-        <w:t xml:space="preserve"> -d</w:t>
+        <w:t>p -d</w:t>
       </w:r>
     </w:p>
     <w:p>
@@ -535,16 +385,8 @@
         <w:rPr>
           <w:u w:val="single"/>
         </w:rPr>
-        <w:t xml:space="preserve">npx prisma </w:t>
-      </w:r>
-      <w:proofErr w:type="spellStart"/>
-      <w:r>
-        <w:rPr>
-          <w:u w:val="single"/>
-        </w:rPr>
-        <w:t>init</w:t>
-      </w:r>
-      <w:proofErr w:type="spellEnd"/>
+        <w:t>npx prisma init</w:t>
+      </w:r>
     </w:p>
     <w:p>
       <w:r>
@@ -632,87 +474,41 @@
     </w:p>
     <w:p>
       <w:r>
-        <w:t xml:space="preserve">Depois rodar as </w:t>
-      </w:r>
-      <w:proofErr w:type="spellStart"/>
-      <w:r>
-        <w:t>migrations</w:t>
-      </w:r>
-      <w:proofErr w:type="spellEnd"/>
-      <w:r>
+        <w:t xml:space="preserve">Depois rodar as migrations </w:t>
+      </w:r>
+      <w:r>
+        <w:rPr>
+          <w:u w:val="single"/>
+        </w:rPr>
+        <w:t>npx prisma migrate dev</w:t>
+      </w:r>
+      <w:r>
+        <w:t xml:space="preserve"> depois da um nome para migração</w:t>
+      </w:r>
+      <w:r>
+        <w:t xml:space="preserve"> e para ver a interface gráfica rodar </w:t>
+      </w:r>
+      <w:r>
+        <w:rPr>
+          <w:u w:val="single"/>
+        </w:rPr>
+        <w:t>npx prisma studio</w:t>
+      </w:r>
+      <w:r>
+        <w:rPr>
+          <w:u w:val="single"/>
+        </w:rPr>
         <w:t xml:space="preserve"> </w:t>
       </w:r>
       <w:r>
+        <w:t xml:space="preserve">e para gerar as tipagem rodar </w:t>
+      </w:r>
+      <w:r>
         <w:rPr>
           <w:u w:val="single"/>
         </w:rPr>
-        <w:t xml:space="preserve">npx prisma </w:t>
-      </w:r>
-      <w:proofErr w:type="spellStart"/>
-      <w:r>
-        <w:rPr>
-          <w:u w:val="single"/>
-        </w:rPr>
-        <w:t>migrate</w:t>
-      </w:r>
-      <w:proofErr w:type="spellEnd"/>
-      <w:r>
-        <w:rPr>
-          <w:u w:val="single"/>
-        </w:rPr>
-        <w:t xml:space="preserve"> </w:t>
-      </w:r>
-      <w:proofErr w:type="spellStart"/>
-      <w:r>
-        <w:rPr>
-          <w:u w:val="single"/>
-        </w:rPr>
-        <w:t>dev</w:t>
-      </w:r>
-      <w:proofErr w:type="spellEnd"/>
-      <w:r>
-        <w:t xml:space="preserve"> depois da um nome para migração</w:t>
-      </w:r>
-      <w:r>
-        <w:t xml:space="preserve"> e para ver a interface gráfica rodar </w:t>
-      </w:r>
-      <w:r>
-        <w:rPr>
-          <w:u w:val="single"/>
-        </w:rPr>
-        <w:t xml:space="preserve">npx prisma </w:t>
-      </w:r>
-      <w:proofErr w:type="spellStart"/>
-      <w:r>
-        <w:rPr>
-          <w:u w:val="single"/>
-        </w:rPr>
-        <w:t>studio</w:t>
-      </w:r>
-      <w:proofErr w:type="spellEnd"/>
-      <w:r>
-        <w:rPr>
-          <w:u w:val="single"/>
-        </w:rPr>
-        <w:t xml:space="preserve"> </w:t>
-      </w:r>
-      <w:r>
-        <w:t xml:space="preserve">e para gerar as tipagem rodar </w:t>
-      </w:r>
-      <w:r>
-        <w:rPr>
-          <w:u w:val="single"/>
-        </w:rPr>
-        <w:t xml:space="preserve">npx prisma </w:t>
-      </w:r>
-      <w:proofErr w:type="spellStart"/>
-      <w:r>
-        <w:rPr>
-          <w:u w:val="single"/>
-        </w:rPr>
-        <w:t>generate</w:t>
-      </w:r>
-      <w:proofErr w:type="spellEnd"/>
+        <w:t>npx prisma generate</w:t>
+      </w:r>
     </w:p>
     <w:p>
       <w:r>
@@ -812,21 +608,7 @@
         <w:rPr>
           <w:highlight w:val="cyan"/>
         </w:rPr>
-        <w:t xml:space="preserve">07 -  </w:t>
-      </w:r>
-      <w:proofErr w:type="spellStart"/>
-      <w:r>
-        <w:rPr>
-          <w:highlight w:val="cyan"/>
-        </w:rPr>
-        <w:t>Controller</w:t>
-      </w:r>
-      <w:proofErr w:type="spellEnd"/>
-      <w:r>
-        <w:rPr>
-          <w:highlight w:val="cyan"/>
-        </w:rPr>
-        <w:t xml:space="preserve"> de criação de conta</w:t>
+        <w:t>07 -  Controller de criação de conta</w:t>
       </w:r>
     </w:p>
     <w:p>
@@ -919,21 +701,7 @@
         <w:rPr>
           <w:highlight w:val="cyan"/>
         </w:rPr>
-        <w:t xml:space="preserve">08 -  Gerando </w:t>
-      </w:r>
-      <w:proofErr w:type="spellStart"/>
-      <w:r>
-        <w:rPr>
-          <w:highlight w:val="cyan"/>
-        </w:rPr>
-        <w:t>hash</w:t>
-      </w:r>
-      <w:proofErr w:type="spellEnd"/>
-      <w:r>
-        <w:rPr>
-          <w:highlight w:val="cyan"/>
-        </w:rPr>
-        <w:t xml:space="preserve"> da senha</w:t>
+        <w:t>08 -  Gerando hash da senha</w:t>
       </w:r>
     </w:p>
     <w:p>
@@ -944,60 +712,16 @@
         <w:rPr>
           <w:u w:val="single"/>
         </w:rPr>
-        <w:t xml:space="preserve">npm i </w:t>
-      </w:r>
-      <w:proofErr w:type="spellStart"/>
+        <w:t>npm i bcryptjs</w:t>
+      </w:r>
+      <w:r>
+        <w:t xml:space="preserve"> e os tipes </w:t>
+      </w:r>
       <w:r>
         <w:rPr>
           <w:u w:val="single"/>
         </w:rPr>
-        <w:t>bcryptjs</w:t>
-      </w:r>
-      <w:proofErr w:type="spellEnd"/>
-      <w:r>
-        <w:t xml:space="preserve"> e os </w:t>
-      </w:r>
-      <w:proofErr w:type="spellStart"/>
-      <w:r>
-        <w:t>tipes</w:t>
-      </w:r>
-      <w:proofErr w:type="spellEnd"/>
-      <w:r>
-        <w:t xml:space="preserve"> </w:t>
-      </w:r>
-      <w:r>
-        <w:rPr>
-          <w:u w:val="single"/>
-        </w:rPr>
-        <w:t>npm i @</w:t>
-      </w:r>
-      <w:proofErr w:type="spellStart"/>
-      <w:r>
-        <w:rPr>
-          <w:u w:val="single"/>
-        </w:rPr>
-        <w:t>types</w:t>
-      </w:r>
-      <w:proofErr w:type="spellEnd"/>
-      <w:r>
-        <w:rPr>
-          <w:u w:val="single"/>
-        </w:rPr>
-        <w:t>/</w:t>
-      </w:r>
-      <w:proofErr w:type="spellStart"/>
-      <w:r>
-        <w:rPr>
-          <w:u w:val="single"/>
-        </w:rPr>
-        <w:t>bcryptjs</w:t>
-      </w:r>
-      <w:proofErr w:type="spellEnd"/>
-      <w:r>
-        <w:rPr>
-          <w:u w:val="single"/>
-        </w:rPr>
-        <w:t xml:space="preserve"> -D</w:t>
+        <w:t>npm i @types/bcryptjs -D</w:t>
       </w:r>
     </w:p>
     <w:p>
@@ -1047,30 +771,8 @@
         <w:rPr>
           <w:highlight w:val="cyan"/>
         </w:rPr>
-        <w:t xml:space="preserve">09 -  Criando </w:t>
-      </w:r>
-      <w:proofErr w:type="spellStart"/>
-      <w:r>
-        <w:rPr>
-          <w:highlight w:val="cyan"/>
-        </w:rPr>
-        <w:t>pipe</w:t>
-      </w:r>
-      <w:proofErr w:type="spellEnd"/>
-      <w:r>
-        <w:rPr>
-          <w:highlight w:val="cyan"/>
-        </w:rPr>
-        <w:t xml:space="preserve"> de validação do </w:t>
-      </w:r>
-      <w:proofErr w:type="spellStart"/>
-      <w:r>
-        <w:rPr>
-          <w:highlight w:val="cyan"/>
-        </w:rPr>
-        <w:t>zod</w:t>
-      </w:r>
-      <w:proofErr w:type="spellEnd"/>
+        <w:t>09 -  Criando pipe de validação do zod</w:t>
+      </w:r>
     </w:p>
     <w:p>
       <w:r>
@@ -1080,33 +782,17 @@
         <w:rPr>
           <w:u w:val="single"/>
         </w:rPr>
-        <w:t xml:space="preserve">npm i </w:t>
-      </w:r>
-      <w:proofErr w:type="spellStart"/>
+        <w:t>npm i zod</w:t>
+      </w:r>
+      <w:r>
+        <w:t xml:space="preserve"> e também instalar </w:t>
+      </w:r>
       <w:r>
         <w:rPr>
           <w:u w:val="single"/>
         </w:rPr>
-        <w:t>zod</w:t>
-      </w:r>
-      <w:proofErr w:type="spellEnd"/>
-      <w:r>
-        <w:t xml:space="preserve"> e também instalar </w:t>
-      </w:r>
-      <w:r>
-        <w:rPr>
-          <w:u w:val="single"/>
-        </w:rPr>
-        <w:t xml:space="preserve">npm i </w:t>
-      </w:r>
-      <w:proofErr w:type="spellStart"/>
-      <w:r>
-        <w:rPr>
-          <w:u w:val="single"/>
-        </w:rPr>
-        <w:t>zod-validation-error</w:t>
-      </w:r>
-      <w:proofErr w:type="spellEnd"/>
+        <w:t>npm i zod-validation-error</w:t>
+      </w:r>
     </w:p>
     <w:p>
       <w:r>
@@ -1198,30 +884,8 @@
         <w:rPr>
           <w:highlight w:val="cyan"/>
         </w:rPr>
-        <w:t xml:space="preserve">10 – Extensão </w:t>
-      </w:r>
-      <w:proofErr w:type="spellStart"/>
-      <w:r>
-        <w:rPr>
-          <w:highlight w:val="cyan"/>
-        </w:rPr>
-        <w:t>rest</w:t>
-      </w:r>
-      <w:proofErr w:type="spellEnd"/>
-      <w:r>
-        <w:rPr>
-          <w:highlight w:val="cyan"/>
-        </w:rPr>
-        <w:t xml:space="preserve"> cliente no </w:t>
-      </w:r>
-      <w:proofErr w:type="spellStart"/>
-      <w:r>
-        <w:rPr>
-          <w:highlight w:val="cyan"/>
-        </w:rPr>
-        <w:t>vscode</w:t>
-      </w:r>
-      <w:proofErr w:type="spellEnd"/>
+        <w:t>10 – Extensão rest cliente no vscode</w:t>
+      </w:r>
     </w:p>
     <w:p>
       <w:r>
@@ -1313,21 +977,7 @@
         <w:rPr>
           <w:highlight w:val="cyan"/>
         </w:rPr>
-        <w:t xml:space="preserve">11 – Usando </w:t>
-      </w:r>
-      <w:proofErr w:type="spellStart"/>
-      <w:r>
-        <w:rPr>
-          <w:highlight w:val="cyan"/>
-        </w:rPr>
-        <w:t>configmodule</w:t>
-      </w:r>
-      <w:proofErr w:type="spellEnd"/>
-      <w:r>
-        <w:rPr>
-          <w:highlight w:val="cyan"/>
-        </w:rPr>
-        <w:t xml:space="preserve"> no nest.js</w:t>
+        <w:t>11 – Usando configmodule no nest.js</w:t>
       </w:r>
     </w:p>
     <w:p>
@@ -1338,21 +988,7 @@
         <w:rPr>
           <w:u w:val="single"/>
         </w:rPr>
-        <w:t>npm i @</w:t>
-      </w:r>
-      <w:proofErr w:type="spellStart"/>
-      <w:r>
-        <w:rPr>
-          <w:u w:val="single"/>
-        </w:rPr>
-        <w:t>nestjs</w:t>
-      </w:r>
-      <w:proofErr w:type="spellEnd"/>
-      <w:r>
-        <w:rPr>
-          <w:u w:val="single"/>
-        </w:rPr>
-        <w:t>/config</w:t>
+        <w:t>npm i @nestjs/config</w:t>
       </w:r>
     </w:p>
     <w:p>
@@ -1503,49 +1139,7 @@
         <w:rPr>
           <w:u w:val="single"/>
         </w:rPr>
-        <w:t>npm i @</w:t>
-      </w:r>
-      <w:proofErr w:type="spellStart"/>
-      <w:r>
-        <w:rPr>
-          <w:u w:val="single"/>
-        </w:rPr>
-        <w:t>nestjs</w:t>
-      </w:r>
-      <w:proofErr w:type="spellEnd"/>
-      <w:r>
-        <w:rPr>
-          <w:u w:val="single"/>
-        </w:rPr>
-        <w:t>/</w:t>
-      </w:r>
-      <w:proofErr w:type="spellStart"/>
-      <w:r>
-        <w:rPr>
-          <w:u w:val="single"/>
-        </w:rPr>
-        <w:t>passport</w:t>
-      </w:r>
-      <w:proofErr w:type="spellEnd"/>
-      <w:r>
-        <w:rPr>
-          <w:u w:val="single"/>
-        </w:rPr>
-        <w:t xml:space="preserve"> @</w:t>
-      </w:r>
-      <w:proofErr w:type="spellStart"/>
-      <w:r>
-        <w:rPr>
-          <w:u w:val="single"/>
-        </w:rPr>
-        <w:t>nestjs</w:t>
-      </w:r>
-      <w:proofErr w:type="spellEnd"/>
-      <w:r>
-        <w:rPr>
-          <w:u w:val="single"/>
-        </w:rPr>
-        <w:t>/jwt</w:t>
+        <w:t>npm i @nestjs/passport @nestjs/jwt</w:t>
       </w:r>
     </w:p>
     <w:p>
@@ -1733,250 +1327,75 @@
           <w:lang w:val="en-US"/>
         </w:rPr>
       </w:pPr>
-      <w:proofErr w:type="spellStart"/>
       <w:r>
         <w:rPr>
           <w:highlight w:val="yellow"/>
           <w:lang w:val="en-US"/>
         </w:rPr>
-        <w:t>openssl</w:t>
-      </w:r>
-      <w:proofErr w:type="spellEnd"/>
+        <w:t>openssl genpkey -algorithm RSA -out private_key.pem -pkeyopt rsa_keygen_bits:2048</w:t>
+      </w:r>
+    </w:p>
+    <w:p>
+      <w:pPr>
+        <w:rPr>
+          <w:lang w:val="en-US"/>
+        </w:rPr>
+      </w:pPr>
+      <w:r>
+        <w:rPr>
+          <w:lang w:val="en-US"/>
+        </w:rPr>
+        <w:t>gerar chave publica</w:t>
+      </w:r>
+    </w:p>
+    <w:p>
+      <w:pPr>
+        <w:rPr>
+          <w:lang w:val="en-US"/>
+        </w:rPr>
+      </w:pPr>
       <w:r>
         <w:rPr>
           <w:highlight w:val="yellow"/>
           <w:lang w:val="en-US"/>
         </w:rPr>
-        <w:t xml:space="preserve"> </w:t>
-      </w:r>
-      <w:proofErr w:type="spellStart"/>
+        <w:t>openssl rsa -pubout -in private_key.pem -out public_key.pem</w:t>
+      </w:r>
+    </w:p>
+    <w:p>
+      <w:pPr>
+        <w:rPr>
+          <w:highlight w:val="yellow"/>
+        </w:rPr>
+      </w:pPr>
+      <w:r>
+        <w:t>e pa</w:t>
+      </w:r>
+      <w:r>
+        <w:t>ra converter em base 64</w:t>
+      </w:r>
+      <w:r>
+        <w:br/>
+      </w:r>
+      <w:r>
+        <w:rPr>
+          <w:highlight w:val="yellow"/>
+        </w:rPr>
+        <w:t>base64 private_key.pem &gt; private_key-base64.txt</w:t>
+      </w:r>
+    </w:p>
+    <w:p>
+      <w:pPr>
+        <w:rPr>
+          <w:lang w:val="en-US"/>
+        </w:rPr>
+      </w:pPr>
       <w:r>
         <w:rPr>
           <w:highlight w:val="yellow"/>
           <w:lang w:val="en-US"/>
         </w:rPr>
-        <w:t>genpkey</w:t>
-      </w:r>
-      <w:proofErr w:type="spellEnd"/>
-      <w:r>
-        <w:rPr>
-          <w:highlight w:val="yellow"/>
-          <w:lang w:val="en-US"/>
-        </w:rPr>
-        <w:t xml:space="preserve"> -algorithm RSA -out </w:t>
-      </w:r>
-      <w:proofErr w:type="spellStart"/>
-      <w:r>
-        <w:rPr>
-          <w:highlight w:val="yellow"/>
-          <w:lang w:val="en-US"/>
-        </w:rPr>
-        <w:t>private_key.pem</w:t>
-      </w:r>
-      <w:proofErr w:type="spellEnd"/>
-      <w:r>
-        <w:rPr>
-          <w:highlight w:val="yellow"/>
-          <w:lang w:val="en-US"/>
-        </w:rPr>
-        <w:t xml:space="preserve"> -</w:t>
-      </w:r>
-      <w:proofErr w:type="spellStart"/>
-      <w:r>
-        <w:rPr>
-          <w:highlight w:val="yellow"/>
-          <w:lang w:val="en-US"/>
-        </w:rPr>
-        <w:t>pkeyopt</w:t>
-      </w:r>
-      <w:proofErr w:type="spellEnd"/>
-      <w:r>
-        <w:rPr>
-          <w:highlight w:val="yellow"/>
-          <w:lang w:val="en-US"/>
-        </w:rPr>
-        <w:t xml:space="preserve"> rsa_keygen_bits:2048</w:t>
-      </w:r>
-    </w:p>
-    <w:p>
-      <w:pPr>
-        <w:rPr>
-          <w:lang w:val="en-US"/>
-        </w:rPr>
-      </w:pPr>
-      <w:proofErr w:type="spellStart"/>
-      <w:r>
-        <w:rPr>
-          <w:lang w:val="en-US"/>
-        </w:rPr>
-        <w:t>gerar</w:t>
-      </w:r>
-      <w:proofErr w:type="spellEnd"/>
-      <w:r>
-        <w:rPr>
-          <w:lang w:val="en-US"/>
-        </w:rPr>
-        <w:t xml:space="preserve"> </w:t>
-      </w:r>
-      <w:proofErr w:type="spellStart"/>
-      <w:r>
-        <w:rPr>
-          <w:lang w:val="en-US"/>
-        </w:rPr>
-        <w:t>chave</w:t>
-      </w:r>
-      <w:proofErr w:type="spellEnd"/>
-      <w:r>
-        <w:rPr>
-          <w:lang w:val="en-US"/>
-        </w:rPr>
-        <w:t xml:space="preserve"> publica</w:t>
-      </w:r>
-    </w:p>
-    <w:p>
-      <w:pPr>
-        <w:rPr>
-          <w:lang w:val="en-US"/>
-        </w:rPr>
-      </w:pPr>
-      <w:proofErr w:type="spellStart"/>
-      <w:r>
-        <w:rPr>
-          <w:highlight w:val="yellow"/>
-          <w:lang w:val="en-US"/>
-        </w:rPr>
-        <w:t>openssl</w:t>
-      </w:r>
-      <w:proofErr w:type="spellEnd"/>
-      <w:r>
-        <w:rPr>
-          <w:highlight w:val="yellow"/>
-          <w:lang w:val="en-US"/>
-        </w:rPr>
-        <w:t xml:space="preserve"> </w:t>
-      </w:r>
-      <w:proofErr w:type="spellStart"/>
-      <w:r>
-        <w:rPr>
-          <w:highlight w:val="yellow"/>
-          <w:lang w:val="en-US"/>
-        </w:rPr>
-        <w:t>rsa</w:t>
-      </w:r>
-      <w:proofErr w:type="spellEnd"/>
-      <w:r>
-        <w:rPr>
-          <w:highlight w:val="yellow"/>
-          <w:lang w:val="en-US"/>
-        </w:rPr>
-        <w:t xml:space="preserve"> -</w:t>
-      </w:r>
-      <w:proofErr w:type="spellStart"/>
-      <w:r>
-        <w:rPr>
-          <w:highlight w:val="yellow"/>
-          <w:lang w:val="en-US"/>
-        </w:rPr>
-        <w:t>pubout</w:t>
-      </w:r>
-      <w:proofErr w:type="spellEnd"/>
-      <w:r>
-        <w:rPr>
-          <w:highlight w:val="yellow"/>
-          <w:lang w:val="en-US"/>
-        </w:rPr>
-        <w:t xml:space="preserve"> -in </w:t>
-      </w:r>
-      <w:proofErr w:type="spellStart"/>
-      <w:r>
-        <w:rPr>
-          <w:highlight w:val="yellow"/>
-          <w:lang w:val="en-US"/>
-        </w:rPr>
-        <w:t>private_key.pem</w:t>
-      </w:r>
-      <w:proofErr w:type="spellEnd"/>
-      <w:r>
-        <w:rPr>
-          <w:highlight w:val="yellow"/>
-          <w:lang w:val="en-US"/>
-        </w:rPr>
-        <w:t xml:space="preserve"> -out </w:t>
-      </w:r>
-      <w:proofErr w:type="spellStart"/>
-      <w:r>
-        <w:rPr>
-          <w:highlight w:val="yellow"/>
-          <w:lang w:val="en-US"/>
-        </w:rPr>
-        <w:t>public_key.pem</w:t>
-      </w:r>
-      <w:proofErr w:type="spellEnd"/>
-    </w:p>
-    <w:p>
-      <w:pPr>
-        <w:rPr>
-          <w:highlight w:val="yellow"/>
-        </w:rPr>
-      </w:pPr>
-      <w:r>
-        <w:t>e pa</w:t>
-      </w:r>
-      <w:r>
-        <w:t>ra converter em base 64</w:t>
-      </w:r>
-      <w:r>
-        <w:br/>
-      </w:r>
-      <w:r>
-        <w:rPr>
-          <w:highlight w:val="yellow"/>
-        </w:rPr>
-        <w:t xml:space="preserve">base64 </w:t>
-      </w:r>
-      <w:proofErr w:type="spellStart"/>
-      <w:r>
-        <w:rPr>
-          <w:highlight w:val="yellow"/>
-        </w:rPr>
-        <w:t>private_key.pem</w:t>
-      </w:r>
-      <w:proofErr w:type="spellEnd"/>
-      <w:r>
-        <w:rPr>
-          <w:highlight w:val="yellow"/>
-        </w:rPr>
-        <w:t xml:space="preserve"> &gt; private_key-base64.txt</w:t>
-      </w:r>
-    </w:p>
-    <w:p>
-      <w:pPr>
-        <w:rPr>
-          <w:lang w:val="en-US"/>
-        </w:rPr>
-      </w:pPr>
-      <w:r>
-        <w:rPr>
-          <w:highlight w:val="yellow"/>
-          <w:lang w:val="en-US"/>
-        </w:rPr>
-        <w:t xml:space="preserve">base64 </w:t>
-      </w:r>
-      <w:proofErr w:type="spellStart"/>
-      <w:r>
-        <w:rPr>
-          <w:highlight w:val="yellow"/>
-          <w:lang w:val="en-US"/>
-        </w:rPr>
-        <w:t>public_key.pem</w:t>
-      </w:r>
-      <w:proofErr w:type="spellEnd"/>
-      <w:r>
-        <w:rPr>
-          <w:highlight w:val="yellow"/>
-          <w:lang w:val="en-US"/>
-        </w:rPr>
-        <w:t xml:space="preserve"> &gt; public_key-base64.txt</w:t>
+        <w:t>base64 public_key.pem &gt; public_key-base64.txt</w:t>
       </w:r>
     </w:p>
     <w:p>
@@ -2226,21 +1645,7 @@
         <w:rPr>
           <w:highlight w:val="cyan"/>
         </w:rPr>
-        <w:t xml:space="preserve">14 –  </w:t>
-      </w:r>
-      <w:proofErr w:type="spellStart"/>
-      <w:r>
-        <w:rPr>
-          <w:highlight w:val="cyan"/>
-        </w:rPr>
-        <w:t>Controller</w:t>
-      </w:r>
-      <w:proofErr w:type="spellEnd"/>
-      <w:r>
-        <w:rPr>
-          <w:highlight w:val="cyan"/>
-        </w:rPr>
-        <w:t xml:space="preserve"> de autenticação</w:t>
+        <w:t>14 –  Controller de autenticação</w:t>
       </w:r>
     </w:p>
     <w:p>
@@ -2290,16 +1695,8 @@
         <w:rPr>
           <w:highlight w:val="cyan"/>
         </w:rPr>
-        <w:t xml:space="preserve">15 –  Protegendo rotas com </w:t>
-      </w:r>
-      <w:proofErr w:type="spellStart"/>
-      <w:r>
-        <w:rPr>
-          <w:highlight w:val="cyan"/>
-        </w:rPr>
-        <w:t>guards</w:t>
-      </w:r>
-      <w:proofErr w:type="spellEnd"/>
+        <w:t>15 –  Protegendo rotas com guards</w:t>
+      </w:r>
     </w:p>
     <w:p>
       <w:r>
@@ -2309,72 +1706,25 @@
         <w:rPr>
           <w:u w:val="single"/>
         </w:rPr>
-        <w:t xml:space="preserve">npm i </w:t>
-      </w:r>
-      <w:proofErr w:type="spellStart"/>
+        <w:t>npm i passsport-jwt</w:t>
+      </w:r>
       <w:r>
         <w:rPr>
           <w:u w:val="single"/>
         </w:rPr>
-        <w:t>passsport</w:t>
-      </w:r>
-      <w:proofErr w:type="spellEnd"/>
+        <w:t xml:space="preserve"> </w:t>
+      </w:r>
+      <w:r>
+        <w:t xml:space="preserve">e o </w:t>
+      </w:r>
+      <w:r>
+        <w:t xml:space="preserve">type </w:t>
+      </w:r>
       <w:r>
         <w:rPr>
           <w:u w:val="single"/>
         </w:rPr>
-        <w:t>-jwt</w:t>
-      </w:r>
-      <w:r>
-        <w:rPr>
-          <w:u w:val="single"/>
-        </w:rPr>
-        <w:t xml:space="preserve"> </w:t>
-      </w:r>
-      <w:r>
-        <w:t xml:space="preserve">e o </w:t>
-      </w:r>
-      <w:proofErr w:type="spellStart"/>
-      <w:r>
-        <w:t>type</w:t>
-      </w:r>
-      <w:proofErr w:type="spellEnd"/>
-      <w:r>
-        <w:t xml:space="preserve"> </w:t>
-      </w:r>
-      <w:r>
-        <w:rPr>
-          <w:u w:val="single"/>
-        </w:rPr>
-        <w:t>npm i @</w:t>
-      </w:r>
-      <w:proofErr w:type="spellStart"/>
-      <w:r>
-        <w:rPr>
-          <w:u w:val="single"/>
-        </w:rPr>
-        <w:t>types</w:t>
-      </w:r>
-      <w:proofErr w:type="spellEnd"/>
-      <w:r>
-        <w:rPr>
-          <w:u w:val="single"/>
-        </w:rPr>
-        <w:t>/</w:t>
-      </w:r>
-      <w:proofErr w:type="spellStart"/>
-      <w:r>
-        <w:rPr>
-          <w:u w:val="single"/>
-        </w:rPr>
-        <w:t>passport</w:t>
-      </w:r>
-      <w:proofErr w:type="spellEnd"/>
-      <w:r>
-        <w:rPr>
-          <w:u w:val="single"/>
-        </w:rPr>
-        <w:t>-jwt -D</w:t>
+        <w:t>npm i @types/passport-jwt -D</w:t>
       </w:r>
     </w:p>
     <w:p>
@@ -2636,21 +1986,7 @@
         <w:rPr>
           <w:highlight w:val="cyan"/>
         </w:rPr>
-        <w:t xml:space="preserve">16 –  criando </w:t>
-      </w:r>
-      <w:proofErr w:type="spellStart"/>
-      <w:r>
-        <w:rPr>
-          <w:highlight w:val="cyan"/>
-        </w:rPr>
-        <w:t>decorator</w:t>
-      </w:r>
-      <w:proofErr w:type="spellEnd"/>
-      <w:r>
-        <w:rPr>
-          <w:highlight w:val="cyan"/>
-        </w:rPr>
-        <w:t xml:space="preserve"> de autenticação</w:t>
+        <w:t>16 –  criando decorator de autenticação</w:t>
       </w:r>
     </w:p>
     <w:p>
@@ -2939,50 +2275,22 @@
         <w:rPr>
           <w:u w:val="single"/>
         </w:rPr>
-        <w:t xml:space="preserve">npm i vitest </w:t>
-      </w:r>
-      <w:proofErr w:type="spellStart"/>
+        <w:t>npm i vitest unplugin-swc @swc/core @vitest/coverage-v8</w:t>
+      </w:r>
       <w:r>
         <w:rPr>
           <w:u w:val="single"/>
         </w:rPr>
-        <w:t>unplugin</w:t>
-      </w:r>
-      <w:proofErr w:type="spellEnd"/>
+        <w:t xml:space="preserve"> -D</w:t>
+      </w:r>
+      <w:r>
+        <w:t xml:space="preserve"> e também </w:t>
+      </w:r>
       <w:r>
         <w:rPr>
           <w:u w:val="single"/>
         </w:rPr>
-        <w:t>-swc @swc/core @vitest/coverage-v8</w:t>
-      </w:r>
-      <w:r>
-        <w:rPr>
-          <w:u w:val="single"/>
-        </w:rPr>
-        <w:t xml:space="preserve"> -D</w:t>
-      </w:r>
-      <w:r>
-        <w:t xml:space="preserve"> e também </w:t>
-      </w:r>
-      <w:r>
-        <w:rPr>
-          <w:u w:val="single"/>
-        </w:rPr>
-        <w:t>npm i vitest-</w:t>
-      </w:r>
-      <w:proofErr w:type="spellStart"/>
-      <w:r>
-        <w:rPr>
-          <w:u w:val="single"/>
-        </w:rPr>
-        <w:t>tsconfig</w:t>
-      </w:r>
-      <w:proofErr w:type="spellEnd"/>
-      <w:r>
-        <w:rPr>
-          <w:u w:val="single"/>
-        </w:rPr>
-        <w:t>-paths -D</w:t>
+        <w:t>npm i vitest-tsconfig-paths -D</w:t>
       </w:r>
     </w:p>
     <w:p>
@@ -3218,21 +2526,7 @@
         <w:rPr>
           <w:u w:val="single"/>
         </w:rPr>
-        <w:t xml:space="preserve">npm i </w:t>
-      </w:r>
-      <w:proofErr w:type="spellStart"/>
-      <w:r>
-        <w:rPr>
-          <w:u w:val="single"/>
-        </w:rPr>
-        <w:t>dotenv</w:t>
-      </w:r>
-      <w:proofErr w:type="spellEnd"/>
-      <w:r>
-        <w:rPr>
-          <w:u w:val="single"/>
-        </w:rPr>
-        <w:t xml:space="preserve"> -D</w:t>
+        <w:t>npm i dotenv -D</w:t>
       </w:r>
     </w:p>
     <w:p>
@@ -3341,67 +2635,25 @@
         <w:rPr>
           <w:u w:val="single"/>
         </w:rPr>
-        <w:t xml:space="preserve">npm i </w:t>
-      </w:r>
-      <w:proofErr w:type="spellStart"/>
+        <w:t>npm i supertest -</w:t>
+      </w:r>
+      <w:r>
+        <w:t>D</w:t>
+      </w:r>
+      <w:r>
+        <w:t xml:space="preserve"> </w:t>
+      </w:r>
+      <w:r>
+        <w:t>e</w:t>
+      </w:r>
+      <w:r>
+        <w:t xml:space="preserve"> </w:t>
+      </w:r>
       <w:r>
         <w:rPr>
           <w:u w:val="single"/>
         </w:rPr>
-        <w:t>supertest</w:t>
-      </w:r>
-      <w:proofErr w:type="spellEnd"/>
-      <w:r>
-        <w:rPr>
-          <w:u w:val="single"/>
-        </w:rPr>
-        <w:t xml:space="preserve"> -</w:t>
-      </w:r>
-      <w:r>
-        <w:t>D</w:t>
-      </w:r>
-      <w:r>
-        <w:t xml:space="preserve"> </w:t>
-      </w:r>
-      <w:r>
-        <w:t>e</w:t>
-      </w:r>
-      <w:r>
-        <w:t xml:space="preserve"> </w:t>
-      </w:r>
-      <w:r>
-        <w:rPr>
-          <w:u w:val="single"/>
-        </w:rPr>
-        <w:t>npm i @</w:t>
-      </w:r>
-      <w:proofErr w:type="spellStart"/>
-      <w:r>
-        <w:rPr>
-          <w:u w:val="single"/>
-        </w:rPr>
-        <w:t>types</w:t>
-      </w:r>
-      <w:proofErr w:type="spellEnd"/>
-      <w:r>
-        <w:rPr>
-          <w:u w:val="single"/>
-        </w:rPr>
-        <w:t>/</w:t>
-      </w:r>
-      <w:proofErr w:type="spellStart"/>
-      <w:r>
-        <w:rPr>
-          <w:u w:val="single"/>
-        </w:rPr>
-        <w:t>supertest</w:t>
-      </w:r>
-      <w:proofErr w:type="spellEnd"/>
-      <w:r>
-        <w:rPr>
-          <w:u w:val="single"/>
-        </w:rPr>
-        <w:t xml:space="preserve"> -D</w:t>
+        <w:t>npm i @types/supertest -D</w:t>
       </w:r>
     </w:p>
     <w:p>
@@ -3670,63 +2922,19 @@
         <w:rPr>
           <w:highlight w:val="cyan"/>
         </w:rPr>
-        <w:t xml:space="preserve"> Copiando camada de </w:t>
-      </w:r>
-      <w:proofErr w:type="spellStart"/>
-      <w:r>
-        <w:rPr>
-          <w:highlight w:val="cyan"/>
-        </w:rPr>
-        <w:t>dompinio</w:t>
-      </w:r>
-      <w:proofErr w:type="spellEnd"/>
-    </w:p>
-    <w:p>
-      <w:r>
-        <w:t xml:space="preserve">Copiar do módulo anterior os arquivos core, </w:t>
-      </w:r>
-      <w:proofErr w:type="spellStart"/>
-      <w:r>
-        <w:t>domain</w:t>
-      </w:r>
-      <w:proofErr w:type="spellEnd"/>
-      <w:r>
-        <w:t xml:space="preserve"> e do </w:t>
-      </w:r>
-      <w:proofErr w:type="spellStart"/>
-      <w:r>
-        <w:t>test</w:t>
-      </w:r>
-      <w:proofErr w:type="spellEnd"/>
-      <w:r>
-        <w:t xml:space="preserve"> </w:t>
-      </w:r>
-      <w:proofErr w:type="spellStart"/>
-      <w:r>
-        <w:t>factories</w:t>
-      </w:r>
-      <w:proofErr w:type="spellEnd"/>
-      <w:r>
-        <w:t xml:space="preserve">, </w:t>
-      </w:r>
-      <w:bookmarkStart w:id="0" w:name="_GoBack"/>
-      <w:bookmarkEnd w:id="0"/>
-      <w:proofErr w:type="spellStart"/>
-      <w:r>
-        <w:t>repositories</w:t>
-      </w:r>
-      <w:proofErr w:type="spellEnd"/>
-      <w:r>
-        <w:t xml:space="preserve"> e </w:t>
-      </w:r>
-      <w:proofErr w:type="spellStart"/>
-      <w:r>
-        <w:t>utils</w:t>
-      </w:r>
-      <w:proofErr w:type="spellEnd"/>
-    </w:p>
-    <w:p>
-      <w:r>
+        <w:t xml:space="preserve"> Copiando camada de dompinio</w:t>
+      </w:r>
+    </w:p>
+    <w:p>
+      <w:r>
+        <w:t>Copiar do módulo anterior os arquivos core, domain e do test factories, repositories e utils</w:t>
+      </w:r>
+    </w:p>
+    <w:p>
+      <w:r>
+        <w:rPr>
+          <w:noProof/>
+        </w:rPr>
         <w:drawing>
           <wp:inline distT="0" distB="0" distL="0" distR="0" wp14:anchorId="0C664459" wp14:editId="4A58BB1C">
             <wp:extent cx="4039164" cy="2715004"/>
@@ -3766,14 +2974,179 @@
     </w:p>
     <w:p>
       <w:r>
+        <w:rPr>
+          <w:highlight w:val="cyan"/>
+        </w:rPr>
         <w:t>25 –</w:t>
       </w:r>
       <w:r>
+        <w:rPr>
+          <w:highlight w:val="cyan"/>
+        </w:rPr>
         <w:t xml:space="preserve"> Criando camada de infraestrutura</w:t>
       </w:r>
     </w:p>
     <w:p>
       <w:r>
+        <w:drawing>
+          <wp:inline distT="0" distB="0" distL="0" distR="0" wp14:anchorId="618FB8F3" wp14:editId="61B71AEA">
+            <wp:extent cx="4534533" cy="3124636"/>
+            <wp:effectExtent l="0" t="0" r="0" b="0"/>
+            <wp:docPr id="58" name="Imagem 58"/>
+            <wp:cNvGraphicFramePr>
+              <a:graphicFrameLocks xmlns:a="http://schemas.openxmlformats.org/drawingml/2006/main" noChangeAspect="1"/>
+            </wp:cNvGraphicFramePr>
+            <a:graphic xmlns:a="http://schemas.openxmlformats.org/drawingml/2006/main">
+              <a:graphicData uri="http://schemas.openxmlformats.org/drawingml/2006/picture">
+                <pic:pic xmlns:pic="http://schemas.openxmlformats.org/drawingml/2006/picture">
+                  <pic:nvPicPr>
+                    <pic:cNvPr id="1" name=""/>
+                    <pic:cNvPicPr/>
+                  </pic:nvPicPr>
+                  <pic:blipFill>
+                    <a:blip r:embed="rId58"/>
+                    <a:stretch>
+                      <a:fillRect/>
+                    </a:stretch>
+                  </pic:blipFill>
+                  <pic:spPr>
+                    <a:xfrm>
+                      <a:off x="0" y="0"/>
+                      <a:ext cx="4534533" cy="3124636"/>
+                    </a:xfrm>
+                    <a:prstGeom prst="rect">
+                      <a:avLst/>
+                    </a:prstGeom>
+                  </pic:spPr>
+                </pic:pic>
+              </a:graphicData>
+            </a:graphic>
+          </wp:inline>
+        </w:drawing>
+      </w:r>
+      <w:bookmarkStart w:id="0" w:name="_GoBack"/>
+      <w:bookmarkEnd w:id="0"/>
+    </w:p>
+    <w:p>
+      <w:r>
+        <w:lastRenderedPageBreak/>
+        <w:drawing>
+          <wp:inline distT="0" distB="0" distL="0" distR="0" wp14:anchorId="4419960C" wp14:editId="3CF3966C">
+            <wp:extent cx="5400040" cy="2608580"/>
+            <wp:effectExtent l="0" t="0" r="0" b="1270"/>
+            <wp:docPr id="49" name="Imagem 49"/>
+            <wp:cNvGraphicFramePr>
+              <a:graphicFrameLocks xmlns:a="http://schemas.openxmlformats.org/drawingml/2006/main" noChangeAspect="1"/>
+            </wp:cNvGraphicFramePr>
+            <a:graphic xmlns:a="http://schemas.openxmlformats.org/drawingml/2006/main">
+              <a:graphicData uri="http://schemas.openxmlformats.org/drawingml/2006/picture">
+                <pic:pic xmlns:pic="http://schemas.openxmlformats.org/drawingml/2006/picture">
+                  <pic:nvPicPr>
+                    <pic:cNvPr id="1" name=""/>
+                    <pic:cNvPicPr/>
+                  </pic:nvPicPr>
+                  <pic:blipFill>
+                    <a:blip r:embed="rId59"/>
+                    <a:stretch>
+                      <a:fillRect/>
+                    </a:stretch>
+                  </pic:blipFill>
+                  <pic:spPr>
+                    <a:xfrm>
+                      <a:off x="0" y="0"/>
+                      <a:ext cx="5400040" cy="2608580"/>
+                    </a:xfrm>
+                    <a:prstGeom prst="rect">
+                      <a:avLst/>
+                    </a:prstGeom>
+                  </pic:spPr>
+                </pic:pic>
+              </a:graphicData>
+            </a:graphic>
+          </wp:inline>
+        </w:drawing>
+      </w:r>
+    </w:p>
+    <w:p>
+      <w:r>
+        <w:drawing>
+          <wp:inline distT="0" distB="0" distL="0" distR="0" wp14:anchorId="113CA5B3" wp14:editId="1213F649">
+            <wp:extent cx="5400040" cy="2243455"/>
+            <wp:effectExtent l="0" t="0" r="0" b="4445"/>
+            <wp:docPr id="56" name="Imagem 56"/>
+            <wp:cNvGraphicFramePr>
+              <a:graphicFrameLocks xmlns:a="http://schemas.openxmlformats.org/drawingml/2006/main" noChangeAspect="1"/>
+            </wp:cNvGraphicFramePr>
+            <a:graphic xmlns:a="http://schemas.openxmlformats.org/drawingml/2006/main">
+              <a:graphicData uri="http://schemas.openxmlformats.org/drawingml/2006/picture">
+                <pic:pic xmlns:pic="http://schemas.openxmlformats.org/drawingml/2006/picture">
+                  <pic:nvPicPr>
+                    <pic:cNvPr id="1" name=""/>
+                    <pic:cNvPicPr/>
+                  </pic:nvPicPr>
+                  <pic:blipFill>
+                    <a:blip r:embed="rId60"/>
+                    <a:stretch>
+                      <a:fillRect/>
+                    </a:stretch>
+                  </pic:blipFill>
+                  <pic:spPr>
+                    <a:xfrm>
+                      <a:off x="0" y="0"/>
+                      <a:ext cx="5400040" cy="2243455"/>
+                    </a:xfrm>
+                    <a:prstGeom prst="rect">
+                      <a:avLst/>
+                    </a:prstGeom>
+                  </pic:spPr>
+                </pic:pic>
+              </a:graphicData>
+            </a:graphic>
+          </wp:inline>
+        </w:drawing>
+      </w:r>
+    </w:p>
+    <w:p>
+      <w:r>
+        <w:drawing>
+          <wp:inline distT="0" distB="0" distL="0" distR="0" wp14:anchorId="5BAE1DA7" wp14:editId="7466C880">
+            <wp:extent cx="5400040" cy="3485515"/>
+            <wp:effectExtent l="0" t="0" r="0" b="635"/>
+            <wp:docPr id="57" name="Imagem 57"/>
+            <wp:cNvGraphicFramePr>
+              <a:graphicFrameLocks xmlns:a="http://schemas.openxmlformats.org/drawingml/2006/main" noChangeAspect="1"/>
+            </wp:cNvGraphicFramePr>
+            <a:graphic xmlns:a="http://schemas.openxmlformats.org/drawingml/2006/main">
+              <a:graphicData uri="http://schemas.openxmlformats.org/drawingml/2006/picture">
+                <pic:pic xmlns:pic="http://schemas.openxmlformats.org/drawingml/2006/picture">
+                  <pic:nvPicPr>
+                    <pic:cNvPr id="1" name=""/>
+                    <pic:cNvPicPr/>
+                  </pic:nvPicPr>
+                  <pic:blipFill>
+                    <a:blip r:embed="rId61"/>
+                    <a:stretch>
+                      <a:fillRect/>
+                    </a:stretch>
+                  </pic:blipFill>
+                  <pic:spPr>
+                    <a:xfrm>
+                      <a:off x="0" y="0"/>
+                      <a:ext cx="5400040" cy="3485515"/>
+                    </a:xfrm>
+                    <a:prstGeom prst="rect">
+                      <a:avLst/>
+                    </a:prstGeom>
+                  </pic:spPr>
+                </pic:pic>
+              </a:graphicData>
+            </a:graphic>
+          </wp:inline>
+        </w:drawing>
+      </w:r>
+    </w:p>
+    <w:p>
+      <w:r>
         <w:t xml:space="preserve">26 – </w:t>
       </w:r>
       <w:r>
@@ -3782,16 +3155,12 @@
     </w:p>
     <w:p>
       <w:r>
+        <w:lastRenderedPageBreak/>
         <w:t xml:space="preserve">27 – </w:t>
       </w:r>
       <w:r>
-        <w:t xml:space="preserve"> Conversa entre camadas </w:t>
-      </w:r>
-      <w:proofErr w:type="spellStart"/>
-      <w:r>
-        <w:t>mapeprs</w:t>
-      </w:r>
-      <w:proofErr w:type="spellEnd"/>
+        <w:t xml:space="preserve"> Conversa entre camadas mapeprs</w:t>
+      </w:r>
     </w:p>
     <w:p>
       <w:r>

</xml_diff>

<commit_message>
26 –  Implementando repositórios do prisma
</commit_message>
<xml_diff>
--- a/2023/05_nestjs.docx
+++ b/2023/05_nestjs.docx
@@ -3024,8 +3024,6 @@
           </wp:inline>
         </w:drawing>
       </w:r>
-      <w:bookmarkStart w:id="0" w:name="_GoBack"/>
-      <w:bookmarkEnd w:id="0"/>
     </w:p>
     <w:p>
       <w:r>
@@ -3147,35 +3145,175 @@
     </w:p>
     <w:p>
       <w:r>
+        <w:rPr>
+          <w:highlight w:val="cyan"/>
+        </w:rPr>
         <w:t xml:space="preserve">26 – </w:t>
       </w:r>
       <w:r>
+        <w:rPr>
+          <w:highlight w:val="cyan"/>
+        </w:rPr>
         <w:t xml:space="preserve"> Implementando repositórios do prisma</w:t>
       </w:r>
     </w:p>
     <w:p>
       <w:r>
         <w:lastRenderedPageBreak/>
+        <w:drawing>
+          <wp:inline distT="0" distB="0" distL="0" distR="0" wp14:anchorId="68567FCE" wp14:editId="592DE6CA">
+            <wp:extent cx="5400040" cy="2174240"/>
+            <wp:effectExtent l="0" t="0" r="0" b="0"/>
+            <wp:docPr id="62" name="Imagem 62"/>
+            <wp:cNvGraphicFramePr>
+              <a:graphicFrameLocks xmlns:a="http://schemas.openxmlformats.org/drawingml/2006/main" noChangeAspect="1"/>
+            </wp:cNvGraphicFramePr>
+            <a:graphic xmlns:a="http://schemas.openxmlformats.org/drawingml/2006/main">
+              <a:graphicData uri="http://schemas.openxmlformats.org/drawingml/2006/picture">
+                <pic:pic xmlns:pic="http://schemas.openxmlformats.org/drawingml/2006/picture">
+                  <pic:nvPicPr>
+                    <pic:cNvPr id="1" name=""/>
+                    <pic:cNvPicPr/>
+                  </pic:nvPicPr>
+                  <pic:blipFill>
+                    <a:blip r:embed="rId62"/>
+                    <a:stretch>
+                      <a:fillRect/>
+                    </a:stretch>
+                  </pic:blipFill>
+                  <pic:spPr>
+                    <a:xfrm>
+                      <a:off x="0" y="0"/>
+                      <a:ext cx="5400040" cy="2174240"/>
+                    </a:xfrm>
+                    <a:prstGeom prst="rect">
+                      <a:avLst/>
+                    </a:prstGeom>
+                  </pic:spPr>
+                </pic:pic>
+              </a:graphicData>
+            </a:graphic>
+          </wp:inline>
+        </w:drawing>
+      </w:r>
+    </w:p>
+    <w:p>
+      <w:r>
+        <w:drawing>
+          <wp:inline distT="0" distB="0" distL="0" distR="0" wp14:anchorId="27239FE8" wp14:editId="47AC2620">
+            <wp:extent cx="5400040" cy="1602740"/>
+            <wp:effectExtent l="0" t="0" r="0" b="0"/>
+            <wp:docPr id="60" name="Imagem 60"/>
+            <wp:cNvGraphicFramePr>
+              <a:graphicFrameLocks xmlns:a="http://schemas.openxmlformats.org/drawingml/2006/main" noChangeAspect="1"/>
+            </wp:cNvGraphicFramePr>
+            <a:graphic xmlns:a="http://schemas.openxmlformats.org/drawingml/2006/main">
+              <a:graphicData uri="http://schemas.openxmlformats.org/drawingml/2006/picture">
+                <pic:pic xmlns:pic="http://schemas.openxmlformats.org/drawingml/2006/picture">
+                  <pic:nvPicPr>
+                    <pic:cNvPr id="1" name=""/>
+                    <pic:cNvPicPr/>
+                  </pic:nvPicPr>
+                  <pic:blipFill>
+                    <a:blip r:embed="rId63"/>
+                    <a:stretch>
+                      <a:fillRect/>
+                    </a:stretch>
+                  </pic:blipFill>
+                  <pic:spPr>
+                    <a:xfrm>
+                      <a:off x="0" y="0"/>
+                      <a:ext cx="5400040" cy="1602740"/>
+                    </a:xfrm>
+                    <a:prstGeom prst="rect">
+                      <a:avLst/>
+                    </a:prstGeom>
+                  </pic:spPr>
+                </pic:pic>
+              </a:graphicData>
+            </a:graphic>
+          </wp:inline>
+        </w:drawing>
+      </w:r>
+    </w:p>
+    <w:p>
+      <w:r>
+        <w:drawing>
+          <wp:inline distT="0" distB="0" distL="0" distR="0" wp14:anchorId="236CCEA0" wp14:editId="1F7F59AB">
+            <wp:extent cx="5400040" cy="1974215"/>
+            <wp:effectExtent l="0" t="0" r="0" b="6985"/>
+            <wp:docPr id="61" name="Imagem 61"/>
+            <wp:cNvGraphicFramePr>
+              <a:graphicFrameLocks xmlns:a="http://schemas.openxmlformats.org/drawingml/2006/main" noChangeAspect="1"/>
+            </wp:cNvGraphicFramePr>
+            <a:graphic xmlns:a="http://schemas.openxmlformats.org/drawingml/2006/main">
+              <a:graphicData uri="http://schemas.openxmlformats.org/drawingml/2006/picture">
+                <pic:pic xmlns:pic="http://schemas.openxmlformats.org/drawingml/2006/picture">
+                  <pic:nvPicPr>
+                    <pic:cNvPr id="1" name=""/>
+                    <pic:cNvPicPr/>
+                  </pic:nvPicPr>
+                  <pic:blipFill>
+                    <a:blip r:embed="rId64"/>
+                    <a:stretch>
+                      <a:fillRect/>
+                    </a:stretch>
+                  </pic:blipFill>
+                  <pic:spPr>
+                    <a:xfrm>
+                      <a:off x="0" y="0"/>
+                      <a:ext cx="5400040" cy="1974215"/>
+                    </a:xfrm>
+                    <a:prstGeom prst="rect">
+                      <a:avLst/>
+                    </a:prstGeom>
+                  </pic:spPr>
+                </pic:pic>
+              </a:graphicData>
+            </a:graphic>
+          </wp:inline>
+        </w:drawing>
+      </w:r>
+    </w:p>
+    <w:p>
+      <w:r>
         <w:t xml:space="preserve">27 – </w:t>
       </w:r>
       <w:r>
-        <w:t xml:space="preserve"> Conversa entre camadas mapeprs</w:t>
+        <w:t xml:space="preserve"> Conversa entre camadas ma</w:t>
+      </w:r>
+      <w:r>
+        <w:t>p</w:t>
+      </w:r>
+      <w:r>
+        <w:t>pers</w:t>
       </w:r>
     </w:p>
     <w:p>
       <w:r>
         <w:t xml:space="preserve">28 – </w:t>
       </w:r>
+      <w:r>
+        <w:t>Criando schema do prisma</w:t>
+      </w:r>
     </w:p>
     <w:p>
       <w:r>
         <w:t xml:space="preserve">29 – </w:t>
       </w:r>
+      <w:r>
+        <w:t xml:space="preserve"> Implementando questionsrepository</w:t>
+      </w:r>
     </w:p>
     <w:p>
       <w:r>
         <w:t>30 –</w:t>
       </w:r>
+      <w:r>
+        <w:t xml:space="preserve"> Comunicação entre camadas</w:t>
+      </w:r>
+      <w:bookmarkStart w:id="0" w:name="_GoBack"/>
+      <w:bookmarkEnd w:id="0"/>
     </w:p>
     <w:p>
       <w:r>
@@ -3209,6 +3347,7 @@
     </w:p>
     <w:p>
       <w:r>
+        <w:lastRenderedPageBreak/>
         <w:t xml:space="preserve">37 – </w:t>
       </w:r>
     </w:p>

</xml_diff>

<commit_message>
27 –  Conversa entre camadas mappers
</commit_message>
<xml_diff>
--- a/2023/05_nestjs.docx
+++ b/2023/05_nestjs.docx
@@ -2988,6 +2988,9 @@
     </w:p>
     <w:p>
       <w:r>
+        <w:rPr>
+          <w:noProof/>
+        </w:rPr>
         <w:drawing>
           <wp:inline distT="0" distB="0" distL="0" distR="0" wp14:anchorId="618FB8F3" wp14:editId="61B71AEA">
             <wp:extent cx="4534533" cy="3124636"/>
@@ -3027,6 +3030,9 @@
     </w:p>
     <w:p>
       <w:r>
+        <w:rPr>
+          <w:noProof/>
+        </w:rPr>
         <w:lastRenderedPageBreak/>
         <w:drawing>
           <wp:inline distT="0" distB="0" distL="0" distR="0" wp14:anchorId="4419960C" wp14:editId="3CF3966C">
@@ -3067,6 +3073,9 @@
     </w:p>
     <w:p>
       <w:r>
+        <w:rPr>
+          <w:noProof/>
+        </w:rPr>
         <w:drawing>
           <wp:inline distT="0" distB="0" distL="0" distR="0" wp14:anchorId="113CA5B3" wp14:editId="1213F649">
             <wp:extent cx="5400040" cy="2243455"/>
@@ -3106,6 +3115,9 @@
     </w:p>
     <w:p>
       <w:r>
+        <w:rPr>
+          <w:noProof/>
+        </w:rPr>
         <w:drawing>
           <wp:inline distT="0" distB="0" distL="0" distR="0" wp14:anchorId="5BAE1DA7" wp14:editId="7466C880">
             <wp:extent cx="5400040" cy="3485515"/>
@@ -3159,6 +3171,9 @@
     </w:p>
     <w:p>
       <w:r>
+        <w:rPr>
+          <w:noProof/>
+        </w:rPr>
         <w:lastRenderedPageBreak/>
         <w:drawing>
           <wp:inline distT="0" distB="0" distL="0" distR="0" wp14:anchorId="68567FCE" wp14:editId="592DE6CA">
@@ -3199,6 +3214,9 @@
     </w:p>
     <w:p>
       <w:r>
+        <w:rPr>
+          <w:noProof/>
+        </w:rPr>
         <w:drawing>
           <wp:inline distT="0" distB="0" distL="0" distR="0" wp14:anchorId="27239FE8" wp14:editId="47AC2620">
             <wp:extent cx="5400040" cy="1602740"/>
@@ -3238,6 +3256,9 @@
     </w:p>
     <w:p>
       <w:r>
+        <w:rPr>
+          <w:noProof/>
+        </w:rPr>
         <w:drawing>
           <wp:inline distT="0" distB="0" distL="0" distR="0" wp14:anchorId="236CCEA0" wp14:editId="1F7F59AB">
             <wp:extent cx="5400040" cy="1974215"/>
@@ -3277,46 +3298,176 @@
     </w:p>
     <w:p>
       <w:r>
+        <w:rPr>
+          <w:highlight w:val="cyan"/>
+        </w:rPr>
         <w:t xml:space="preserve">27 – </w:t>
       </w:r>
       <w:r>
+        <w:rPr>
+          <w:highlight w:val="cyan"/>
+        </w:rPr>
         <w:t xml:space="preserve"> Conversa entre camadas ma</w:t>
       </w:r>
       <w:r>
+        <w:rPr>
+          <w:highlight w:val="cyan"/>
+        </w:rPr>
         <w:t>p</w:t>
       </w:r>
       <w:r>
+        <w:rPr>
+          <w:highlight w:val="cyan"/>
+        </w:rPr>
         <w:t>pers</w:t>
       </w:r>
     </w:p>
     <w:p>
       <w:r>
-        <w:t xml:space="preserve">28 – </w:t>
-      </w:r>
-      <w:r>
-        <w:t>Criando schema do prisma</w:t>
-      </w:r>
-    </w:p>
-    <w:p>
-      <w:r>
-        <w:t xml:space="preserve">29 – </w:t>
-      </w:r>
-      <w:r>
-        <w:t xml:space="preserve"> Implementando questionsrepository</w:t>
-      </w:r>
-    </w:p>
-    <w:p>
-      <w:r>
-        <w:t>30 –</w:t>
-      </w:r>
-      <w:r>
-        <w:t xml:space="preserve"> Comunicação entre camadas</w:t>
+        <w:drawing>
+          <wp:inline distT="0" distB="0" distL="0" distR="0" wp14:anchorId="6945FC46" wp14:editId="0A2ADDBD">
+            <wp:extent cx="5400040" cy="2120900"/>
+            <wp:effectExtent l="0" t="0" r="0" b="0"/>
+            <wp:docPr id="59" name="Imagem 59"/>
+            <wp:cNvGraphicFramePr>
+              <a:graphicFrameLocks xmlns:a="http://schemas.openxmlformats.org/drawingml/2006/main" noChangeAspect="1"/>
+            </wp:cNvGraphicFramePr>
+            <a:graphic xmlns:a="http://schemas.openxmlformats.org/drawingml/2006/main">
+              <a:graphicData uri="http://schemas.openxmlformats.org/drawingml/2006/picture">
+                <pic:pic xmlns:pic="http://schemas.openxmlformats.org/drawingml/2006/picture">
+                  <pic:nvPicPr>
+                    <pic:cNvPr id="1" name=""/>
+                    <pic:cNvPicPr/>
+                  </pic:nvPicPr>
+                  <pic:blipFill>
+                    <a:blip r:embed="rId65"/>
+                    <a:stretch>
+                      <a:fillRect/>
+                    </a:stretch>
+                  </pic:blipFill>
+                  <pic:spPr>
+                    <a:xfrm>
+                      <a:off x="0" y="0"/>
+                      <a:ext cx="5400040" cy="2120900"/>
+                    </a:xfrm>
+                    <a:prstGeom prst="rect">
+                      <a:avLst/>
+                    </a:prstGeom>
+                  </pic:spPr>
+                </pic:pic>
+              </a:graphicData>
+            </a:graphic>
+          </wp:inline>
+        </w:drawing>
+      </w:r>
+    </w:p>
+    <w:p>
+      <w:r>
+        <w:lastRenderedPageBreak/>
+        <w:drawing>
+          <wp:inline distT="0" distB="0" distL="0" distR="0" wp14:anchorId="5E0A0B43" wp14:editId="132C316B">
+            <wp:extent cx="5400040" cy="2679700"/>
+            <wp:effectExtent l="0" t="0" r="0" b="6350"/>
+            <wp:docPr id="63" name="Imagem 63"/>
+            <wp:cNvGraphicFramePr>
+              <a:graphicFrameLocks xmlns:a="http://schemas.openxmlformats.org/drawingml/2006/main" noChangeAspect="1"/>
+            </wp:cNvGraphicFramePr>
+            <a:graphic xmlns:a="http://schemas.openxmlformats.org/drawingml/2006/main">
+              <a:graphicData uri="http://schemas.openxmlformats.org/drawingml/2006/picture">
+                <pic:pic xmlns:pic="http://schemas.openxmlformats.org/drawingml/2006/picture">
+                  <pic:nvPicPr>
+                    <pic:cNvPr id="1" name=""/>
+                    <pic:cNvPicPr/>
+                  </pic:nvPicPr>
+                  <pic:blipFill>
+                    <a:blip r:embed="rId66"/>
+                    <a:stretch>
+                      <a:fillRect/>
+                    </a:stretch>
+                  </pic:blipFill>
+                  <pic:spPr>
+                    <a:xfrm>
+                      <a:off x="0" y="0"/>
+                      <a:ext cx="5400040" cy="2679700"/>
+                    </a:xfrm>
+                    <a:prstGeom prst="rect">
+                      <a:avLst/>
+                    </a:prstGeom>
+                  </pic:spPr>
+                </pic:pic>
+              </a:graphicData>
+            </a:graphic>
+          </wp:inline>
+        </w:drawing>
+      </w:r>
+    </w:p>
+    <w:p>
+      <w:r>
+        <w:drawing>
+          <wp:inline distT="0" distB="0" distL="0" distR="0" wp14:anchorId="3D3BEF3B" wp14:editId="43D69AD9">
+            <wp:extent cx="5400040" cy="2924810"/>
+            <wp:effectExtent l="0" t="0" r="0" b="8890"/>
+            <wp:docPr id="64" name="Imagem 64"/>
+            <wp:cNvGraphicFramePr>
+              <a:graphicFrameLocks xmlns:a="http://schemas.openxmlformats.org/drawingml/2006/main" noChangeAspect="1"/>
+            </wp:cNvGraphicFramePr>
+            <a:graphic xmlns:a="http://schemas.openxmlformats.org/drawingml/2006/main">
+              <a:graphicData uri="http://schemas.openxmlformats.org/drawingml/2006/picture">
+                <pic:pic xmlns:pic="http://schemas.openxmlformats.org/drawingml/2006/picture">
+                  <pic:nvPicPr>
+                    <pic:cNvPr id="1" name=""/>
+                    <pic:cNvPicPr/>
+                  </pic:nvPicPr>
+                  <pic:blipFill>
+                    <a:blip r:embed="rId67"/>
+                    <a:stretch>
+                      <a:fillRect/>
+                    </a:stretch>
+                  </pic:blipFill>
+                  <pic:spPr>
+                    <a:xfrm>
+                      <a:off x="0" y="0"/>
+                      <a:ext cx="5400040" cy="2924810"/>
+                    </a:xfrm>
+                    <a:prstGeom prst="rect">
+                      <a:avLst/>
+                    </a:prstGeom>
+                  </pic:spPr>
+                </pic:pic>
+              </a:graphicData>
+            </a:graphic>
+          </wp:inline>
+        </w:drawing>
       </w:r>
       <w:bookmarkStart w:id="0" w:name="_GoBack"/>
       <w:bookmarkEnd w:id="0"/>
     </w:p>
     <w:p>
       <w:r>
+        <w:t xml:space="preserve">28 – </w:t>
+      </w:r>
+      <w:r>
+        <w:t>Criando schema do prisma</w:t>
+      </w:r>
+    </w:p>
+    <w:p>
+      <w:r>
+        <w:t xml:space="preserve">29 – </w:t>
+      </w:r>
+      <w:r>
+        <w:t xml:space="preserve"> Implementando questionsrepository</w:t>
+      </w:r>
+    </w:p>
+    <w:p>
+      <w:r>
+        <w:t>30 –</w:t>
+      </w:r>
+      <w:r>
+        <w:t xml:space="preserve"> Comunicação entre camadas</w:t>
+      </w:r>
+    </w:p>
+    <w:p>
+      <w:r>
         <w:t>31 –</w:t>
       </w:r>
     </w:p>
@@ -3347,26 +3498,274 @@
     </w:p>
     <w:p>
       <w:r>
+        <w:t xml:space="preserve">37 – </w:t>
+      </w:r>
+    </w:p>
+    <w:p>
+      <w:r>
+        <w:t xml:space="preserve">38 – </w:t>
+      </w:r>
+    </w:p>
+    <w:p>
+      <w:r>
         <w:lastRenderedPageBreak/>
-        <w:t xml:space="preserve">37 – </w:t>
-      </w:r>
-    </w:p>
-    <w:p>
-      <w:r>
-        <w:t xml:space="preserve">38 – </w:t>
-      </w:r>
-    </w:p>
-    <w:p>
-      <w:r>
         <w:t xml:space="preserve">39 – </w:t>
       </w:r>
     </w:p>
     <w:p>
       <w:r>
-        <w:t xml:space="preserve">40 - </w:t>
-      </w:r>
-    </w:p>
-    <w:p/>
+        <w:t xml:space="preserve">40 </w:t>
+      </w:r>
+      <w:r>
+        <w:t>–</w:t>
+      </w:r>
+      <w:r>
+        <w:t xml:space="preserve"> </w:t>
+      </w:r>
+    </w:p>
+    <w:p>
+      <w:r>
+        <w:t>41</w:t>
+      </w:r>
+      <w:r>
+        <w:t xml:space="preserve"> -</w:t>
+      </w:r>
+    </w:p>
+    <w:p>
+      <w:r>
+        <w:t>42</w:t>
+      </w:r>
+      <w:r>
+        <w:t xml:space="preserve"> -</w:t>
+      </w:r>
+    </w:p>
+    <w:p>
+      <w:r>
+        <w:t>43</w:t>
+      </w:r>
+      <w:r>
+        <w:t xml:space="preserve"> -</w:t>
+      </w:r>
+    </w:p>
+    <w:p>
+      <w:r>
+        <w:t>44</w:t>
+      </w:r>
+      <w:r>
+        <w:t xml:space="preserve"> -</w:t>
+      </w:r>
+    </w:p>
+    <w:p>
+      <w:r>
+        <w:t>45</w:t>
+      </w:r>
+      <w:r>
+        <w:t xml:space="preserve"> -</w:t>
+      </w:r>
+    </w:p>
+    <w:p>
+      <w:r>
+        <w:t>46</w:t>
+      </w:r>
+      <w:r>
+        <w:t xml:space="preserve"> -</w:t>
+      </w:r>
+    </w:p>
+    <w:p>
+      <w:r>
+        <w:t>47</w:t>
+      </w:r>
+      <w:r>
+        <w:t xml:space="preserve"> -</w:t>
+      </w:r>
+    </w:p>
+    <w:p>
+      <w:r>
+        <w:t>48</w:t>
+      </w:r>
+      <w:r>
+        <w:t xml:space="preserve"> -</w:t>
+      </w:r>
+    </w:p>
+    <w:p>
+      <w:r>
+        <w:t>49</w:t>
+      </w:r>
+      <w:r>
+        <w:t xml:space="preserve"> -</w:t>
+      </w:r>
+    </w:p>
+    <w:p>
+      <w:r>
+        <w:t>50</w:t>
+      </w:r>
+      <w:r>
+        <w:t xml:space="preserve"> -</w:t>
+      </w:r>
+    </w:p>
+    <w:p>
+      <w:r>
+        <w:t>51</w:t>
+      </w:r>
+      <w:r>
+        <w:t xml:space="preserve"> -</w:t>
+      </w:r>
+    </w:p>
+    <w:p>
+      <w:r>
+        <w:t>52</w:t>
+      </w:r>
+      <w:r>
+        <w:t xml:space="preserve"> -</w:t>
+      </w:r>
+    </w:p>
+    <w:p>
+      <w:r>
+        <w:t>53</w:t>
+      </w:r>
+      <w:r>
+        <w:t xml:space="preserve"> -</w:t>
+      </w:r>
+    </w:p>
+    <w:p>
+      <w:r>
+        <w:t>54</w:t>
+      </w:r>
+      <w:r>
+        <w:t xml:space="preserve"> -</w:t>
+      </w:r>
+    </w:p>
+    <w:p>
+      <w:r>
+        <w:t>55</w:t>
+      </w:r>
+      <w:r>
+        <w:t xml:space="preserve"> -</w:t>
+      </w:r>
+    </w:p>
+    <w:p>
+      <w:r>
+        <w:t>56</w:t>
+      </w:r>
+      <w:r>
+        <w:t xml:space="preserve"> -</w:t>
+      </w:r>
+    </w:p>
+    <w:p>
+      <w:r>
+        <w:t>57</w:t>
+      </w:r>
+      <w:r>
+        <w:t xml:space="preserve"> -</w:t>
+      </w:r>
+    </w:p>
+    <w:p>
+      <w:r>
+        <w:t>58</w:t>
+      </w:r>
+      <w:r>
+        <w:t xml:space="preserve"> -</w:t>
+      </w:r>
+    </w:p>
+    <w:p>
+      <w:r>
+        <w:t>59</w:t>
+      </w:r>
+      <w:r>
+        <w:t xml:space="preserve"> -</w:t>
+      </w:r>
+    </w:p>
+    <w:p>
+      <w:r>
+        <w:t>60</w:t>
+      </w:r>
+      <w:r>
+        <w:t xml:space="preserve"> -</w:t>
+      </w:r>
+    </w:p>
+    <w:p>
+      <w:r>
+        <w:t>61</w:t>
+      </w:r>
+      <w:r>
+        <w:t xml:space="preserve"> -</w:t>
+      </w:r>
+    </w:p>
+    <w:p>
+      <w:r>
+        <w:t>62</w:t>
+      </w:r>
+      <w:r>
+        <w:t xml:space="preserve"> -</w:t>
+      </w:r>
+    </w:p>
+    <w:p>
+      <w:r>
+        <w:t>63</w:t>
+      </w:r>
+      <w:r>
+        <w:t xml:space="preserve"> -</w:t>
+      </w:r>
+    </w:p>
+    <w:p>
+      <w:r>
+        <w:t>64</w:t>
+      </w:r>
+      <w:r>
+        <w:t xml:space="preserve"> -</w:t>
+      </w:r>
+    </w:p>
+    <w:p>
+      <w:r>
+        <w:t>65</w:t>
+      </w:r>
+      <w:r>
+        <w:t xml:space="preserve"> -</w:t>
+      </w:r>
+    </w:p>
+    <w:p>
+      <w:r>
+        <w:t>66</w:t>
+      </w:r>
+      <w:r>
+        <w:t xml:space="preserve"> -</w:t>
+      </w:r>
+    </w:p>
+    <w:p>
+      <w:r>
+        <w:t>67</w:t>
+      </w:r>
+      <w:r>
+        <w:t xml:space="preserve"> -</w:t>
+      </w:r>
+    </w:p>
+    <w:p>
+      <w:r>
+        <w:t>68</w:t>
+      </w:r>
+      <w:r>
+        <w:t xml:space="preserve"> -</w:t>
+      </w:r>
+    </w:p>
+    <w:p>
+      <w:r>
+        <w:t>69</w:t>
+      </w:r>
+      <w:r>
+        <w:t xml:space="preserve"> -</w:t>
+      </w:r>
+    </w:p>
+    <w:p>
+      <w:r>
+        <w:lastRenderedPageBreak/>
+        <w:t>70</w:t>
+      </w:r>
+      <w:bookmarkStart w:id="1" w:name="_Hlk197629678"/>
+      <w:r>
+        <w:t xml:space="preserve"> - </w:t>
+      </w:r>
+      <w:bookmarkEnd w:id="1"/>
+    </w:p>
     <w:sectPr>
       <w:pgSz w:w="11906" w:h="16838"/>
       <w:pgMar w:top="1417" w:right="1701" w:bottom="1417" w:left="1701" w:header="708" w:footer="708" w:gutter="0"/>

</xml_diff>